<commit_message>
Wrote introduction of MS
</commit_message>
<xml_diff>
--- a/MS/Seasonal_DA_MS_v1.docx
+++ b/MS/Seasonal_DA_MS_v1.docx
@@ -37,21 +37,7 @@
         <w:rPr>
           <w:lang w:val="nl-NL"/>
         </w:rPr>
-        <w:t xml:space="preserve">ichiel Baatsen, Pepijn Bakker, Alexander </w:t>
-      </w:r>
-      <w:proofErr w:type="spellStart"/>
-      <w:r>
-        <w:rPr>
-          <w:lang w:val="nl-NL"/>
-        </w:rPr>
-        <w:t>Farnsworth</w:t>
-      </w:r>
-      <w:proofErr w:type="spellEnd"/>
-      <w:r>
-        <w:rPr>
-          <w:lang w:val="nl-NL"/>
-        </w:rPr>
-        <w:t>, Barbara Goudsmit-Harzevoort, Brendan Oerlemans, Rob Witbaard, Martin Ziegler</w:t>
+        <w:t>ichiel Baatsen, Pepijn Bakker, Alexander Farnsworth, Barbara Goudsmit-Harzevoort, Brendan Oerlemans, Rob Witbaard, Martin Ziegler</w:t>
       </w:r>
     </w:p>
     <w:p>
@@ -107,30 +93,8 @@
         <w:rPr>
           <w:lang w:val="en-GB"/>
         </w:rPr>
-        <w:t xml:space="preserve">routine for assimilating sub-annual paleoclimate data with monthly climate model simulations. The aim of this contribution is to lay the groundwork for data assimilation of paleoclimate data on the seasonal to monthly scale, making data assimilation accessible for </w:t>
-      </w:r>
-      <w:proofErr w:type="spellStart"/>
-      <w:r>
-        <w:rPr>
-          <w:lang w:val="en-GB"/>
-        </w:rPr>
-        <w:t>sclerochronologists</w:t>
-      </w:r>
-      <w:proofErr w:type="spellEnd"/>
-      <w:r>
-        <w:rPr>
-          <w:lang w:val="en-GB"/>
-        </w:rPr>
-        <w:t>, and explore the sensitivity of data assimilation outcomes to the quality of paleoclimate data and decisions made in the assimilation routine.</w:t>
-      </w:r>
-    </w:p>
-    <w:p>
-      <w:pPr>
-        <w:jc w:val="both"/>
-        <w:rPr>
-          <w:lang w:val="en-GB"/>
-        </w:rPr>
-      </w:pPr>
+        <w:t>routine for assimilating sub-annual paleoclimate data with monthly climate model simulations. The aim of this contribution is to lay the groundwork for data assimilation of paleoclimate data on the seasonal to monthly scale, making data assimilation accessible for sclerochronologists, and explore the sensitivity of data assimilation outcomes to the quality of paleoclimate data and decisions made in the assimilation routine.</w:t>
+      </w:r>
     </w:p>
     <w:p>
       <w:pPr>
@@ -141,12 +105,22 @@
           <w:lang w:val="en-GB"/>
         </w:rPr>
       </w:pPr>
-      <w:r>
+    </w:p>
+    <w:p>
+      <w:pPr>
+        <w:jc w:val="both"/>
         <w:rPr>
           <w:b/>
           <w:bCs/>
           <w:lang w:val="en-GB"/>
         </w:rPr>
+      </w:pPr>
+      <w:r>
+        <w:rPr>
+          <w:b/>
+          <w:bCs/>
+          <w:lang w:val="en-GB"/>
+        </w:rPr>
         <w:t>Introduction</w:t>
       </w:r>
     </w:p>
@@ -157,6 +131,2437 @@
           <w:lang w:val="en-GB"/>
         </w:rPr>
       </w:pPr>
+      <w:r>
+        <w:rPr>
+          <w:lang w:val="en-GB"/>
+        </w:rPr>
+        <w:t xml:space="preserve">Ancient climates hold crucial information about background climate variability and the sensitivity of Earth’s climate to perturbations </w:t>
+      </w:r>
+      <w:r>
+        <w:rPr>
+          <w:lang w:val="en-GB"/>
+        </w:rPr>
+        <w:fldChar w:fldCharType="begin"/>
+      </w:r>
+      <w:r>
+        <w:rPr>
+          <w:lang w:val="en-GB"/>
+        </w:rPr>
+        <w:instrText xml:space="preserve"> ADDIN ZOTERO_ITEM CSL_CITATION {"citationID":"1Ph1N57n","properties":{"formattedCitation":"(He et al., 2023; von der Heydt et al., 2021; Westerhold et al., 2020)","plainCitation":"(He et al., 2023; von der Heydt et al., 2021; Westerhold et al., 2020)","noteIndex":0},"citationItems":[{"id":11737,"uris":["http://zotero.org/users/2470179/items/8DQH395F"],"itemData":{"id":11737,"type":"article-journal","abstract":"Extreme climate warmth (hyperthermal) events through deep-time offer prescient insights into how the Earth may respond to present-day warming related to greenhouse gas emissions. This special issue deals with Paleoenvironmental changes across the Mesozoic–Paleogene hyperthermal events and comprises 25 interdisciplinary research articles. In this review paper, we summarise the contents of the special issue, placing it into a wider context, and demonstrate that Mesozoic–Paleogene hyperthermal events were among the most devastating and extreme climate modes in the geological record. Key findings are as follows: (1) Multi-proxy geochemical and sedimentological analyses reveal that widespread deoxygenation of oceans and megalakes was a common accompanying feature of most hyperthermals. (2) Evidence exists for complex linkages between volcanism, warm climate conditions, contemporary carbon cycles, aquatic biogeochemical cycles, wildfire activities, and climate-modulated hydrological and terrestrial weathering changes operating at seasonal, orbital and/or tectonic timescales. (3) Pronounced and rapid biological turnovers in the ocean during hyperthermals may have been linked to seawater acidification and shifts in nutrient availability, while promoting significant alterations in primary productivity, biological pump and ecosystem structures. Despite these advances, future interdisciplinary studies are needed to deliver a more comprehensive understanding of the nature and mechanism of complex environmental interactions within the Earth system, as well as the internal and external drivers that may have triggered hyperthermal events.","container-title":"Global and Planetary Change","DOI":"10.1016/j.gloplacha.2023.104058","ISSN":"0921-8181","journalAbbreviation":"Global and Planetary Change","page":"104058","source":"ScienceDirect","title":"Paleoenvironmental changes across the Mesozoic–Paleogene hyperthermal events","volume":"222","author":[{"family":"He","given":"Tianchen"},{"family":"Kemp","given":"David B."},{"family":"Li","given":"Juan"},{"family":"Ruhl","given":"Micha"}],"issued":{"date-parts":[["2023",3,1]]}}},{"id":2553,"uris":["http://zotero.org/users/2470179/items/EP22BJ3K"],"itemData":{"id":2553,"type":"article-journal","abstract":"The spectral view of variability is a compelling and adaptable tool for understanding variability of the climate. In Mitchell (1976) seminal paper, it was used to express, on one graph with log scales, a very wide range of climate variations from millions of years to days. The spectral approach is particularly useful for suggesting causal links between forcing variability and climate response variability. However, a substantial degree of variability is intrinsic and the Earth system may respond to external forcing in a complex manner. There has been an enormous amount of work on understanding climate variability over the last decades. Hence in this paper, we address the question: Can we (after 40 years) update the Mitchell (1976) diagram and provide it with a better interpretation? By reviewing both the extended observations available for such a diagram and new methodological developments in the study of the interaction between internal and forced variability over a wide range of timescales, we give a positive answer to this question. In addition, we review alternative approaches to the spectral decomposition and pose some challenges for a more detailed quantification of climate variability.","container-title":"Global and Planetary Change","DOI":"10.1016/j.gloplacha.2020.103399","ISSN":"0921-8181","journalAbbreviation":"Global and Planetary Change","language":"en","page":"103399","source":"ScienceDirect","title":"Quantification and interpretation of the climate variability record","volume":"197","author":[{"family":"Heydt","given":"Anna S.","non-dropping-particle":"von der"},{"family":"Ashwin","given":"Peter"},{"family":"Camp","given":"Charles D."},{"family":"Crucifix","given":"Michel"},{"family":"Dijkstra","given":"Henk A."},{"family":"Ditlevsen","given":"Peter"},{"family":"Lenton","given":"Timothy M."}],"issued":{"date-parts":[["2021",2,1]]}}},{"id":11725,"uris":["http://zotero.org/users/2470179/items/LMUN56MZ"],"itemData":{"id":11725,"type":"article-journal","abstract":"Much of our understanding of Earth’s past climate comes from the measurement of oxygen and carbon isotope variations in deep-sea benthic foraminifera. Yet, long intervals in existing records lack the temporal resolution and age control needed to thoroughly categorize climate states of the Cenozoic era and to study their dynamics. Here, we present a new, highly resolved, astronomically dated, continuous composite of benthic foraminifer isotope records developed in our laboratories. Four climate states—Hothouse, Warmhouse, Coolhouse, Icehouse—are identified on the basis of their distinctive response to astronomical forcing depending on greenhouse gas concentrations and polar ice sheet volume. Statistical analysis of the nonlinear behavior encoded in our record reveals the key role that polar ice volume plays in the predictability of Cenozoic clima</w:instrText>
+      </w:r>
+      <w:r>
+        <w:rPr>
+          <w:lang w:val="nl-NL"/>
+        </w:rPr>
+        <w:instrText xml:space="preserve">te dynamics.","container-title":"Science","DOI":"10.1126/science.aba6853","issue":"6509","note":"publisher: American Association for the Advancement of Science","page":"1383-1387","source":"www-science-org.vu-nl.idm.oclc.org (Atypon)","title":"An astronomically dated record of Earth’s climate and its predictability over the last 66 million years","volume":"369","author":[{"family":"Westerhold","given":"Thomas"},{"family":"Marwan","given":"Norbert"},{"family":"Drury","given":"Anna Joy"},{"family":"Liebrand","given":"Diederik"},{"family":"Agnini","given":"Claudia"},{"family":"Anagnostou","given":"Eleni"},{"family":"Barnet","given":"James S. K."},{"family":"Bohaty","given":"Steven M."},{"family":"De Vleeschouwer","given":"David"},{"family":"Florindo","given":"Fabio"},{"family":"Frederichs","given":"Thomas"},{"family":"Hodell","given":"David A."},{"family":"Holbourn","given":"Ann E."},{"family":"Kroon","given":"Dick"},{"family":"Lauretano","given":"Vittoria"},{"family":"Littler","given":"Kate"},{"family":"Lourens","given":"Lucas J."},{"family":"Lyle","given":"Mitchell"},{"family":"Pälike","given":"Heiko"},{"family":"Röhl","given":"Ursula"},{"family":"Tian","given":"Jun"},{"family":"Wilkens","given":"Roy H."},{"family":"Wilson","given":"Paul A."},{"family":"Zachos","given":"James C."}],"issued":{"date-parts":[["2020",9,11]]}}}],"schema":"https://github.com/citation-style-language/schema/raw/master/csl-citation.json"} </w:instrText>
+      </w:r>
+      <w:r>
+        <w:rPr>
+          <w:lang w:val="en-GB"/>
+        </w:rPr>
+        <w:fldChar w:fldCharType="separate"/>
+      </w:r>
+      <w:r>
+        <w:rPr>
+          <w:rFonts w:ascii="Aptos" w:hAnsi="Aptos"/>
+        </w:rPr>
+        <w:t>(He et al., 2023; von der Heydt et al., 2021; Westerhold et al., 2020)</w:t>
+      </w:r>
+      <w:r>
+        <w:rPr>
+          <w:lang w:val="en-GB"/>
+        </w:rPr>
+        <w:fldChar w:fldCharType="end"/>
+      </w:r>
+      <w:r>
+        <w:rPr>
+          <w:lang w:val="nl-NL"/>
+        </w:rPr>
+        <w:t xml:space="preserve">. </w:t>
+      </w:r>
+      <w:r>
+        <w:rPr>
+          <w:lang w:val="en-GB"/>
+        </w:rPr>
+        <w:t xml:space="preserve">This archive facilitates the tuning and testing of climate models </w:t>
+      </w:r>
+      <w:r>
+        <w:rPr>
+          <w:lang w:val="en-GB"/>
+        </w:rPr>
+        <w:t xml:space="preserve">developed to project climates </w:t>
+      </w:r>
+      <w:r>
+        <w:rPr>
+          <w:lang w:val="en-GB"/>
+        </w:rPr>
+        <w:t xml:space="preserve">dissimilar to those sampled in our instrumental records </w:t>
+      </w:r>
+      <w:r>
+        <w:rPr>
+          <w:lang w:val="en-GB"/>
+        </w:rPr>
+        <w:fldChar w:fldCharType="begin"/>
+      </w:r>
+      <w:r>
+        <w:rPr>
+          <w:lang w:val="en-GB"/>
+        </w:rPr>
+        <w:instrText xml:space="preserve"> ADDIN ZOTERO_ITEM CSL_CITATION {"citationID":"jTl6y3qs","properties":{"formattedCitation":"(Burke et al., 2018; Goudsmit-Harzevoort et al., 2023; Lunt et al., 2024; Tierney et al., 2020)","plainCitation":"(Burke et al., 2018; Goudsmit-Harzevoort et al., 2023; Lunt et al., 2024; Tierney et al., 2020)","noteIndex":0},"citationItems":[{"id":2063,"uris":["http://zotero.org/users/2470179/items/S32K2TR9"],"itemData":{"id":2063,"type":"article-journal","abstract":"As the world warms due to rising greenhouse gas concentrations, the Earth system moves toward climate states without societal precedent, challenging adaptation. Past Earth system states offer possible model systems for the warming world of the coming decades. These include the climate states of the Early Eocene (ca. 50 Ma), the Mid-Pliocene (3.3–3.0 Ma), the Last Interglacial (129–116 ka), the Mid-Holocene (6 ka), preindustrial (ca. 1850 CE), and the 20th century. Here, we quantitatively assess the similarity of future projected climate states to these six geohistorical benchmarks using simulations from the Hadley Centre Coupled Model Version 3 (HadCM3), the Goddard Institute for Space Studies Model E2-R (GISS), and the Community Climate System Model, Versions 3 and 4 (CCSM) Earth system models. Under the Representative Concentration Pathway 8.5 (RCP8.5) emission scenario, by 2030 CE, future climates most closely resemble Mid-Pliocene climates, and by 2150 CE, they most closely resemble Eocene climates. Under RCP4.5, climate stabilizes at Pliocene-like conditions by 2040 CE. Pliocene-like and Eocene-like climates emerge first in continental interiors and then expand outward. Geologically novel climates are uncommon in RCP4.5 (&lt;1%) but reach 8.7% of the globe under RCP8.5, characterized by high temperatures and precipitation. Hence, RCP4.5 is roughly equivalent to stabilizing at Pliocene-like climates, while unmitigated emission trajectories, such as RCP8.5, are similar to reversing millions of years of long-term cooling on the scale of a few human generations. Both the emergence of geologically novel climates and the rapid reversion to Eocene-like climates may be outside the range of evolutionary adaptive capacity.","container-title":"Proceedings of the National Academy of Sciences","DOI":"10.1073/pnas.1809600115","ISSN":"0027-8424, 1091-6490","issue":"52","journalAbbreviation":"PNAS","language":"en","license":"© 2018 . https://www.pnas.org/site/aboutpnas/licenses.xhtmlPublished under the PNAS license.","note":"publisher: National Academy of Sciences\nsection: Biological Sciences\nPMID: 30530685","page":"13288-13293","source":"www-pnas-org.proxy.library.uu.nl","title":"Pliocene and Eocene provide best analogs for near-future climates","volume":"115","author":[{"family":"Burke","given":"K. D."},{"family":"Williams","given":"J. W."},{"family":"Chandler","given":"M. A."},{"family":"Haywood","given":"A. M."},{"family":"Lunt","given":"D. J."},{"family":"Otto-Bliesner","given":"B. L."}],"issued":{"date-parts":[["2018",12,26]]}}},{"id":2018,"uris":["http://zotero.org/users/2470179/items/2YSJ2CF6"],"itemData":{"id":2018,"type":"article-journal","abstract":"Estimates of global mean near-surface air temperature (global SAT) for the Cenozoic era rely largely on paleo-proxy data of deep-sea temperature (DST), with the assumption that changes in global SAT covary with changes in the global mean deep-sea temperature (global DST) and global mean sea-surface temperature (global SST). We tested the validity of this assumption by analyzing the relationship between global SST, SAT, and DST using 25 different model simulations from the Deep-Time Model Intercomparison Project simulating the early Eocene Climatic Optimum (EECO) with varying CO2 levels. Similar to the modern situation, we find limited spatial variability in DST, indicating that local DST estimates can be regarded as a first order representative of global DST. In line with previously assumed relationships, linear regression analysis indicates that both global DST and SAT respond stronger to changes in atmospheric CO2 than global SST by a similar factor. Consequently, this model-based analysis validates the assumption that changes in global DST can be used to estimate changes in global SAT during the early Cenozoic. Paleo-proxy estimates of global DST, SST, and SAT during EECO show the best fit with model simulations with a 1,680 ppm atmospheric CO2 level. This matches paleo-proxies of EECO atmospheric CO2, indicating a good fit between models and proxy-data.","container-title":"Paleoceanography and Paleoclimatology","DOI":"10.1029/2022PA004532","ISSN":"2572-4525","issue":"3","language":"en","note":"_eprint: https://agupubs.onlinelibrary.wiley.com/doi/pdf/10.1029/2022PA004532","page":"e2022PA004532","source":"Wiley Online Library","title":"The Relationship Between the Global Mean Deep-Sea and Surface Temperature During the Early Eocene","volume":"38","author":[{"family":"Goudsmit-Harzevoort","given":"Barbara"},{"family":"Lansu","given":"Angelique"},{"family":"Baatsen","given":"Michiel L. J."},{"family":"Heydt","given":"Anna S.","non-dropping-particle":"von der"},{"family":"Winter","given":"Niels J.","non-dropping-particle":"de"},{"family":"Zhang","given":"Yurui"},{"family":"Abe-Ouchi","given":"Ayako"},{"family":"Boer","given":"Agatha","non-dropping-particle":"de"},{"family":"Chan","given":"Wing-Le"},{"family":"Donnadieu","given":"Yannick"},{"family":"Hutchinson","given":"David K."},{"family":"Knorr","given":"Gregor"},{"family":"Ladant","given":"Jean-Baptiste"},{"family":"Morozova","given":"Polina"},{"family":"Niezgodzki","given":"Igor"},{"family":"Steinig","given":"Sebastian"},{"family":"Tripati","given":"Aradhna"},{"family":"Zhang","given":"Zhongshi"},{"family":"Zhu","given":"Jiang"},{"family":"Ziegler","given":"Martin"}],"issued":{"date-parts":[["2023"]]}}},{"id":11740,"uris":["http://zotero.org/users/2470179/items/EZYH7L4U"],"itemData":{"id":11740,"type":"article-journal","abstract":"The paleoclimate record provides a test-bed in which climate models can be evaluated under conditions of substantial CO2 change; however, these data are typically under-used in the process of model development and evaluation. Here, we use a set of metrics based on paleoclimate proxy observations to evaluate climate models under three past time periods. We find that the latest CMIP6/PMIP4 ensemble mean does a remarkably good job of simulating the global mean surface air temperatures of these past periods, and is improved on CMIP5/PMIP3, implying that the modern climate sensitivity of the CMIP6/PMIP4 model ensemble mean is consistent with the paleoclimate record. However, some models, in particular those with very high or very low climate sensitivity, simulate paleo temperatures that are outside the uncertainty range of the paleo proxy temperature data; in this regard, the paleo data can provide a more stringent constraint than data from the historical record. There is also consistency between models and data in terms of polar amplification, with amplification increasing with increasing global mean temperature across all three time periods. The work highlights the benefits of using the paleoclimate record in the model development and evaluation cycle, in particular for screening models with too-high or too-low climate sensitivity across a range of CO2 concentrations.","container-title":"Communications Earth &amp; Environment","DOI":"10.1038/s43247-024-01531-3","ISSN":"2662-4435","issue":"1","journalAbbreviation":"Commun Earth Environ","language":"en","license":"2024 The Author(s)","note":"publisher: Nature Publishing Group","page":"419","source":"www-nature-com.vu-nl.idm.oclc.org","title":"Paleoclimate data provide constraints on climate models' large-scale response to past CO2 changes","volume":"5","author":[{"family":"Lunt","given":"Daniel J."},{"family":"Otto-Bliesner","given":"Bette L."},{"family":"Brierley","given":"Chris"},{"family":"Haywood","given":"Alan"},{"family":"Inglis","given":"Gordon N."},{"family":"Izumi","given":"Kenji"},{"family":"Kageyama","given":"Masa"},{"family":"Kaufman","given":"Darrell"},{"family":"Mauritsen","given":"Thorsten"},{"family":"McClymont","given":"Erin L."},{"family":"Salzmann","given":"Ulrich"},{"family":"Steinig","given":"Sebastian"},{"family":"Tierney","given":"Jessica E."},{"family":"Zhao","given":"Anni"},{"family":"Zhu","given":"Jiang"}],"issued":{"date-parts":[["2024",8,7]]}}},{"id":2578,"uris":["http://zotero.org/users/2470179/items/2L6NK32L"],"itemData":{"id":2578,"type":"article-journal","abstract":"The future in the past\nA major cause of uncertainties in climate projections is our imprecise knowledge of how much warming should occur as a result of a given increase in the amount of carbon dioxide in the atmosphere. Paleoclimate records have the potential to help us sharpen that understanding because they record such a wide variety of environmental conditions. Tierney et al. review the recent advances in data collection, statistics, and modeling that might help us better understand how rising levels of atmospheric carbon dioxide will affect future climate.\nScience, this issue p. eaay3701\nStructured Abstract\nBACKGROUNDAnthropogenic emissions are rapidly altering Earth’s climate, pushing it toward a warmer state for which there is no historical precedent. Although no perfect analog exists for such a disruption, Earth’s history includes past climate states—“paleoclimates”—that hold lessons for the future of our warming world. These periods in Earth’s past span a tremendous range of temperatures, precipitation patterns, cryospheric extent, and biospheric adaptations and are increasingly relevant for improving our understanding of how key elements of the climate system are affected by greenhouse gas levels. The rise of new geochemical and statistical methods, as well as improvements in paleoclimate modeling, allow for formal evaluation of climate models based on paleoclimate data. In particular, given that some of the newest generation of climate models have a high sensitivity to a doubling of atmospheric CO2, there is a renewed role for paleoclimates in constraining equilibrium climate sensitivity (ECS) and its dependence on climate background state.\nADVANCESIn the past decade, an increasing number of studies have used paleoclimate temperature and CO2 estimates to infer ECS in the deep past, in both warm and cold climate states. Recent studies support the paradigm that ECS is strongly state-dependent, rising with increased CO2 concentrations. Simulations of past warm climates such as the Eocene further highlight the role that cloud feedbacks play in contributing to high ECS under increased CO2 levels. Paleoclimates have provided critical constraints on the assessment of future ice sheet stability and concomitant sea level rise, including the viability of threshold processes like marine ice cliff instability. Beyond global-scale changes, analyses of past changes in the water cycle have advanced our understanding of dynamical drivers of hydroclimate, which is highly relevant for regional climate projections and societal impacts. New and expanding techniques, such as analyses of single shells of foraminifera, are yielding subseasonal climate information that can be used to study how intra- and interannual modes of variability are affected by external climate forcing. Studies of extraordinary, transient departures in paleoclimate from the background state such as the Paleocene-Eocene Thermal Maximum provide critical context for the current anthropogenic aberration, its impact on the Earth system, and the time scale of recovery.A number of advances have eroded the “language barrier” between climate model and proxy data, facilitating more direct use of paleoclimate information to constrain model performance. It is increasingly common to incorporate geochemical tracers, such as water isotopes, directly into model simulations, and this practice has vastly improved model-proxy comparisons. The development of new statistical approaches rooted in Bayesian inference has led to a more thorough quantification of paleoclimate data uncertainties. In addition, techniques like data assimilation allow for a formal combination of proxy and model data into hybrid products. Such syntheses provide a full-field view of past climates and can put constraints on climate variables that we have no direct proxies for, such as cloud cover or wind speed.\nOUTLOOKA common concern with using paleoclimate information as model targets is that non-CO2 forcings, such as aerosols and trace greenhouse gases, are not well known, especially in the distant past. Although evidence thus far suggests that such forcings are secondary to CO2, future improvements in both geochemical proxies and modeling are on track to tackle this issue. New and rapidly evolving geochemical techniques have the potential to provide improved constraints on the terrestrial biosphere, aerosols, and trace gases; likewise, biogeochemical cycles can now be incorporated into paleoclimate model simulations. Beyond constraining forcings, it is critical that proxy information is transformed into quantitative estimates that account for uncertainties in the proxy system. Statistical tools have already been developed to achieve this, which should make it easier to create robust targets for model evaluation. With this increase in quantification of paleoclimate information, we suggest that modeling centers include simulation of past climates in their evaluation and statement of their model performance. This practice is likely to narrow uncertainties surrounding climate sensitivity, ice sheets, and the water cycle and thus improve future climate projections. &lt;img class=\"fragment-image\" aria-describedby=\"F1-caption\" src=\"https://science-sciencemag-org.proxy.library.uu.nl/content/sci/370/6517/eaay3701/F1.medium.gif\"/&gt; Download high-res image Open in new tab Download Powerpoint Past climates provide context for future climate scenarios.Both past (top) and future (bottom) climates are colored by their estimated change in global mean annual surface temperature relative to preindustrial conditions, ranging from blue (colder) to red (warmer). “Sustainability,” “Middle road,” and “High emissions” represent the estimated global temperature anomalies at year 2300 from the Shared Socioeconomic Pathways (SSPs) SSP1-2.6, SSP2-4.5, and SSP5-8.5, respectively. In both the past and future cases, warmer climates are associated with increases in CO2 (indicated by the arrow). Ma, millions of years ago.\nAs the world warms, there is a profound need to improve projections of climate change. Although the latest Earth system models offer an unprecedented number of features, fundamental uncertainties continue to cloud our view of the future. Past climates provide the only opportunity to observe how the Earth system responds to high carbon dioxide, underlining a fundamental role for paleoclimatology in constraining future climate change. Here, we review the relevancy of paleoclimate information for climate prediction and discuss the prospects for emerging methodologies to further insights gained from past climates. Advances in proxy methods and interpretations pave the way for the use of past climates for model evaluation—a practice that we argue should be widely adopted.","container-title":"Science","DOI":"10.1126/science.aay3701","ISSN":"0036-8075, 1095-9203","issue":"6517","language":"en","license":"Copyright © 2020 The Authors, some rights reserved; exclusive licensee American Association for the Advancement of Science. No claim to original U.S. Government Works. https://www.sciencemag.org/about/science-licenses-journal-article-reuseThis is an article distributed under the terms of th</w:instrText>
+      </w:r>
+      <w:r>
+        <w:rPr>
+          <w:lang w:val="nl-NL"/>
+        </w:rPr>
+        <w:instrText xml:space="preserve">e Science Journals Default License.","note":"publisher: American Association for the Advancement of Science\nsection: Review\nPMID: 33154110","source":"science-sciencemag-org.proxy.library.uu.nl","title":"Past climates inform our future","URL":"https://science.sciencemag.org/content/370/6517/eaay3701","volume":"370","author":[{"family":"Tierney","given":"Jessica E."},{"family":"Poulsen","given":"Christopher J."},{"family":"Montañez","given":"Isabel P."},{"family":"Bhattacharya","given":"Tripti"},{"family":"Feng","given":"Ran"},{"family":"Ford","given":"Heather L."},{"family":"Hönisch","given":"Bärbel"},{"family":"Inglis","given":"Gordon N."},{"family":"Petersen","given":"Sierra V."},{"family":"Sagoo","given":"Navjit"},{"family":"Tabor","given":"Clay R."},{"family":"Thirumalai","given":"Kaustubh"},{"family":"Zhu","given":"Jiang"},{"family":"Burls","given":"Natalie J."},{"family":"Foster","given":"Gavin L."},{"family":"Goddéris","given":"Yves"},{"family":"Huber","given":"Brian T."},{"family":"Ivany","given":"Linda C."},{"family":"Turner","given":"Sandra Kirtland"},{"family":"Lunt","given":"Daniel J."},{"family":"McElwain","given":"Jennifer C."},{"family":"Mills","given":"Benjamin J. W."},{"family":"Otto-Bliesner","given":"Bette L."},{"family":"Ridgwell","given":"Andy"},{"family":"Zhang","given":"Yi Ge"}],"accessed":{"date-parts":[["2021",2,9]]},"issued":{"date-parts":[["2020",11,6]]}}}],"schema":"https://github.com/citation-style-language/schema/raw/master/csl-citation.json"} </w:instrText>
+      </w:r>
+      <w:r>
+        <w:rPr>
+          <w:lang w:val="en-GB"/>
+        </w:rPr>
+        <w:fldChar w:fldCharType="separate"/>
+      </w:r>
+      <w:r>
+        <w:rPr>
+          <w:rFonts w:ascii="Aptos" w:hAnsi="Aptos"/>
+        </w:rPr>
+        <w:t>(Burke et al., 2018; Goudsmit-Harzevoort et al., 2023; Lunt et al., 2024; Tierney et al., 2020)</w:t>
+      </w:r>
+      <w:r>
+        <w:rPr>
+          <w:lang w:val="en-GB"/>
+        </w:rPr>
+        <w:fldChar w:fldCharType="end"/>
+      </w:r>
+      <w:r>
+        <w:rPr>
+          <w:lang w:val="nl-NL"/>
+        </w:rPr>
+        <w:t>.</w:t>
+      </w:r>
+      <w:r>
+        <w:rPr>
+          <w:lang w:val="nl-NL"/>
+        </w:rPr>
+        <w:t xml:space="preserve"> </w:t>
+      </w:r>
+      <w:r>
+        <w:rPr>
+          <w:lang w:val="en-GB"/>
+        </w:rPr>
+        <w:t xml:space="preserve">Such models </w:t>
+      </w:r>
+      <w:r>
+        <w:rPr>
+          <w:lang w:val="en-GB"/>
+        </w:rPr>
+        <w:t>play</w:t>
+      </w:r>
+      <w:r>
+        <w:rPr>
+          <w:lang w:val="en-GB"/>
+        </w:rPr>
+        <w:t xml:space="preserve"> an important role in informing </w:t>
+      </w:r>
+      <w:r>
+        <w:rPr>
+          <w:lang w:val="en-GB"/>
+        </w:rPr>
+        <w:t xml:space="preserve">strategies to </w:t>
+      </w:r>
+      <w:r>
+        <w:rPr>
+          <w:lang w:val="en-GB"/>
+        </w:rPr>
+        <w:t>m</w:t>
+      </w:r>
+      <w:r>
+        <w:rPr>
+          <w:lang w:val="en-GB"/>
+        </w:rPr>
+        <w:t xml:space="preserve">itigate and adapt to the present and future consequences of anthropogenic climate and environmental change </w:t>
+      </w:r>
+      <w:r>
+        <w:rPr>
+          <w:lang w:val="en-GB"/>
+        </w:rPr>
+        <w:fldChar w:fldCharType="begin"/>
+      </w:r>
+      <w:r>
+        <w:rPr>
+          <w:lang w:val="en-GB"/>
+        </w:rPr>
+        <w:instrText xml:space="preserve"> ADDIN ZOTERO_ITEM CSL_CITATION {"citationID":"DFFV37Ra","properties":{"formattedCitation":"(IPCC, 2021; Meinshausen et al., 2020)","plainCitation":"(IPCC, 2021; Meinshausen et al., 2020)","noteIndex":0},"citationItems":[{"id":1817,"uris":["http://zotero.org/users/2470179/items/Y69A3S7U"],"itemData":{"id":1817,"type":"book","abstract":"The Working Group I contribution to the Sixth Assessment Report addresses the most up-to-date physical understanding of the climate system and climate change, bringing together the latest advances in climate science, and combining multiple lines of evidence from paleoclimate, observations, process understanding, and global and regional climate simulations.","publisher":"Cambridge University Press","source":"IPCC","title":"Climate Change 2021: The Physical Science Basis. Contribution of Working Group I to the Sixth Assessment Report of the Intergovernmental Panel on Climate Change","title-short":"Climate Change 2021","author":[{"family":"IPCC","given":""}],"editor":[{"family":"Masson-Delmotte","given":"Valérie"},{"family":"Zhai","given":"Panmao"},{"family":"Pirani","given":"Anna"},{"family":"Connors","given":"Sarah L."},{"family":"Péan","given":"C."},{"family":"Berger","given":"Sophie"},{"family":"Caud","given":"Nada"},{"family":"Chen","given":"Y."},{"family":"Goldfarb","given":"Leah"},{"family":"Gomis","given":"Melissa I."},{"family":"Huang","given":"Mengtian"},{"family":"Leitzell","given":"Katherine"},{"family":"Lonnoy","given":"Elisabeth"},{"family":"Matthews","given":"J. B. Robin"},{"family":"Maycock","given":"Thomas K."},{"family":"Waterfield","given":"Tim"},{"family":"Yelekçi","given":"Özge"},{"family":"Yu","given":"R."},{"family":"Zhou","given":"Botao"}],"issued":{"date-parts":[["2021"]]}}},{"id":136,"uris":["http://zotero.org/users/2470179/items/FN7HUXYR"],"itemData":{"id":136,"type":"article-journal","abstract":"&lt;p&gt;&lt;strong class=\"journal-contentHeaderColor\"&gt;Abstract.&lt;/strong&gt; Anthropogenic increases in atmospheric greenhouse gas concentrations are the main driver of current and future climate change. The integrated assessment community has quantified anthropogenic emissions for the shared socio-economic pathway (SSP) scenarios, each of which represents a different future socio-economic projection and political environment. Here, we provide the greenhouse gas concentrations for these SSP scenarios – using the reduced-complexity climate–carbon-cycle model MAGICC7.0. We extend historical, observationally based concentration data with SSP concentration projections from 2015 to 2500 for 43 greenhouse gases with monthly and latitudinal resolution. &lt;span class=\"inline-formula\"&gt;CO&lt;sub&gt;2&lt;/sub&gt;&lt;/span&gt; concentrations by 2100 range from 393 to 1135&amp;thinsp;ppm for the lowest (SSP1-1.9) and highest (SSP5-8.5) emission scenarios, respectively. We also provide the concentration extensions beyond 2100 based on assumptions regarding the trajectories of fossil fuels and land use change emissions, net negative emissions, and the fraction of non-&lt;span class=\"inline-formula\"&gt;CO&lt;sub&gt;2&lt;/sub&gt;&lt;/span&gt; emissions. By 2150, &lt;span class=\"inline-formula\"&gt;CO&lt;sub&gt;2&lt;/sub&gt;&lt;/span&gt; concentrations in the lowest emission scenario are approximately 350&amp;thinsp;ppm and approximately plateau at that level&lt;span id=\"page3572\"/&gt; until 2500, whereas the highest fossil-fuel-driven scenario projects &lt;span class=\"inline-formula\"&gt;CO&lt;sub&gt;2&lt;/sub&gt;&lt;/span&gt; concentrations of 1737&amp;thinsp;ppm and reaches concentrations beyond 2000&amp;thinsp;ppm by 2250. We estimate that the share of &lt;span class=\"inline-formula\"&gt;CO&lt;sub&gt;2&lt;/sub&gt;&lt;/span&gt; in the total radiative forcing contribution of all considered 43 long-lived greenhouse gases increases from 66&amp;thinsp;% for the present day to roughly 68&amp;thinsp;% to 85&amp;thinsp;% by the time of maximum forcing in the 21st century. For this estimation, we updated simple radiative forcing parameterizations that reflect the Oslo Line-By-Line model results. In comparison to the representative concentration pathways (RCPs), the five main SSPs (SSP1-1.9, SSP1-2.6, SSP2-4.5, SSP3-7.0, and SSP5-8.5) are more evenly spaced and extend to lower 2100 radiative forcing and temperatures. Performing two pairs of six-member historical ensembles with CESM1.2.2, we estimate the effect on surface air temperatures of applying latitudinally and seasonally resolved GHG concentrations. We find that the ensemble differences in the March–April–May (MAM) season provide a regional warming in higher northern latitudes of up to 0.4&amp;thinsp;K over the historical period, latitudinally averaged of about 0.1&amp;thinsp;K, which we estimate to be comparable to the upper bound (&lt;span class=\"inline-formula\"&gt;</w:instrText>
+      </w:r>
+      <w:r>
+        <w:rPr>
+          <w:rFonts w:ascii="Cambria Math" w:hAnsi="Cambria Math" w:cs="Cambria Math"/>
+          <w:lang w:val="en-GB"/>
+        </w:rPr>
+        <w:instrText>∼</w:instrText>
+      </w:r>
+      <w:r>
+        <w:rPr>
+          <w:lang w:val="en-GB"/>
+        </w:rPr>
+        <w:instrText>5&lt;/span&gt;&amp;thinsp;% level) of natural variability. In comparison to the comparatively straight line of the last 2000 years, the greenhouse gas concentrations since the onset of the industrial period and this studies' projections over the next 100 to 500 years unequivocally depict a “hockey-stick” upwards shape. The SSP concentration time series derived in this study provide a harmonized set of input assumptions for long-term climate science analysis; they also provide an indication of the wide set of futures that societal developments and policy implementations can lead to – ranging from multiple degrees of future warming on the one side to approximately 1.5&amp;thinsp;&lt;span class=\"inline-formula\"&gt;&lt;sup&gt;</w:instrText>
+      </w:r>
+      <w:r>
+        <w:rPr>
+          <w:rFonts w:ascii="Cambria Math" w:hAnsi="Cambria Math" w:cs="Cambria Math"/>
+          <w:lang w:val="en-GB"/>
+        </w:rPr>
+        <w:instrText>∘</w:instrText>
+      </w:r>
+      <w:r>
+        <w:rPr>
+          <w:lang w:val="en-GB"/>
+        </w:rPr>
+        <w:instrText xml:space="preserve">&lt;/sup&gt;&lt;/span&gt;C warming on the other.&lt;/p&gt;","container-title":"Geoscientific Model Development","DOI":"10.5194/gmd-13-3571-2020","ISSN":"1991-959X","issue":"8","language":"English","note":"publisher: Copernicus GmbH","page":"3571-3605","source":"gmd.copernicus.org","title":"The shared socio-economic pathway (SSP) greenhouse gas concentrations and their extensions to 2500","volume":"13","author":[{"family":"Meinshausen","given":"Malte"},{"family":"Nicholls","given":"Zebedee R. J."},{"family":"Lewis","given":"Jared"},{"family":"Gidden","given":"Matthew J."},{"family":"Vogel","given":"Elisabeth"},{"family":"Freund","given":"Mandy"},{"family":"Beyerle","given":"Urs"},{"family":"Gessner","given":"Claudia"},{"family":"Nauels","given":"Alexander"},{"family":"Bauer","given":"Nico"},{"family":"Canadell","given":"Josep G."},{"family":"Daniel","given":"John S."},{"family":"John","given":"Andrew"},{"family":"Krummel","given":"Paul B."},{"family":"Luderer","given":"Gunnar"},{"family":"Meinshausen","given":"Nicolai"},{"family":"Montzka","given":"Stephen A."},{"family":"Rayner","given":"Peter J."},{"family":"Reimann","given":"Stefan"},{"family":"Smith","given":"Steven J."},{"family":"Berg","given":"Marten","non-dropping-particle":"van den"},{"family":"Velders","given":"Guus J. M."},{"family":"Vollmer","given":"Martin K."},{"family":"Wang","given":"Ray H. J."}],"issued":{"date-parts":[["2020",8,13]]}}}],"schema":"https://github.com/citation-style-language/schema/raw/master/csl-citation.json"} </w:instrText>
+      </w:r>
+      <w:r>
+        <w:rPr>
+          <w:lang w:val="en-GB"/>
+        </w:rPr>
+        <w:fldChar w:fldCharType="separate"/>
+      </w:r>
+      <w:r>
+        <w:rPr>
+          <w:rFonts w:ascii="Aptos" w:hAnsi="Aptos"/>
+        </w:rPr>
+        <w:t>(IPCC, 2021; Meinshausen et al., 2020)</w:t>
+      </w:r>
+      <w:r>
+        <w:rPr>
+          <w:lang w:val="en-GB"/>
+        </w:rPr>
+        <w:fldChar w:fldCharType="end"/>
+      </w:r>
+      <w:r>
+        <w:rPr>
+          <w:lang w:val="en-GB"/>
+        </w:rPr>
+        <w:t>. However, the various spatio-temporal distribution of climate model outcomes and proxy-based climate reconstructions complicates comparison between these two sources of data.</w:t>
+      </w:r>
+    </w:p>
+    <w:p>
+      <w:pPr>
+        <w:jc w:val="both"/>
+        <w:rPr>
+          <w:lang w:val="en-GB"/>
+        </w:rPr>
+      </w:pPr>
+      <w:r>
+        <w:rPr>
+          <w:lang w:val="en-GB"/>
+        </w:rPr>
+        <w:t>Data assimilation</w:t>
+      </w:r>
+      <w:r>
+        <w:rPr>
+          <w:lang w:val="en-GB"/>
+        </w:rPr>
+        <w:t xml:space="preserve"> (DA)</w:t>
+      </w:r>
+      <w:r>
+        <w:rPr>
+          <w:lang w:val="en-GB"/>
+        </w:rPr>
+        <w:t xml:space="preserve"> </w:t>
+      </w:r>
+      <w:r>
+        <w:rPr>
+          <w:lang w:val="en-GB"/>
+        </w:rPr>
+        <w:t xml:space="preserve">holds promise to overcome this distribution problem by combining paleoclimate proxy data and models into a coherent data product while propagating their uncertainties and distributions in a Bayesian framework </w:t>
+      </w:r>
+      <w:r>
+        <w:rPr>
+          <w:lang w:val="en-GB"/>
+        </w:rPr>
+        <w:fldChar w:fldCharType="begin"/>
+      </w:r>
+      <w:r>
+        <w:rPr>
+          <w:lang w:val="en-GB"/>
+        </w:rPr>
+        <w:instrText xml:space="preserve"> ADDIN ZOTERO_ITEM CSL_CITATION {"citationID":"mJ2BZdvJ","properties":{"formattedCitation":"(Hakim et al., 2016; Okazaki and Yoshimura, 2017; Tierney et al., 2025)","plainCitation":"(Hakim et al., 2016; Okazaki and Yoshimura, 2017; Tierney et al., 2025)","noteIndex":0},"citationItems":[{"id":7775,"uris":["http://zotero.org/users/2470179/items/92NVWCH3"],"itemData":{"id":7775,"type":"article-journal","abstract":"An “offline” approach to DA is used, where static ensemble samples are drawn from existing CMIP climate-model simulations to serve as the prior estimate of climate variables. We use linear, univariate forward models (“proxy system models (PSMs)”) that map climate variables to proxy measurements by fitting proxy data to 2 m air temperature from gridded instrumental temperature data; the linear PSMs are then used to predict proxy values from the prior estimate. Results for the LMR are compared against six gridded instrumental temperature data sets and 25% of the proxy records are withheld from assimilation for independent verification. Results show broad agreement with previous reconstructions of Northern Hemisphere mean 2 m air temperature, with millennial-scale cooling, a multicentennial warm period around 1000 C.E., and a cold period coincident with the Little Ice Age (circa 1450–1800 C.E.). Verification against gridded instrumental data sets during 1880–2000 C.E. reveals greatest skill in the tropics and lowest skill over Northern Hemisphere land areas. Verification against independent proxy records indicates substantial improvement relative to the model (prior) data without proxy assimilation. As an illustrative example, we present multivariate reconstructed fields for a singular event, the 1808/1809 “mystery” volcanic eruption, which reveal global cooling that is strongly enhanced locally due to the presence of the Pacific-North America wave pattern in the 500 hPa geopotential height field.","container-title":"Journal of Geophysical Research: Atmospheres","DOI":"10.1002/2016JD024751","ISSN":"2169-8996","issue":"12","language":"en","license":"©2016. The Authors.","note":"_eprint: https://agupubs.onlinelibrary.wiley.com/doi/pdf/10.1002/2016JD024751","page":"6745-6764","source":"Wiley Online Library","title":"The last millennium climate reanalysis project: Framework and first results","title-short":"The last millennium climate reanalysis project","volume":"121","author":[{"family":"Hakim","given":"Gregory J."},{"family":"Emile-Geay","given":"Julien"},{"family":"Steig","given":"Eric J."},{"family":"Noone","given":"David"},{"family":"Anderson","given":"David M."},{"family":"Tardif","given":"Robert"},{"family":"Steiger","given":"Nathan"},{"family":"Perkins","given":"Walter A."}],"issued":{"date-parts":[["2016"]]}}},{"id":11744,"uris":["http://zotero.org/users/2470179/items/NKBN6WWD"],"itemData":{"id":11744,"type":"article-journal","abstract":"Data assimilation (DA) has been successfully applied in the field of paleoclimatology to reconstruct past climate. However, data reconstructed from proxies have been assimilated, as opposed to the actual proxy values. This prevented full utilization of the information recorded in the proxies. \n\n This study examined the feasibility of proxy DA for paleoclimate reconstruction. Isotopic proxies (δ18O in ice cores, corals, and tree-ring cellulose) were assimilated into models: an isotope-enabled general circulation model (GCM) and forward proxy models, using offline data assimilation. \n\n First, we examined the feasibility using an observation system simulation experiment (OSSE). The analysis showed a significant improvement compared with the first guess in the reproducibility of isotope ratios in the proxies, as well as the temperature and precipitation fields, when only the isotopic information was assimilated. The reconstruction skill for temperature and precipitation was especially high at low latitudes. This is due to the fact that isotopic proxies are strongly influenced by temperature and/or precipitation at low latitudes, which, in turn, are modulated by the El Niño–Southern Oscillation (ENSO) on interannual timescales. \n\n Subsequently, the proxy DA was conducted with real proxy data. The reconstruction skill was decreased compared to the OSSE. In particular, the decrease was significant over the Indian Ocean, eastern Pacific, and the Atlantic Ocean where the reproducibility of the proxy model was lower. By changing the experimental design in a stepwise manner, the decreased skill was suggested to be attributable to the misrepresentation of the atmospheric and proxy models and/or the quality of the observations. Although there remains a lot to improve proxy DA, the result adequately showed that proxy DA is feasible enough to reconstruct past climate.","container-title":"Climate of the Past","DOI":"10.5194/cp-13-379-2017","ISSN":"1814-9324","issue":"4","language":"English","note":"publisher: Copernicus GmbH","page":"379-393","source":"Copernicus Online Journals","title":"Development and evaluation of a system of proxy data assimilation for paleoclimate reconstruction","volume":"13","author":[{"family":"Okazaki","given":"Atsushi"},{"family":"Yoshimura","given":"Kei"}],"issued":{"date-parts":[["2017",4,20]]}}},{"id":11742,"uris":["http://zotero.org/users/2470179/items/BJAE2FSI"],"itemData":{"id":11742,"type":"article-journal","abstract":"Reconstructions of past climates in both time and space provide important insight into the range and rate of change within the climate system. However, producing a coherent global picture of past climates is difficult because indicators of past environmental changes (proxy data) are unevenly distributed and uncertain. In recent years, paleoclimate data assimilation (paleoDA), which statistically combines model simulations with proxy data, has become an increasingly popular reconstruction method. Here, we describe advances in paleoDA to date, with a focus on the offline ensemble Kalman filter and the insights into climate change that this method affords. PaleoDA has considerable strengths in that it can blend multiple types of information while also propagating uncertainty. Drawbacks of the methodology include an overreliance on the climate model and variance loss. We conclude with an outlook on possible expansions and improvements in paleoDA that can be made in the upcoming years. ▪ Paleoclimate data assimilation blends model and proxy information to enable spatiotemporal reconstructions of past climate change. ▪ This method has advanced our understanding of global temperature change, Earth&amp;apos;s climate sensitivity, and past climate dynamics. ▪ Future innovations could improve the method by implementing online paleoclimate data assimilation and smoothers.","container-title":"Annual Review of Earth and Planetary Sciences","DOI":"10.1146/annurev-earth-032320-064209","ISSN":"0084-6597, 1545-4495","issue":"Volume 53, 2025","language":"en","note":"publisher: Annual Reviews","page":"625-650","source":"www-annualreviews-org.vu-nl.idm.oclc.org","title":"Advances in Paleoclimate Data Assimilation","volume":"53","author":[{"family":"Tierney","given":"Jessica E."},{"family":"Judd","given":"Emily J."},{"family":"Osman","given":"Matthew B."},{"family":"King","given":"Jonathan M."},{"family":"Truax","given":"Olivia J."},{"family":"Steiger","given":"Nathan J."},{"family":"Amrhein","given":"Daniel E."},{"family":"Anchukaitis","given":"Kevin J."}],"issued":{"date-parts":[["2025",5,30]]}}}],"schema":"https://github.com/citation-style-language/schema/raw/master/csl-citation.json"} </w:instrText>
+      </w:r>
+      <w:r>
+        <w:rPr>
+          <w:lang w:val="en-GB"/>
+        </w:rPr>
+        <w:fldChar w:fldCharType="separate"/>
+      </w:r>
+      <w:r>
+        <w:rPr>
+          <w:rFonts w:ascii="Aptos" w:hAnsi="Aptos"/>
+        </w:rPr>
+        <w:t>(Hakim et al., 2016; Okazaki and Yoshimura, 2017; Tierney et al., 2025)</w:t>
+      </w:r>
+      <w:r>
+        <w:rPr>
+          <w:lang w:val="en-GB"/>
+        </w:rPr>
+        <w:fldChar w:fldCharType="end"/>
+      </w:r>
+      <w:r>
+        <w:rPr>
+          <w:lang w:val="en-GB"/>
+        </w:rPr>
+        <w:t>.</w:t>
+      </w:r>
+      <w:r>
+        <w:rPr>
+          <w:lang w:val="en-GB"/>
+        </w:rPr>
+        <w:t xml:space="preserve"> The principles of paleoclimate data assimilation (paleoDA) are explained in more detail in </w:t>
+      </w:r>
+      <w:r>
+        <w:rPr>
+          <w:lang w:val="en-GB"/>
+        </w:rPr>
+        <w:fldChar w:fldCharType="begin"/>
+      </w:r>
+      <w:r>
+        <w:rPr>
+          <w:lang w:val="en-GB"/>
+        </w:rPr>
+        <w:instrText xml:space="preserve"> ADDIN ZOTERO_ITEM CSL_CITATION {"citationID":"wORTapBD","properties":{"formattedCitation":"(Tierney et al., 2025)","plainCitation":"(Tierney et al., 2025)","noteIndex":0},"citationItems":[{"id":11742,"uris":["http://zotero.org/users/2470179/items/BJAE2FSI"],"itemData":{"id":11742,"type":"article-journal","abstract":"Reconstructions of past climates in both time and space provide important insight into the range and rate of change within the climate system. However, producing a coherent global picture of past climates is difficult because indicators of past environmental changes (proxy data) are unevenly distributed and uncertain. In recent years, paleoclimate data assimilation (paleoDA), which statistically combines model simulations with proxy data, has become an increasingly popular reconstruction method. Here, we describe advances in paleoDA to date, with a focus on the offline ensemble Kalman filter and the insights into climate change that this method affords. PaleoDA has considerable strengths in that it can blend multiple types of information while also propagating uncertainty. Drawbacks of the methodology include an overreliance on the climate model and variance loss. We conclude with an outlook on possible expansions and improvements in paleoDA that can be made in the upcoming years. ▪ Paleoclimate data assimilation blends model and proxy information to enable spatiotemporal reconstructions of past climate change. ▪ This method has advanced our understanding of global temperature change, Earth&amp;apos;s climate sensitivity, and past climate dynamics. ▪ Future innovations could improve the method by implementing online paleoclimate data assimilation and smoothers.","container-title":"Annual Review of Earth and Planetary Sciences","DOI":"10.1146/annurev-earth-032320-064209","ISSN":"0084-6597, 1545-4495","issue":"Volume 53, 2025","language":"en","note":"publisher: Annual Reviews","page":"625-650","source":"www-annualreviews-org.vu-nl.idm.oclc.org","title":"Advances in Paleoclimate Data Assimilation","volume":"53","author":[{"family":"Tierney","given":"Jessica E."},{"family":"Judd","given":"Emily J."},{"family":"Osman","given":"Matthew B."},{"family":"King","given":"Jonathan M."},{"family":"Truax","given":"Olivia J."},{"family":"Steiger","given":"Nathan J."},{"family":"Amrhein","given":"Daniel E."},{"family":"Anchukaitis","given":"Kevin J."}],"issued":{"date-parts":[["2025",5,30]]}}}],"schema":"https://github.com/citation-style-language/schema/raw/master/csl-citation.json"} </w:instrText>
+      </w:r>
+      <w:r>
+        <w:rPr>
+          <w:lang w:val="en-GB"/>
+        </w:rPr>
+        <w:fldChar w:fldCharType="separate"/>
+      </w:r>
+      <w:r>
+        <w:rPr>
+          <w:rFonts w:ascii="Aptos" w:hAnsi="Aptos"/>
+        </w:rPr>
+        <w:t>(Tierney et al., 2025)</w:t>
+      </w:r>
+      <w:r>
+        <w:rPr>
+          <w:lang w:val="en-GB"/>
+        </w:rPr>
+        <w:fldChar w:fldCharType="end"/>
+      </w:r>
+      <w:r>
+        <w:rPr>
+          <w:lang w:val="en-GB"/>
+        </w:rPr>
+        <w:t xml:space="preserve"> and references therein. Briefly, paleoDA extracts climate model outcomes for a target period to inform a “prior” for the state of climate. Proxy</w:t>
+      </w:r>
+      <w:r>
+        <w:rPr>
+          <w:lang w:val="en-GB"/>
+        </w:rPr>
+        <w:t xml:space="preserve"> values for this prior state are then</w:t>
+      </w:r>
+      <w:r>
+        <w:rPr>
+          <w:lang w:val="en-GB"/>
+        </w:rPr>
+        <w:t xml:space="preserve"> </w:t>
+      </w:r>
+      <w:r>
+        <w:rPr>
+          <w:lang w:val="en-GB"/>
+        </w:rPr>
+        <w:lastRenderedPageBreak/>
+        <w:t>forward-model</w:t>
+      </w:r>
+      <w:r>
+        <w:rPr>
+          <w:lang w:val="en-GB"/>
+        </w:rPr>
+        <w:t xml:space="preserve">led using Proxy System Models </w:t>
+      </w:r>
+      <w:r>
+        <w:rPr>
+          <w:lang w:val="en-GB"/>
+        </w:rPr>
+        <w:fldChar w:fldCharType="begin"/>
+      </w:r>
+      <w:r>
+        <w:rPr>
+          <w:lang w:val="en-GB"/>
+        </w:rPr>
+        <w:instrText xml:space="preserve"> ADDIN ZOTERO_ITEM CSL_CITATION {"citationID":"wWt4yqwK","properties":{"formattedCitation":"(Evans et al., 2013)","plainCitation":"(Evans et al., 2013)","noteIndex":0},"citationItems":[{"id":11675,"uris":["http://zotero.org/users/2470179/items/IV4Z9UTG"],"itemData":{"id":11675,"type":"article-journal","abstract":"A proxy system model may be defined as the complete set of forward and mechanistic processes by which the response of a sensor to environmental forcing is recorded and subsequently observed in a material archive. Proxy system modeling complements and sharpens signal interpretations based solely on statistical analyses and transformations; provides the basis for observing network optimization, hypothesis testing, and data-model comparisons for uncertainty estimation; and may be incorporated as weak but mechanistically-plausible constraints into paleoclimatic reconstruction algorithms. Following a review illustrating these applications, we recommend future research pathways, including development of intermediate proxy system models for important sensors, archives, and observations; linking proxy system models to climate system models; hypothesis development and evaluation; more realistic multi-archive, multi-observation network design; examination of proxy system behavior under extreme conditions; and generalized modeling of the total uncertainty in paleoclimate reconstructions derived from paleo-observations.","container-title":"Quaternary Science Reviews","DOI":"10.1016/j.quascirev.2013.05.024","ISSN":"0277-3791","journalAbbreviation":"Quaternary Science Reviews","page":"16-28","source":"ScienceDirect","title":"Applications of proxy system modeling in high resolution paleoclimatology","volume":"76","author":[{"family":"Evans","given":"M. N."},{"family":"Tolwinski-Ward","given":"S. E."},{"family":"Thompson","given":"D. M."},{"family":"Anchukaitis","given":"K. J."}],"issued":{"date-parts":[["2013",9,15]]}}}],"schema":"https://github.com/citation-style-language/schema/raw/master/csl-citation.json"} </w:instrText>
+      </w:r>
+      <w:r>
+        <w:rPr>
+          <w:lang w:val="en-GB"/>
+        </w:rPr>
+        <w:fldChar w:fldCharType="separate"/>
+      </w:r>
+      <w:r>
+        <w:rPr>
+          <w:rFonts w:ascii="Aptos" w:hAnsi="Aptos"/>
+        </w:rPr>
+        <w:t>(Evans et al., 2013)</w:t>
+      </w:r>
+      <w:r>
+        <w:rPr>
+          <w:lang w:val="en-GB"/>
+        </w:rPr>
+        <w:fldChar w:fldCharType="end"/>
+      </w:r>
+      <w:r>
+        <w:rPr>
+          <w:lang w:val="en-GB"/>
+        </w:rPr>
+        <w:t xml:space="preserve"> to allow direct comparison between the model prior and proxy data. This proxy-model comparison in the proxy domain (the “innovation”) is used to update our prior information of the climate state through the Kalman filter </w:t>
+      </w:r>
+      <w:r>
+        <w:rPr>
+          <w:lang w:val="en-GB"/>
+        </w:rPr>
+        <w:fldChar w:fldCharType="begin"/>
+      </w:r>
+      <w:r>
+        <w:rPr>
+          <w:lang w:val="en-GB"/>
+        </w:rPr>
+        <w:instrText xml:space="preserve"> ADDIN ZOTERO_ITEM CSL_CITATION {"citationID":"Zgwshuvo","properties":{"formattedCitation":"(Kalman, 1960; Steiger et al., 2014)","plainCitation":"(Kalman, 1960; Steiger et al., 2014)","noteIndex":0},"citationItems":[{"id":11757,"uris":["http://zotero.org/users/2470179/items/68RPQSVF"],"itemData":{"id":11757,"type":"article-journal","abstract":"The classical filtering and prediction problem is re-examined using the Bode-Shannon representation of random processes and the “state-transition” method of analysis of dynamic systems. New results are: (1) The formulation and methods of solution of the problem apply without modification to stationary and nonstationary statistics and to growing-memory and infinite-memory filters. (2) A nonlinear difference (or differential) equation is derived for the covariance matrix of the optimal estimation error. From the solution of this equation the co-efficients of the difference (or differential) equation of the optimal linear filter are obtained without further calculations. (3) The filtering problem is shown to be the dual of the noise-free regulator problem. The new method developed here is applied to two well-known problems, confirming and extending earlier results. The discussion is largely self-contained and proceeds from first principles; basic concepts of the theory of random processes are reviewed in the Appendix.","container-title":"Journal of Basic Engineering","DOI":"10.1115/1.3662552","ISSN":"0021-9223","issue":"1","journalAbbreviation":"J. Basic Eng","page":"35-45","source":"Silverchair","title":"A New Approach to Linear Filtering and Prediction Problems","volume":"82","author":[{"family":"Kalman","given":"R. E."}],"issued":{"date-parts":[["1960",3,1]]}}},{"id":7979,"uris":["http://zotero.org/users/2470179/items/8SXVAMRC"],"itemData":{"id":7979,"type":"article-journal","abstract":"The efﬁcacy of a novel ensemble data assimilation (DA) technique is examined in the climate ﬁeld reconstruction (CFR) of surface temperature. A minimalistic, computationally inexpensive DA technique is employed that requires only a static ensemble of climatologically plausible states. Pseudoproxy experiments are performed with both general circulation model (GCM) and Twentieth Century Reanalysis (20CR) data by reconstructing surface temperature ﬁelds from a sparse network of noisy pseudoproxies. The DA approach is compared to a conventional CFR approach based on principal component analysis (PCA) for experiments on global domains. DA outperforms PCA in reconstructing global-mean temperature in all experiments and is more consistent across experiments, with a range of time series correlations of 0.69–0.94 compared to 0.19–0.87 for the PCA method. DA improvements are even more evident in spatial reconstruction skill, especially in sparsely sampled pseudoproxy regions and for 20CR experiments. It is hypothesized that DA improves spatial reconstructions because it relies on coherent, spatially local temperature patterns, which remain robust even when glacial states are used to reconstruct nonglacial states and vice versa. These local relationships, as utilized by DA, appear to be more robust than the orthogonal patterns of variability utilized by PCA. Comparing results for GCM and 20CR data indicates that pseudoproxy experiments that rely solely on GCM data may give a false impression of reconstruction skill.","container-title":"Journal of Climate","DOI":"10.1175/JCLI-D-12-00693.1","ISSN":"0894-8755, 1520-0442","issue":"1","language":"en","page":"426-441","source":"DOI.org (Crossref)","title":"Assimilation of Time-Averaged Pseudoproxies for Climate Reconstruction","volume":"27","author":[{"family":"Steiger","given":"Nathan J."},{"family":"Hakim","given":"Gregory J."},{"family":"Steig","given":"Eric J."},{"family":"Battisti","given":"David S."},{"family":"Roe","given":"Gerard H."}],"issued":{"date-parts":[["2014",1,1]]}}}],"schema":"https://github.com/citation-style-language/schema/raw/master/csl-citation.json"} </w:instrText>
+      </w:r>
+      <w:r>
+        <w:rPr>
+          <w:lang w:val="en-GB"/>
+        </w:rPr>
+        <w:fldChar w:fldCharType="separate"/>
+      </w:r>
+      <w:r>
+        <w:rPr>
+          <w:rFonts w:ascii="Aptos" w:hAnsi="Aptos"/>
+        </w:rPr>
+        <w:t>(Kalman, 1960; Steiger et al., 2014)</w:t>
+      </w:r>
+      <w:r>
+        <w:rPr>
+          <w:lang w:val="en-GB"/>
+        </w:rPr>
+        <w:fldChar w:fldCharType="end"/>
+      </w:r>
+      <w:r>
+        <w:rPr>
+          <w:lang w:val="en-GB"/>
+        </w:rPr>
+        <w:t>. The Kalman filter allows propagation of the covariance between models, climate variables, locations, time slices and between the model and proxy data</w:t>
+      </w:r>
+      <w:r>
+        <w:rPr>
+          <w:lang w:val="en-GB"/>
+        </w:rPr>
+        <w:t xml:space="preserve"> while considering uncertainties on the inputs. This</w:t>
+      </w:r>
+      <w:r>
+        <w:rPr>
+          <w:lang w:val="en-GB"/>
+        </w:rPr>
+        <w:t xml:space="preserve"> </w:t>
+      </w:r>
+      <w:r>
+        <w:rPr>
+          <w:lang w:val="en-GB"/>
+        </w:rPr>
+        <w:t xml:space="preserve">allows </w:t>
+      </w:r>
+      <w:r>
+        <w:rPr>
+          <w:lang w:val="en-GB"/>
+        </w:rPr>
+        <w:t xml:space="preserve">updating </w:t>
+      </w:r>
+      <w:r>
+        <w:rPr>
+          <w:lang w:val="en-GB"/>
+        </w:rPr>
+        <w:t xml:space="preserve">of </w:t>
+      </w:r>
+      <w:r>
+        <w:rPr>
+          <w:lang w:val="en-GB"/>
+        </w:rPr>
+        <w:t xml:space="preserve">aspects of the climate state </w:t>
+      </w:r>
+      <w:r>
+        <w:rPr>
+          <w:lang w:val="en-GB"/>
+        </w:rPr>
+        <w:t xml:space="preserve">that were not directly sampled by proxy information through the covariance within the prior. The result is a “posterior” data product, which should ideally represent our best estimate of the state of past climate. </w:t>
+      </w:r>
+      <w:r>
+        <w:rPr>
+          <w:lang w:val="en-GB"/>
+        </w:rPr>
+        <w:t xml:space="preserve">Additionally, the difference between the prior and posterior shows how much the proxy data informs our knowledge of past climate, and yields information about proxy-model mismatches. These can in turn lead to development of better model simulations </w:t>
+      </w:r>
+      <w:r>
+        <w:rPr>
+          <w:lang w:val="en-GB"/>
+        </w:rPr>
+        <w:fldChar w:fldCharType="begin"/>
+      </w:r>
+      <w:r>
+        <w:rPr>
+          <w:lang w:val="en-GB"/>
+        </w:rPr>
+        <w:instrText xml:space="preserve"> ADDIN ZOTERO_ITEM CSL_CITATION {"citationID":"95fdZbRH","properties":{"formattedCitation":"(Lunt et al., 2024)","plainCitation":"(Lunt et al., 2024)","noteIndex":0},"citationItems":[{"id":11740,"uris":["http://zotero.org/users/2470179/items/EZYH7L4U"],"itemData":{"id":11740,"type":"article-journal","abstract":"The paleoclimate record provides a test-bed in which climate models can be evaluated under conditions of substantial CO2 change; however, these data are typically under-used in the process of model development and evaluation. Here, we use a set of metrics based on paleoclimate proxy observations to evaluate climate models under three past time periods. We find that the latest CMIP6/PMIP4 ensemble mean does a remarkably good job of simulating the global mean surface air temperatures of these past periods, and is improved on CMIP5/PMIP3, implying that the modern climate sensitivity of the CMIP6/PMIP4 model ensemble mean is consistent with the paleoclimate record. However, some models, in particular those with very high or very low climate sensitivity, simulate paleo temperatures that are outside the uncertainty range of the paleo proxy temperature data; in this regard, the paleo data can provide a more stringent constraint than data from the historical record. There is also consistency between models and data in terms of polar amplification, with amplification increasing with increasing global mean temperature across all three time periods. The work highlights the benefits of using the paleoclimate record in the model development and evaluation cycle, in particular for screening models with too-high or too-low climate sensitivity across a range of CO2 concentrations.","container-title":"Communications Earth &amp; Environment","DOI":"10.1038/s43247-024-01531-3","ISSN":"2662-4435","issue":"1","journalAbbreviation":"Commun Earth Environ","language":"en","license":"2024 The Author(s)","note":"publisher: Nature Publishing Group","page":"419","source":"www-nature-com.vu-nl.idm.oclc.org","title":"Paleoclimate data provide constraints on climate models' large-scale response to past CO2 changes","volume":"5","author":[{"family":"Lunt","given":"Daniel J."},{"family":"Otto-Bliesner","given":"Bette L."},{"family":"Brierley","given":"Chris"},{"family":"Haywood","given":"Alan"},{"family":"Inglis","given":"Gordon N."},{"family":"Izumi","given":"Kenji"},{"family":"Kageyama","given":"Masa"},{"family":"Kaufman","given":"Darrell"},{"family":"Mauritsen","given":"Thorsten"},{"family":"McClymont","given":"Erin L."},{"family":"Salzmann","given":"Ulrich"},{"family":"Steinig","given":"Sebastian"},{"family":"Tierney","given":"Jessica E."},{"family":"Zhao","given":"Anni"},{"family":"Zhu","given":"Jiang"}],"issued":{"date-parts":[["2024",8,7]]}}}],"schema":"https://github.com/citation-style-language/schema/raw/master/csl-citation.json"} </w:instrText>
+      </w:r>
+      <w:r>
+        <w:rPr>
+          <w:lang w:val="en-GB"/>
+        </w:rPr>
+        <w:fldChar w:fldCharType="separate"/>
+      </w:r>
+      <w:r>
+        <w:rPr>
+          <w:rFonts w:ascii="Aptos" w:hAnsi="Aptos"/>
+        </w:rPr>
+        <w:t>(Lunt et al., 2024)</w:t>
+      </w:r>
+      <w:r>
+        <w:rPr>
+          <w:lang w:val="en-GB"/>
+        </w:rPr>
+        <w:fldChar w:fldCharType="end"/>
+      </w:r>
+      <w:r>
+        <w:rPr>
+          <w:lang w:val="en-GB"/>
+        </w:rPr>
+        <w:t xml:space="preserve">, </w:t>
+      </w:r>
+      <w:r>
+        <w:rPr>
+          <w:lang w:val="en-GB"/>
+        </w:rPr>
+        <w:t xml:space="preserve">inform better </w:t>
+      </w:r>
+      <w:r>
+        <w:rPr>
+          <w:lang w:val="en-GB"/>
+        </w:rPr>
+        <w:t xml:space="preserve">proxy data </w:t>
+      </w:r>
+      <w:r>
+        <w:rPr>
+          <w:lang w:val="en-GB"/>
+        </w:rPr>
+        <w:t xml:space="preserve">coverage </w:t>
+      </w:r>
+      <w:r>
+        <w:rPr>
+          <w:lang w:val="en-GB"/>
+        </w:rPr>
+        <w:t>and enhance our</w:t>
+      </w:r>
+      <w:r>
+        <w:rPr>
+          <w:lang w:val="en-GB"/>
+        </w:rPr>
+        <w:t xml:space="preserve"> understanding of proxy systems</w:t>
+      </w:r>
+      <w:r>
+        <w:rPr>
+          <w:lang w:val="en-GB"/>
+        </w:rPr>
+        <w:t xml:space="preserve"> </w:t>
+      </w:r>
+      <w:r>
+        <w:rPr>
+          <w:lang w:val="en-GB"/>
+        </w:rPr>
+        <w:fldChar w:fldCharType="begin"/>
+      </w:r>
+      <w:r>
+        <w:rPr>
+          <w:lang w:val="en-GB"/>
+        </w:rPr>
+        <w:instrText xml:space="preserve"> ADDIN ZOTERO_ITEM CSL_CITATION {"citationID":"bhC4nfK3","properties":{"formattedCitation":"(Hao et al., 2025)","plainCitation":"(Hao et al., 2025)","noteIndex":0},"citationItems":[{"id":11747,"uris":["http://zotero.org/users/2470179/items/BY8Y8X8I"],"itemData":{"id":11747,"type":"article-journal","abstract":"Proxy-based reconstructions and climate model simulations of Holocene global annual mean temperatures exhibit divergent trends, leading to the well-known “Holocene temperature conundrum (HTC)”. This discrepancy is most pronounced in the mid-to-high latitudes of the Northern Hemisphere (NH) and has been attributed to either proxy seasonal bias or deficiencies in climate models. Paleoclimate data assimilation (PDA), which integrates proxy records with climate model simulations, provides an advanced method for generating global seasonal temperature reanalysis datasets for the mid-Holocene (MH). Assimilated results indicate that MH Eurasian temperatures are largely independent of the choice of model priors and exhibit significant spatial heterogeneity. Compared to the pre-industrial (PI) period, the MH is characterized by winter and annual mean warming in Europe and high-latitude Eurasia, while the rest of Eurasia experiences cooling. However, this spatial heterogeneity is not well represented in model simulations due to a pronounced winter cooling bias at high latitudes, likely resulting from inadequate representations of vegetation and sea ice feedback mechanisms. As Eurasian proxy records are predominantly concentrated in Europe, this regional imbalance introduces a warm bias in reconstructed winter and annual temperatures intended to represent broader Eurasian temperature changes. These results suggest that the HTC may stem from both the uneven spatial distribution of proxy records and the incomplete representation of internal climate feedbacks in current models.","container-title":"Science Bulletin","DOI":"10.1016/j.scib.2025.03.039","ISSN":"2095-9273","issue":"12","journalAbbreviation":"Science Bulletin","page":"2014-2022","source":"ScienceDirect","title":"Model seasonal and proxy spatial biases revealed by assimilated mid-Holocene seasonal temperatures","volume":"70","author":[{"family":"Hao","given":"Shuo"},{"family":"Zhang","given":"Xu"},{"family":"Duan","given":"Yanwu"},{"family":"Gowan","given":"Evan J."},{"family":"Zhu","given":"Jiang"},{"family":"Cauquoin","given":"Alexandre"},{"family":"Chen","given":"Jie"},{"family":"Werner","given":"Martin"},{"family":"Chen","given":"Fahu"}],"issued":{"date-parts":[["2025",6,30]]}}}],"schema":"https://github.com/citation-style-language/schema/raw/master/csl-citation.json"} </w:instrText>
+      </w:r>
+      <w:r>
+        <w:rPr>
+          <w:lang w:val="en-GB"/>
+        </w:rPr>
+        <w:fldChar w:fldCharType="separate"/>
+      </w:r>
+      <w:r>
+        <w:rPr>
+          <w:rFonts w:ascii="Aptos" w:hAnsi="Aptos"/>
+        </w:rPr>
+        <w:t>(Hao et al., 2025)</w:t>
+      </w:r>
+      <w:r>
+        <w:rPr>
+          <w:lang w:val="en-GB"/>
+        </w:rPr>
+        <w:fldChar w:fldCharType="end"/>
+      </w:r>
+      <w:r>
+        <w:rPr>
+          <w:lang w:val="en-GB"/>
+        </w:rPr>
+        <w:t>.</w:t>
+      </w:r>
+    </w:p>
+    <w:p>
+      <w:pPr>
+        <w:jc w:val="both"/>
+        <w:rPr>
+          <w:lang w:val="en-GB"/>
+        </w:rPr>
+      </w:pPr>
+      <w:r>
+        <w:rPr>
+          <w:lang w:val="en-GB"/>
+        </w:rPr>
+        <w:t>Paleo</w:t>
+      </w:r>
+      <w:r>
+        <w:rPr>
+          <w:lang w:val="en-GB"/>
+        </w:rPr>
+        <w:t xml:space="preserve">DA has been applied increasingly frequently on paleoclimate datasets in recent years </w:t>
+      </w:r>
+      <w:r>
+        <w:rPr>
+          <w:lang w:val="en-GB"/>
+        </w:rPr>
+        <w:fldChar w:fldCharType="begin"/>
+      </w:r>
+      <w:r>
+        <w:rPr>
+          <w:lang w:val="en-GB"/>
+        </w:rPr>
+        <w:instrText xml:space="preserve"> ADDIN ZOTERO_ITEM CSL_CITATION {"citationID":"Mbq8UbNv","properties":{"formattedCitation":"(Hakim et al., 2016; Judd et al., 2024; Osman et al., 2021; Tierney et al., 2020)","plainCitation":"(Hakim et al., 2016; Judd et al., 2024; Osman et al., 2021; Tierney et al., 2020)","noteIndex":0},"citationItems":[{"id":7775,"uris":["http://zotero.org/users/2470179/items/92NVWCH3"],"itemData":{"id":7775,"type":"article-journal","abstract":"An “offline” approach to DA is used, where static ensemble samples are drawn from existing CMIP climate-model simulations to serve as the prior estimate of climate variables. We use linear</w:instrText>
+      </w:r>
+      <w:r>
+        <w:rPr>
+          <w:lang w:val="en-GB"/>
+        </w:rPr>
+        <w:instrText>, univariate forward models (“proxy system models (PSMs)”) that map climate variables to proxy measurements by fitting proxy data to 2 m air temperature from gridded instrumental temperature data; the linear PSMs are then used to predict proxy values from the prior estimate. Results for the LMR are compared against six gridded instrumental temperature data sets and 25% of the proxy records are withheld from assimilation for independent verification. Results show broad agreement with previous reconstructions of Northern Hemisphere mean 2 m air temperature, with millennial-scale cooling, a multicentennial warm period around 1000 C.E., and a cold period coincident with the Little Ice Age (circa 1450–1800 C.E.). Verification against gridded instrumental data sets during 1880–2000 C.E. reveals greatest skill in the tropics and lowest skill over Northern Hemisphere land areas. Verification against independent proxy records indicates substantial improvement relative to the model (prior) data without proxy assimilation. As an illustrative example, we present multivariate reconstructed fields for a singular event, the 1808/1809 “mystery” volcanic eruption, which reveal global cooling that is strongly enhanced locally due to the presence of the Pacific-North America wave pattern in the 500 hPa geopotential height field.","container-title":"Journal of Geophysical Research: Atmospheres","DOI":"10.1002/2016JD024751","ISSN":"2169-8996","issue":"12","language":"en","license":"©2016. The Authors.","note":"_eprint: https://agupubs.onlinelibrary.wiley.com/doi/pdf/10.1002/2016JD024751","page":"6745-6764","source":"Wiley Online Library","title":"The last millennium climate reanalysis project: Framework and first results","title-short":"The last millennium climate reanalysis project","volume":"121","author":[{"family":"Hakim","given":"Gregory J."},{"family":"Emile-Geay","given":"Julien"},{"family":"Steig","given":"Eric J."},{"family":"Noone","given":"David"},{"family":"Anderson","given":"David M."},{"family":"Tardif","given":"Robert"},{"family":"Steiger","given":"Nathan"},{"family":"Perkins","given":"Walter A."}],"issued":{"date-parts":[["2016"]]}}},{"id":7701,"uris":["http://zotero.org/users/2470179/items/M7EKCRHN"],"itemData":{"id":7701,"type":"article-journal","abstract":"A long-term record of global mean surface temperature (GMST) provides critical insight into the dynamical limits of Earth’s climate and the complex feedbacks between temperature and the broader Earth system. Here, we present PhanDA, a reconstruction of GMST over the past 485 million years, generated by statistically integrating proxy data with climate model simulations. PhanDA exhibits a large range of GMST, spanning 11° to 36°C. Partitioning the reconstruction into climate states indicates that more time was spent in warmer rather than colder climates and reveals consistent latitudinal temperature gradients within each state. There is a strong correlation between atmospheric carbon dioxide (CO2) concentrations and GMST, identifying CO2 as the dominant control on variations in Phanerozoic global climate and suggesting an apparent Earth system sensitivity of ~8°C.","container-title":"Science","DOI":"10.1126/science.adk3705","issue":"6715","note":"publisher: American Association for the Advancement of Science","page":"eadk3705","source":"science.org (Atypon)","title":"A 485-million-year history of Earth’s surface temperature","volume":"385","author":[{"family":"Judd","given":"Emily J."},{"family":"Tierney","given":"Jessica E."},{"family":"Lunt","given":"Daniel J."},{"family":"Montañez","given":"Isabel P."},{"family":"Huber","given":"Brian T."},{"family":"Wing","given":"Scott L."},{"family":"Valdes","given":"Paul J."}],"issued":{"date-parts":[["2024",9,20]]}}},{"id":2106,"uris":["http://zotero.org/users/2470179/items/PZFTZJ3P"],"itemData":{"id":2106,"type":"article-journal","abstract":"Climate changes across the past 24,000 years provide key insights into Earth system responses to external forcing. Climate model simulations1,2 and proxy data3–8 have independently allowed for study of this crucial interval; however, they have at times yielded disparate conclusions. Here, we leverage both types of information using paleoclimate data assimilation9,10 to produce the first proxy-constrained, full-field reanalysis of surface temperature change spanning the Last Glacial Maximum to present at 200-year resolution. We demonstrate that temperature variability across the past 24</w:instrText>
+      </w:r>
+      <w:r>
+        <w:rPr>
+          <w:rFonts w:ascii="Arial" w:hAnsi="Arial" w:cs="Arial"/>
+          <w:lang w:val="en-GB"/>
+        </w:rPr>
+        <w:instrText> </w:instrText>
+      </w:r>
+      <w:r>
+        <w:rPr>
+          <w:lang w:val="en-GB"/>
+        </w:rPr>
+        <w:instrText>thousand years was linked to two primary climatic mechanisms: radiative forcing from ice sheets and greenhouse gases; and a superposition of changes in the ocean overturning circulation and seasonal insolation. In contrast with previous proxy-based reconstructions6,7 our results show that global mean temperature has slightly but steadily warmed, by ~0.5</w:instrText>
+      </w:r>
+      <w:r>
+        <w:rPr>
+          <w:rFonts w:ascii="Arial" w:hAnsi="Arial" w:cs="Arial"/>
+          <w:lang w:val="en-GB"/>
+        </w:rPr>
+        <w:instrText> </w:instrText>
+      </w:r>
+      <w:r>
+        <w:rPr>
+          <w:rFonts w:ascii="Aptos" w:hAnsi="Aptos" w:cs="Aptos"/>
+          <w:lang w:val="en-GB"/>
+        </w:rPr>
+        <w:instrText>°</w:instrText>
+      </w:r>
+      <w:r>
+        <w:rPr>
+          <w:lang w:val="en-GB"/>
+        </w:rPr>
+        <w:instrText>C, since the early Holocene (around 9</w:instrText>
+      </w:r>
+      <w:r>
+        <w:rPr>
+          <w:rFonts w:ascii="Aptos" w:hAnsi="Aptos" w:cs="Aptos"/>
+          <w:lang w:val="en-GB"/>
+        </w:rPr>
+        <w:instrText> </w:instrText>
+      </w:r>
+      <w:r>
+        <w:rPr>
+          <w:lang w:val="en-GB"/>
+        </w:rPr>
+        <w:instrText>thousand years ago). When compared with recent temperature changes11, our reanalysis indicates that both the rate and magnitude of modern warming are unusual relative to the changes of the past 24</w:instrText>
+      </w:r>
+      <w:r>
+        <w:rPr>
+          <w:rFonts w:ascii="Aptos" w:hAnsi="Aptos" w:cs="Aptos"/>
+          <w:lang w:val="en-GB"/>
+        </w:rPr>
+        <w:instrText> </w:instrText>
+      </w:r>
+      <w:r>
+        <w:rPr>
+          <w:lang w:val="en-GB"/>
+        </w:rPr>
+        <w:instrText>thousand years.","container-title":"Nature","DOI":"10.1038/s41586-021-03984-4","ISSN":"1476-4687","issue":"7884","language":"en","license":"2021 The Author(s), under exclusive licence to Springer Nature Limited","note":"number: 7884\npublisher: Nature Publishing Group","page":"239-244","source":"www-nature-com.vu-nl.idm.oclc.org","title":"Globally resolved surface temperatures since the Last Glacial Maximum","volume":"599","author":[{"family":"Osman","given":"Matthew B."},{"family":"Tierney","given":"Jessica E."},{"family":"Zhu","given":"Jiang"},{"family":"Tardif","given":"Robert"},{"family":"Hakim","given":"Gregory J."},{"family":"King","given":"Jonathan"},{"family":"Poulsen","given":"Christopher J."}],"issued":{"date-parts":[["2021",11]]}}},{"id":2578,"uris":["http://zotero.org/users/2470179/items/2L6NK32L"],"itemData":{"id":2578,"type":"article-journal","abstract":"The future in the past\nA major cause of uncertainties in climate projections is our imprecise knowledge of how much warming should occur as a result of a given increase in the amount of carbon dioxide in the atmosphere. Paleoclimate records have the potential to help us sharpen that understanding because they record such a wide variety of environmental conditions. Tierney et al. review the recent advances in data collection, statistics, and modeling that might help us better understand how rising levels of atmospheric carbon dioxide will affect future climate.\nScience, this issue p. eaay3701\nStructured Abstract\nBACKGROUNDAnthropogenic emissions are rapidly altering Earth’s climate, pushing it toward a warmer state for which there is no historical precedent. Although no perfect analog exists for such a disruption, Earth’s history includes past climate states—“paleoclimates”—that hold lessons for the future of our warming world. These periods in Earth’s past span a tremendous range of temperatures, precipitation patterns, cryospheric extent, and biospheric adaptations and are increasingly relevant for improving our understanding of how key elements of the climate system are affected by greenhouse gas levels. The rise of new geochemical and statistical methods, as well as improvements in paleoclimate modeling, allow for formal evaluation of climate models based on paleoclimate data. In particular, given that some of the newest generation of climate models have a high sensitivity to a doubling of atmospheric CO2, there is a renewed role for paleoclimates in constraining equilibrium climate sensitivity (ECS) and its dependence on climate background state.\nADVANCESIn the past decade, an increasing number of studies have used paleoclimate temperature and CO2 estimates to infer ECS in the deep past, in both warm and cold climate states. Recent studies support the paradigm that ECS is strongly state-dependent, rising with increased CO2 concentrations. Simulations of past warm climates such as the Eocene further highlight the role that cloud feedbacks play in contributing to high ECS under increased CO2 levels. Paleoclimates have provided critical constraints on the assessment of future ice sheet stability and concomitant sea level rise, including the viability of threshold processes like marine ice cliff instability. Beyond global-scale changes, analyses of past changes in the water cycle have advanced our understanding of dynamical drivers of hydroclimate, which is highly relevant for regional climate projections and societal impacts. New and expanding techniques, such as analyses of single shells of foraminifera, are yielding subseasonal climate information that can be used to study how intra- and interannual modes of variability are affected by external climate forcing. Studies of extraordinary, transient departures in paleoclimate from the background state such as the Paleocene-Eocene Thermal Maximum provide critical context for the current anthropogenic aberration, its impact on the Earth system, and the time scale of recovery.A number of advances have eroded the “language barrier” between climate model and proxy data, facilitating more direct use of paleoclimate information to constrain model performance. It is increasingly common to incorporate geochemical tracers, such as water isotopes, directly into model simulations, and this practice has vastly improved model-proxy comparisons. The development of new statistical approaches rooted in Bayesian inference has led to a more thorough quantification of paleoclimate data uncertainties. In addition, techniques like data assimilation allow for a formal combination of proxy and model data into hybrid products. Such syntheses provide a full-field view of past climates and can put constraints on climate variables that we have no direct proxies for, such as cloud cover or wind speed.\nOUTLOOKA common concern with using paleoclimate information as model targets is that non-CO2 forcings, such as aerosols and trace greenhouse gases, are not well known, especially in the distant past. Although evidence thus far suggests that such forcings are secondary to CO2, future improvements in both geochemical proxies and modeling are on track to tackle this issue. New and rapidly evolving geochemical techniques have the potential to provide improved constraints on the terrestrial biosphere, aerosols, and trace gases; likewise, biogeochemical cycles can now be incorporated into paleoclimate model simulations. Beyond constraining forcings, it is critical that proxy information is transformed into quantitative estimates that account for uncertainties in the proxy system. Statistical tools have already been developed to achieve this, which should make it easier to create robust targets for model evaluation. With this increase in quantification of paleoclimate information, we suggest that modeling centers include simulation of past climates in their evaluation and statement of their model performance. This practice is likely to narrow uncertainties surrounding climate sensitivity, ice sheets, and the water cycle and thus improve future climate projections. &lt;img class=\"fragment-image\" aria-describedby=\"F1-caption\" src=\"https://science-sciencemag-org.proxy.library.uu.nl/content/sci/370/6517/eaay3701/F1.medium.gif\"/&gt; Download high-res image Open in new tab Download Powerpoint Past climates provide context for future climate scenarios.Both past (top) and future (bottom) climates are colored by their estimated change in global mean annual surface temperature relative to preindustrial conditions, ranging from blue (colder) to red (warmer). “Sustainability,” “Middle road,” and “High emissions” represent the estimated global temperature anomalies at year 2300 from the Shared Socioeconomic Pathways (SSPs) SSP1-2.6, SSP2-4.5, and SSP5-8.5, respectively. In both the past and future cases, warmer climates are associated with increases in CO2 (indicated by the arrow). Ma, millions of years ago.\nAs the world warms, there is a profound need to improve projections of climate change. Although the latest Earth system models offer an unprecedented number of features, fundamental uncertainties continue to cloud our view of the future. Past climates provide the only opportunity to observe how the Earth system responds to high carbon dioxide, underlining a fundamental role for paleoclimatology in constraining future climate change. Here, we review the relevancy of paleoclimate information for climate prediction and discuss the prospects for emerging methodologies to further insights gained from past climates. Advances in proxy methods and interpretations pave the way for the use of past climates for model evaluation—a practice that we argue should be widely adopted.","container-title":"Science","DOI":"10.1126/science.aay3701","ISSN":"0036-8075, 1095-9203","issue":"6517","language":"en","license":"Copyright © 2020 The Authors, some rights reserved; exclusive licensee American Association for the Advancement of Science. No claim to original U.S. Government Works. https://www.sciencemag.org/about/science-licenses-journal-article-reuseThis is an article distributed under the terms of th</w:instrText>
+      </w:r>
+      <w:r>
+        <w:rPr>
+          <w:lang w:val="nl-NL"/>
+        </w:rPr>
+        <w:instrText xml:space="preserve">e Science Journals Default License.","note":"publisher: American Association for the Advancement of Science\nsection: Review\nPMID: 33154110","source":"science-sciencemag-org.proxy.library.uu.nl","title":"Past climates inform our future","URL":"https://science.sciencemag.org/content/370/6517/eaay3701","volume":"370","author":[{"family":"Tierney","given":"Jessica E."},{"family":"Poulsen","given":"Christopher J."},{"family":"Montañez","given":"Isabel P."},{"family":"Bhattacharya","given":"Tripti"},{"family":"Feng","given":"Ran"},{"family":"Ford","given":"Heather L."},{"family":"Hönisch","given":"Bärbel"},{"family":"Inglis","given":"Gordon N."},{"family":"Petersen","given":"Sierra V."},{"family":"Sagoo","given":"Navjit"},{"family":"Tabor","given":"Clay R."},{"family":"Thirumalai","given":"Kaustubh"},{"family":"Zhu","given":"Jiang"},{"family":"Burls","given":"Natalie J."},{"family":"Foster","given":"Gavin L."},{"family":"Goddéris","given":"Yves"},{"family":"Huber","given":"Brian T."},{"family":"Ivany","given":"Linda C."},{"family":"Turner","given":"Sandra Kirtland"},{"family":"Lunt","given":"Daniel J."},{"family":"McElwain","given":"Jennifer C."},{"family":"Mills","given":"Benjamin J. W."},{"family":"Otto-Bliesner","given":"Bette L."},{"family":"Ridgwell","given":"Andy"},{"family":"Zhang","given":"Yi Ge"}],"accessed":{"date-parts":[["2021",2,9]]},"issued":{"date-parts":[["2020",11,6]]}}}],"schema":"https://github.com/citation-style-language/schema/raw/master/csl-citation.json"} </w:instrText>
+      </w:r>
+      <w:r>
+        <w:rPr>
+          <w:lang w:val="en-GB"/>
+        </w:rPr>
+        <w:fldChar w:fldCharType="separate"/>
+      </w:r>
+      <w:r>
+        <w:rPr>
+          <w:rFonts w:ascii="Aptos" w:hAnsi="Aptos"/>
+        </w:rPr>
+        <w:t>(Hakim et al., 2016; Judd et al., 2024; Osman et al., 2021; Tierney et al., 2020)</w:t>
+      </w:r>
+      <w:r>
+        <w:rPr>
+          <w:lang w:val="en-GB"/>
+        </w:rPr>
+        <w:fldChar w:fldCharType="end"/>
+      </w:r>
+      <w:r>
+        <w:rPr>
+          <w:lang w:val="nl-NL"/>
+        </w:rPr>
+        <w:t>.</w:t>
+      </w:r>
+      <w:r>
+        <w:rPr>
+          <w:lang w:val="nl-NL"/>
+        </w:rPr>
+        <w:t xml:space="preserve"> </w:t>
+      </w:r>
+      <w:r>
+        <w:rPr>
+          <w:lang w:val="en-GB"/>
+        </w:rPr>
+        <w:t xml:space="preserve">These studies show that </w:t>
+      </w:r>
+      <w:r>
+        <w:rPr>
+          <w:lang w:val="en-GB"/>
+        </w:rPr>
+        <w:t xml:space="preserve">the technique (sometimes referred to as “reanalysis”; </w:t>
+      </w:r>
+      <w:r>
+        <w:rPr>
+          <w:lang w:val="en-GB"/>
+        </w:rPr>
+        <w:fldChar w:fldCharType="begin"/>
+      </w:r>
+      <w:r>
+        <w:rPr>
+          <w:lang w:val="en-GB"/>
+        </w:rPr>
+        <w:instrText xml:space="preserve"> ADDIN ZOTERO_ITEM CSL_CITATION {"citationID":"ABNHf4p3","properties":{"formattedCitation":"(Bengtsson et al., 2007)","plainCitation":"(Bengtsson et al., 2007)","noteIndex":0},"citationItems":[{"id":11752,"uris":["http://zotero.org/users/2470179/items/4LG54W49"],"itemData":{"id":11752,"type":"article-journal","container-title":"Bulletin of the American Meteorological Society","ISSN":"0003-0007","issue":"4","note":"publisher: American Meteorological Society","page":"495-501","source":"JSTOR","title":"The Need for a Dynamical Climate Reanalysis","volume":"88","author":[{"family":"Bengtsson","given":"Lennart"},{"family":"Arkin","given":"Phil"},{"family":"Berrisford","given":"Paul"},{"family":"Bougeault","given":"Philippe"},{"family":"Folland","given":"Chris K."},{"family":"Gordon","given":"Chris"},{"family":"Haines","given":"Keith"},{"family":"Hodges","given":"Kevin I."},{"family":"Jones","given":"Phil"},{"family":"Kallberg","given":"Per"},{"family":"Rayner","given":"Nick"},{"family":"Simmons","given":"Adrian J."},{"family":"Stammer","given":"Detlef"},{"family":"Thorne","given":"Peter W."},{"family":"Uppala","given":"Sakari"},{"family":"Vose","given":"Russell S."}],"issued":{"date-parts":[["2007"]]}}}],"schema":"https://github.com/citation-style-language/schema/raw/master/csl-citation.json"} </w:instrText>
+      </w:r>
+      <w:r>
+        <w:rPr>
+          <w:lang w:val="en-GB"/>
+        </w:rPr>
+        <w:fldChar w:fldCharType="separate"/>
+      </w:r>
+      <w:r>
+        <w:rPr>
+          <w:rFonts w:ascii="Aptos" w:hAnsi="Aptos"/>
+        </w:rPr>
+        <w:t>(Bengtsson et al., 2007)</w:t>
+      </w:r>
+      <w:r>
+        <w:rPr>
+          <w:lang w:val="en-GB"/>
+        </w:rPr>
+        <w:fldChar w:fldCharType="end"/>
+      </w:r>
+      <w:r>
+        <w:rPr>
+          <w:lang w:val="en-GB"/>
+        </w:rPr>
+        <w:t>)</w:t>
+      </w:r>
+      <w:r>
+        <w:rPr>
+          <w:lang w:val="en-GB"/>
+        </w:rPr>
+        <w:t xml:space="preserve"> effective</w:t>
+      </w:r>
+      <w:r>
+        <w:rPr>
+          <w:lang w:val="en-GB"/>
+        </w:rPr>
+        <w:t>ly</w:t>
+      </w:r>
+      <w:r>
+        <w:rPr>
+          <w:lang w:val="en-GB"/>
+        </w:rPr>
+        <w:t xml:space="preserve"> </w:t>
+      </w:r>
+      <w:r>
+        <w:rPr>
+          <w:lang w:val="en-GB"/>
+        </w:rPr>
+        <w:t xml:space="preserve">resolves differences in spatial distribution of proxy and model data, which are known to bias our understanding of past climate </w:t>
+      </w:r>
+      <w:r>
+        <w:rPr>
+          <w:lang w:val="en-GB"/>
+        </w:rPr>
+        <w:fldChar w:fldCharType="begin"/>
+      </w:r>
+      <w:r>
+        <w:rPr>
+          <w:lang w:val="en-GB"/>
+        </w:rPr>
+        <w:instrText xml:space="preserve"> ADDIN ZOTERO_ITEM CSL_CITATION {"citationID":"0XHyWTf8","properties":{"formattedCitation":"(Hao et al., 2025; Judd et al., 2020; Mann et al., 2007)","plainCitation":"(Hao et al., 2025; Judd et al., 2020; Mann et al., 2007)","noteIndex":0},"citationItems":[{"id":11747,"uris":["http://zotero.org/users/2470179/items/BY8Y8X8I"],"itemData":{"id":11747,"type":"article-journal","abstract":"Proxy-based reconstructions and climate model simulations of Holocene global annual mean temperatures exhibit divergent trends, leading to the well-known “Holocene temperature conundrum (HTC)”. This discrepancy is most pronounced in the mid-to-high latitudes of the Northern Hemisphere (NH) and has been attributed to either proxy seasonal bias or deficiencies in climate models. Paleoclimate data assimilation (PDA), which integrates proxy records with climate model simulations, provides an advanced method for generating global seasonal temperature reanalysis datasets for the mid-Holocene (MH). Assimilated results indicate that MH Eurasian temperatures are largely independent of the choice of model priors and exhibit significant spatial heterogeneity. Compared to the pre-industrial (PI) period, the MH is characterized by winter and annual mean warming in Europe and high-latitude Eurasia, while the rest of Eurasia experiences cooling. However, this spatial heterogeneity is not well represented in model simulations due to a pronounced winter cooling bias at high latitudes, likely resulting from inadequate representations of vegetation and sea ice feedback mechanisms. As Eurasian proxy records are predominantly concentrated in Europe, this regional imbalance introduces a warm bias in reconstructed winter and annual temperatures intended to represent broader Eurasian temperature changes. These results suggest that the HTC may stem from both the uneven spatial distribution of proxy records and the incomplete representation of internal climate feedbacks in current models.","container-title":"Science Bulletin","DOI":"10.1016/j.scib.2025.03.039","ISSN":"2095-9273","issue":"12","journalAbbreviation":"Science Bulletin","page":"2014-2022","source":"ScienceDirect","title":"Model seasonal and proxy spatial biases revealed by assimilated mid-Holocene seasonal temperatures","volume":"70","author":[{"family":"Hao","given":"Shuo"},{"family":"Zhang","given":"Xu"},{"family":"Duan","given":"Yanwu"},{"family":"Gowan","given":"Evan J."},{"family":"Zhu","given":"Jiang"},{"family":"Cauquoin","given":"Alexandre"},{"family":"Chen","given":"Jie"},{"family":"Werner","given":"Martin"},{"family":"Chen","given":"Fahu"}],"issued":{"date-parts":[["2025",6,30]]}}},{"id":93,"uris":["http://zotero.org/users/2470179/items/6JMI6GK7"],"itemData":{"id":93,"type":"article-journal","abstract":"Efforts to estimate past global mean temperature and latitudinal gradients must contend with spatial heterogeneity in sea surface temperatures (SSTs). Here, we use modern SSTs to show that the environments from which most paleoclimatic data are drawn, shallow epeiric seas and continental margins, are systematically offset from zonal mean temperatures. Epeiric seas are warmer and more seasonal than open-ocean values from the same latitudes, while continental margins exhibit consistent and predictable deviations related to gyre circulation. Warm temperatures inferred from Paleozoic proxy data may largely reflect that these data derive almost entirely from epeiric seas. Moreover, pseudoproxy analysis using Paleogene sampling localities demonstrates how undersampling of the full range of dynamical environments associated with gyre circulation can generate spurious estimates of latitudinal temperature gradients. Recognition of these global patterns permits a predictive framework within which to more robustly interpret proxy data, improve Earth system models, and reconstruct ancient dynamic regimes.","container-title":"Geophysical Research Letters","DOI":"10.1029/2020GL089044","ISSN":"1944-8007","issue":"15","language":"en","license":"©2020 The Authors.","note":"_eprint: https://onlinelibrary.wiley.com/doi/pdf/10.1029/2020GL089044","page":"e2020GL089044","source":"Wiley Online Library","title":"A Dynamical Framework for Interpreting Ancient Sea Surface Temperatures","volume":"47","author":[{"family":"Judd","given":"Emily J."},{"family":"Bhattacharya","given":"Tripti"},{"family":"Ivany","given":"Linda C."}],"issued":{"date-parts":[["2020"]]}}},{"id":11746,"uris":["http://zotero.org/users/2470179/items/58GDAZEV"],"itemData":{"id":11746,"type":"article-journal","abstract":"We present results from continued investigations into the fidelity of covariance-based climate field reconstruction (CFR) approaches used in proxy-based climate reconstruction. Our experiments employ synthetic “pseudoproxy” data derived from simulations of forced climate changes over the past millennium. Using networks of these pseudoproxy data, we inv</w:instrText>
+      </w:r>
+      <w:r>
+        <w:rPr>
+          <w:lang w:val="en-GB"/>
+        </w:rPr>
+        <w:instrText xml:space="preserve">estigate the sensitivity of CFR performance to signal-to-noise ratios, the noise spectrum, the spatial sampling of pseudoproxy locations, the statistical representation of predictors used, and the diagnostic used to quantify reconstruction skill. Our results reinforce previous conclusions that CFR methods, correctly implemented and applied to suitable networks of proxy data, should yield reliable reconstructions of past climate histories within estimated uncertainties. Our results also demonstrate the deleterious impact of a linear detrending procedure performed recently in certain CFR studies and illustrate flaws in some previously proposed metrics of reconstruction skill.","container-title":"Journal of Geophysical Research: Atmospheres","DOI":"10.1029/2006JD008272","ISSN":"2156-2202","issue":"D12","language":"en","license":"Copyright 2007 by the American Geophysical Union.","note":"_eprint: https://agupubs.onlinelibrary.wiley.com/doi/pdf/10.1029/2006JD008272","source":"Wiley Online Library","title":"Robustness of proxy-based climate field reconstruction methods","URL":"https://onlinelibrary.wiley.com/doi/abs/10.1029/2006JD008272","volume":"112","author":[{"family":"Mann","given":"Michael E."},{"family":"Rutherford","given":"Scott"},{"family":"Wahl","given":"Eugene"},{"family":"Ammann","given":"Caspar"}],"accessed":{"date-parts":[["2025",10,10]]},"issued":{"date-parts":[["2007"]]}}}],"schema":"https://github.com/citation-style-language/schema/raw/master/csl-citation.json"} </w:instrText>
+      </w:r>
+      <w:r>
+        <w:rPr>
+          <w:lang w:val="en-GB"/>
+        </w:rPr>
+        <w:fldChar w:fldCharType="separate"/>
+      </w:r>
+      <w:r>
+        <w:rPr>
+          <w:rFonts w:ascii="Aptos" w:hAnsi="Aptos"/>
+        </w:rPr>
+        <w:t>(Hao et al., 2025; Judd et al., 2020; Mann et al., 2007)</w:t>
+      </w:r>
+      <w:r>
+        <w:rPr>
+          <w:lang w:val="en-GB"/>
+        </w:rPr>
+        <w:fldChar w:fldCharType="end"/>
+      </w:r>
+      <w:r>
+        <w:rPr>
+          <w:lang w:val="en-GB"/>
+        </w:rPr>
+        <w:t xml:space="preserve">. </w:t>
+      </w:r>
+      <w:r>
+        <w:rPr>
+          <w:lang w:val="en-GB"/>
+        </w:rPr>
+        <w:t xml:space="preserve">The degree by which DA is able to reconcile </w:t>
+      </w:r>
+      <w:r>
+        <w:rPr>
+          <w:lang w:val="en-GB"/>
+        </w:rPr>
+        <w:t>differences in time resolution between climate model simulations and proxy data is, however, limited by our understanding of the timing of climate variables recorded in our climate proxies</w:t>
+      </w:r>
+      <w:r>
+        <w:rPr>
+          <w:lang w:val="en-GB"/>
+        </w:rPr>
+        <w:t>.</w:t>
+      </w:r>
+      <w:r>
+        <w:rPr>
+          <w:lang w:val="en-GB"/>
+        </w:rPr>
+        <w:t xml:space="preserve"> </w:t>
+      </w:r>
+      <w:r>
+        <w:rPr>
+          <w:lang w:val="en-GB"/>
+        </w:rPr>
+        <w:t>S</w:t>
+      </w:r>
+      <w:r>
+        <w:rPr>
+          <w:lang w:val="en-GB"/>
+        </w:rPr>
+        <w:t>easonal</w:t>
+      </w:r>
+      <w:r>
+        <w:rPr>
+          <w:lang w:val="en-GB"/>
+        </w:rPr>
+        <w:t xml:space="preserve"> biases in proxy data are most notable in this respect </w:t>
+      </w:r>
+      <w:r>
+        <w:rPr>
+          <w:lang w:val="en-GB"/>
+        </w:rPr>
+        <w:fldChar w:fldCharType="begin"/>
+      </w:r>
+      <w:r>
+        <w:rPr>
+          <w:lang w:val="en-GB"/>
+        </w:rPr>
+        <w:instrText xml:space="preserve"> ADDIN ZOTERO_ITEM CSL_CITATION {"citationID":"Z2Fa6gi2","properties":{"formattedCitation":"(Bova et al., 2021; Liu et al., 2014)","plainCitation":"(Bova et al., 2021; Liu et al., 2014)","noteIndex":0},"citationItems":[{"id":2105,"uris":["http://zotero.org/users/2470179/items/6IK68SV4"],"itemData":{"id":2105,"type":"article-journal","abstract":"Proxy reconstructions from marine sediment cores indicate peak temperatures in the first half of the last and current interglacial periods (the thermal maxima of the Holocene epoch, 10,000 to 6,000 years ago, and the last interglacial period, 128,000 to 123,000 years ago) that arguably exceed modern warmth1–3. By contrast, climate models simulate monotonic warming throughout both periods4–7. This substantial model–data discrepancy undermines confidence in both proxy reconstructions and climate models, and inhibits a mechanistic understanding of recent climate change. Here we show that previous global reconstructions of temperature in the Holocene1–3 and the last interglacial period8 reflect the evolution of seasonal, rather than annual, temperatures and we develop a method of transforming them to mean annual temperatures. We further demonstrate that global mean annual sea surface temperatures have been steadily increasing since the start of the Holocene (about 12,000 years ago), first in response to retreating ice sheets (12 to 6.5 thousand years ago), and then as a result of rising greenhouse gas concentrations (0.25 ± 0.21 degrees Celsius over the past 6,500 years or so). However, mean annual temperatures during the last interglacial period were stable and warmer than estimates of temperatures during the Holocene, and we attribute this to the near-constant greenhouse gas levels and the reduced extent of ice sheets. We therefore argue that the climate of the Holocene differed from that of the last interglacial period in two ways: first, larger remnant glacial ice sheets acted to cool the early Holocene, and second, rising greenhouse gas levels in the late Holocene warmed the planet. Furthermore, our reconstructions demonstrate that the modern global temperature has exceeded annual levels over the past 12,000 years and probably approaches the warmth of the last interglacial period (128,000 to 115,000 years ago).","container-title":"Nature","DOI":"10.1038/s41586-020-03155-x","ISSN":"1476-4687","issue":"7843","language":"en","license":"2021 The Author(s), under exclusive licence to Springer Nature Limited","note":"number: 7843\npublisher: Nature Publishing Group","page":"548-553","source":"www-nature-com.vu-nl.idm.oclc.org","title":"Seasonal origin of the thermal maxima at the Holocene and the last interglacial","volume":"589","author":[{"family":"Bova","given":"Samantha"},{"family":"Rosenthal","given":"Yair"},{"family":"Liu","given":"Zhengyu"},{"family":"Godad","given":"Shital P."},{"family":"Yan","given":"Mi"}],"issued":{"date-parts":[["2021",1]]}}},{"id":11750,"uris":["http://zotero.org/users/2470179/items/4MULFKKP"],"itemData":{"id":11750,"type":"article-journal","abstract":"A recent temperature reconstruction of global annual temperature shows Early Holocene warmth followed by a cooling trend through the Middle to Late Holocene [Marcott SA, et al., 2013, Science 339(6124):1198–1201]. This global cooling is puzzling because it is opposite from the expected and simulated global warming trend due to the retreating ice sheets and rising atmospheric greenhouse gases. Our critical reexamination of this contradiction between the reconstructed cooling and the simulated warming points to potentially significant biases in both the seasonality of the proxy reconstruction and the climate sensitivity of current climate models.","container-title":"Proceedings of the National Academy of Sciences","DOI":"10.1073/pnas.1407229111","issue":"34","note":"publisher: Proceedings of the National Academy of Sciences","page":"E3501-E3505","source":"www-pnas-org.vu-nl.idm.oclc.org (Atypon)","title":"The Holocene temperature conundrum","volume":"111","author":[{"family":"Liu","given":"Zhengyu"},{"family":"Zhu","given":"Jiang"},{"family":"Rosenthal","given":"Yair"},{"family":"Zhang","given":"Xu"},{"family":"Otto-Bliesner","given":"Bette L."},{"family":"Timmermann","given":"Axel"},{"family":"Smith","given":"Robin S."},{"family":"Lohmann","given":"Gerrit"},{"family":"Zheng","given":"Weipeng"},{"family":"Elison Timm","given":"Oliver"}],"issued":{"date-parts":[["2014",8,26]]}}}],"schema":"https://github.com/citation-style-language/schema/raw/master/csl-citation.json"} </w:instrText>
+      </w:r>
+      <w:r>
+        <w:rPr>
+          <w:lang w:val="en-GB"/>
+        </w:rPr>
+        <w:fldChar w:fldCharType="separate"/>
+      </w:r>
+      <w:r>
+        <w:rPr>
+          <w:rFonts w:ascii="Aptos" w:hAnsi="Aptos"/>
+        </w:rPr>
+        <w:t>(Bova et al., 2021; Liu et al., 2014)</w:t>
+      </w:r>
+      <w:r>
+        <w:rPr>
+          <w:lang w:val="en-GB"/>
+        </w:rPr>
+        <w:fldChar w:fldCharType="end"/>
+      </w:r>
+      <w:r>
+        <w:rPr>
+          <w:lang w:val="en-GB"/>
+        </w:rPr>
+        <w:t xml:space="preserve">, and become increasingly problematic in more ancient reconstructions </w:t>
+      </w:r>
+      <w:r>
+        <w:rPr>
+          <w:lang w:val="en-GB"/>
+        </w:rPr>
+        <w:fldChar w:fldCharType="begin"/>
+      </w:r>
+      <w:r>
+        <w:rPr>
+          <w:lang w:val="en-GB"/>
+        </w:rPr>
+        <w:instrText xml:space="preserve"> ADDIN ZOTERO_ITEM CSL_CITATION {"citationID":"BQOs4CA3","properties":{"formattedCitation":"(Carr\\uc0\\u233{} and Cheddadi, 2017; Ivany and Judd, 2022)","plainCitation":"(Carré and Cheddadi, 2017; Ivany and Judd, 2022)","noteIndex":0},"citationItems":[{"id":129,"uris":["http://zotero.org/users/2470179/items/RQVK9CJZ"],"itemData":{"id":129,"type":"article-journal","abstract":"Climate seasonality is an essential element in the Earth system. Long-term global climate change is largely forced, through seasonal scale processes and feedbacks, by changes in the seasonal distribution of the solar flux of energy on the Earth surface. Still, and for a variety of reasons, annual means of climate variables are being reconstructed in most paleoclimate studies, although climate is properly defined by the annual cycle of these variables. This results in an incomplete and sometimes biased documentation of the climate natural variability. We present here a brief overview of the significance of climate seasonality in the study of long-term climate change, of the techniques that have been developed to reconstruct climate seasonality, and the associated issues and challenges. We argue here that getting to the next level of understanding of natural climate variability requires a larger effort into the reconstruction of past climate seasonality.","container-title":"Quaternaire. Revue de l'Association française pour l'étude du Quaternaire","DOI":"10.4000/quaternaire.8018","ISSN":"1142-2904","issue":"vol. 28/2","language":"en","license":"© Tous droits réservés","page":"173-177","source":"journals.openedition.org","title":"Seasonality in long-term climate change","volume":"28","author":[{"family":"Carré","given":"Matthieu"},{"family":"Cheddadi","given":"Rachid"}],"issued":{"date-parts":[["2017",5,29]]}}},{"id":1704,"uris":["http://zotero.org/users/2470179/items/EZAHIHZD"],"itemData":{"id":1704,"type":"article-journal","abstract":"Ongoing global warming due to anthropogenic climate change has long been recognized, yet uncertainties regarding how seasonal extremes will change in the future persist. Paleoseasonal proxy data from intervals when global climate differed from today can help constrain how and why the annual temperature cycle has varied through space and time. Records of past seasonal variation in marine temperatures are available in the oxygen isotope values of serially sampled accretionary organisms. The most useful data sets come from carefully designed and computationally robust studies that enable characterization of paleoseasonal parameters and seamless integration with mean annual temperature data sets and climate models. Seasonal data sharpen interpretations of—and quantify overlooked or unconstrained seasonal biases in—the more voluminous mean temperature data and aid in the evaluation of climate model performance. Methodologies to rigorously analyze seasonal data are now available, and the promise of paleoseasonal proxy data for the next generation of paleoclimate research is significant. Expected final online publication date for the Annual Review of Earth and Planetary Sciences, Volume 50 is May 2022. Please see http://www.annualreviews.org/page/journal/pubdates for revised estimates.","container-title":"Annual Review of Earth and Planetary Sciences","DOI":"10.1146/annurev-earth-032320-095156","issue":"1","note":"_eprint: https://doi.org/10.1146/annurev-earth-032320-095156","page":"123-152","source":"Annual Reviews","title":"Deciphering Temperature Seasonality in Earth's Ancient Oceans","volume":"50","author":[{"family":"Ivany","given":"Linda C."},{"family":"Judd","given":"Emily J."}],"issued":{"date-parts":[["2022"]]}}}],"schema":"https://github.com/citation-style-language/schema/raw/master/csl-citation.json"} </w:instrText>
+      </w:r>
+      <w:r>
+        <w:rPr>
+          <w:lang w:val="en-GB"/>
+        </w:rPr>
+        <w:fldChar w:fldCharType="separate"/>
+      </w:r>
+      <w:r>
+        <w:rPr>
+          <w:rFonts w:ascii="Aptos" w:hAnsi="Aptos" w:cs="Times New Roman"/>
+          <w:kern w:val="0"/>
+        </w:rPr>
+        <w:t>(Carré and Cheddadi, 2017; Ivany and Judd, 2022)</w:t>
+      </w:r>
+      <w:r>
+        <w:rPr>
+          <w:lang w:val="en-GB"/>
+        </w:rPr>
+        <w:fldChar w:fldCharType="end"/>
+      </w:r>
+      <w:r>
+        <w:rPr>
+          <w:lang w:val="en-GB"/>
+        </w:rPr>
+        <w:t>.</w:t>
+      </w:r>
+    </w:p>
+    <w:p>
+      <w:pPr>
+        <w:jc w:val="both"/>
+        <w:rPr>
+          <w:lang w:val="nl-NL"/>
+        </w:rPr>
+      </w:pPr>
+      <w:r>
+        <w:rPr>
+          <w:lang w:val="en-GB"/>
+        </w:rPr>
+        <w:t xml:space="preserve">Seasonally resolved proxy records can help identify and overcome these seasonal biases in proxy data </w:t>
+      </w:r>
+      <w:r>
+        <w:rPr>
+          <w:lang w:val="en-GB"/>
+        </w:rPr>
+        <w:fldChar w:fldCharType="begin"/>
+      </w:r>
+      <w:r>
+        <w:rPr>
+          <w:lang w:val="en-GB"/>
+        </w:rPr>
+        <w:instrText xml:space="preserve"> ADDIN ZOTERO_ITEM CSL_CITATION {"citationID":"w3qDLyJc","properties":{"formattedCitation":"(Carr\\uc0\\u233{} and Cheddadi, 2017)","plainCitation":"(Carré and Cheddadi, 2017)","noteIndex":0},"citationItems":[{"id":129,"uris":["http://zotero.org/users/2470179/items/RQVK9CJZ"],"itemData":{"id":129,"type":"article-journal","abstract":"Climate seasonality is an essential element in the Earth system. Long-term global climate change is largely forced, through seasonal scale processes and feedbacks, by changes in the seasonal distribution of the solar flux of energy on the Earth surface. Still, and for a variety of reasons, annual means of climate variables are being reconstructed in most paleoclimate studies, although climate is properly defined by the annual cycle of these variables. This results in an incomplete and sometimes biased documentation of the climate natural variability. We present here a brief overview of the significance of climate seasonality in the study of long-term climate change, of the techniques that have been developed to reconstruct climate seasonality, and the associated issues and challenges. We argue here that getting to the next level of understanding of natural climate variability requires a larger effort into the reconstruction of past climate seasonality.","container-title":"Quaternaire. Revue de l'Association française pour l'étude du Quaternaire","DOI":"10.4000/quaternaire.8018","ISSN":"1142-2904","issue":"vol. 28/2","language":"en","license":"© Tous droits réservés","page":"173-177","source":"journals.openedition.org","title":"Seasonality in long-term climate change","volume":"28","author":[{"family":"Carré","given":"Matthieu"},{"family":"Cheddadi","given":"Rachid"}],"issued":{"date-parts":[["2017",5,29]]}}}],"schema":"https://github.com/citation-style-language/schema/raw/master/csl-citation.json"} </w:instrText>
+      </w:r>
+      <w:r>
+        <w:rPr>
+          <w:lang w:val="en-GB"/>
+        </w:rPr>
+        <w:fldChar w:fldCharType="separate"/>
+      </w:r>
+      <w:r>
+        <w:rPr>
+          <w:rFonts w:ascii="Aptos" w:hAnsi="Aptos" w:cs="Times New Roman"/>
+          <w:kern w:val="0"/>
+        </w:rPr>
+        <w:t>(Carré and Cheddadi, 2017)</w:t>
+      </w:r>
+      <w:r>
+        <w:rPr>
+          <w:lang w:val="en-GB"/>
+        </w:rPr>
+        <w:fldChar w:fldCharType="end"/>
+      </w:r>
+      <w:r>
+        <w:rPr>
+          <w:lang w:val="en-GB"/>
+        </w:rPr>
+        <w:t xml:space="preserve">. A wide range of archives exist that record information on seasonal scale change in climate variables, including corals </w:t>
+      </w:r>
+      <w:r>
+        <w:rPr>
+          <w:lang w:val="en-GB"/>
+        </w:rPr>
+        <w:fldChar w:fldCharType="begin"/>
+      </w:r>
+      <w:r>
+        <w:rPr>
+          <w:lang w:val="en-GB"/>
+        </w:rPr>
+        <w:instrText xml:space="preserve"> ADDIN ZOTERO_ITEM CSL_CITATION {"citationID":"tbiXMTSf","properties":{"formattedCitation":"(Brocas et al., 2016; Gagan et al., 1994; Watanabe et al., 2001)","plainCitation":"(Brocas et al., 2016; Gagan et al., 1994; Watanabe et al., 2001)","noteIndex":0},"citationItems":[{"id":1204,"uris":["http://zotero.org/users/2470179/items/RR4ZBPN8"],"itemData":{"id":1204,"type":"article-journal","container-title":"Earth and Planetary Science Letters","page":"418–429","source":"Google Scholar","title":"Last interglacial temperature seasonality reconstructed from tropical Atlantic corals","volume":"449","author":[{"family":"Brocas","given":"William M."},{"family":"Felis","given":"Thomas"},{"family":"Obert","given":"J. Christina"},{"family":"Gierz","given":"Paul"},{"family":"Lohmann","given":"Gerrit"},{"family":"Scholz","given":"Denis"},{"family":"Kölling","given":"Martin"},{"family":"Scheffers","given":"Sander R."}],"issued":{"date-parts":[["2016"]]}}},{"id":185</w:instrText>
+      </w:r>
+      <w:r>
+        <w:rPr>
+          <w:lang w:val="nl-NL"/>
+        </w:rPr>
+        <w:instrText xml:space="preserve">4,"uris":["http://zotero.org/users/2470179/items/LIYNXNP3"],"itemData":{"id":1854,"type":"article-journal","abstract":"We present a 6-year-long (1978–1984) </w:instrText>
+      </w:r>
+      <w:r>
+        <w:rPr>
+          <w:lang w:val="en-GB"/>
+        </w:rPr>
+        <w:instrText>δ</w:instrText>
+      </w:r>
+      <w:r>
+        <w:rPr>
+          <w:lang w:val="nl-NL"/>
+        </w:rPr>
+        <w:instrText xml:space="preserve">18O and </w:instrText>
+      </w:r>
+      <w:r>
+        <w:rPr>
+          <w:lang w:val="en-GB"/>
+        </w:rPr>
+        <w:instrText>δ</w:instrText>
+      </w:r>
+      <w:r>
+        <w:rPr>
+          <w:lang w:val="nl-NL"/>
+        </w:rPr>
+        <w:instrText xml:space="preserve">13C record from a Great Barrier Reef (Pandora Reef) Porites lutea coral based on near-weekly sample int…","container-title":"Earth and Planetary Science Letters","DOI":"10.1016/0012-821X(94)90090-6","ISSN":"0012-821X","issue":"3-4","language":"en","note":"publisher: Elsevier","page":"549-558","source":"www-sciencedirect-com.proxy.library.uu.nl","title":"High-resolution isotopic records from corals using ocean temperature and mass-spawning chronometers","volume":"121","author":[{"family":"Gagan","given":"Michael K."},{"family":"Chivas","given":"Allan R."},{"family":"Isdale","given":"Peter J."}],"issued":{"date-parts":[["1994",2,1]]}}},{"id":911,"uris":["http://zotero.org/users/2470179/items/EFADKGX4"],"itemData":{"id":911,"type":"article-journal","container-title":"Marine Geology","issue":"1-4","page":"21–35","source":"Google Scholar","title":"Seasonal changes in sea surface temperature and salinity during the Little Ice Age in the Caribbean Sea deduced from Mg/Ca and 18O/16O ratios in corals","volume":"173","author":[{"family":"Watanabe","given":"Tsuyoshi"},{"family":"Winter","given":"Amos"},{"family":"Oba","given":"Tadamichi"}],"issued":{"date-parts":[["2001"]]}}}],"schema":"https://github.com/citation-style-language/schema/raw/master/csl-citation.json"} </w:instrText>
+      </w:r>
+      <w:r>
+        <w:rPr>
+          <w:lang w:val="en-GB"/>
+        </w:rPr>
+        <w:fldChar w:fldCharType="separate"/>
+      </w:r>
+      <w:r>
+        <w:rPr>
+          <w:rFonts w:ascii="Aptos" w:hAnsi="Aptos"/>
+        </w:rPr>
+        <w:t>(Brocas et al., 2016; Gagan et al., 1994; Watanabe et al., 2001)</w:t>
+      </w:r>
+      <w:r>
+        <w:rPr>
+          <w:lang w:val="en-GB"/>
+        </w:rPr>
+        <w:fldChar w:fldCharType="end"/>
+      </w:r>
+      <w:r>
+        <w:rPr>
+          <w:lang w:val="nl-NL"/>
+        </w:rPr>
+        <w:t xml:space="preserve">, </w:t>
+      </w:r>
+      <w:r>
+        <w:rPr>
+          <w:lang w:val="nl-NL"/>
+        </w:rPr>
+        <w:t>sclerospong</w:t>
+      </w:r>
+      <w:r>
+        <w:rPr>
+          <w:lang w:val="nl-NL"/>
+        </w:rPr>
+        <w:t xml:space="preserve">es </w:t>
+      </w:r>
+      <w:r>
+        <w:rPr>
+          <w:lang w:val="nl-NL"/>
+        </w:rPr>
+        <w:fldChar w:fldCharType="begin"/>
+      </w:r>
+      <w:r>
+        <w:rPr>
+          <w:lang w:val="nl-NL"/>
+        </w:rPr>
+        <w:instrText xml:space="preserve"> ADDIN ZOTERO_ITEM CSL_CITATION {"citationID":"V5vejSoA","properties":{"formattedCitation":"(Lazareth et al., 2000; McCulloch et al., 2024)","plainCitation":"(Lazareth et al., 2000; McCulloch et al., 2024)","noteIndex":0},"citationItems":[{"id":282,"uris":["http://zotero.org/users/2470179/items/AJ35MSP8"],"itemData":{"id":282,"type":"article-journal","container-title":"Geology","issue":"6","page":"515–518","source":"Google Scholar","title":"Sclerosponges as a new potential recorder of environmental changes: Lead in Ceratoporella nicholsoni","title-short":"Sclerosponges as a new potential recorder of environmental changes","volume":"28","author":[{"family":"Lazareth","given":"Claire E."},{"family":"Willenz","given":"Philippe"},{"family":"Navez","given":"Jacques"},{"family":"Keppens","given":"Eddy"},{"family":"Dehairs","given":"Frank"},{"family":"André","given":"Luc"}],"issued":{"date-parts":[["2000"]]}}},{"id":8211,"uris":["http://zotero.org/users/2470179/items/Z58E9Y8M"],"itemData":{"id":8211,"type":"article-journal","abstract":"Anthropogenic emissions drive global-scale warming yet the temperature increase relative to pre-industrial levels is uncertain. Using 300</w:instrText>
+      </w:r>
+      <w:r>
+        <w:rPr>
+          <w:rFonts w:ascii="Arial" w:hAnsi="Arial" w:cs="Arial"/>
+          <w:lang w:val="nl-NL"/>
+        </w:rPr>
+        <w:instrText> </w:instrText>
+      </w:r>
+      <w:r>
+        <w:rPr>
+          <w:lang w:val="nl-NL"/>
+        </w:rPr>
+        <w:instrText>years of ocean mixed-layer temperature records preserved in sclerosponge carbonate skeletons, we demonstrate that industrial-era warming began in the mid-1860s, more than 80</w:instrText>
+      </w:r>
+      <w:r>
+        <w:rPr>
+          <w:rFonts w:ascii="Arial" w:hAnsi="Arial" w:cs="Arial"/>
+          <w:lang w:val="nl-NL"/>
+        </w:rPr>
+        <w:instrText> </w:instrText>
+      </w:r>
+      <w:r>
+        <w:rPr>
+          <w:lang w:val="nl-NL"/>
+        </w:rPr>
+        <w:instrText>years earlier than i</w:instrText>
+      </w:r>
+      <w:r>
+        <w:rPr>
+          <w:lang w:val="en-GB"/>
+        </w:rPr>
+        <w:instrText xml:space="preserve">nstrumental sea surface temperature records. The Sr/Ca palaeothermometer was calibrated against </w:instrText>
+      </w:r>
+      <w:r>
+        <w:rPr>
+          <w:rFonts w:ascii="Aptos" w:hAnsi="Aptos" w:cs="Aptos"/>
+          <w:lang w:val="en-GB"/>
+        </w:rPr>
+        <w:instrText>‘</w:instrText>
+      </w:r>
+      <w:r>
+        <w:rPr>
+          <w:lang w:val="en-GB"/>
+        </w:rPr>
+        <w:instrText>modern</w:instrText>
+      </w:r>
+      <w:r>
+        <w:rPr>
+          <w:rFonts w:ascii="Aptos" w:hAnsi="Aptos" w:cs="Aptos"/>
+          <w:lang w:val="en-GB"/>
+        </w:rPr>
+        <w:instrText>’</w:instrText>
+      </w:r>
+      <w:r>
+        <w:rPr>
+          <w:lang w:val="en-GB"/>
+        </w:rPr>
+        <w:instrText xml:space="preserve"> (post-1963) highly correlated (R2</w:instrText>
+      </w:r>
+      <w:r>
+        <w:rPr>
+          <w:rFonts w:ascii="Arial" w:hAnsi="Arial" w:cs="Arial"/>
+          <w:lang w:val="en-GB"/>
+        </w:rPr>
+        <w:instrText> </w:instrText>
+      </w:r>
+      <w:r>
+        <w:rPr>
+          <w:lang w:val="en-GB"/>
+        </w:rPr>
+        <w:instrText>=</w:instrText>
+      </w:r>
+      <w:r>
+        <w:rPr>
+          <w:rFonts w:ascii="Arial" w:hAnsi="Arial" w:cs="Arial"/>
+          <w:lang w:val="en-GB"/>
+        </w:rPr>
+        <w:instrText> </w:instrText>
+      </w:r>
+      <w:r>
+        <w:rPr>
+          <w:lang w:val="en-GB"/>
+        </w:rPr>
+        <w:instrText>0.91) instrumental records of global sea surface temperatures, with the pre-industrial defined by nearly constant (&lt;±0.1</w:instrText>
+      </w:r>
+      <w:r>
+        <w:rPr>
+          <w:rFonts w:ascii="Arial" w:hAnsi="Arial" w:cs="Arial"/>
+          <w:lang w:val="en-GB"/>
+        </w:rPr>
+        <w:instrText> </w:instrText>
+      </w:r>
+      <w:r>
+        <w:rPr>
+          <w:rFonts w:ascii="Aptos" w:hAnsi="Aptos" w:cs="Aptos"/>
+          <w:lang w:val="en-GB"/>
+        </w:rPr>
+        <w:instrText>°</w:instrText>
+      </w:r>
+      <w:r>
+        <w:rPr>
+          <w:lang w:val="en-GB"/>
+        </w:rPr>
+        <w:instrText>C) temperatures from 1700 to the early 1860s. Increasing ocean and land-air temperatures overlap until the late twentieth century, when the land began warming at nearly twice the rate of the surface oceans. Hotter land temperatures, together with the earlier onset of industrial-era warming, indicate that global warming was already 1.7</w:instrText>
+      </w:r>
+      <w:r>
+        <w:rPr>
+          <w:rFonts w:ascii="Arial" w:hAnsi="Arial" w:cs="Arial"/>
+          <w:lang w:val="en-GB"/>
+        </w:rPr>
+        <w:instrText> </w:instrText>
+      </w:r>
+      <w:r>
+        <w:rPr>
+          <w:rFonts w:ascii="Aptos" w:hAnsi="Aptos" w:cs="Aptos"/>
+          <w:lang w:val="en-GB"/>
+        </w:rPr>
+        <w:instrText>±</w:instrText>
+      </w:r>
+      <w:r>
+        <w:rPr>
+          <w:rFonts w:ascii="Arial" w:hAnsi="Arial" w:cs="Arial"/>
+          <w:lang w:val="en-GB"/>
+        </w:rPr>
+        <w:instrText> </w:instrText>
+      </w:r>
+      <w:r>
+        <w:rPr>
+          <w:lang w:val="en-GB"/>
+        </w:rPr>
+        <w:instrText>0.1</w:instrText>
+      </w:r>
+      <w:r>
+        <w:rPr>
+          <w:rFonts w:ascii="Arial" w:hAnsi="Arial" w:cs="Arial"/>
+          <w:lang w:val="en-GB"/>
+        </w:rPr>
+        <w:instrText> </w:instrText>
+      </w:r>
+      <w:r>
+        <w:rPr>
+          <w:rFonts w:ascii="Aptos" w:hAnsi="Aptos" w:cs="Aptos"/>
+          <w:lang w:val="en-GB"/>
+        </w:rPr>
+        <w:instrText>°</w:instrText>
+      </w:r>
+      <w:r>
+        <w:rPr>
+          <w:lang w:val="en-GB"/>
+        </w:rPr>
+        <w:instrText>C above pre-industrial levels by 2020. Our result is 0.5</w:instrText>
+      </w:r>
+      <w:r>
+        <w:rPr>
+          <w:rFonts w:ascii="Arial" w:hAnsi="Arial" w:cs="Arial"/>
+          <w:lang w:val="en-GB"/>
+        </w:rPr>
+        <w:instrText> </w:instrText>
+      </w:r>
+      <w:r>
+        <w:rPr>
+          <w:rFonts w:ascii="Aptos" w:hAnsi="Aptos" w:cs="Aptos"/>
+          <w:lang w:val="en-GB"/>
+        </w:rPr>
+        <w:instrText>°</w:instrText>
+      </w:r>
+      <w:r>
+        <w:rPr>
+          <w:lang w:val="en-GB"/>
+        </w:rPr>
+        <w:instrText>C higher than IPCC estimates, with 2</w:instrText>
+      </w:r>
+      <w:r>
+        <w:rPr>
+          <w:rFonts w:ascii="Arial" w:hAnsi="Arial" w:cs="Arial"/>
+          <w:lang w:val="en-GB"/>
+        </w:rPr>
+        <w:instrText> </w:instrText>
+      </w:r>
+      <w:r>
+        <w:rPr>
+          <w:rFonts w:ascii="Aptos" w:hAnsi="Aptos" w:cs="Aptos"/>
+          <w:lang w:val="en-GB"/>
+        </w:rPr>
+        <w:instrText>°</w:instrText>
+      </w:r>
+      <w:r>
+        <w:rPr>
+          <w:lang w:val="en-GB"/>
+        </w:rPr>
+        <w:instrText xml:space="preserve">C global warming projected by the late 2020s, nearly two decades earlier than expected.","container-title":"Nature Climate Change","DOI":"10.1038/s41558-023-01919-7","ISSN":"1758-6798","issue":"2","journalAbbreviation":"Nat. Clim. Chang.","language":"en","license":"2024 The Author(s)","note":"publisher: Nature Publishing Group","page":"171-177","source":"www-nature-com.vu-nl.idm.oclc.org","title":"300 years of sclerosponge thermometry shows global warming has exceeded 1.5 °C","volume":"14","author":[{"family":"McCulloch","given":"Malcolm T."},{"family":"Winter","given":"Amos"},{"family":"Sherman","given":"Clark E."},{"family":"Trotter","given":"Julie A."}],"issued":{"date-parts":[["2024",2]]}}}],"schema":"https://github.com/citation-style-language/schema/raw/master/csl-citation.json"} </w:instrText>
+      </w:r>
+      <w:r>
+        <w:rPr>
+          <w:lang w:val="nl-NL"/>
+        </w:rPr>
+        <w:fldChar w:fldCharType="separate"/>
+      </w:r>
+      <w:r>
+        <w:rPr>
+          <w:rFonts w:ascii="Aptos" w:hAnsi="Aptos"/>
+        </w:rPr>
+        <w:t>(Lazareth et al., 2000; McCulloch et al., 2024)</w:t>
+      </w:r>
+      <w:r>
+        <w:rPr>
+          <w:lang w:val="nl-NL"/>
+        </w:rPr>
+        <w:fldChar w:fldCharType="end"/>
+      </w:r>
+      <w:r>
+        <w:rPr>
+          <w:lang w:val="en-GB"/>
+        </w:rPr>
+        <w:t xml:space="preserve">, </w:t>
+      </w:r>
+      <w:r>
+        <w:rPr>
+          <w:lang w:val="en-GB"/>
+        </w:rPr>
+        <w:t xml:space="preserve">speleothems </w:t>
+      </w:r>
+      <w:r>
+        <w:rPr>
+          <w:lang w:val="en-GB"/>
+        </w:rPr>
+        <w:fldChar w:fldCharType="begin"/>
+      </w:r>
+      <w:r>
+        <w:rPr>
+          <w:lang w:val="en-GB"/>
+        </w:rPr>
+        <w:instrText xml:space="preserve"> ADDIN ZOTERO_ITEM CSL_CITATION {"citationID":"5qK4stL3","properties":{"formattedCitation":"(Van Rampelbergh et al., 2014b, a; Vansteenberge et al., 2019)","plainCitation":"(Van Rampelbergh et al., 2014b, a; Vansteenberge et al., 2019)","noteIndex":0},"citationItems":[{"id":350,"uris":["http://zotero.org/users/2470179/items/IFVNFVB5"],"itemData":{"id":350,"type":"article-journal","container-title":"Climate of the Past Discussions","DOI":"10.5194/cpd-10-1821-2014","ISSN":"1814-9359","issue":"2","language":"en","page":"1821-1856","source":"CrossRef","title":"Seasonal variations recorded in cave monitoring results and a 10 year monthly resolved speleothem &amp;amp;delta;&amp;lt;sup&amp;gt;18&amp;lt;/sup&amp;gt;O and &amp;amp;delta;&amp;lt;sup&amp;gt;13&amp;lt;/sup&amp;gt;C record from the Han-sur-Lesse cave, Belgium","volume":"10","author":[{"family":"Van Rampelbergh","given":"M."},{"family":"Verheyden","given":"S."},{"family":"Allan","given":"M"},{"family":"Quinif","given":"Y."},{"family":"Keppens","given":"E."},{"family":"Claeys","given":"P."}],"issued":{"date-parts":[["2014",4,22]]}}},{"id":351,"uris":["http://zotero.org/users/2470179/items/VZ93MKCX"],"itemData":{"id":351,"type":"article-journal","container-title":"Climate of the Past Discussions","DOI":"10.5194/cpd-10-4149-2014","ISSN":"1814-9359","issue":"5","language":"en","page":"4149-4190","source":"CrossRef","title":"A 500 year seasonally resolved δ&amp;lt;sup&amp;gt;18&amp;lt;/sup&amp;gt;O and δ&amp;lt;sup&amp;gt;13&amp;lt;/sup&amp;gt;C, layer thickness and calcite fabric record from a speleothem deposited in equilibrium of the Han-sur-Lesse cave, Belgium","volume":"10","author":[{"family":"Van Rampelbergh","given":"M."},{"family":"Verheyden","given":"S."},{"family":"Allan","given":"M."},{"family":"Quinif","given":"Y."},{"family":"Cheng","given":"H."},{"family":"Edwards","given":"L."},{"family":"Keppens","given":"E."},{"family":"Claeys","given":"P."}],"issued":{"date-parts":[["2014",10,22]]}}},{"id":1278,"uris":["http://zotero.org/users/2470179/items/SV9SDUWN"],"itemData":{"id":1278,"type":"article-journal","abstract":"&lt;p&gt;&lt;strong&gt;Abstract.&lt;/strong&gt; Annually laminated speleothems allow the reconstruction of paleoclimate down to a seasonal scale. In this study, an annually laminated stalagmite from the Han-sur-Lesse Cave (Belgium) is used to study the expression of the seasonal cycle in northwestern Europe during the Little Ice Age. More specifically, two historical 12-year-long growth periods (ca. 1593&amp;ndash;1605&amp;thinsp;CE and 1635&amp;ndash;1646&amp;thinsp;CE) and one modern growth period (1960&amp;ndash;2010&amp;thinsp;CE) are analysed on a sub-annual scale for their stable isotope ratios (δ&lt;sup&gt;13&lt;/sup&gt;C and δ&lt;sup&gt;18&lt;/sup&gt;O) and trace element (Mg, Sr, Ba, Zn, Y, Pb, U) content. Seasonal variability in the proxies is confirmed with frequency analysis. Zn, Y and Pb show distinct annual peaks in all three investigated periods related to annual flushing of the soil during winter. A strong seasonal in phase relationship between Mg, Sr and Ba in the modern growth period reflects a substantial influence of prior calcite precipitation (PCP). In particular, PCP occurs during summers when recharge of the epikarst is low. This is also evidenced by earlier observations of increased δ&lt;sup&gt;13&lt;/sup&gt;C values during summer. In the 17th century intervals, there is a distinct antiphase relationship between Mg, Sr and Ba, suggesting that varying degrees of incongruent dissolution of dolomite control the observed seasonal variations. The processes controlling seasonal variations in Mg, Sr and Ba in the speleothem appear to change between the 17th century and 1960&amp;ndash;2010&amp;thinsp;CE. The Zn, Y, Pb and U concentration profiles, stable isotope ratios and morphology of the speleothem laminae all point towards increased seasonal amplitude in cave hydrology and higher drip water discharge during the 17th century. These observations reflect an increase in water excess above the cav</w:instrText>
+      </w:r>
+      <w:r>
+        <w:rPr>
+          <w:lang w:val="nl-NL"/>
+        </w:rPr>
+        <w:instrText xml:space="preserve">e and recharge of the epikarst, due to a combination of lower summer temperatures and increased winter precipitation during the 17th century. This study indicates that the transfer function controlling Mg, Sr and Ba seasonal variability varies over time. Which process is dominant, either PCP or dolomite dissolution, is clearly climate-driven and can thus be used as a paleoclimate proxy itself.&lt;/p&gt;","container-title":"Climate of the Past Discussions","DOI":"https://doi.org/10.5194/cp-2019-78","ISSN":"1814-9324","language":"English","page":"1-32","source":"www.clim-past-discuss.net","title":"Reconstructing seasonality through stable isotope and trace element analysis of the Proserpine stalagmite, Han-sur-Lesse Cave, Belgium: indications for climate-driven changes during the last 400 years","title-short":"Reconstructing seasonality through stable isotope and trace element analysis of the Proserpine stalagmite, Han-sur-Lesse Cave, Belgium","author":[{"family":"Vansteenberge","given":"Stef"},{"family":"Winter","given":"Niels","dropping-particle":"de"},{"family":"Sinnesael","given":"Matthias"},{"family":"Verheyden","given":"Sophie"},{"family":"Goderis","given":"Steven"},{"family":"Malderen","given":"Stijn J. M. Van"},{"family":"Vanhaecke","given":"Frank"},{"family":"Claeys","given":"Philippe"}],"issued":{"date-parts":[["2019",7,11]]}}}],"schema":"https://github.com/citation-style-language/schema/raw/master/csl-citation.json"} </w:instrText>
+      </w:r>
+      <w:r>
+        <w:rPr>
+          <w:lang w:val="en-GB"/>
+        </w:rPr>
+        <w:fldChar w:fldCharType="separate"/>
+      </w:r>
+      <w:r>
+        <w:rPr>
+          <w:rFonts w:ascii="Aptos" w:hAnsi="Aptos"/>
+        </w:rPr>
+        <w:t>(Van Rampelbergh et al., 2014b, a; Vansteenberge et al., 2019)</w:t>
+      </w:r>
+      <w:r>
+        <w:rPr>
+          <w:lang w:val="en-GB"/>
+        </w:rPr>
+        <w:fldChar w:fldCharType="end"/>
+      </w:r>
+      <w:r>
+        <w:rPr>
+          <w:lang w:val="nl-NL"/>
+        </w:rPr>
+        <w:t>, tooth bioapat</w:t>
+      </w:r>
+      <w:r>
+        <w:rPr>
+          <w:lang w:val="nl-NL"/>
+        </w:rPr>
+        <w:t xml:space="preserve">ite </w:t>
+      </w:r>
+      <w:r>
+        <w:rPr>
+          <w:lang w:val="nl-NL"/>
+        </w:rPr>
+        <w:fldChar w:fldCharType="begin"/>
+      </w:r>
+      <w:r>
+        <w:rPr>
+          <w:lang w:val="nl-NL"/>
+        </w:rPr>
+        <w:instrText xml:space="preserve"> ADDIN ZOTERO_ITEM CSL_CITATION {"citationID":"kOyJz0rr","properties":{"formattedCitation":"(De Winter et al., 2016; Fricke et al., 1998; Sharp and Cerling, 1998)","plainCitation":"(De Winter et al., 2016; Fricke et al., 1998; Sharp and Cerling, 1998)","noteIndex":0},"citationItems":[{"id":1317,"uris":["http://zotero.org/users/2470179/items/VQM24732"],"itemData":{"id":1317,"type":"article-journal","abstract":"The study of stable isotopes in fossil bioapatite has yielded useful results and has shown that bioapatites are able to faithfully record paleo-environmental and paleo-climatic parameters from archeological to geological timescales. In an effort to establish new proxies for the study of bioapatites, intra-tooth records of enamel carbonate stable isotope ratios from modern horses are compared with trace element profiles measured using laboratory micro X-Ray Fluorescence scanning. Using known patterns of tooth eruption and the relationship between stable oxygen isotopes and local temperature seasonality, an age model is constructed that links records from six cheek upper right teeth from the second premolar to the third molar. When plotted on this age model, the trace element ratios from horse tooth enamel show a seasonal pattern with a small shift in phase compared to stable oxygen isotope ratios. While stable oxygen and carbon isotopes in tooth enamel are forced respectively by the state of the hydrological cycle and the animal’s diet, we argue that the seasonal signal in trace elements reflects seasonal changes in dust intake and diet of the animal. The latter explanation is in agreement with seasonal changes observed in carbon isotopes of the same teeth. This external forcing of trace element composition in mammal tooth enamel implies that trace element ratios may be used as proxies for seasonal changes in paleo-environment and paleo-diet.","container-title":"PLoS ONE","DOI":"10.1371/journal.pone.01666</w:instrText>
+      </w:r>
+      <w:r>
+        <w:rPr>
+          <w:lang w:val="en-GB"/>
+        </w:rPr>
+        <w:instrText xml:space="preserve">78","ISSN":"1932-6203","issue":"11","journalAbbreviation":"PLoS ONE","page":"1","title":"Seasonal cyclicity in trace elements and stable isotopes of modern horse enamel","volume":"11","author":[{"family":"De Winter","given":"Niels"},{"family":"Snoeck","given":"Christophe"},{"family":"Claeys","given":"Philippe"}],"issued":{"date-parts":[["2016",11,22]]}}},{"id":408,"uris":["http://zotero.org/users/2470179/items/R8TC673N"],"itemData":{"id":408,"type":"article-journal","container-title":"Geochimica et Cosmochimica Acta","issue":"11","page":"1839–1850","source":"Google Scholar","title":"Intra-tooth variations in </w:instrText>
+      </w:r>
+      <w:r>
+        <w:rPr>
+          <w:lang w:val="nl-NL"/>
+        </w:rPr>
+        <w:instrText>δ</w:instrText>
+      </w:r>
+      <w:r>
+        <w:rPr>
+          <w:lang w:val="en-GB"/>
+        </w:rPr>
+        <w:instrText xml:space="preserve"> 18 O (PO 4) of mammalian tooth enamel as a record of seasonal variations in continental climate variables","volume":"62","author":[{"family":"Fricke","given":"Henry C."},{"family":"Clyde","given":"William C."},{"family":"O’Neil","given":"James R."}],"issued":{"date-parts":[["1998"]]}}},{"id":2622,"uris":["http://zotero.org/users/2470179/items/PKI9VK3F"],"itemData":{"id":2622,"type":"article-journal","container-title":"Geology","issue":"3","page":"219–222","source":"Google Scholar","title":"Fossil isotope records of seasonal climate and ecology: straight from the horse's mouth","title-short":"Fossil isotope records of seasonal climate and ecology","volume":"26","author":[{"family":"Sharp","given":"Z. D."},{"family":"Cerling","given":"T. E."}],"issued":{"date-parts":[["1998"]]}}}],"schema":"https://github.com/citation-style-language/schema/raw/master/csl-citation.json"} </w:instrText>
+      </w:r>
+      <w:r>
+        <w:rPr>
+          <w:lang w:val="nl-NL"/>
+        </w:rPr>
+        <w:fldChar w:fldCharType="separate"/>
+      </w:r>
+      <w:r>
+        <w:rPr>
+          <w:rFonts w:ascii="Aptos" w:hAnsi="Aptos"/>
+        </w:rPr>
+        <w:t>(De Winter et al., 2016; Fricke et al., 1998; Sharp and Cerling, 1998)</w:t>
+      </w:r>
+      <w:r>
+        <w:rPr>
+          <w:lang w:val="nl-NL"/>
+        </w:rPr>
+        <w:fldChar w:fldCharType="end"/>
+      </w:r>
+      <w:r>
+        <w:rPr>
+          <w:lang w:val="en-GB"/>
+        </w:rPr>
+        <w:t xml:space="preserve">, brachiopod </w:t>
+      </w:r>
+      <w:r>
+        <w:rPr>
+          <w:lang w:val="en-GB"/>
+        </w:rPr>
+        <w:fldChar w:fldCharType="begin"/>
+      </w:r>
+      <w:r>
+        <w:rPr>
+          <w:lang w:val="en-GB"/>
+        </w:rPr>
+        <w:instrText xml:space="preserve"> ADDIN ZOTERO_ITEM CSL_CITATION {"citationID":"uFTEMbqs","properties":{"formattedCitation":"(Garbelli et al., 2022; Mii and Grossman, 1994)","plainCitation":"(Garbelli et al., 2022; Mii and Grossman, 1994)","noteIndex":0},"citationItems":[{"id":1761,"uris":["http://zotero.org/users/2470179/items/76HQRE78"],"itemData":{"id":1761,"type":"article-journal","abstract":"In this paper, we develop a robust palaeo-proxy technique for inferring seasonal fluctuations in Phanerozoic seawater temperature. Specifically, we report δ13C and δ18O values across the columnar layer (inner shell) of Permian brachiopods, including five genera of the Order Spiriferida (Ingellarella, Martinia, Permophricodothyris, Cartorhium, and Trigonotreta) and two genera of the Order Athyridida (Araxathyris and Comelicania). These brachiopod specimens are inferred to have inhabited varied palaeo-depths, based on facies analysis, and were collected from low, middle and high palaeolatitudes. To obtain high-resolution ontogenetic isotopic time-series, a handheld microdrill was used to collect low-magnesium calcite samples along the longitudinal axis of the mid-valve for each specimen. Intrageneric and intergeneric comparison of statistics (mean values, variance, and range) reveals that δ18O values are consistent within and between genera although δ13C values are more variable. In specimens obtained from low palaeolatitudes (Julfa Formation, Iran; Bellerophon Formation, Italy; Late Permian), the range of δ18O values is small and consistent with weak seasonal temperature variations, irrespective of water depth. In specimens obtained from middle palaeolatitudes (Qarari Formation, Oman; Early-Middle Permian), we found a range of δ18O values dependent on inferred water depth, possibly reflecting a change in thermocline structure between warm and cold seasons. In specimens obtained from high palaeolatitudes (Wasp Head and Wandrawandian Siltstone formations, Australia; Early-Middle Permian), brachiopods from glacial and interglacial climate phases show significant variations of δ18O values, probably caused by seasonal changes in the seawater surface temperature. Based on these findings, the technique developed in this paper appears to provide reliable paleoclimate and paleoenvironmental data for Permian sites, and should be also applicable for Phanerozoic studies in general. However, we caution that δ18O values vary dependent on the growth direction, resulting in differences of up to 5 °C in seawater paleotemperature calculations, and emphasise that a consistent sampling strategy accounting for shell structure and growth direction is required.","container-title":"Palaeogeography, Palaeoclimatology, Palaeoecology","DOI":"10.1016/j.palaeo.2022.111264","ISSN":"0031-0182","journalAbbreviation":"Palaeogeography, Palaeoclimatology, Palaeoecology","language":"en","page":"111264","source":"ScienceDirect","title":"Isotopic time-series (δ13C and δ18O) obtained from the columnar layer of Permian brachiopod shells are a reliable archive of seasonal variations","volume":"607","author":[{"family":"Garbelli","given":"Claudio"},{"family":"Angiolini","given":"Lucia"},{"family":"Posenato","given":"Renato"},{"family":"Harper","given":"Elizabeth M."},{"family":"Lamare","given":"Miles D."},{"family":"Shi","given":"Guang R."},{"family":"Shen","given":"Shu-zhong"}],"issued":{"date-parts":[["2022",12,1]]}}},{"id":2713,"uris":["http://zotero.org/users/2470179/items/M7NDP97U"],"itemData":{"id":2713,"type":"article-journal","abstract":"To evaluate the potential for the study of Late Pennsylvanian seasonality, detailed isotopic and elemental analyses were performed on a single specimen of the brachiopod Neospirifer dunbari. Shell preservation was evaluated by petrographic and cathodoluminescence microscopy. Carbonate powders from 112 spots were collected from the sectioned shell for isotopic analyses, and 369 spots on the complementary thin section were analyzed by electron microprobe for chemical composition. In the nonluminescent part of the shell, Mg/Ca ratios were between 0.001 and 0.012, and Na/Ca and S/Ca ratios ranged from 0.003 to 0.012 and 0.003 to 0.021, respectively. Values of δ18O vary between -2.3‰ and -1.1‰. Contours of 18O, Mg, Na, and S concentrations parallel growth bands and reveal a record of 1½ to 2 cycles. Mg, S, and Na contents varied nversely with δ18O. This trend is opposite to the expected diagenetic trend and is consistent with the temperature dependences of Mg content and δ18O, thus implying preservation of shell chemistry. The </w:instrText>
+      </w:r>
+      <w:r>
+        <w:rPr>
+          <w:rFonts w:ascii="Cambria Math" w:hAnsi="Cambria Math" w:cs="Cambria Math"/>
+          <w:lang w:val="en-GB"/>
+        </w:rPr>
+        <w:instrText>∼</w:instrText>
+      </w:r>
+      <w:r>
+        <w:rPr>
+          <w:lang w:val="en-GB"/>
+        </w:rPr>
+        <w:instrText>1.2</w:instrText>
+      </w:r>
+      <w:r>
+        <w:rPr>
+          <w:rFonts w:ascii="Aptos" w:hAnsi="Aptos" w:cs="Aptos"/>
+          <w:lang w:val="en-GB"/>
+        </w:rPr>
+        <w:instrText>‰</w:instrText>
+      </w:r>
+      <w:r>
+        <w:rPr>
+          <w:lang w:val="en-GB"/>
+        </w:rPr>
+        <w:instrText xml:space="preserve"> range in </w:instrText>
+      </w:r>
+      <w:r>
+        <w:rPr>
+          <w:rFonts w:ascii="Aptos" w:hAnsi="Aptos" w:cs="Aptos"/>
+          <w:lang w:val="en-GB"/>
+        </w:rPr>
+        <w:instrText>δ</w:instrText>
+      </w:r>
+      <w:r>
+        <w:rPr>
+          <w:lang w:val="en-GB"/>
+        </w:rPr>
+        <w:instrText xml:space="preserve">18O values suggests a seasonal temperature variation of 5 to 6 </w:instrText>
+      </w:r>
+      <w:r>
+        <w:rPr>
+          <w:rFonts w:ascii="Aptos" w:hAnsi="Aptos" w:cs="Aptos"/>
+          <w:lang w:val="en-GB"/>
+        </w:rPr>
+        <w:instrText>°</w:instrText>
+      </w:r>
+      <w:r>
+        <w:rPr>
+          <w:lang w:val="en-GB"/>
+        </w:rPr>
+        <w:instrText xml:space="preserve">C (assuming no change in the </w:instrText>
+      </w:r>
+      <w:r>
+        <w:rPr>
+          <w:rFonts w:ascii="Aptos" w:hAnsi="Aptos" w:cs="Aptos"/>
+          <w:lang w:val="en-GB"/>
+        </w:rPr>
+        <w:instrText>δ</w:instrText>
+      </w:r>
+      <w:r>
+        <w:rPr>
+          <w:lang w:val="en-GB"/>
+        </w:rPr>
+        <w:instrText xml:space="preserve">18O of the water). This high seasonality for the tropical epicontinental sea of Kansas supports climate-model predictions of enhanced continentality in Pangean climate. Detailed stable isotope and element concentration profiles across growth bands of brachiopod shells can provide quantitative records of Paleozoic seasonality.","container-title":"Geology","DOI":"10.1130/0091-7613(1994)022&lt;0661:LPSRIT&gt;2.3.CO;2","ISSN":"0091-7613","issue":"7","journalAbbreviation":"Geology","page":"661-664","source":"Silverchair","title":"Late Pennsylvanian seasonality reflected in the 18O and elemental composition of a brachiopod shell","volume":"22","author":[{"family":"Mii","given":"Horng-Sheng"},{"family":"Grossman","given":"Ethan L."}],"issued":{"date-parts":[["1994",7,1]]}}}],"schema":"https://github.com/citation-style-language/schema/raw/master/csl-citation.json"} </w:instrText>
+      </w:r>
+      <w:r>
+        <w:rPr>
+          <w:lang w:val="en-GB"/>
+        </w:rPr>
+        <w:fldChar w:fldCharType="separate"/>
+      </w:r>
+      <w:r>
+        <w:rPr>
+          <w:rFonts w:ascii="Aptos" w:hAnsi="Aptos"/>
+        </w:rPr>
+        <w:t>(Garbelli et al., 2022; Mii and Grossman, 1994)</w:t>
+      </w:r>
+      <w:r>
+        <w:rPr>
+          <w:lang w:val="en-GB"/>
+        </w:rPr>
+        <w:fldChar w:fldCharType="end"/>
+      </w:r>
+      <w:r>
+        <w:rPr>
+          <w:lang w:val="en-GB"/>
+        </w:rPr>
+        <w:t xml:space="preserve"> and mollusc shells </w:t>
+      </w:r>
+      <w:r>
+        <w:rPr>
+          <w:lang w:val="en-GB"/>
+        </w:rPr>
+        <w:fldChar w:fldCharType="begin"/>
+      </w:r>
+      <w:r>
+        <w:rPr>
+          <w:lang w:val="en-GB"/>
+        </w:rPr>
+        <w:instrText xml:space="preserve"> ADDIN ZOTERO_ITEM CSL_CITATION {"citationID":"YFS3g2ud","properties":{"formattedCitation":"(Caldarescu et al., 2021; Ivany, 2012; de Winter et al., 2020, 2021)","plainCitation":"(Caldarescu et al., 2021; Ivany, 2012; de Winter et al., 2020, 2021)","noteIndex":0},"citationItems":[{"id":2059,"uris":["http://zotero.org/users/2470179/items/6WKC9THA"],"itemData":{"id":2059,"type":"article-journal","abstract":"Carbonate clumped isotope thermometry is a powerful tool for reconstructing paleotemperature and paleosalinity. Despite its broad application in biotic and abiotic materials, its use in paleoclimate studies has been limited due to the large amount of material and high precision required for each temperature estimate. In addition, it is still uncertain to what extent the clumped isotope signal is modified during calcification in various organisms. Using an analytical approach that minimizes sample size, we analysed clumped isotopes (Δ47) in two bivalve shells from the upwelling-dominated Gulf of Panama to reconstruct seasonal temperature and salinity variations. Using the high-resolution profiles in δ18Oshell, we grouped Δ47 measurements into several intervals to obtain robust average temperature estimates. The reconstructed temperatures agree with available observational data at the 95% confidence level, reflecting seasonal temperature changes of at least </w:instrText>
+      </w:r>
+      <w:r>
+        <w:rPr>
+          <w:rFonts w:ascii="Cambria Math" w:hAnsi="Cambria Math" w:cs="Cambria Math"/>
+          <w:lang w:val="en-GB"/>
+        </w:rPr>
+        <w:instrText>∼</w:instrText>
+      </w:r>
+      <w:r>
+        <w:rPr>
+          <w:lang w:val="en-GB"/>
+        </w:rPr>
+        <w:instrText>6</w:instrText>
+      </w:r>
+      <w:r>
+        <w:rPr>
+          <w:rFonts w:ascii="Arial" w:hAnsi="Arial" w:cs="Arial"/>
+          <w:lang w:val="en-GB"/>
+        </w:rPr>
+        <w:instrText> </w:instrText>
+      </w:r>
+      <w:r>
+        <w:rPr>
+          <w:rFonts w:ascii="Aptos" w:hAnsi="Aptos" w:cs="Aptos"/>
+          <w:lang w:val="en-GB"/>
+        </w:rPr>
+        <w:instrText>°</w:instrText>
+      </w:r>
+      <w:r>
+        <w:rPr>
+          <w:lang w:val="en-GB"/>
+        </w:rPr>
+        <w:instrText xml:space="preserve">C. By combining bivalve </w:instrText>
+      </w:r>
+      <w:r>
+        <w:rPr>
+          <w:rFonts w:ascii="Aptos" w:hAnsi="Aptos" w:cs="Aptos"/>
+          <w:lang w:val="en-GB"/>
+        </w:rPr>
+        <w:instrText>δ</w:instrText>
+      </w:r>
+      <w:r>
+        <w:rPr>
+          <w:lang w:val="en-GB"/>
+        </w:rPr>
+        <w:instrText xml:space="preserve">18Oshell and </w:instrText>
+      </w:r>
+      <w:r>
+        <w:rPr>
+          <w:rFonts w:ascii="Aptos" w:hAnsi="Aptos" w:cs="Aptos"/>
+          <w:lang w:val="en-GB"/>
+        </w:rPr>
+        <w:instrText>Δ</w:instrText>
+      </w:r>
+      <w:r>
+        <w:rPr>
+          <w:lang w:val="en-GB"/>
+        </w:rPr>
+        <w:instrText>47-based temperatures, we obtain realistic estimates of seasonal δ18Oseawater and salinity changes. Our results suggest that clumped isotopes in bivalve shells can be used for seasonal temperature reconstructions and for disentangling the temperature and δ18Oseawater signals in δ18Oshell variations.","container-title":"Geochimica et Cosmochimica Acta","DOI":"10.1016/j.gca.2020.11.019","ISSN":"0016-7037","journalAbbreviation":"Geochimica et Cosmochimica Acta","language":"en","page":"174-191","source":"ScienceDirect","title":"Clumped isotope thermometry in bivalve shells: A tool for reconstructing seasonal upwelling","title-short":"Clumped isotope thermometry in bivalve shells","volume":"294","author":[{"family":"Caldarescu","given":"Diana E."},{"family":"Sadatzki","given":"Henrik"},{"family":"Andersson","given":"Carin"},{"family":"Schäfer","given":"Priska"},{"family":"Fortunato","given":"Helena"},{"family":"Meckler","given":"A. Nele"}],"issued":{"date-parts":[["2021",2,1]]}}},{"id":2442,"uris":["http://zotero.org/users/2470179/items/J5FWP5HB"],"itemData":{"id":2442,"type":"article-journal","container-title":"The Paleontological Society Papers","page":"133–166","source":"Google Scholar","title":"Reconstructing paleoseasonality from accretionary skeletal carbonates—challenges and opportunities","volume":"18","author":[{"family":"Ivany","given":"Linda C."}],"issued":{"date-parts":[["2012"]]}}},{"id":2833,"uris":["http://zotero.org/users/2470179/items/JQ7NHX9C"],"itemData":{"id":2833,"type":"article-journal","abstract":"This study presents subdaily resolved chemical records through fossil mollusk shell calcite. Trace element profiles resolve periodic variability across 40-μm-thin daily growth laminae in a Campanian Torreites sanchezi rudist bivalve. These high-resolution records are combined with seasonally resolved stable isotope and trace element records that allow shell-chemical variability to be discussed on both seasonal and daily scale. A combination of layer counting, spectral analysis of chemical cyclicity and chemical layer counting shows that the rudist precipitated 372 daily laminae per year, demonstrating that length of day has increased since the Late Cretaceous, as predicted by astronomical models. This new approach to determine the length of a solar day in geologic history through multiproxy chemical records at subdaily resolution yields considerably more control on the uncertainty of this estimate. Daily chemical variability exceeds seasonal variability in our records, and cannot be explained by diurnal temperature changes. Instead, we postulate that rudist shell chemistry is driven on a daily scale by changes in light intensity. These results together with those of stable isotope analyses provide strong evidence that Torreites rudists had photosymbionts. Bivalve shell calcite generally preserves well. Therefore, this study paves the way for daily-scale reconstructions of paleoenvironment and sunlight intensity on geologic time scales from bivalve shells, potentially allowing researchers to bridge the gap between climate and weather reconstructions. Such reconstructions improve shell chronologies, document environmental change in warm ecosystems, and widen our understanding of the magnitude of short-term changes during greenhouse climates.","container-title":"Paleoceanography and Paleoclimatology","DOI":"10.1029/2019PA003723","ISSN":"2572-4525","issue":"2","language":"en","license":"©2020. American Geophysical Union. All Rights Reserved.","note":"_eprint: https://onlinelibrary.wiley.com/doi/pdf/10.1029/2019PA003723","page":"e2019PA003723","source":"Wiley Online Library","title":"Subdaily-Scale Chemical Variability in a Torreites Sanchezi Rudist Shell: Implications for Rudist Paleobiology and the Cretaceous Day-Night Cycle","title-short":"Subdaily-Scale Chemical Variability in a Torreites Sanchezi Rudist Shell","volume":"35","author":[{"family":"Winter","given":"N. J.","non-dropping-particle":"de"},{"family":"Goderis","given":"Steven"},{"family":"Malderen","given":"Stijn J. M. Van"},{"family":"Sinnesael","given":"Matthias"},{"family":"Vansteenberge","given":"Stef"},{"family":"Snoeck","given":"Christophe"},{"family":"Belza","given":"Joke"},{"family":"Vanhaecke","given":"Frank"},{"family":"Claeys","given":"Philippe"}],"issued":{"date-parts":[["2020"]]}}},{"id":2680,"uris":["http://zotero.org/users/2470179/items/HR649PES"],"itemData":{"id":2680,"type":"article-journal","abstract":"Seasonal variability in sea surface temperatures plays a fundamental role in climate dynamics and species distribution. Seasonal bias can also severely compromise the accuracy of mean annual temperature reconstructions. It is therefore essential to better understand seasonal variability in climates of the past. Many reconstructions of climate in deep time neglect this issue and rely on controversial assumptions, such as estimates of sea water oxygen isotope composition. Here we present absolute seasonal temperature reconstructions based on clumped isotope measurements in bivalve shells which, critically, do not rely on these assumptions. We reconstruct highly precise monthly sea surface temperatures at around 50 °N latitude from individual oyster and rudist shells of the Campanian greenhouse period about 78 million years ago, when the seasonal range at 50 °N comprised 15 to 27</w:instrText>
+      </w:r>
+      <w:r>
+        <w:rPr>
+          <w:rFonts w:ascii="Arial" w:hAnsi="Arial" w:cs="Arial"/>
+          <w:lang w:val="en-GB"/>
+        </w:rPr>
+        <w:instrText> </w:instrText>
+      </w:r>
+      <w:r>
+        <w:rPr>
+          <w:rFonts w:ascii="Aptos" w:hAnsi="Aptos" w:cs="Aptos"/>
+          <w:lang w:val="en-GB"/>
+        </w:rPr>
+        <w:instrText>°</w:instrText>
+      </w:r>
+      <w:r>
+        <w:rPr>
+          <w:lang w:val="en-GB"/>
+        </w:rPr>
+        <w:instrText xml:space="preserve">C. In agreement with fully coupled climate model simulations, we find that greenhouse climates outside the tropics were warmer and more seasonal than previously thought. We conclude that seasonal bias and assumptions about seawater composition can distort temperature reconstructions and our understanding of past greenhouse climates.","container-title":"Communications Earth &amp; Environment","DOI":"10.1038/s43247-021-00193-9","ISSN":"2662-4435","issue":"1","journalAbbreviation":"Commun Earth Environ","language":"en","license":"2021 The Author(s)","note":"number: 1\npublisher: Nature Publishing Group","page":"1-8","source":"www.nature.com","title":"Absolute seasonal temperature estimates from clumped isotopes in bivalve shells suggest warm and variable greenhouse climate","volume":"2","author":[{"family":"Winter","given":"Niels J.","non-dropping-particle":"de"},{"family":"Müller","given":"Inigo A."},{"family":"Kocken","given":"Ilja J."},{"family":"Thibault","given":"Nicolas"},{"family":"Ullmann","given":"Clemens V."},{"family":"Farnsworth","given":"Alex"},{"family":"Lunt","given":"Daniel J."},{"family":"Claeys","given":"Philippe"},{"family":"Ziegler","given":"Martin"}],"issued":{"date-parts":[["2021",6,10]]}}}],"schema":"https://github.com/citation-style-language/schema/raw/master/csl-citation.json"} </w:instrText>
+      </w:r>
+      <w:r>
+        <w:rPr>
+          <w:lang w:val="en-GB"/>
+        </w:rPr>
+        <w:fldChar w:fldCharType="separate"/>
+      </w:r>
+      <w:r>
+        <w:rPr>
+          <w:rFonts w:ascii="Aptos" w:hAnsi="Aptos"/>
+        </w:rPr>
+        <w:t>(Caldarescu et al., 2021; Ivany, 2012; de Winter et al., 2020, 2021)</w:t>
+      </w:r>
+      <w:r>
+        <w:rPr>
+          <w:lang w:val="en-GB"/>
+        </w:rPr>
+        <w:fldChar w:fldCharType="end"/>
+      </w:r>
+      <w:r>
+        <w:rPr>
+          <w:lang w:val="en-GB"/>
+        </w:rPr>
+        <w:t>. B</w:t>
+      </w:r>
+      <w:r>
+        <w:rPr>
+          <w:lang w:val="en-GB"/>
+        </w:rPr>
+        <w:t>rachiopod and mollusc shells</w:t>
+      </w:r>
+      <w:r>
+        <w:rPr>
+          <w:lang w:val="en-GB"/>
+        </w:rPr>
+        <w:t xml:space="preserve"> are arguably most relevant for overcoming seasonal bias in ancient climates because of their potential to preserve </w:t>
+      </w:r>
+      <w:r>
+        <w:rPr>
+          <w:lang w:val="en-GB"/>
+        </w:rPr>
+        <w:t>their original chemical composition</w:t>
+      </w:r>
+      <w:r>
+        <w:rPr>
+          <w:lang w:val="en-GB"/>
+        </w:rPr>
+        <w:t>, and the sub-annual climate information encoded within it,</w:t>
+      </w:r>
+      <w:r>
+        <w:rPr>
+          <w:lang w:val="en-GB"/>
+        </w:rPr>
+        <w:t xml:space="preserve"> </w:t>
+      </w:r>
+      <w:r>
+        <w:rPr>
+          <w:lang w:val="en-GB"/>
+        </w:rPr>
+        <w:t xml:space="preserve">on long geological timescales (tens to hundreds of millions of years; e.g. </w:t>
+      </w:r>
+      <w:r>
+        <w:rPr>
+          <w:lang w:val="en-GB"/>
+        </w:rPr>
+        <w:fldChar w:fldCharType="begin"/>
+      </w:r>
+      <w:r>
+        <w:rPr>
+          <w:lang w:val="en-GB"/>
+        </w:rPr>
+        <w:instrText xml:space="preserve"> ADDIN ZOTERO_ITEM CSL_CITATION {"citationID":"qvENwxAm","properties":{"formattedCitation":"(Alberti et al., 2017; Henkes et al., 2018; Ivany and Runnegar, 2010; Posenato et al., 2022; de Winter et al., 2017)","plainCitation":"(Alberti et al., 2017; Henkes et al., 2018; Ivany and Runnegar, 2010; Posenato et al., 2022; de Winter et al., 2017)","noteIndex":0},"citationItems":[{"id":1375,"uris":["http://zotero.org/users/2470179/items/H3KWCZIX"],"itemData":{"id":1375,"type":"article-journal","abstract":"Stable isotope (δ18O, δ13C) analyses of brachiopod and oyster shells from the Gebel Maghara, Egypt, were used to reconstruct the first detailed dataset on peri-equatorial water temperatures during the Middle to Late Jurassic. Throughout this time interval, temperatures remained relatively constant around an average of 25.7°C. Slightly warmer conditions existed in the Early Bathonian (~27.0°C), while the Kimmeridgian shows the lowest temperatures (~24.3°C). As expected for a tropical palaeolatitude, the seasonality was very low (&lt;2°C) as reconstructed by high-resolution stable isotope analyses of two oyster shells. Latitudinal temperature gradients in the Middle Jurassic were much steeper than previously expected and comparable to today. During the Kimmeridgian (Late Jurassic), temperatures in Europe were generally warmer leading to weaker latitudinal gradients. On average, water temperatures reconstructed from stable isotopes for Jurassic localities above the thermocline are lower than Recent sea-surface temperatures (based on currently used estimates for the δ18O value of seawater).","container-title":"Palaeogeography, Palaeoclimatology, Palaeoecology","DOI":"10.1016/j.palaeo.2016.11.052","ISSN":"0031-0182","journalAbbreviation":"Palaeogeography, Palaeoclimatology, Palaeoecology","page":"301-313","source":"ScienceDirect","title":"Middle to Late Jurassic equatorial seawater temperatures and latitudinal temperature gradients based on stable isotopes of brachiopods and oysters from Gebel Maghara, Egypt","volume":"468","author":[{"family":"Alberti","given":"Matthias"},{"family":"Fürsich","given":"Franz T."},{"family":"Abdelhady","given":"Ahmed A."},{"family":"Andersen","given":"Nils"}],"issued":{"date-parts":[["2017",2,15]]}}},{"id":2468,"uris":["http://zotero.org/users/2470179/items/HUMCCTPZ"],"itemData":{"id":2468,"type":"article-journal","abstract":"Surface temperature is among the most important parameters describing planetary climate and habitability, and yet there remains considerable debate about the temperature evolution of the Earth's oceans during the Phanerozoic Eon (541 million years ago to present), the time during which complex metazoan life radiated on Earth. Here we critically assess the emerging record of Phanerozoic ocean temperatures based on carbonate clumped isotope thermometry of fossil brachiopod and mollusk shells, and we present new data that fill important gaps in the Late Paleozoic record. We evaluate and reject the hypothesis that solid-state reordering of 13C–18O bonds has destroyed the primary clumped isotope temperature signal of most fossils during sedimentary burial at elevated temperatures. The resulting Phanerozoic record, which shows a general coupling between tropical seawater temperatures and atmospheric carbon dioxide (CO2) levels since the Paleozoic, indicates that tropical temperatures during the icehouse climate of the Carboniferous period were broadly similar to present (</w:instrText>
+      </w:r>
+      <w:r>
+        <w:rPr>
+          <w:rFonts w:ascii="Cambria Math" w:hAnsi="Cambria Math" w:cs="Cambria Math"/>
+          <w:lang w:val="en-GB"/>
+        </w:rPr>
+        <w:instrText>∼</w:instrText>
+      </w:r>
+      <w:r>
+        <w:rPr>
+          <w:lang w:val="en-GB"/>
+        </w:rPr>
+        <w:instrText>25</w:instrText>
+      </w:r>
+      <w:r>
+        <w:rPr>
+          <w:rFonts w:ascii="Aptos" w:hAnsi="Aptos" w:cs="Aptos"/>
+          <w:lang w:val="en-GB"/>
+        </w:rPr>
+        <w:instrText>–</w:instrText>
+      </w:r>
+      <w:r>
+        <w:rPr>
+          <w:lang w:val="en-GB"/>
+        </w:rPr>
+        <w:instrText>30</w:instrText>
+      </w:r>
+      <w:r>
+        <w:rPr>
+          <w:rFonts w:ascii="Arial" w:hAnsi="Arial" w:cs="Arial"/>
+          <w:lang w:val="en-GB"/>
+        </w:rPr>
+        <w:instrText> </w:instrText>
+      </w:r>
+      <w:r>
+        <w:rPr>
+          <w:rFonts w:ascii="Aptos" w:hAnsi="Aptos" w:cs="Aptos"/>
+          <w:lang w:val="en-GB"/>
+        </w:rPr>
+        <w:instrText>°</w:instrText>
+      </w:r>
+      <w:r>
+        <w:rPr>
+          <w:lang w:val="en-GB"/>
+        </w:rPr>
+        <w:instrText>C), and suggests that benthic metazoans were able to thrive at temperatures of 35</w:instrText>
+      </w:r>
+      <w:r>
+        <w:rPr>
+          <w:rFonts w:ascii="Aptos" w:hAnsi="Aptos" w:cs="Aptos"/>
+          <w:lang w:val="en-GB"/>
+        </w:rPr>
+        <w:instrText>–</w:instrText>
+      </w:r>
+      <w:r>
+        <w:rPr>
+          <w:lang w:val="en-GB"/>
+        </w:rPr>
+        <w:instrText>40</w:instrText>
+      </w:r>
+      <w:r>
+        <w:rPr>
+          <w:rFonts w:ascii="Arial" w:hAnsi="Arial" w:cs="Arial"/>
+          <w:lang w:val="en-GB"/>
+        </w:rPr>
+        <w:instrText> </w:instrText>
+      </w:r>
+      <w:r>
+        <w:rPr>
+          <w:rFonts w:ascii="Aptos" w:hAnsi="Aptos" w:cs="Aptos"/>
+          <w:lang w:val="en-GB"/>
+        </w:rPr>
+        <w:instrText>°</w:instrText>
+      </w:r>
+      <w:r>
+        <w:rPr>
+          <w:lang w:val="en-GB"/>
+        </w:rPr>
+        <w:instrText>C during intervals of the early and possibly the latest Paleozoic when CO2 levels were likely 5</w:instrText>
+      </w:r>
+      <w:r>
+        <w:rPr>
+          <w:rFonts w:ascii="Aptos" w:hAnsi="Aptos" w:cs="Aptos"/>
+          <w:lang w:val="en-GB"/>
+        </w:rPr>
+        <w:instrText>–</w:instrText>
+      </w:r>
+      <w:r>
+        <w:rPr>
+          <w:lang w:val="en-GB"/>
+        </w:rPr>
+        <w:instrText>10</w:instrText>
+      </w:r>
+      <w:r>
+        <w:rPr>
+          <w:rFonts w:ascii="Aptos" w:hAnsi="Aptos" w:cs="Aptos"/>
+          <w:lang w:val="en-GB"/>
+        </w:rPr>
+        <w:instrText>×</w:instrText>
+      </w:r>
+      <w:r>
+        <w:rPr>
+          <w:lang w:val="en-GB"/>
+        </w:rPr>
+        <w:instrText xml:space="preserve"> higher than present-day values. Equally important, there is no resolvable trend in seawater oxygen isotope ratios (</w:instrText>
+      </w:r>
+      <w:r>
+        <w:rPr>
+          <w:rFonts w:ascii="Aptos" w:hAnsi="Aptos" w:cs="Aptos"/>
+          <w:lang w:val="en-GB"/>
+        </w:rPr>
+        <w:instrText>δ</w:instrText>
+      </w:r>
+      <w:r>
+        <w:rPr>
+          <w:lang w:val="en-GB"/>
+        </w:rPr>
+        <w:instrText xml:space="preserve">18O) over the past </w:instrText>
+      </w:r>
+      <w:r>
+        <w:rPr>
+          <w:rFonts w:ascii="Cambria Math" w:hAnsi="Cambria Math" w:cs="Cambria Math"/>
+          <w:lang w:val="en-GB"/>
+        </w:rPr>
+        <w:instrText>∼</w:instrText>
+      </w:r>
+      <w:r>
+        <w:rPr>
+          <w:lang w:val="en-GB"/>
+        </w:rPr>
+        <w:instrText>500 million years, indicating that the average temperature of oxygen exchange between seawater and the oceanic crust has been high (</w:instrText>
+      </w:r>
+      <w:r>
+        <w:rPr>
+          <w:rFonts w:ascii="Cambria Math" w:hAnsi="Cambria Math" w:cs="Cambria Math"/>
+          <w:lang w:val="en-GB"/>
+        </w:rPr>
+        <w:instrText>∼</w:instrText>
+      </w:r>
+      <w:r>
+        <w:rPr>
+          <w:lang w:val="en-GB"/>
+        </w:rPr>
+        <w:instrText>270</w:instrText>
+      </w:r>
+      <w:r>
+        <w:rPr>
+          <w:rFonts w:ascii="Arial" w:hAnsi="Arial" w:cs="Arial"/>
+          <w:lang w:val="en-GB"/>
+        </w:rPr>
+        <w:instrText> </w:instrText>
+      </w:r>
+      <w:r>
+        <w:rPr>
+          <w:rFonts w:ascii="Aptos" w:hAnsi="Aptos" w:cs="Aptos"/>
+          <w:lang w:val="en-GB"/>
+        </w:rPr>
+        <w:instrText>°</w:instrText>
+      </w:r>
+      <w:r>
+        <w:rPr>
+          <w:lang w:val="en-GB"/>
+        </w:rPr>
+        <w:instrText>C) since at least the early Paleozoic, which points to mid-ocean ridges as the dominant locus of water</w:instrText>
+      </w:r>
+      <w:r>
+        <w:rPr>
+          <w:rFonts w:ascii="Aptos" w:hAnsi="Aptos" w:cs="Aptos"/>
+          <w:lang w:val="en-GB"/>
+        </w:rPr>
+        <w:instrText>–</w:instrText>
+      </w:r>
+      <w:r>
+        <w:rPr>
+          <w:lang w:val="en-GB"/>
+        </w:rPr>
+        <w:instrText xml:space="preserve">rock interaction over the past half-billion years.","container-title":"Earth and Planetary Science Letters","DOI":"10.1016/j.epsl.2018.02.001","ISSN":"0012-821X","journalAbbreviation":"Earth and Planetary Science Letters","page":"40-50","source":"ScienceDirect","title":"Temperature evolution and the oxygen isotope composition of Phanerozoic oceans from carbonate clumped isotope thermometry","volume":"490","author":[{"family":"Henkes","given":"Gregory A."},{"family":"Passey","given":"Benjamin H."},{"family":"Grossman","given":"Ethan L."},{"family":"Shenton","given":"Brock J."},{"family":"Yancey","given":"Thomas E."},{"family":"Pérez-Huerta","given":"Alberto"}],"issued":{"date-parts":[["2018",5,15]]}}},{"id":2443,"uris":["http://zotero.org/users/2470179/items/V98FHD25"],"itemData":{"id":2443,"type":"article-journal","container-title":"Geology","issue":"11","page":"1027–1030","source":"Google Scholar","title":"Early Permian seasonality from bivalve δ18O and implications for the oxygen isotopic composition of seawater","volume":"38","author":[{"family":"Ivany","given":"L. C."},{"family":"Runnegar","given":"B."}],"issued":{"date-parts":[["2010"]]}}},{"id":1795,"uris":["http://zotero.org/users/2470179/items/3UJUSEXC"],"itemData":{"id":1795,"type":"article-journal","abstract":"Lithiotids are enigmatic, large-sized bivalves that formed an important biotic component of tropical shallow marine environments during the Early Jurassic. Lithiotis problematica and Cochlearites loppianus are the most peculiar lithiotids, characterized by stick-like shells of predominantly aragonite which is generally calcitized or replaced by sparry calcite. Uniquely preserved specimens of these two species from the upper Sinemurian-Pliensbachian (Lower Jurassic) Rotzo Formation (Trento Platform, northern Italy), containing large parts of pristine shell (based on SEM, cathodoluminescence, and μXRF analysis), were selected for a sclerochronological and sclerochemical study, allowing to describe in detail the lithiotid microstructures, to decipher seasonal patterns and to investigate their functional and paleoenvironmental significance. We show that the outer shell layer of lithiotids, rarely preserved, consists of a calcitic simple prismatic microstructure with an asymmetrical thickness between the two valves, whereas the inner layer is aragonitic and is mainly composed of a fibrous irregular spherulitic prismatic fabric, which allowed a very fast shell growth. The latter microstructure is currently unknown in other mollusc shells. We recognized diurnal, fortnightly and annual growth increments, documenting a maximum annual growth of about 25 mm/yr in ventral direction. Stable isotopes show a clear annual periodicity suggesting seasonal changes in the paleoenvironment, which also affected the shell microstructures. During the warm season, first-order prisms are very elongated and show a massive structure without growth breaks, whereas during the cold season prisms are short and with growth cessations. Our results highlight the unique adaptation of lithiotid bivalves that allowed them to dominate the tropical shelf seas during the Early Jurassic.","container-title":"Palaeogeography, Palaeoclimatology, Palaeoecology","DOI":"10.1016/j.palaeo.2022.111162","ISSN":"0031-0182","journalAbbreviation":"Palaeogeography, Palaeoclimatology, Palaeoecology","language":"en","page":"111162","source":"ScienceDirect","title":"Microstructures and sclerochronology of exquisitely preserved Lower Jurassic lithiotid bivalves: Paleobiological and paleoclimatic significance","title-short":"Microstructures and sclerochronology of exquisitely preserved Lower Jurassic lithiotid bivalves","volume":"602","author":[{"family":"Posenato","given":"Renato"},{"family":"Crippa","given":"Gaia"},{"family":"Winter","given":"Niels J.","non-dropping-particle":"de"},{"family":"Frijia","given":"Gianluca"},{"family":"Kaskes","given":"Pim"}],"issued":{"date-parts":[["2022",9,15]]}}},{"id":2676,"uris":["http://zotero.org/users/2470179/items/X23LPNQ7"],"itemData":{"id":2676,"type":"article-journal","abstract":"Geochemical proxy records from calcite shells of bivalves constitute an important archive for the reconstruction of palaeoenvironmental conditions on sub-annual timescales. However, the incorporation of these trace element and stable isotope proxies into the shell is influenced by a multitude of physiological and environmental factors that need to be disentangled to enable reliable reconstruction of palaeoclimate and palaeoenvironment. In this study, records of multiple proxies in three bivalve taxa from the same late Campanian locality in Oman are used to study the expression of various geochemical proxies in relation to each other and to the palaeoenvironment. Micro-X-Ray Fluorescence mapping allows the localization, discussion and evasion of diagenetically altered parts of the fossil shells. X-Ray Fluorescence line scanning calibrated with Laser Ablation Inductively Coupled Plasma Mass Spectrometry is used to measure trace element profiles through well-preserved calcitic parts of the shells. Records of stable carbon and oxygen isotope ratios of shell calcite are combined with these high-resolution trace element concentration profiles to study sub-annual variations in shell chemistry and reconstruct changes in the palaeoenvironment of the bivalves on a seasonal scale. Spectral analysis routines are used to detect cyclicity in stable isotope (δ18O and δ13C) and trace element (Mg/Ca, Sr/Ca, S/Ca and Zn/Ca) records. Differences in seasonal expression between these chemical proxies and between individual shells are discussed in terms of the relative influence of palaeoenvironment and potential species-specific physiological effects. Stable oxygen isotope ratios between shells suggest a local palaeotemperature seasonality of 8°C around an annual mean of 28°C, with the shell of the rudistid Torreites sanchezi milovanovici yielding slightly higher average temperatures. The discussion of the application of various Mg/Ca palaeotemperature calibrations on Mg/Ca records in these bivalve species emphasizes the complexity of using trace element proxies in extinct bivalve species. It shows that long-term changes in Mg/Ca ratios in ocean water need to be taken into account and that Mg/Ca ratios in bivalves might be influenced by vital effects. Sr/Ca and S/Ca ratios in these fossil taxa are likely controlled by growth and metabolic rates of the shell, although an influence of local salinity on strontium-to-calcium ratios cannot be excluded. Sub-annual variations in zinc concentrations in shell calcite may reflect seasonal variations in palaeoproductivity and redox conditions in the water column.","container-title":"Palaeogeography, Palaeoclimatology, Palaeoecology","DOI":"10.1016/j.palaeo.2017.07.031","ISSN":"0031-0182","journalAbbreviation":"Palaeogeography, Palaeoclimatology, Palaeoecology","page":"740-760","source":"ScienceDirect","title":"Tropical seasonality in the late Campanian (late Cretaceous): Comparison between multiproxy records from three bivalve taxa from Oman","title-short":"Tropical seasonality in the late Campanian (late Cretaceous)","volume":"485","author":[{"family":"Winter","given":"Niels J.","non-dropping-particle":"de"},{"family":"Goderis","given":"Steven"},{"family":"Dehairs","given":"Frank"},{"family":"Jagt","given":"John W. M."},{"family":"Fraaije","given":"René H. B."},{"family":"Van Malderen","given":"Stijn J. M."},{"family":"Vanhaecke","given":"Frank"},{"family":"Claeys","given":"Philippe"}],"issued":{"date-parts":[["2017",11,1]]}}}],"schema":"https://github.com/citation-style-language/schema/raw/master/csl-citation.json"} </w:instrText>
+      </w:r>
+      <w:r>
+        <w:rPr>
+          <w:lang w:val="en-GB"/>
+        </w:rPr>
+        <w:fldChar w:fldCharType="separate"/>
+      </w:r>
+      <w:r>
+        <w:rPr>
+          <w:rFonts w:ascii="Aptos" w:hAnsi="Aptos"/>
+        </w:rPr>
+        <w:t>(Alberti et al., 2017; Henkes et al., 2018; Ivany and Runnegar, 2010; Posenato et al., 2022; de Winter et al., 2017)</w:t>
+      </w:r>
+      <w:r>
+        <w:rPr>
+          <w:lang w:val="en-GB"/>
+        </w:rPr>
+        <w:fldChar w:fldCharType="end"/>
+      </w:r>
+      <w:r>
+        <w:rPr>
+          <w:lang w:val="en-GB"/>
+        </w:rPr>
+        <w:t>.</w:t>
+      </w:r>
+      <w:r>
+        <w:rPr>
+          <w:lang w:val="en-GB"/>
+        </w:rPr>
+        <w:t xml:space="preserve"> As such, the application of sclerochronology, the study of incrementally growing carbonate archives, on deep time fossils has gained increased attention in recent years.</w:t>
+      </w:r>
+      <w:r>
+        <w:rPr>
+          <w:lang w:val="en-GB"/>
+        </w:rPr>
+        <w:t xml:space="preserve"> </w:t>
+      </w:r>
+      <w:r>
+        <w:rPr>
+          <w:lang w:val="en-GB"/>
+        </w:rPr>
+        <w:lastRenderedPageBreak/>
+        <w:t xml:space="preserve">Additionally, </w:t>
+      </w:r>
+      <w:r>
+        <w:rPr>
+          <w:lang w:val="en-GB"/>
+        </w:rPr>
+        <w:t xml:space="preserve">development of the “clumped isotope” proxy on fossil mollusc shells overcomes inherent bias in carbonate-based temperature reconstructions, which predominantly rely on oxygen isotope paleothermometry, by resolving seasonal temperature variability independent from assumptions of the isotopic composition of water in ancient oceans </w:t>
+      </w:r>
+      <w:r>
+        <w:rPr>
+          <w:lang w:val="en-GB"/>
+        </w:rPr>
+        <w:fldChar w:fldCharType="begin"/>
+      </w:r>
+      <w:r>
+        <w:rPr>
+          <w:lang w:val="en-GB"/>
+        </w:rPr>
+        <w:instrText xml:space="preserve"> ADDIN ZOTERO_ITEM CSL_CITATION {"citationID":"uUA400CU","properties":{"formattedCitation":"(Caldarescu et al., 2021; Henkes et al., 2018; Meckler et al., 2022; de Winter et al., 2021, 2022)","plainCitation":"(Caldarescu et al., 2021; Henkes et al., 2018; Meckler et al., 2022; de Winter et al., 2021, 2022)","noteIndex":0},"citationItems":[{"id":2059,"uris":["http://zotero.org/users/2470179/items/6WKC9THA"],"itemData":{"id":2059,"type":"article-journal","abstract":"Carbonate clumped isotope thermometry is a powerful tool for reconstructing paleotemperature and paleosalinity. Despite its broad application in biotic and abiotic materials, its use in paleoclimate studies has been limited due to the large amount of material and high precision required for each temperature estimate. In addition, it is still uncertain to what extent the clumped isotope signal is modified during calcification in various organisms. Using an analytical approach that minimizes sample size, we analysed clumped isotopes (Δ47) in two bivalve shells from the upwelling-dominated Gulf of Panama to reconstruct seasonal temperature and salinity variations. Using the high-resolution profiles in δ18Oshell, we grouped Δ47 measurements into several intervals to obtain robust average temperature estimates. The reconstructed temperatures agree with available observational data at the 95% confidence level, reflecting seasonal temperature changes of at least </w:instrText>
+      </w:r>
+      <w:r>
+        <w:rPr>
+          <w:rFonts w:ascii="Cambria Math" w:hAnsi="Cambria Math" w:cs="Cambria Math"/>
+          <w:lang w:val="en-GB"/>
+        </w:rPr>
+        <w:instrText>∼</w:instrText>
+      </w:r>
+      <w:r>
+        <w:rPr>
+          <w:lang w:val="en-GB"/>
+        </w:rPr>
+        <w:instrText>6</w:instrText>
+      </w:r>
+      <w:r>
+        <w:rPr>
+          <w:rFonts w:ascii="Arial" w:hAnsi="Arial" w:cs="Arial"/>
+          <w:lang w:val="en-GB"/>
+        </w:rPr>
+        <w:instrText> </w:instrText>
+      </w:r>
+      <w:r>
+        <w:rPr>
+          <w:rFonts w:ascii="Aptos" w:hAnsi="Aptos" w:cs="Aptos"/>
+          <w:lang w:val="en-GB"/>
+        </w:rPr>
+        <w:instrText>°</w:instrText>
+      </w:r>
+      <w:r>
+        <w:rPr>
+          <w:lang w:val="en-GB"/>
+        </w:rPr>
+        <w:instrText xml:space="preserve">C. By combining bivalve </w:instrText>
+      </w:r>
+      <w:r>
+        <w:rPr>
+          <w:rFonts w:ascii="Aptos" w:hAnsi="Aptos" w:cs="Aptos"/>
+          <w:lang w:val="en-GB"/>
+        </w:rPr>
+        <w:instrText>δ</w:instrText>
+      </w:r>
+      <w:r>
+        <w:rPr>
+          <w:lang w:val="en-GB"/>
+        </w:rPr>
+        <w:instrText xml:space="preserve">18Oshell and </w:instrText>
+      </w:r>
+      <w:r>
+        <w:rPr>
+          <w:rFonts w:ascii="Aptos" w:hAnsi="Aptos" w:cs="Aptos"/>
+          <w:lang w:val="en-GB"/>
+        </w:rPr>
+        <w:instrText>Δ</w:instrText>
+      </w:r>
+      <w:r>
+        <w:rPr>
+          <w:lang w:val="en-GB"/>
+        </w:rPr>
+        <w:instrText xml:space="preserve">47-based temperatures, we obtain realistic estimates of seasonal </w:instrText>
+      </w:r>
+      <w:r>
+        <w:rPr>
+          <w:rFonts w:ascii="Aptos" w:hAnsi="Aptos" w:cs="Aptos"/>
+          <w:lang w:val="en-GB"/>
+        </w:rPr>
+        <w:instrText>δ</w:instrText>
+      </w:r>
+      <w:r>
+        <w:rPr>
+          <w:lang w:val="en-GB"/>
+        </w:rPr>
+        <w:instrText>18Oseawater and salinity changes. Our results suggest that clumped isotopes in bivalve shells can be used for seasonal temperature reconstructions and for disentangling the temperature and δ18Oseawater signals in δ18Oshell variations.","container-title":"Geochimica et Cosmochimica Acta","DOI":"10.1016/j.gca.2020.11.019","ISSN":"0016-7037","journalAbbreviation":"Geochimica et Cosmochimica Acta","language":"en","page":"174-191","source":"ScienceDirect","title":"Clumped isotope thermometry in bivalve shells: A tool for reconstructing seasonal upwelling","title-short":"Clumped isotope thermometry in bivalve shells","volume":"294","author":[{"family":"Caldarescu","given":"Diana E."},{"family":"Sadatzki","given":"Henrik"},{"family":"Andersson","given":"Carin"},{"family":"Schäfer","given":"Priska"},{"family":"Fortunato","given":"Helena"},{"family":"Meckler","given":"A. Nele"}],"issued":{"date-parts":[["2021",2,1]]}}},{"id":2468,"uris":["http://zotero.org/users/2470179/items/HUMCCTPZ"],"itemData":{"id":2468,"type":"article-journal","abstract":"Surface temperature is among the most important parameters describing planetary climate and habitability, and yet there remains considerable debate about the temperature evolution of the Earth's oceans during the Phanerozoic Eon (541 million years ago to present), the time during which complex metazoan life radiated on Earth. Here we critically assess the emerging record of Phanerozoic ocean temperatures based on carbonate clumped isotope thermometry of fossil brachiopod and mollusk shells, and we present new data that fill important gaps in the Late Paleozoic record. We evaluate and reject the hypothesis that solid-state reordering of 13C–18O bonds has destroyed the primary clumped isotope temperature signal of most fossils during sedimentary burial at elevated temperatures. The resulting Phanerozoic record, which shows a general coupling between tropical seawater temperatures and atmospheric carbon dioxide (CO2) levels since the Paleozoic, indicates that tropical temperatures during the icehouse climate of the Carboniferous period were broadly similar to present (</w:instrText>
+      </w:r>
+      <w:r>
+        <w:rPr>
+          <w:rFonts w:ascii="Cambria Math" w:hAnsi="Cambria Math" w:cs="Cambria Math"/>
+          <w:lang w:val="en-GB"/>
+        </w:rPr>
+        <w:instrText>∼</w:instrText>
+      </w:r>
+      <w:r>
+        <w:rPr>
+          <w:lang w:val="en-GB"/>
+        </w:rPr>
+        <w:instrText>25</w:instrText>
+      </w:r>
+      <w:r>
+        <w:rPr>
+          <w:rFonts w:ascii="Aptos" w:hAnsi="Aptos" w:cs="Aptos"/>
+          <w:lang w:val="en-GB"/>
+        </w:rPr>
+        <w:instrText>–</w:instrText>
+      </w:r>
+      <w:r>
+        <w:rPr>
+          <w:lang w:val="en-GB"/>
+        </w:rPr>
+        <w:instrText>30</w:instrText>
+      </w:r>
+      <w:r>
+        <w:rPr>
+          <w:rFonts w:ascii="Arial" w:hAnsi="Arial" w:cs="Arial"/>
+          <w:lang w:val="en-GB"/>
+        </w:rPr>
+        <w:instrText> </w:instrText>
+      </w:r>
+      <w:r>
+        <w:rPr>
+          <w:rFonts w:ascii="Aptos" w:hAnsi="Aptos" w:cs="Aptos"/>
+          <w:lang w:val="en-GB"/>
+        </w:rPr>
+        <w:instrText>°</w:instrText>
+      </w:r>
+      <w:r>
+        <w:rPr>
+          <w:lang w:val="en-GB"/>
+        </w:rPr>
+        <w:instrText>C), and suggests that benthic metazoans were able to thrive at temperatures of 35–40</w:instrText>
+      </w:r>
+      <w:r>
+        <w:rPr>
+          <w:rFonts w:ascii="Arial" w:hAnsi="Arial" w:cs="Arial"/>
+          <w:lang w:val="en-GB"/>
+        </w:rPr>
+        <w:instrText> </w:instrText>
+      </w:r>
+      <w:r>
+        <w:rPr>
+          <w:rFonts w:ascii="Aptos" w:hAnsi="Aptos" w:cs="Aptos"/>
+          <w:lang w:val="en-GB"/>
+        </w:rPr>
+        <w:instrText>°</w:instrText>
+      </w:r>
+      <w:r>
+        <w:rPr>
+          <w:lang w:val="en-GB"/>
+        </w:rPr>
+        <w:instrText>C during intervals of the early and possibly the latest Paleozoic when CO2 levels were likely 5</w:instrText>
+      </w:r>
+      <w:r>
+        <w:rPr>
+          <w:rFonts w:ascii="Aptos" w:hAnsi="Aptos" w:cs="Aptos"/>
+          <w:lang w:val="en-GB"/>
+        </w:rPr>
+        <w:instrText>–</w:instrText>
+      </w:r>
+      <w:r>
+        <w:rPr>
+          <w:lang w:val="en-GB"/>
+        </w:rPr>
+        <w:instrText>10</w:instrText>
+      </w:r>
+      <w:r>
+        <w:rPr>
+          <w:rFonts w:ascii="Aptos" w:hAnsi="Aptos" w:cs="Aptos"/>
+          <w:lang w:val="en-GB"/>
+        </w:rPr>
+        <w:instrText>×</w:instrText>
+      </w:r>
+      <w:r>
+        <w:rPr>
+          <w:lang w:val="en-GB"/>
+        </w:rPr>
+        <w:instrText xml:space="preserve"> higher than present-day values. Equally important, there is no resolvable trend in seawater oxygen isotope ratios (</w:instrText>
+      </w:r>
+      <w:r>
+        <w:rPr>
+          <w:rFonts w:ascii="Aptos" w:hAnsi="Aptos" w:cs="Aptos"/>
+          <w:lang w:val="en-GB"/>
+        </w:rPr>
+        <w:instrText>δ</w:instrText>
+      </w:r>
+      <w:r>
+        <w:rPr>
+          <w:lang w:val="en-GB"/>
+        </w:rPr>
+        <w:instrText xml:space="preserve">18O) over the past </w:instrText>
+      </w:r>
+      <w:r>
+        <w:rPr>
+          <w:rFonts w:ascii="Cambria Math" w:hAnsi="Cambria Math" w:cs="Cambria Math"/>
+          <w:lang w:val="en-GB"/>
+        </w:rPr>
+        <w:instrText>∼</w:instrText>
+      </w:r>
+      <w:r>
+        <w:rPr>
+          <w:lang w:val="en-GB"/>
+        </w:rPr>
+        <w:instrText>500 million years, indicating that the average temperature of oxygen exchange between seawater and the oceanic crust has been high (</w:instrText>
+      </w:r>
+      <w:r>
+        <w:rPr>
+          <w:rFonts w:ascii="Cambria Math" w:hAnsi="Cambria Math" w:cs="Cambria Math"/>
+          <w:lang w:val="en-GB"/>
+        </w:rPr>
+        <w:instrText>∼</w:instrText>
+      </w:r>
+      <w:r>
+        <w:rPr>
+          <w:lang w:val="en-GB"/>
+        </w:rPr>
+        <w:instrText>270</w:instrText>
+      </w:r>
+      <w:r>
+        <w:rPr>
+          <w:rFonts w:ascii="Arial" w:hAnsi="Arial" w:cs="Arial"/>
+          <w:lang w:val="en-GB"/>
+        </w:rPr>
+        <w:instrText> </w:instrText>
+      </w:r>
+      <w:r>
+        <w:rPr>
+          <w:rFonts w:ascii="Aptos" w:hAnsi="Aptos" w:cs="Aptos"/>
+          <w:lang w:val="en-GB"/>
+        </w:rPr>
+        <w:instrText>°</w:instrText>
+      </w:r>
+      <w:r>
+        <w:rPr>
+          <w:lang w:val="en-GB"/>
+        </w:rPr>
+        <w:instrText>C) since at least the early Paleozoic, which points to mid-ocean ridges as the dominant locus of water–rock interaction over the past half-billion years.","container-title":"Earth and Planetary Science Letters","DOI":"10.1016/j.epsl.2018.02.001","ISSN":"0012-821X","journalAbbreviation":"Earth and Planetary Science Letters","page":"40-50","source":"ScienceDirect","title":"Temperature evolution and the oxygen isotope composition of Phanerozoic oceans from carbonate clumped isotope thermometry","volume":"490","author":[{"family":"Henkes","given":"Gregory A."},{"family":"Passey","given":"Benjamin H."},{"family":"Grossman","given":"Ethan L."},{"family":"Shenton","given":"Brock J."},{"family":"Yancey","given":"Thomas E."},{"family":"Pérez-Huerta","given":"Alberto"}],"issued":{"date-parts":[["2018",5,15]]}}},{"id":1827,"uris":["http://zotero.org/users/2470179/items/JI3AB9CT"],"itemData":{"id":1827,"type":"article-journal","container-title":"Science","DOI":"10.1126/science.abk0604","issue":"6601","note":"publisher: American Association for the Advancement of Science","page":"86-90","source":"science.org (Atypon)","title":"Cenozoic evolution of deep ocean temperature from clumped isotope thermometry","volume":"377","author":[{"family":"Meckler","given":"A. N."},{"family":"Sexton","given":"P. F."},{"family":"Piasecki","given":"A. M."},{"family":"Leutert","given":"T. J."},{"family":"Marquardt","given":"J."},{"family":"Ziegler","given":"M."},{"family":"Agterhuis","given":"T."},{"family":"Lourens","given":"L. J."},{"family":"Rae","given":"J. W. B."},{"family":"Barnet","given":"J."},{"family":"Tripati","given":"A."},{"family":"Bernasconi","given":"S. M."}],"issued":{"date-parts":[["2022",7]]}}},{"id":2680,"uris":["http://zotero.org/users/2470179/items/HR649PES"],"itemData":{"id":2680,"type":"article-journal","abstract":"Seasonal variability in sea surface temperatures plays a fundamental role in climate dynamics and species distribution. Seasonal bias can also severely compromise the accuracy of mean annual temperature reconstructions. It is therefore essential to better understand seasonal variability in climates of the past. Many reconstructions of climate in deep time neglect this issue and rely on controversial assumptions, such as estimates of sea water oxygen isotope composition. Here we present absolute seasonal temperature reconstructions based on clumped isotope measurements in bivalve shells which, critically, do not rely on these assumptions. We reconstruct highly precise monthly sea surface temperatures at around 50 °N latitude from individual oyster and rudist shells of the Campanian greenhouse period about 78 million years ago, when the seasonal range at 50 °N comprised 15 to 27</w:instrText>
+      </w:r>
+      <w:r>
+        <w:rPr>
+          <w:rFonts w:ascii="Arial" w:hAnsi="Arial" w:cs="Arial"/>
+          <w:lang w:val="en-GB"/>
+        </w:rPr>
+        <w:instrText> </w:instrText>
+      </w:r>
+      <w:r>
+        <w:rPr>
+          <w:rFonts w:ascii="Aptos" w:hAnsi="Aptos" w:cs="Aptos"/>
+          <w:lang w:val="en-GB"/>
+        </w:rPr>
+        <w:instrText>°</w:instrText>
+      </w:r>
+      <w:r>
+        <w:rPr>
+          <w:lang w:val="en-GB"/>
+        </w:rPr>
+        <w:instrText>C. In agreement with fully coupled climate model simulations, we find that greenhouse climates outside the tropics were warmer and more seasonal than previously thought. We conclude that seasonal bias and assumptions about seawater composition can distort temperature reconstructions and our understanding of past greenhouse climates.","container-title":"Communications Earth &amp; Environment","DOI":"10.1038/s43247-021-00193-9","ISSN":"2662-4435","issue":"1","journalAbbreviation":"Commun Earth Environ","language":"en","license":"2021 The Author(s)","note":"number: 1\npublisher: Nature Publishing Group","page":"1-8","source":"www.nature.com","title":"Absolute seasonal temperature estimates from clumped isotopes in bivalve shells suggest warm and variable greenhouse climate","volume":"2","author":[{"family":"Winter","given":"Niels J.","non-dropping-particle":"de"},{"family":"Müller","given":"Inigo A."},{"family":"Kocken","given":"Ilja J."},{"family":"Thibault","given":"Nicolas"},{"family":"Ullmann","given":"Clemens V."},{"family":"Farnsworth","given":"Alex"},{"family":"Lunt","given":"Daniel J."},{"family":"Claeys","given":"Philippe"},{"family":"Ziegler","given":"Martin"}],"issued":{"date-parts":[["2021",6,10]]}}},{"id":2533,"uris":["http://zotero.org/users/2470179/items/J9HGW7NP"],"itemData":{"id":2533,"type":"article-journal","abstract":"Clumped isotope thermometry can independently constrain the formation temperatures of carbonates, but a lack of precisely temperature-controlled calibration samples limits its application on aragonites. To address this issue, we present clumped isotope compositions of aragonitic bivalve shells grown under highly controlled temperatures (1–18°C), which we combine with clumped isotope data from natural and synthetic aragonites from a wide range</w:instrText>
+      </w:r>
+      <w:r>
+        <w:rPr>
+          <w:lang w:val="nl-NL"/>
+        </w:rPr>
+        <w:instrText xml:space="preserve"> of temperatures (1–850°C). We observe no discernible offset in clumped isotope value</w:instrText>
+      </w:r>
+      <w:r>
+        <w:rPr>
+          <w:lang w:val="nl-NL"/>
+        </w:rPr>
+        <w:instrText xml:space="preserve">s between aragonitic foraminifera, mollusks, and abiogenic aragonites or between aragonites and calcites, eliminating the need for a mineral-specific calibration or acid fractionation factor. However, due to non-linear behavior of the clumped isotope thermometer, including high-temperature (&gt;100°C) datapoints in linear clumped isotope calibrations causes them to underestimate temperatures of cold (1–18°C) carbonates by 2.7 ± 2.0°C (95% confidence level). Therefore, clumped isotope-based paleoclimate reconstructions should be calibrated using samples with well constrained formation temperatures close to those of the samples.","container-title":"Geophysical Research Letters","DOI":"10.1029/2022GL099479","ISSN":"1944-8007","issue":"20","language":"en","note":"_eprint: https://onlinelibrary.wiley.com/doi/pdf/10.1029/2022GL099479","page":"e2022GL099479","source":"Wiley Online Library","title":"Temperature Dependence of Clumped Isotopes (∆47) in Aragonite","volume":"49","author":[{"family":"Winter","given":"Niels J.","non-dropping-particle":"de"},{"family":"Witbaard","given":"Rob"},{"family":"Kocken","given":"Ilja J."},{"family":"Müller","given":"Inigo A."},{"family":"Guo","given":"Jingjing"},{"family":"Goudsmit","given":"Barbara"},{"family":"Ziegler","given":"Martin"}],"issued":{"date-parts":[["2022"]]}}}],"schema":"https://github.com/citation-style-language/schema/raw/master/csl-citation.json"} </w:instrText>
+      </w:r>
+      <w:r>
+        <w:rPr>
+          <w:lang w:val="en-GB"/>
+        </w:rPr>
+        <w:fldChar w:fldCharType="separate"/>
+      </w:r>
+      <w:r>
+        <w:rPr>
+          <w:rFonts w:ascii="Aptos" w:hAnsi="Aptos"/>
+        </w:rPr>
+        <w:t>(Caldarescu et al., 2021; Henkes et al., 2018; Meckler et al., 2022; de Winter et al., 2021, 2022)</w:t>
+      </w:r>
+      <w:r>
+        <w:rPr>
+          <w:lang w:val="en-GB"/>
+        </w:rPr>
+        <w:fldChar w:fldCharType="end"/>
+      </w:r>
+      <w:r>
+        <w:rPr>
+          <w:lang w:val="nl-NL"/>
+        </w:rPr>
+        <w:t>.</w:t>
+      </w:r>
+    </w:p>
+    <w:p>
+      <w:pPr>
+        <w:jc w:val="both"/>
+        <w:rPr>
+          <w:lang w:val="en-GB"/>
+        </w:rPr>
+      </w:pPr>
+      <w:r>
+        <w:rPr>
+          <w:lang w:val="en-GB"/>
+        </w:rPr>
+        <w:t xml:space="preserve">While </w:t>
+      </w:r>
+      <w:r>
+        <w:rPr>
+          <w:lang w:val="en-GB"/>
+        </w:rPr>
+        <w:t>recent</w:t>
+      </w:r>
+      <w:r>
+        <w:rPr>
+          <w:lang w:val="en-GB"/>
+        </w:rPr>
+        <w:t xml:space="preserve"> paleoDA studies assemble proxy and model information on seasonal to monthly scales </w:t>
+      </w:r>
+      <w:r>
+        <w:rPr>
+          <w:lang w:val="en-GB"/>
+        </w:rPr>
+        <w:fldChar w:fldCharType="begin"/>
+      </w:r>
+      <w:r>
+        <w:rPr>
+          <w:lang w:val="en-GB"/>
+        </w:rPr>
+        <w:instrText xml:space="preserve"> ADDIN ZOTERO_ITEM CSL_CITATION {"citationID":"NxjkMWqo","properties":{"formattedCitation":"(Franke et al., 2017; King et al., 2021)","plainCitation":"(Franke et al., 2017; King et al., 2021)","noteIndex":0},"citationItems":[{"id":11763,"uris":["http://zotero.org/users/2470179/items/3LWIR8FH"],"itemData":{"id":11763,"type":"article-journal","abstract":"Climatic variations at decadal scales such as phases of accelerated warming or weak monsoons have profound effects on society and economy. Studying these variations requires insights from the past. However, most current reconstructions provide either time series or fields of regional surface climate, which limit our understanding of the underlying dynamics. Here, we present the first monthly paleo-reanalysis covering the period 1600 to 2005. Over land, instrumental temperature and surface pressure observations, temperature indices derived from historical documents and climate sensitive tree-ring measurements were assimilated into an atmospheric general circulation model ensemble using a Kalman filtering technique. This data set combines the advantage of traditional reconstruction methods of being as close as possible to observations with the advantage of climate models of being physically consistent and having 3-dimensional information about the state of the atmosphere for various variables and at all points in time. In contrast to most statistical reconstructions, centennial variability stems from the climate model and its forcings, no stationarity assumptions are made and error estimates are provided.","container-title":"Scientific Data","DOI":"10.1038/sdata.2017.76","ISSN":"2052-4463","issue":"1","journalAbbreviation":"Sci Data","language":"en","license":"2017 The Author(s)","note":"publisher: Nature Publishing Group","page":"170076","source":"www-nature-com.vu-nl.idm.oclc.org","title":"A monthly global paleo-reanalysis of the atmosphere from 1600 to 2005 for studying past climatic variations","volume":"4","author":[{"family":"Franke","given":"Jörg"},{"family":"Brönnimann","given":"Stefan"},{"family":"Bhend","given":"Jonas"},{"family":"Brugnara","given":"Yuri"}],"issued":{"date-parts":[["2017",6,6]]}}},{"id":11761,"uris":["http://zotero.org/users/2470179/items/67YSVPHU"],"itemData":{"id":11761,"type":"article-journal","abstract":"We use the Northern Hemisphere Tree-Ring Network Development (NTREND) tree-ring database to examine the effects of using a small, highly sensitive proxy network for paleotemperature data assimilation over the last millennium. We first evaluate our methods using pseudoproxy experiments. These indicate that spatial assimilations using this network are skillful in the extratropical Northern Hemisphere and improve on previous NTREND reconstructions based on point-by-point regression. We also find our method is sensitive to climate model biases when the number of sites becomes small. Based on these experiments, we then assimilate the real NTREND network. To quantify model prior uncertainty, we produce 10 separate reconstructions, each assimilating a different climate model. These reconstructions are most dissimilar prior to 1100 CE, when the network becomes sparse, but show greater consistency as the network grows. Temporal variability is also underestimated before 1100 CE. Our assimilation method produces spatial uncertainty estimates, and these identify tree-line North America and eastern Siberia as regions that would most benefit from development of new millennial-leng</w:instrText>
+      </w:r>
+      <w:r>
+        <w:rPr>
+          <w:lang w:val="en-GB"/>
+        </w:rPr>
+        <w:instrText xml:space="preserve">th temperature-sensitive tree-ring records. We compare our multimodel mean reconstruction to five existing paleotemperature products to examine the range of reconstructed responses to radiative forcing. We find substantial differences in the spatial patterns and magnitudes of reconstructed responses to volcanic eruptions and in the transition between the Medieval epoch and Little Ice Age. These extant uncertainties call for the development of a paleoclimate reconstruction intercomparison framework for systematically examining the consequences of proxy network composition and reconstruction methodology and for continued expansion of tree-ring proxy networks.","DOI":"10.1175/JCLI-D-20-0661.1","language":"en","note":"section: Journal of Climate","source":"journals.ametsoc.org","title":"A Data Assimilation Approach to Last Millennium Temperature Field Reconstruction Using a Limited High-Sensitivity Proxy Network","URL":"https://journals.ametsoc.org/view/journals/clim/34/17/JCLI-D-20-0661.1.xml","author":[{"family":"King","given":"Jonathan M."},{"family":"Anchukaitis","given":"Kevin J."},{"family":"Tierney","given":"Jessica E."},{"family":"Hakim","given":"Gregory J."},{"family":"Emile-Geay","given":"Julien"},{"family":"Zhu","given":"Feng"},{"family":"Wilson","given":"Rob"}],"accessed":{"date-parts":[["2025",10,10]]},"issued":{"date-parts":[["2021",9,1]]}}}],"schema":"https://github.com/citation-style-language/schema/raw/master/csl-citation.json"} </w:instrText>
+      </w:r>
+      <w:r>
+        <w:rPr>
+          <w:lang w:val="en-GB"/>
+        </w:rPr>
+        <w:fldChar w:fldCharType="separate"/>
+      </w:r>
+      <w:r>
+        <w:rPr>
+          <w:rFonts w:ascii="Aptos" w:hAnsi="Aptos"/>
+        </w:rPr>
+        <w:t>(Franke et al., 2017; King et al., 2021)</w:t>
+      </w:r>
+      <w:r>
+        <w:rPr>
+          <w:lang w:val="en-GB"/>
+        </w:rPr>
+        <w:fldChar w:fldCharType="end"/>
+      </w:r>
+      <w:r>
+        <w:rPr>
+          <w:lang w:val="en-GB"/>
+        </w:rPr>
+        <w:t xml:space="preserve">, </w:t>
+      </w:r>
+      <w:r>
+        <w:rPr>
+          <w:lang w:val="en-GB"/>
+        </w:rPr>
+        <w:t xml:space="preserve">seasonally-resolved proxy records have, to our knowledge, not yet been included in paleoDA studies. As a consequence, sub-annual scale variability in climate parameters is either not included in paleoDA products (e.g. </w:t>
+      </w:r>
+      <w:r>
+        <w:rPr>
+          <w:lang w:val="en-GB"/>
+        </w:rPr>
+        <w:fldChar w:fldCharType="begin"/>
+      </w:r>
+      <w:r>
+        <w:rPr>
+          <w:lang w:val="en-GB"/>
+        </w:rPr>
+        <w:instrText xml:space="preserve"> ADDIN ZOTERO_ITEM CSL_CITATION {"citationID":"L39mV1Ye","properties":{"formattedCitation":"(Judd et al., 2024; Osman et al., 2021)","plainCitation":"(Judd et al., 2024; Osman et al., 2021)","noteIndex":0},"citationItems":[{"id":7701,"uris":["http://zotero.org/users/2470179/items/M7EKCRHN"],"itemData":{"id":7701,"type":"article-journal","abstract":"A long-term record of global mean surface temperature (GMST) provides critical insight into the dynamical limits of Earth’s climate and the complex feedbacks between temperature and the broader Earth system. Here, we present PhanDA, a reconstruction of GMST over the past 485 million years, generated by statistically integrating proxy data with climate model simulations. PhanDA exhibits a large range of GMST, spanning 11° to 36°C. Partitioning the reconstruction into climate states indicates that more time was spent in warmer rather than colder climates and reveals consistent latitudinal temperature gradients within each state. There is a strong correlation between atmospheric carbon dioxide (CO2) concentrations and GMST, identifying CO2 as the dominant control on variations in Phanerozoic global climate and suggesting an apparent Earth system sensitivity of ~8°C.","container-title":"Science","DOI":"10.1126/science.adk3705","issue":"6715","note":"publisher: American Association for the Advancement of Science","page":"eadk3705","source":"science.org (Atypon)","title":"A 485-million-year history of Earth’s surface temperature","volume":"385","author":[{"family":"Judd","given":"Emily J."},{"family":"Tierney","given":"Jessica E."},{"family":"Lunt","given":"Daniel J."},{"family":"Montañez","given":"Isabel P."},{"family":"Huber","given":"Brian T."},{"family":"Wing","given":"Scott L."},{"family":"Valdes","given":"Paul J."}],"issued":{"date-parts":[["2024",9,20]]}}},{"id":2106,"uris":["http://zotero.org/users/2470179/items/PZFTZJ3P"],"itemData":{"id":2106,"type":"article-journal","abstract":"Climate changes across the past 24,000 years provide key insights into Earth system responses to external forcing. Climate model simulations1,2 and proxy data3–8 have independently allowed for study of this crucial interval; however, they have at times yielded disparate conclusions. Here, we leverage both types of information using paleoclimate data assimilation9,10 to produce the first proxy-constrained, full-field reanalysis of surface temperature change spanning the Last Glacial Maximum to present at 200-year resolution. We demonstrate that temperature variability across the past 24</w:instrText>
+      </w:r>
+      <w:r>
+        <w:rPr>
+          <w:rFonts w:ascii="Arial" w:hAnsi="Arial" w:cs="Arial"/>
+          <w:lang w:val="en-GB"/>
+        </w:rPr>
+        <w:instrText> </w:instrText>
+      </w:r>
+      <w:r>
+        <w:rPr>
+          <w:lang w:val="en-GB"/>
+        </w:rPr>
+        <w:instrText>thousand years was linked to two primary climatic mechanisms: radiative forcing from ice sheets and greenhouse gases; and a superposition of changes in the ocean overturning circulation and seasonal insolation. In contrast with previous proxy-based reconstructions6,7 our results show that global mean temperature has slightly but steadily warmed, by ~0.5</w:instrText>
+      </w:r>
+      <w:r>
+        <w:rPr>
+          <w:rFonts w:ascii="Arial" w:hAnsi="Arial" w:cs="Arial"/>
+          <w:lang w:val="en-GB"/>
+        </w:rPr>
+        <w:instrText> </w:instrText>
+      </w:r>
+      <w:r>
+        <w:rPr>
+          <w:rFonts w:ascii="Aptos" w:hAnsi="Aptos" w:cs="Aptos"/>
+          <w:lang w:val="en-GB"/>
+        </w:rPr>
+        <w:instrText>°</w:instrText>
+      </w:r>
+      <w:r>
+        <w:rPr>
+          <w:lang w:val="en-GB"/>
+        </w:rPr>
+        <w:instrText>C, since the early Holocene (around 9</w:instrText>
+      </w:r>
+      <w:r>
+        <w:rPr>
+          <w:rFonts w:ascii="Aptos" w:hAnsi="Aptos" w:cs="Aptos"/>
+          <w:lang w:val="en-GB"/>
+        </w:rPr>
+        <w:instrText> </w:instrText>
+      </w:r>
+      <w:r>
+        <w:rPr>
+          <w:lang w:val="en-GB"/>
+        </w:rPr>
+        <w:instrText>thousand years ago). When compared with recent temperature changes11, our reanalysis indicates that both the rate and magnitude of modern warming are unusual relative to the changes of the past 24</w:instrText>
+      </w:r>
+      <w:r>
+        <w:rPr>
+          <w:rFonts w:ascii="Aptos" w:hAnsi="Aptos" w:cs="Aptos"/>
+          <w:lang w:val="en-GB"/>
+        </w:rPr>
+        <w:instrText> </w:instrText>
+      </w:r>
+      <w:r>
+        <w:rPr>
+          <w:lang w:val="en-GB"/>
+        </w:rPr>
+        <w:instrText xml:space="preserve">thousand years.","container-title":"Nature","DOI":"10.1038/s41586-021-03984-4","ISSN":"1476-4687","issue":"7884","language":"en","license":"2021 The Author(s), under exclusive licence to Springer Nature Limited","note":"number: 7884\npublisher: Nature Publishing Group","page":"239-244","source":"www-nature-com.vu-nl.idm.oclc.org","title":"Globally resolved surface temperatures since the Last Glacial Maximum","volume":"599","author":[{"family":"Osman","given":"Matthew B."},{"family":"Tierney","given":"Jessica E."},{"family":"Zhu","given":"Jiang"},{"family":"Tardif","given":"Robert"},{"family":"Hakim","given":"Gregory J."},{"family":"King","given":"Jonathan"},{"family":"Poulsen","given":"Christopher J."}],"issued":{"date-parts":[["2021",11]]}}}],"schema":"https://github.com/citation-style-language/schema/raw/master/csl-citation.json"} </w:instrText>
+      </w:r>
+      <w:r>
+        <w:rPr>
+          <w:lang w:val="en-GB"/>
+        </w:rPr>
+        <w:fldChar w:fldCharType="separate"/>
+      </w:r>
+      <w:r>
+        <w:rPr>
+          <w:rFonts w:ascii="Aptos" w:hAnsi="Aptos"/>
+        </w:rPr>
+        <w:t>(Judd et al., 2024; Osman et al., 2021)</w:t>
+      </w:r>
+      <w:r>
+        <w:rPr>
+          <w:lang w:val="en-GB"/>
+        </w:rPr>
+        <w:fldChar w:fldCharType="end"/>
+      </w:r>
+      <w:r>
+        <w:rPr>
+          <w:lang w:val="en-GB"/>
+        </w:rPr>
+        <w:t xml:space="preserve">) or indirectly included in proxy-system models through estimates of the growing seasons of organisms producing assembled proxy records </w:t>
+      </w:r>
+      <w:r>
+        <w:rPr>
+          <w:lang w:val="en-GB"/>
+        </w:rPr>
+        <w:fldChar w:fldCharType="begin"/>
+      </w:r>
+      <w:r>
+        <w:rPr>
+          <w:lang w:val="en-GB"/>
+        </w:rPr>
+        <w:instrText xml:space="preserve"> ADDIN ZOTERO_ITEM CSL_CITATION {"citationID":"US2Cmyp3","properties":{"formattedCitation":"(Evans et al., 2013; King et al., 2021)","plainCitation":"(Evans et al., 2013; King et al., 2021)","noteIndex":0},"citationItems":[{"id":11675,"uris":["http://zotero.org/users/2470179/items/IV4Z9UTG"],"itemData":{"id":11675,"type":"article-journal","abstract":"A proxy system model may be defined as the complete set of forward and mechanistic processes by which the response of a sensor to environmental forcing is recorded and subsequently observed in a material archive. Proxy system modeling complements and sharpens signal interpretations based solely on statistical analyses and transformations; provides the basis for observing network optimization, hypothesis testing, and data-model comparisons for uncertainty estimation; and may be incorporated as weak but mechanistically-plausible constraints into paleoclimatic reconstruction algorithms. Following a review illustrating these applications, we recommend future research pathways, including development of intermediate proxy system models for important sensors, archives, and observations; linking proxy system models to climate system models; hypothesis development and evaluation; more realistic multi-archive, multi-observation network design; examination of proxy system behavior under extreme conditions; and generalized modeling of the total uncertainty in paleoclimate reconstructions derived from paleo-observations.","container-title":"Quaternary Science Reviews","DOI":"10.1016/j.quascirev.2013.05.024","ISSN":"0277-3791","journalAbbreviation":"Quaternary Science Reviews","page":"16-28","source":"ScienceDirect","title":"Applications of proxy system modeling in high resolution paleoclimatology","volume":"76","author":[{"family":"Evans","given":"M. N."},{"family":"Tolwinski-Ward","given":"S. E."},{"family":"Thompson","given":"D. M."},{"family":"Anchukaitis","given":"K. J."}],"issued":{"date-parts":[["2013",9,15]]}}},{"id":11761,"uris":["http://zotero.org/users/2470179/items/67YSVPHU"],"itemData":{"id":11761,"type":"article-journal","abstract":"We use the Northern Hemisphere Tree-Ring Network Development (NTREND) tree-ring database to examine the effects of using a small, highly sensitive proxy network for paleotemperature data assimilation over the last millennium. We first evaluate our methods using pseudoproxy experiments. These indicate that spatial assimilations using this network are skillful in the extratropical Northern Hemisphere and improve on previous NTREND reconstructions based on point-by-point regression. We also find our method is sensitive to climate model biases when the number of sites becomes small. Based on these experiments, we then assimilate the real NTREND network. To quantify model prior uncertainty, we produce 10 separate reconstructions, each assimilating a different climate model. These reconstructions are most dissimilar prior to 1100 CE, when the network becomes sparse, but show greater consistency as the network grows. Temporal variability is also underestimated before 1100 CE. Our assimilation method produces spatial uncertainty estimates, and these identify tree-line North America and eastern Siberia as regions that would most benefit from development of new millennial-length temperature-sensitive tree-ring records. We compare our multimodel mean reconstruction to five existing paleotemperature products to examine the range of reconstructed responses to radiative forcing. We find substantial differences in the spatial patterns and magnitudes of reconstructed responses to volcanic eruptions and in the transition between the Medieval epoch and Little Ice Age. These extant uncertainties call for the development of a paleoclimate reconstruction intercomparison framework for systematically examining the consequences of proxy network composition and reconstruction methodology and for continued expansion of tree-ring proxy networks.","DOI":"10.1175/JCLI-D-20-0661.1","language":"en","note":"section: Journal of Climate","source":"journals.ametsoc.org","title":"A Data Assimilation Approach to Last Millennium Temperature Field Reconstruction Using a Limited High-Sensitivity Proxy Network","URL":"https://journals.ametsoc.org/view/journals/clim/34/17/JCLI-D-20-0661.1.xml","author":[{"family":"King","given":"Jonathan M."},{"family":"Anchukaitis","given":"Kevin J."},{"family":"Tierney","given":"Jessica E."},{"family":"Hakim","given":"Gregory J."},{"family":"Emile-Geay","given":"Julien"},{"family":"Zhu","given":"Feng"},{"family":"Wilson","given":"Rob"}],"accessed":{"date-parts":[["2025",10,10]]},"issued":{"date-parts":[["2021",9,1]]}}}],"schema":"https://github.com/citation-style-language/schema/raw/master/csl-citation.json"} </w:instrText>
+      </w:r>
+      <w:r>
+        <w:rPr>
+          <w:lang w:val="en-GB"/>
+        </w:rPr>
+        <w:fldChar w:fldCharType="separate"/>
+      </w:r>
+      <w:r>
+        <w:rPr>
+          <w:rFonts w:ascii="Aptos" w:hAnsi="Aptos"/>
+        </w:rPr>
+        <w:t>(Evans et al., 2013; King et al., 2021)</w:t>
+      </w:r>
+      <w:r>
+        <w:rPr>
+          <w:lang w:val="en-GB"/>
+        </w:rPr>
+        <w:fldChar w:fldCharType="end"/>
+      </w:r>
+      <w:r>
+        <w:rPr>
+          <w:lang w:val="en-GB"/>
+        </w:rPr>
+        <w:t>.</w:t>
+      </w:r>
+    </w:p>
+    <w:p>
+      <w:pPr>
+        <w:jc w:val="both"/>
+        <w:rPr>
+          <w:lang w:val="en-GB"/>
+        </w:rPr>
+      </w:pPr>
+      <w:r>
+        <w:rPr>
+          <w:lang w:val="en-GB"/>
+        </w:rPr>
+        <w:t xml:space="preserve">Here, we present a data assimilation framework for combining sub-annually resolved proxy data with model outcomes on the monthly and seasonal scale. The aim of this contribution is </w:t>
+      </w:r>
+      <w:r>
+        <w:rPr>
+          <w:lang w:val="en-GB"/>
+        </w:rPr>
+        <w:t xml:space="preserve">twofold: Firstly, we provide a detailed methodology for data assimilation </w:t>
+      </w:r>
+      <w:r>
+        <w:rPr>
+          <w:lang w:val="en-GB"/>
+        </w:rPr>
+        <w:t>at the sub-annual scale to make the paleoDA workflow accessible for researchers in the field of sclerochronology. Secondly, we apply our paleoDA framework to modern and ancient seasonal proxy datasets to test the sensitivity of the paleoDA “posterior” to proxy data characteristics and choices made in the assimilation routine.</w:t>
+      </w:r>
+    </w:p>
+    <w:p>
+      <w:pPr>
+        <w:jc w:val="both"/>
+        <w:rPr>
+          <w:b/>
+          <w:bCs/>
+          <w:lang w:val="en-GB"/>
+        </w:rPr>
+      </w:pPr>
+      <w:r>
+        <w:rPr>
+          <w:b/>
+          <w:bCs/>
+          <w:lang w:val="en-GB"/>
+        </w:rPr>
+        <w:t>Methods</w:t>
+      </w:r>
     </w:p>
     <w:p>
       <w:pPr>
@@ -174,13 +2579,13 @@
         <w:rPr>
           <w:lang w:val="en-GB"/>
         </w:rPr>
-        <w:t>Importance of paleoclimate and specifically seasonality</w:t>
-      </w:r>
-      <w:r>
-        <w:rPr>
-          <w:lang w:val="en-GB"/>
-        </w:rPr>
-        <w:t xml:space="preserve"> (molluscs)</w:t>
+        <w:t>Sources of proxy data and models</w:t>
+      </w:r>
+      <w:r>
+        <w:rPr>
+          <w:lang w:val="en-GB"/>
+        </w:rPr>
+        <w:t xml:space="preserve"> + plot of priors</w:t>
       </w:r>
     </w:p>
     <w:p>
@@ -199,25 +2604,25 @@
         <w:rPr>
           <w:lang w:val="en-GB"/>
         </w:rPr>
-        <w:t>Understanding p</w:t>
-      </w:r>
-      <w:r>
-        <w:rPr>
-          <w:lang w:val="en-GB"/>
-        </w:rPr>
-        <w:t>aleoclimate</w:t>
-      </w:r>
-      <w:r>
-        <w:rPr>
-          <w:lang w:val="en-GB"/>
-        </w:rPr>
-        <w:t xml:space="preserve"> from model and dat</w:t>
-      </w:r>
-      <w:r>
-        <w:rPr>
-          <w:lang w:val="en-GB"/>
-        </w:rPr>
-        <w:t>a perspective</w:t>
+        <w:t>Step by step breakthrough (with flowchart + in between results</w:t>
+      </w:r>
+      <w:r>
+        <w:rPr>
+          <w:lang w:val="en-GB"/>
+        </w:rPr>
+        <w:t>/likelihood</w:t>
+      </w:r>
+      <w:r>
+        <w:rPr>
+          <w:lang w:val="en-GB"/>
+        </w:rPr>
+        <w:t>) of DA routine</w:t>
+      </w:r>
+      <w:r>
+        <w:rPr>
+          <w:lang w:val="en-GB"/>
+        </w:rPr>
+        <w:t xml:space="preserve"> + explanation of choices of assembled parameters</w:t>
       </w:r>
     </w:p>
     <w:p>
@@ -236,7 +2641,7 @@
         <w:rPr>
           <w:lang w:val="en-GB"/>
         </w:rPr>
-        <w:t>Data assimilation in paleoclimate</w:t>
+        <w:t>Note on code and data availability (+ acknowledgement of VS Code + Co-Pilot Gemini)</w:t>
       </w:r>
     </w:p>
     <w:p>
@@ -255,7 +2660,132 @@
         <w:rPr>
           <w:lang w:val="en-GB"/>
         </w:rPr>
-        <w:t>Short background on data assimilation techniques</w:t>
+        <w:t>Sensitivity experiments</w:t>
+      </w:r>
+    </w:p>
+    <w:p>
+      <w:pPr>
+        <w:pStyle w:val="ListParagraph"/>
+        <w:numPr>
+          <w:ilvl w:val="1"/>
+          <w:numId w:val="1"/>
+        </w:numPr>
+        <w:jc w:val="both"/>
+        <w:rPr>
+          <w:lang w:val="en-GB"/>
+        </w:rPr>
+      </w:pPr>
+      <w:r>
+        <w:rPr>
+          <w:lang w:val="en-GB"/>
+        </w:rPr>
+        <w:t>Treatment of uncertainty in time domain</w:t>
+      </w:r>
+      <w:r>
+        <w:rPr>
+          <w:lang w:val="en-GB"/>
+        </w:rPr>
+        <w:t xml:space="preserve"> of proxy data</w:t>
+      </w:r>
+    </w:p>
+    <w:p>
+      <w:pPr>
+        <w:pStyle w:val="ListParagraph"/>
+        <w:numPr>
+          <w:ilvl w:val="1"/>
+          <w:numId w:val="1"/>
+        </w:numPr>
+        <w:jc w:val="both"/>
+        <w:rPr>
+          <w:lang w:val="en-GB"/>
+        </w:rPr>
+      </w:pPr>
+      <w:r>
+        <w:rPr>
+          <w:lang w:val="en-GB"/>
+        </w:rPr>
+        <w:t>Treatment of uncertainty in proxy-forward models</w:t>
+      </w:r>
+    </w:p>
+    <w:p>
+      <w:pPr>
+        <w:pStyle w:val="ListParagraph"/>
+        <w:numPr>
+          <w:ilvl w:val="1"/>
+          <w:numId w:val="1"/>
+        </w:numPr>
+        <w:jc w:val="both"/>
+        <w:rPr>
+          <w:lang w:val="en-GB"/>
+        </w:rPr>
+      </w:pPr>
+      <w:r>
+        <w:rPr>
+          <w:lang w:val="en-GB"/>
+        </w:rPr>
+        <w:t>pCO2 in model prior</w:t>
+      </w:r>
+    </w:p>
+    <w:p>
+      <w:pPr>
+        <w:pStyle w:val="ListParagraph"/>
+        <w:numPr>
+          <w:ilvl w:val="1"/>
+          <w:numId w:val="1"/>
+        </w:numPr>
+        <w:jc w:val="both"/>
+        <w:rPr>
+          <w:lang w:val="en-GB"/>
+        </w:rPr>
+      </w:pPr>
+      <w:r>
+        <w:rPr>
+          <w:lang w:val="en-GB"/>
+        </w:rPr>
+        <w:t>Assimilation of D47 alone or including d18Oc</w:t>
+      </w:r>
+    </w:p>
+    <w:p>
+      <w:pPr>
+        <w:pStyle w:val="ListParagraph"/>
+        <w:numPr>
+          <w:ilvl w:val="1"/>
+          <w:numId w:val="1"/>
+        </w:numPr>
+        <w:jc w:val="both"/>
+        <w:rPr>
+          <w:lang w:val="en-GB"/>
+        </w:rPr>
+      </w:pPr>
+      <w:r>
+        <w:rPr>
+          <w:lang w:val="en-GB"/>
+        </w:rPr>
+        <w:t>D18Oc-hydrology transfer funct</w:t>
+      </w:r>
+      <w:r>
+        <w:rPr>
+          <w:lang w:val="en-GB"/>
+        </w:rPr>
+        <w:t>ion and uncertainty</w:t>
+      </w:r>
+    </w:p>
+    <w:p>
+      <w:pPr>
+        <w:jc w:val="both"/>
+        <w:rPr>
+          <w:b/>
+          <w:bCs/>
+          <w:lang w:val="en-GB"/>
+        </w:rPr>
+      </w:pPr>
+      <w:r>
+        <w:rPr>
+          <w:b/>
+          <w:bCs/>
+          <w:lang w:val="en-GB"/>
+        </w:rPr>
+        <w:t>Results</w:t>
       </w:r>
     </w:p>
     <w:p>
@@ -274,28 +2804,20 @@
         <w:rPr>
           <w:lang w:val="en-GB"/>
         </w:rPr>
-        <w:t>Aim: proof of concept - apply DA on seasonal outcomes of models and proxy data through case studies</w:t>
-      </w:r>
-    </w:p>
-    <w:p>
-      <w:pPr>
-        <w:jc w:val="both"/>
-        <w:rPr>
-          <w:b/>
-          <w:bCs/>
-          <w:lang w:val="nl-NL"/>
-        </w:rPr>
-      </w:pPr>
-      <w:proofErr w:type="spellStart"/>
-      <w:r>
-        <w:rPr>
-          <w:b/>
-          <w:bCs/>
-          <w:lang w:val="nl-NL"/>
-        </w:rPr>
-        <w:t>Methods</w:t>
-      </w:r>
-      <w:proofErr w:type="spellEnd"/>
+        <w:t>Fully assembled default posteriors f</w:t>
+      </w:r>
+      <w:r>
+        <w:rPr>
+          <w:lang w:val="en-GB"/>
+        </w:rPr>
+        <w:t>or all case studies</w:t>
+      </w:r>
+      <w:r>
+        <w:rPr>
+          <w:lang w:val="en-GB"/>
+        </w:rPr>
+        <w:t xml:space="preserve"> + compare data and model information on different parameters</w:t>
+      </w:r>
     </w:p>
     <w:p>
       <w:pPr>
@@ -313,19 +2835,25 @@
         <w:rPr>
           <w:lang w:val="en-GB"/>
         </w:rPr>
-        <w:t>Sources of proxy data a</w:t>
-      </w:r>
-      <w:r>
-        <w:rPr>
-          <w:lang w:val="en-GB"/>
-        </w:rPr>
-        <w:t>nd models</w:t>
-      </w:r>
-      <w:r>
-        <w:rPr>
-          <w:lang w:val="en-GB"/>
-        </w:rPr>
-        <w:t xml:space="preserve"> + plot of priors</w:t>
+        <w:t xml:space="preserve">Compare different </w:t>
+      </w:r>
+      <w:r>
+        <w:rPr>
+          <w:lang w:val="en-GB"/>
+        </w:rPr>
+        <w:t xml:space="preserve">ways of treating </w:t>
+      </w:r>
+      <w:r>
+        <w:rPr>
+          <w:lang w:val="en-GB"/>
+        </w:rPr>
+        <w:t xml:space="preserve">proxy </w:t>
+      </w:r>
+      <w:r>
+        <w:rPr>
+          <w:lang w:val="en-GB"/>
+        </w:rPr>
+        <w:t>data and time uncertainty</w:t>
       </w:r>
     </w:p>
     <w:p>
@@ -344,25 +2872,7 @@
         <w:rPr>
           <w:lang w:val="en-GB"/>
         </w:rPr>
-        <w:t>Step by step breakthrough (with flowchart + in between results</w:t>
-      </w:r>
-      <w:r>
-        <w:rPr>
-          <w:lang w:val="en-GB"/>
-        </w:rPr>
-        <w:t>/likelihood</w:t>
-      </w:r>
-      <w:r>
-        <w:rPr>
-          <w:lang w:val="en-GB"/>
-        </w:rPr>
-        <w:t>) of DA routine</w:t>
-      </w:r>
-      <w:r>
-        <w:rPr>
-          <w:lang w:val="en-GB"/>
-        </w:rPr>
-        <w:t xml:space="preserve"> + explanation of choices of assembled parameters</w:t>
+        <w:t>Sensitivity of PWP result to different pCO2 models</w:t>
       </w:r>
     </w:p>
     <w:p>
@@ -381,7 +2891,26 @@
         <w:rPr>
           <w:lang w:val="en-GB"/>
         </w:rPr>
-        <w:t>Note on code and data availability (+ acknowledgement of VS Code + Co-Pilot Gemini)</w:t>
+        <w:lastRenderedPageBreak/>
+        <w:t>Comparison different d18Oc-hydrology treatments (Harwood vs assuming -7 permille?)</w:t>
+      </w:r>
+    </w:p>
+    <w:p>
+      <w:pPr>
+        <w:jc w:val="both"/>
+        <w:rPr>
+          <w:b/>
+          <w:bCs/>
+          <w:lang w:val="en-GB"/>
+        </w:rPr>
+      </w:pPr>
+      <w:r>
+        <w:rPr>
+          <w:b/>
+          <w:bCs/>
+          <w:lang w:val="en-GB"/>
+        </w:rPr>
+        <w:t>Discussion</w:t>
       </w:r>
     </w:p>
     <w:p>
@@ -400,130 +2929,8 @@
         <w:rPr>
           <w:lang w:val="en-GB"/>
         </w:rPr>
-        <w:t>Sensitivity experiments</w:t>
-      </w:r>
-    </w:p>
-    <w:p>
-      <w:pPr>
-        <w:pStyle w:val="ListParagraph"/>
-        <w:numPr>
-          <w:ilvl w:val="1"/>
-          <w:numId w:val="1"/>
-        </w:numPr>
-        <w:jc w:val="both"/>
-        <w:rPr>
-          <w:lang w:val="en-GB"/>
-        </w:rPr>
-      </w:pPr>
-      <w:r>
-        <w:rPr>
-          <w:lang w:val="en-GB"/>
-        </w:rPr>
-        <w:t>Treatment of uncertainty in time domain</w:t>
-      </w:r>
-      <w:r>
-        <w:rPr>
-          <w:lang w:val="en-GB"/>
-        </w:rPr>
-        <w:t xml:space="preserve"> of proxy data</w:t>
-      </w:r>
-    </w:p>
-    <w:p>
-      <w:pPr>
-        <w:pStyle w:val="ListParagraph"/>
-        <w:numPr>
-          <w:ilvl w:val="1"/>
-          <w:numId w:val="1"/>
-        </w:numPr>
-        <w:jc w:val="both"/>
-        <w:rPr>
-          <w:lang w:val="en-GB"/>
-        </w:rPr>
-      </w:pPr>
-      <w:r>
-        <w:rPr>
-          <w:lang w:val="en-GB"/>
-        </w:rPr>
-        <w:t>Treatment of uncertainty in proxy-forward models</w:t>
-      </w:r>
-    </w:p>
-    <w:p>
-      <w:pPr>
-        <w:pStyle w:val="ListParagraph"/>
-        <w:numPr>
-          <w:ilvl w:val="1"/>
-          <w:numId w:val="1"/>
-        </w:numPr>
-        <w:jc w:val="both"/>
-        <w:rPr>
-          <w:lang w:val="en-GB"/>
-        </w:rPr>
-      </w:pPr>
-      <w:r>
-        <w:rPr>
-          <w:lang w:val="en-GB"/>
-        </w:rPr>
-        <w:t>pCO2 in model prior</w:t>
-      </w:r>
-    </w:p>
-    <w:p>
-      <w:pPr>
-        <w:pStyle w:val="ListParagraph"/>
-        <w:numPr>
-          <w:ilvl w:val="1"/>
-          <w:numId w:val="1"/>
-        </w:numPr>
-        <w:jc w:val="both"/>
-        <w:rPr>
-          <w:lang w:val="en-GB"/>
-        </w:rPr>
-      </w:pPr>
-      <w:r>
-        <w:rPr>
-          <w:lang w:val="en-GB"/>
-        </w:rPr>
-        <w:lastRenderedPageBreak/>
-        <w:t>Assimilation of D47 alone or including d18Oc</w:t>
-      </w:r>
-    </w:p>
-    <w:p>
-      <w:pPr>
-        <w:pStyle w:val="ListParagraph"/>
-        <w:numPr>
-          <w:ilvl w:val="1"/>
-          <w:numId w:val="1"/>
-        </w:numPr>
-        <w:jc w:val="both"/>
-        <w:rPr>
-          <w:lang w:val="en-GB"/>
-        </w:rPr>
-      </w:pPr>
-      <w:r>
-        <w:rPr>
-          <w:lang w:val="en-GB"/>
-        </w:rPr>
-        <w:t>D18Oc-hydrology transfer function and uncertainty</w:t>
-      </w:r>
-    </w:p>
-    <w:p>
-      <w:pPr>
-        <w:jc w:val="both"/>
-        <w:rPr>
-          <w:b/>
-          <w:bCs/>
-          <w:lang w:val="nl-NL"/>
-        </w:rPr>
-      </w:pPr>
-      <w:proofErr w:type="spellStart"/>
-      <w:r>
-        <w:rPr>
-          <w:b/>
-          <w:bCs/>
-          <w:lang w:val="nl-NL"/>
-        </w:rPr>
-        <w:t>Results</w:t>
-      </w:r>
-      <w:proofErr w:type="spellEnd"/>
+        <w:t>Where do proxy and model outcomes agree or disagree?</w:t>
+      </w:r>
     </w:p>
     <w:p>
       <w:pPr>
@@ -541,19 +2948,7 @@
         <w:rPr>
           <w:lang w:val="en-GB"/>
         </w:rPr>
-        <w:t>Fully assembled default posteriors f</w:t>
-      </w:r>
-      <w:r>
-        <w:rPr>
-          <w:lang w:val="en-GB"/>
-        </w:rPr>
-        <w:t>or all case studies</w:t>
-      </w:r>
-      <w:r>
-        <w:rPr>
-          <w:lang w:val="en-GB"/>
-        </w:rPr>
-        <w:t xml:space="preserve"> + compare data and model information on different parameters</w:t>
+        <w:t>Quality of proxy data and transfer functions vs bias in models?</w:t>
       </w:r>
     </w:p>
     <w:p>
@@ -572,25 +2967,13 @@
         <w:rPr>
           <w:lang w:val="en-GB"/>
         </w:rPr>
-        <w:t xml:space="preserve">Compare different </w:t>
-      </w:r>
-      <w:r>
-        <w:rPr>
-          <w:lang w:val="en-GB"/>
-        </w:rPr>
-        <w:t xml:space="preserve">ways of treating </w:t>
-      </w:r>
-      <w:r>
-        <w:rPr>
-          <w:lang w:val="en-GB"/>
-        </w:rPr>
-        <w:t xml:space="preserve">proxy </w:t>
-      </w:r>
-      <w:r>
-        <w:rPr>
-          <w:lang w:val="en-GB"/>
-        </w:rPr>
-        <w:t>data and time uncertainty</w:t>
+        <w:t>How to weigh proxy v</w:t>
+      </w:r>
+      <w:r>
+        <w:rPr>
+          <w:lang w:val="en-GB"/>
+        </w:rPr>
+        <w:t>s model information?</w:t>
       </w:r>
     </w:p>
     <w:p>
@@ -609,7 +2992,7 @@
         <w:rPr>
           <w:lang w:val="en-GB"/>
         </w:rPr>
-        <w:t>Sensitivity of PWP result to different pCO2 models</w:t>
+        <w:t>Can seasonal proxy data be used to inform or tune modelling efforts?</w:t>
       </w:r>
     </w:p>
     <w:p>
@@ -628,7 +3011,7 @@
         <w:rPr>
           <w:lang w:val="en-GB"/>
         </w:rPr>
-        <w:t>Comparison different d18Oc-hydrology treatments (Harwood vs assuming -7 permille?)</w:t>
+        <w:t>How powerful is DA for inferring structure of un-sampled climate parameters?</w:t>
       </w:r>
     </w:p>
     <w:p>
@@ -640,16 +3023,46 @@
           <w:lang w:val="nl-NL"/>
         </w:rPr>
       </w:pPr>
-      <w:proofErr w:type="spellStart"/>
+      <w:r>
+        <w:rPr>
+          <w:b/>
+          <w:bCs/>
+          <w:lang w:val="en-GB"/>
+        </w:rPr>
+        <w:t>Outl</w:t>
+      </w:r>
+      <w:r>
+        <w:rPr>
+          <w:b/>
+          <w:bCs/>
+          <w:lang w:val="en-GB"/>
+        </w:rPr>
+        <w:t>ook</w:t>
+      </w:r>
+      <w:r>
+        <w:rPr>
+          <w:b/>
+          <w:bCs/>
+          <w:lang w:val="en-GB"/>
+        </w:rPr>
+        <w:t xml:space="preserve"> a</w:t>
+      </w:r>
+      <w:r>
+        <w:rPr>
+          <w:b/>
+          <w:bCs/>
+          <w:lang w:val="en-GB"/>
+        </w:rPr>
+        <w:t xml:space="preserve">nd </w:t>
+      </w:r>
       <w:r>
         <w:rPr>
           <w:b/>
           <w:bCs/>
           <w:lang w:val="nl-NL"/>
         </w:rPr>
-        <w:t>Discussion</w:t>
-      </w:r>
-      <w:proofErr w:type="spellEnd"/>
+        <w:t>recommendations</w:t>
+      </w:r>
     </w:p>
     <w:p>
       <w:pPr>
@@ -667,7 +3080,25 @@
         <w:rPr>
           <w:lang w:val="en-GB"/>
         </w:rPr>
-        <w:t>Where do proxy and model outcomes agree or disagree?</w:t>
+        <w:t>Which proxy</w:t>
+      </w:r>
+      <w:r>
+        <w:rPr>
+          <w:lang w:val="en-GB"/>
+        </w:rPr>
+        <w:t>(-forward model)</w:t>
+      </w:r>
+      <w:r>
+        <w:rPr>
+          <w:lang w:val="en-GB"/>
+        </w:rPr>
+        <w:t xml:space="preserve"> improvements </w:t>
+      </w:r>
+      <w:r>
+        <w:rPr>
+          <w:lang w:val="en-GB"/>
+        </w:rPr>
+        <w:t>are the best to focus on to improve our ground-truth information for model assessment?</w:t>
       </w:r>
     </w:p>
     <w:p>
@@ -686,7 +3117,7 @@
         <w:rPr>
           <w:lang w:val="en-GB"/>
         </w:rPr>
-        <w:t>Quality of proxy data and transfer functions vs bias in models?</w:t>
+        <w:t>What model biases can be highlighted and how might they be addressed?</w:t>
       </w:r>
     </w:p>
     <w:p>
@@ -705,51 +3136,7 @@
         <w:rPr>
           <w:lang w:val="en-GB"/>
         </w:rPr>
-        <w:t>How to weigh proxy v</w:t>
-      </w:r>
-      <w:r>
-        <w:rPr>
-          <w:lang w:val="en-GB"/>
-        </w:rPr>
-        <w:t>s model information?</w:t>
-      </w:r>
-    </w:p>
-    <w:p>
-      <w:pPr>
-        <w:pStyle w:val="ListParagraph"/>
-        <w:numPr>
-          <w:ilvl w:val="0"/>
-          <w:numId w:val="1"/>
-        </w:numPr>
-        <w:jc w:val="both"/>
-        <w:rPr>
-          <w:lang w:val="en-GB"/>
-        </w:rPr>
-      </w:pPr>
-      <w:r>
-        <w:rPr>
-          <w:lang w:val="en-GB"/>
-        </w:rPr>
-        <w:t>Can seasonal proxy data be used to inform or tune modelling efforts?</w:t>
-      </w:r>
-    </w:p>
-    <w:p>
-      <w:pPr>
-        <w:pStyle w:val="ListParagraph"/>
-        <w:numPr>
-          <w:ilvl w:val="0"/>
-          <w:numId w:val="1"/>
-        </w:numPr>
-        <w:jc w:val="both"/>
-        <w:rPr>
-          <w:lang w:val="en-GB"/>
-        </w:rPr>
-      </w:pPr>
-      <w:r>
-        <w:rPr>
-          <w:lang w:val="en-GB"/>
-        </w:rPr>
-        <w:t>How powerful is DA for inferring structure of un-sampled climate parameters?</w:t>
+        <w:t>Any technical improvements in the DA script needed to better assemble these data types?</w:t>
       </w:r>
     </w:p>
     <w:p>
@@ -758,61 +3145,451 @@
         <w:rPr>
           <w:b/>
           <w:bCs/>
-          <w:lang w:val="nl-NL"/>
+          <w:lang w:val="en-GB"/>
         </w:rPr>
       </w:pPr>
       <w:r>
         <w:rPr>
           <w:b/>
           <w:bCs/>
-          <w:lang w:val="nl-NL"/>
-        </w:rPr>
-        <w:t>Outlook</w:t>
-      </w:r>
-      <w:r>
-        <w:rPr>
-          <w:b/>
-          <w:bCs/>
-          <w:lang w:val="nl-NL"/>
-        </w:rPr>
-        <w:t xml:space="preserve"> </w:t>
-      </w:r>
-      <w:proofErr w:type="spellStart"/>
-      <w:r>
-        <w:rPr>
-          <w:b/>
-          <w:bCs/>
-          <w:lang w:val="nl-NL"/>
-        </w:rPr>
-        <w:t>and</w:t>
-      </w:r>
-      <w:proofErr w:type="spellEnd"/>
-      <w:r>
-        <w:rPr>
-          <w:b/>
-          <w:bCs/>
-          <w:lang w:val="nl-NL"/>
-        </w:rPr>
-        <w:t xml:space="preserve"> </w:t>
-      </w:r>
-      <w:proofErr w:type="spellStart"/>
-      <w:r>
-        <w:rPr>
-          <w:b/>
-          <w:bCs/>
-          <w:lang w:val="nl-NL"/>
-        </w:rPr>
-        <w:t>recommendations</w:t>
-      </w:r>
-      <w:proofErr w:type="spellEnd"/>
-    </w:p>
-    <w:p>
-      <w:pPr>
-        <w:pStyle w:val="ListParagraph"/>
-        <w:numPr>
-          <w:ilvl w:val="0"/>
-          <w:numId w:val="1"/>
-        </w:numPr>
+          <w:lang w:val="en-GB"/>
+        </w:rPr>
+        <w:t>References</w:t>
+      </w:r>
+    </w:p>
+    <w:p>
+      <w:pPr>
+        <w:pStyle w:val="Bibliography"/>
+      </w:pPr>
+      <w:r>
+        <w:rPr>
+          <w:lang w:val="en-GB"/>
+        </w:rPr>
+        <w:fldChar w:fldCharType="begin"/>
+      </w:r>
+      <w:r>
+        <w:rPr>
+          <w:lang w:val="en-GB"/>
+        </w:rPr>
+        <w:instrText xml:space="preserve"> ADDIN ZOTERO_BIBL {"uncited":[],"omitted":[],"custom":[]} CSL_BIBLIOGRAPHY </w:instrText>
+      </w:r>
+      <w:r>
+        <w:rPr>
+          <w:lang w:val="en-GB"/>
+        </w:rPr>
+        <w:fldChar w:fldCharType="separate"/>
+      </w:r>
+      <w:r>
+        <w:t>Alberti, M., Fürsich, F. T., Abdelhady, A. A., and Andersen, N.: Middle to Late Jurassic equatorial seawater temperatures and latitudinal temperature gradients based on stable isotopes of brachiopods and oysters from Gebel Maghara, Egypt, Palaeogeography, Palaeoclimatology, Palaeoecology, 468, 301–313, https://doi.org/10.1016/j.palaeo.2016.11.052, 2017.</w:t>
+      </w:r>
+    </w:p>
+    <w:p>
+      <w:pPr>
+        <w:pStyle w:val="Bibliography"/>
+      </w:pPr>
+      <w:r>
+        <w:t>Bengtsson, L., Arkin, P., Berrisford, P., Bougeault, P., Folland, C. K., Gordon, C., Haines, K., Hodges, K. I., Jones, P., Kallberg, P., Rayner, N., Simmons, A. J., Stammer, D., Thorne, P. W., Uppala, S., and Vose, R. S.: The Need for a Dynamical Climate Reanalysis, Bulletin of the American Meteorological Society, 88, 495–501, 2007.</w:t>
+      </w:r>
+    </w:p>
+    <w:p>
+      <w:pPr>
+        <w:pStyle w:val="Bibliography"/>
+      </w:pPr>
+      <w:r>
+        <w:t>Bova, S., Rosenthal, Y., Liu, Z., Godad, S. P., and Yan, M.: Seasonal origin of the thermal maxima at the Holocene and the last interglacial, Nature, 589, 548–553, https://doi.org/10.1038/s41586-020-03155-x, 2021.</w:t>
+      </w:r>
+    </w:p>
+    <w:p>
+      <w:pPr>
+        <w:pStyle w:val="Bibliography"/>
+      </w:pPr>
+      <w:r>
+        <w:t>Brocas, W. M., Felis, T., Obert, J. C., Gierz, P., Lohmann, G., Scholz, D., Kölling, M., and Scheffers, S. R.: Last interglacial temperature seasonality reconstructed from tropical Atlantic corals, Earth and Planetary Science Letters, 449, 418–429, 2016.</w:t>
+      </w:r>
+    </w:p>
+    <w:p>
+      <w:pPr>
+        <w:pStyle w:val="Bibliography"/>
+      </w:pPr>
+      <w:r>
+        <w:t>Burke, K. D., Williams, J. W., Chandler, M. A., Haywood, A. M., Lunt, D. J., and Otto-Bliesner, B. L.: Pliocene and Eocene provide best analogs for near-future climates, PNAS, 115, 13288–13293, https://doi.org/10.1073/pnas.1809600115, 2018.</w:t>
+      </w:r>
+    </w:p>
+    <w:p>
+      <w:pPr>
+        <w:pStyle w:val="Bibliography"/>
+      </w:pPr>
+      <w:r>
+        <w:t>Caldarescu, D. E., Sadatzki, H., Andersson, C., Schäfer, P., Fortunato, H., and Meckler, A. N.: Clumped isotope thermometry in bivalve shells: A tool for reconstructing seasonal upwelling, Geochimica et Cosmochimica Acta, 294, 174–191, https://doi.org/10.1016/j.gca.2020.11.019, 2021.</w:t>
+      </w:r>
+    </w:p>
+    <w:p>
+      <w:pPr>
+        <w:pStyle w:val="Bibliography"/>
+      </w:pPr>
+      <w:r>
+        <w:lastRenderedPageBreak/>
+        <w:t>Carré, M. and Cheddadi, R.: Seasonality in long-term climate change, Quaternaire. Revue de l’Association française pour l’étude du Quaternaire, 28, 173–177, https://doi.org/10.4000/quaternaire.8018, 2017.</w:t>
+      </w:r>
+    </w:p>
+    <w:p>
+      <w:pPr>
+        <w:pStyle w:val="Bibliography"/>
+      </w:pPr>
+      <w:r>
+        <w:t>De Winter, N., Snoeck, C., and Claeys, P.: Seasonal cyclicity in trace elements and stable isotopes of modern horse enamel, PLoS ONE, 11, 1, https://doi.org/10.1371/journal.pone.0166678, 2016.</w:t>
+      </w:r>
+    </w:p>
+    <w:p>
+      <w:pPr>
+        <w:pStyle w:val="Bibliography"/>
+      </w:pPr>
+      <w:r>
+        <w:t>Evans, M. N., Tolwinski-Ward, S. E., Thompson, D. M., and Anchukaitis, K. J.: Applications of proxy system modeling in high resolution paleoclimatology, Quaternary Science Reviews, 76, 16–28, https://doi.org/10.1016/j.quascirev.2013.05.024, 2013.</w:t>
+      </w:r>
+    </w:p>
+    <w:p>
+      <w:pPr>
+        <w:pStyle w:val="Bibliography"/>
+      </w:pPr>
+      <w:r>
+        <w:t>Franke, J., Brönnimann, S., Bhend, J., and Brugnara, Y.: A monthly global paleo-reanalysis of the atmosphere from 1600 to 2005 for studying past climatic variations, Sci Data, 4, 170076, https://doi.org/10.1038/sdata.2017.76, 2017.</w:t>
+      </w:r>
+    </w:p>
+    <w:p>
+      <w:pPr>
+        <w:pStyle w:val="Bibliography"/>
+      </w:pPr>
+      <w:r>
+        <w:t>Fricke, H. C., Clyde, W. C., and O’Neil, J. R.: Intra-tooth variations in δ 18 O (PO 4) of mammalian tooth enamel as a record of seasonal variations in continental climate variables, Geochimica et Cosmochimica Acta, 62, 1839–1850, 1998.</w:t>
+      </w:r>
+    </w:p>
+    <w:p>
+      <w:pPr>
+        <w:pStyle w:val="Bibliography"/>
+      </w:pPr>
+      <w:r>
+        <w:t>Gagan, M. K., Chivas, A. R., and Isdale, P. J.: High-resolution isotopic records from corals using ocean temperature and mass-spawning chronometers, Earth and Planetary Science Letters, 121, 549–558, https://doi.org/10.1016/0012-821X(94)90090-6, 1994.</w:t>
+      </w:r>
+    </w:p>
+    <w:p>
+      <w:pPr>
+        <w:pStyle w:val="Bibliography"/>
+      </w:pPr>
+      <w:r>
+        <w:t>Garbelli, C., Angiolini, L., Posenato, R., Harper, E. M., Lamare, M. D., Shi, G. R., and Shen, S.: Isotopic time-series (δ13C and δ18O) obtained from the columnar layer of Permian brachiopod shells are a reliable archive of seasonal variations, Palaeogeography, Palaeoclimatology, Palaeoecology, 607, 111264, https://doi.org/10.1016/j.palaeo.2022.111264, 2022.</w:t>
+      </w:r>
+    </w:p>
+    <w:p>
+      <w:pPr>
+        <w:pStyle w:val="Bibliography"/>
+      </w:pPr>
+      <w:r>
+        <w:t>Goudsmit-Harzevoort, B., Lansu, A., Baatsen, M. L. J., von der Heydt, A. S., de Winter, N. J., Zhang, Y., Abe-Ouchi, A., de Boer, A., Chan, W.-L., Donnadieu, Y., Hutchinson, D. K., Knorr, G., Ladant, J.-B., Morozova, P., Niezgodzki, I., Steinig, S., Tripati, A., Zhang, Z., Zhu, J., and Ziegler, M.: The Relationship Between the Global Mean Deep-Sea and Surface Temperature During the Early Eocene, Paleoceanography and Paleoclimatology, 38, e2022PA004532, https://doi.org/10.1029/2022PA004532, 2023.</w:t>
+      </w:r>
+    </w:p>
+    <w:p>
+      <w:pPr>
+        <w:pStyle w:val="Bibliography"/>
+      </w:pPr>
+      <w:r>
+        <w:t>Hakim, G. J., Emile-Geay, J., Steig, E. J., Noone, D., Anderson, D. M., Tardif, R., Steiger, N., and Perkins, W. A.: The last millennium climate reanalysis project: Framework and first results, Journal of Geophysical Research: Atmospheres, 121, 6745–6764, https://doi.org/10.1002/2016JD024751, 2016.</w:t>
+      </w:r>
+    </w:p>
+    <w:p>
+      <w:pPr>
+        <w:pStyle w:val="Bibliography"/>
+      </w:pPr>
+      <w:r>
+        <w:t>Hao, S., Zhang, X., Duan, Y., Gowan, E. J., Zhu, J., Cauquoin, A., Chen, J., Werner, M., and Chen, F.: Model seasonal and proxy spatial biases revealed by assimilated mid-Holocene seasonal temperatures, Science Bulletin, 70, 2014–2022, https://doi.org/10.1016/j.scib.2025.03.039, 2025.</w:t>
+      </w:r>
+    </w:p>
+    <w:p>
+      <w:pPr>
+        <w:pStyle w:val="Bibliography"/>
+      </w:pPr>
+      <w:r>
+        <w:lastRenderedPageBreak/>
+        <w:t>He, T., Kemp, D. B., Li, J., and Ruhl, M.: Paleoenvironmental changes across the Mesozoic–Paleogene hyperthermal events, Global and Planetary Change, 222, 104058, https://doi.org/10.1016/j.gloplacha.2023.104058, 2023.</w:t>
+      </w:r>
+    </w:p>
+    <w:p>
+      <w:pPr>
+        <w:pStyle w:val="Bibliography"/>
+      </w:pPr>
+      <w:r>
+        <w:t>Henkes, G. A., Passey, B. H., Grossman, E. L., Shenton, B. J., Yancey, T. E., and Pérez-Huerta, A.: Temperature evolution and the oxygen isotope composition of Phanerozoic oceans from carbonate clumped isotope thermometry, Earth and Planetary Science Letters, 490, 40–50, https://doi.org/10.1016/j.epsl.2018.02.001, 2018.</w:t>
+      </w:r>
+    </w:p>
+    <w:p>
+      <w:pPr>
+        <w:pStyle w:val="Bibliography"/>
+      </w:pPr>
+      <w:r>
+        <w:t>von der Heydt, A. S., Ashwin, P., Camp, C. D., Crucifix, M., Dijkstra, H. A., Ditlevsen, P., and Lenton, T. M.: Quantification and interpretation of the climate variability record, Global and Planetary Change, 197, 103399, https://doi.org/10.1016/j.gloplacha.2020.103399, 2021.</w:t>
+      </w:r>
+    </w:p>
+    <w:p>
+      <w:pPr>
+        <w:pStyle w:val="Bibliography"/>
+      </w:pPr>
+      <w:r>
+        <w:t>IPCC: Climate Change 2021: The Physical Science Basis. Contribution of Working Group I to the Sixth Assessment Report of the Intergovernmental Panel on Climate Change, edited by: Masson-Delmotte, V., Zhai, P., Pirani, A., Connors, S. L., Péan, C., Berger, S., Caud, N., Chen, Y., Goldfarb, L., Gomis, M. I., Huang, M., Leitzell, K., Lonnoy, E., Matthews, J. B. R., Maycock, T. K., Waterfield, T., Yelekçi, Ö., Yu, R., and Zhou, B., Cambridge University Press, 2021.</w:t>
+      </w:r>
+    </w:p>
+    <w:p>
+      <w:pPr>
+        <w:pStyle w:val="Bibliography"/>
+      </w:pPr>
+      <w:r>
+        <w:t>Ivany, L. C.: Reconstructing paleoseasonality from accretionary skeletal carbonates—challenges and opportunities, The Paleontological Society Papers, 18, 133–166, 2012.</w:t>
+      </w:r>
+    </w:p>
+    <w:p>
+      <w:pPr>
+        <w:pStyle w:val="Bibliography"/>
+      </w:pPr>
+      <w:r>
+        <w:t>Ivany, L. C. and Judd, E. J.: Deciphering Temperature Seasonality in Earth’s Ancient Oceans, Annual Review of Earth and Planetary Sciences, 50, 123–152, https://doi.org/10.1146/annurev-earth-032320-095156, 2022.</w:t>
+      </w:r>
+    </w:p>
+    <w:p>
+      <w:pPr>
+        <w:pStyle w:val="Bibliography"/>
+      </w:pPr>
+      <w:r>
+        <w:t>Ivany, L. C. and Runnegar, B.: Early Permian seasonality from bivalve δ18O and implications for the oxygen isotopic composition of seawater, Geology, 38, 1027–1030, 2010.</w:t>
+      </w:r>
+    </w:p>
+    <w:p>
+      <w:pPr>
+        <w:pStyle w:val="Bibliography"/>
+      </w:pPr>
+      <w:r>
+        <w:t>Judd, E. J., Bhattacharya, T., and Ivany, L. C.: A Dynamical Framework for Interpreting Ancient Sea Surface Temperatures, Geophysical Research Letters, 47, e2020GL089044, https://doi.org/10.1029/2020GL089044, 2020.</w:t>
+      </w:r>
+    </w:p>
+    <w:p>
+      <w:pPr>
+        <w:pStyle w:val="Bibliography"/>
+      </w:pPr>
+      <w:r>
+        <w:t>Judd, E. J., Tierney, J. E., Lunt, D. J., Montañez, I. P., Huber, B. T., Wing, S. L., and Valdes, P. J.: A 485-million-year history of Earth’s surface temperature, Science, 385, eadk3705, https://doi.org/10.1126/science.adk3705, 2024.</w:t>
+      </w:r>
+    </w:p>
+    <w:p>
+      <w:pPr>
+        <w:pStyle w:val="Bibliography"/>
+      </w:pPr>
+      <w:r>
+        <w:t>Kalman, R. E.: A New Approach to Linear Filtering and Prediction Problems, J. Basic Eng, 82, 35–45, https://doi.org/10.1115/1.3662552, 1960.</w:t>
+      </w:r>
+    </w:p>
+    <w:p>
+      <w:pPr>
+        <w:pStyle w:val="Bibliography"/>
+      </w:pPr>
+      <w:r>
+        <w:t>King, J. M., Anchukaitis, K. J., Tierney, J. E., Hakim, G. J., Emile-Geay, J., Zhu, F., and Wilson, R.: A Data Assimilation Approach to Last Millennium Temperature Field Reconstruction Using a Limited High-Sensitivity Proxy Network, https://doi.org/10.1175/JCLI-D-20-0661.1, 2021.</w:t>
+      </w:r>
+    </w:p>
+    <w:p>
+      <w:pPr>
+        <w:pStyle w:val="Bibliography"/>
+      </w:pPr>
+      <w:r>
+        <w:lastRenderedPageBreak/>
+        <w:t>Lazareth, C. E., Willenz, P., Navez, J., Keppens, E., Dehairs, F., and André, L.: Sclerosponges as a new potential recorder of environmental changes: Lead in Ceratoporella nicholsoni, Geology, 28, 515–518, 2000.</w:t>
+      </w:r>
+    </w:p>
+    <w:p>
+      <w:pPr>
+        <w:pStyle w:val="Bibliography"/>
+      </w:pPr>
+      <w:r>
+        <w:t>Liu, Z., Zhu, J., Rosenthal, Y., Zhang, X., Otto-Bliesner, B. L., Timmermann, A., Smith, R. S., Lohmann, G., Zheng, W., and Elison Timm, O.: The Holocene temperature conundrum, Proceedings of the National Academy of Sciences, 111, E3501–E3505, https://doi.org/10.1073/pnas.1407229111, 2014.</w:t>
+      </w:r>
+    </w:p>
+    <w:p>
+      <w:pPr>
+        <w:pStyle w:val="Bibliography"/>
+      </w:pPr>
+      <w:r>
+        <w:t>Lunt, D. J., Otto-Bliesner, B. L., Brierley, C., Haywood, A., Inglis, G. N., Izumi, K., Kageyama, M., Kaufman, D., Mauritsen, T., McClymont, E. L., Salzmann, U., Steinig, S., Tierney, J. E., Zhao, A., and Zhu, J.: Paleoclimate data provide constraints on climate models’ large-scale response to past CO2 changes, Commun Earth Environ, 5, 419, https://doi.org/10.1038/s43247-024-01531-3, 2024.</w:t>
+      </w:r>
+    </w:p>
+    <w:p>
+      <w:pPr>
+        <w:pStyle w:val="Bibliography"/>
+      </w:pPr>
+      <w:r>
+        <w:t>Mann, M. E., Rutherford, S., Wahl, E., and Ammann, C.: Robustness of proxy-based climate field reconstruction methods, Journal of Geophysical Research: Atmospheres, 112, https://doi.org/10.1029/2006JD008272, 2007.</w:t>
+      </w:r>
+    </w:p>
+    <w:p>
+      <w:pPr>
+        <w:pStyle w:val="Bibliography"/>
+      </w:pPr>
+      <w:r>
+        <w:t>McCulloch, M. T., Winter, A., Sherman, C. E., and Trotter, J. A.: 300 years of sclerosponge thermometry shows global warming has exceeded 1.5 °C, Nat. Clim. Chang., 14, 171–177, https://doi.org/10.1038/s41558-023-01919-7, 2024.</w:t>
+      </w:r>
+    </w:p>
+    <w:p>
+      <w:pPr>
+        <w:pStyle w:val="Bibliography"/>
+      </w:pPr>
+      <w:r>
+        <w:t>Meckler, A. N., Sexton, P. F., Piasecki, A. M., Leutert, T. J., Marquardt, J., Ziegler, M., Agterhuis, T., Lourens, L. J., Rae, J. W. B., Barnet, J., Tripati, A., and Bernasconi, S. M.: Cenozoic evolution of deep ocean temperature from clumped isotope thermometry, Science, 377, 86–90, https://doi.org/10.1126/science.abk0604, 2022.</w:t>
+      </w:r>
+    </w:p>
+    <w:p>
+      <w:pPr>
+        <w:pStyle w:val="Bibliography"/>
+      </w:pPr>
+      <w:r>
+        <w:t>Meinshausen, M., Nicholls, Z. R. J., Lewis, J., Gidden, M. J., Vogel, E., Freund, M., Beyerle, U., Gessner, C., Nauels, A., Bauer, N., Canadell, J. G., Daniel, J. S., John, A., Krummel, P. B., Luderer, G., Meinshausen, N., Montzka, S. A., Rayner, P. J., Reimann, S., Smith, S. J., van den Berg, M., Velders, G. J. M., Vollmer, M. K., and Wang, R. H. J.: The shared socio-economic pathway (SSP) greenhouse gas concentrations and their extensions to 2500, Geoscientific Model Development, 13, 3571–3605, https://doi.org/10.5194/gmd-13-3571-2020, 2020.</w:t>
+      </w:r>
+    </w:p>
+    <w:p>
+      <w:pPr>
+        <w:pStyle w:val="Bibliography"/>
+      </w:pPr>
+      <w:r>
+        <w:t>Mii, H.-S. and Grossman, E. L.: Late Pennsylvanian seasonality reflected in the 18O and elemental composition of a brachiopod shell, Geology, 22, 661–664, https://doi.org/10.1130/0091-7613(1994)022%253C0661:LPSRIT%253E2.3.CO;2, 1994.</w:t>
+      </w:r>
+    </w:p>
+    <w:p>
+      <w:pPr>
+        <w:pStyle w:val="Bibliography"/>
+      </w:pPr>
+      <w:r>
+        <w:t>Okazaki, A. and Yoshimura, K.: Development and evaluation of a system of proxy data assimilation for paleoclimate reconstruction, Climate of the Past, 13, 379–393, https://doi.org/10.5194/cp-13-379-2017, 2017.</w:t>
+      </w:r>
+    </w:p>
+    <w:p>
+      <w:pPr>
+        <w:pStyle w:val="Bibliography"/>
+      </w:pPr>
+      <w:r>
+        <w:t>Osman, M. B., Tierney, J. E., Zhu, J., Tardif, R., Hakim, G. J., King, J., and Poulsen, C. J.: Globally resolved surface temperatures since the Last Glacial Maximum, Nature, 599, 239–244, https://doi.org/10.1038/s41586-021-03984-4, 2021.</w:t>
+      </w:r>
+    </w:p>
+    <w:p>
+      <w:pPr>
+        <w:pStyle w:val="Bibliography"/>
+      </w:pPr>
+      <w:r>
+        <w:lastRenderedPageBreak/>
+        <w:t>Posenato, R., Crippa, G., de Winter, N. J., Frijia, G., and Kaskes, P.: Microstructures and sclerochronology of exquisitely preserved Lower Jurassic lithiotid bivalves: Paleobiological and paleoclimatic significance, Palaeogeography, Palaeoclimatology, Palaeoecology, 602, 111162, https://doi.org/10.1016/j.palaeo.2022.111162, 2022.</w:t>
+      </w:r>
+    </w:p>
+    <w:p>
+      <w:pPr>
+        <w:pStyle w:val="Bibliography"/>
+      </w:pPr>
+      <w:r>
+        <w:t>Sharp, Z. D. and Cerling, T. E.: Fossil isotope records of seasonal climate and ecology: straight from the horse’s mouth, Geology, 26, 219–222, 1998.</w:t>
+      </w:r>
+    </w:p>
+    <w:p>
+      <w:pPr>
+        <w:pStyle w:val="Bibliography"/>
+      </w:pPr>
+      <w:r>
+        <w:t>Steiger, N. J., Hakim, G. J., Steig, E. J., Battisti, D. S., and Roe, G. H.: Assimilation of Time-Averaged Pseudoproxies for Climate Reconstruction, Journal of Climate, 27, 426–441, https://doi.org/10.1175/JCLI-D-12-00693.1, 2014.</w:t>
+      </w:r>
+    </w:p>
+    <w:p>
+      <w:pPr>
+        <w:pStyle w:val="Bibliography"/>
+      </w:pPr>
+      <w:r>
+        <w:t>Tierney, J. E., Poulsen, C. J., Montañez, I. P., Bhattacharya, T., Feng, R., Ford, H. L., Hönisch, B., Inglis, G. N., Petersen, S. V., Sagoo, N., Tabor, C. R., Thirumalai, K., Zhu, J., Burls, N. J., Foster, G. L., Goddéris, Y., Huber, B. T., Ivany, L. C., Turner, S. K., Lunt, D. J., McElwain, J. C., Mills, B. J. W., Otto-Bliesner, B. L., Ridgwell, A., and Zhang, Y. G.: Past climates inform our future, Science, 370, https://doi.org/10.1126/science.aay3701, 2020.</w:t>
+      </w:r>
+    </w:p>
+    <w:p>
+      <w:pPr>
+        <w:pStyle w:val="Bibliography"/>
+      </w:pPr>
+      <w:r>
+        <w:t>Tierney, J. E., Judd, E. J., Osman, M. B., King, J. M., Truax, O. J., Steiger, N. J., Amrhein, D. E., and Anchukaitis, K. J.: Advances in Paleoclimate Data Assimilation, Annual Review of Earth and Planetary Sciences, 53, 625–650, https://doi.org/10.1146/annurev-earth-032320-064209, 2025.</w:t>
+      </w:r>
+    </w:p>
+    <w:p>
+      <w:pPr>
+        <w:pStyle w:val="Bibliography"/>
+      </w:pPr>
+      <w:r>
+        <w:t>Van Rampelbergh, M., Verheyden, S., Allan, M., Quinif, Y., Cheng, H., Edwards, L., Keppens, E., and Claeys, P.: A 500 year seasonally resolved δ&amp;lt;sup&amp;gt;18&amp;lt;/sup&amp;gt;O and δ&amp;lt;sup&amp;gt;13&amp;lt;/sup&amp;gt;C, layer thickness and calcite fabric record from a speleothem deposited in equilibrium of the Han-sur-Lesse cave, Belgium, Climate of the Past Discussions, 10, 4149–4190, https://doi.org/10.5194/cpd-10-4149-2014, 2014a.</w:t>
+      </w:r>
+    </w:p>
+    <w:p>
+      <w:pPr>
+        <w:pStyle w:val="Bibliography"/>
+      </w:pPr>
+      <w:r>
+        <w:t>Van Rampelbergh, M., Verheyden, S., Allan, M., Quinif, Y., Keppens, E., and Claeys, P.: Seasonal variations recorded in cave monitoring results and a 10 year monthly resolved speleothem &amp;amp;delta;&amp;lt;sup&amp;gt;18&amp;lt;/sup&amp;gt;O and &amp;amp;delta;&amp;lt;sup&amp;gt;13&amp;lt;/sup&amp;gt;C record from the Han-sur-Lesse cave, Belgium, Climate of the Past Discussions, 10, 1821–1856, https://doi.org/10.5194/cpd-10-1821-2014, 2014b.</w:t>
+      </w:r>
+    </w:p>
+    <w:p>
+      <w:pPr>
+        <w:pStyle w:val="Bibliography"/>
+      </w:pPr>
+      <w:r>
+        <w:t>Vansteenberge, S., Winter, N. de, Sinnesael, M., Verheyden, S., Goderis, S., Malderen, S. J. M. V., Vanhaecke, F., and Claeys, P.: Reconstructing seasonality through stable isotope and trace element analysis of the Proserpine stalagmite, Han-sur-Lesse Cave, Belgium: indications for climate-driven changes during the last 400 years, Climate of the Past Discussions, 1–32, https://doi.org/10.5194/cp-2019-78, 2019.</w:t>
+      </w:r>
+    </w:p>
+    <w:p>
+      <w:pPr>
+        <w:pStyle w:val="Bibliography"/>
+      </w:pPr>
+      <w:r>
+        <w:t>Watanabe, T., Winter, A., and Oba, T.: Seasonal changes in sea surface temperature and salinity during the Little Ice Age in the Caribbean Sea deduced from Mg/Ca and 18O/16O ratios in corals, Marine Geology, 173, 21–35, 2001.</w:t>
+      </w:r>
+    </w:p>
+    <w:p>
+      <w:pPr>
+        <w:pStyle w:val="Bibliography"/>
+      </w:pPr>
+      <w:r>
+        <w:lastRenderedPageBreak/>
+        <w:t>Westerhold, T., Marwan, N., Drury, A. J., Liebrand, D., Agnini, C., Anagnostou, E., Barnet, J. S. K., Bohaty, S. M., De Vleeschouwer, D., Florindo, F., Frederichs, T., Hodell, D. A., Holbourn, A. E., Kroon, D., Lauretano, V., Littler, K., Lourens, L. J., Lyle, M., Pälike, H., Röhl, U., Tian, J., Wilkens, R. H., Wilson, P. A., and Zachos, J. C.: An astronomically dated record of Earth’s climate and its predictability over the last 66 million years, Science, 369, 1383–1387, https://doi.org/10.1126/science.aba6853, 2020.</w:t>
+      </w:r>
+    </w:p>
+    <w:p>
+      <w:pPr>
+        <w:pStyle w:val="Bibliography"/>
+      </w:pPr>
+      <w:r>
+        <w:t>de Winter, N. J., Goderis, S., Dehairs, F., Jagt, J. W. M., Fraaije, R. H. B., Van Malderen, S. J. M., Vanhaecke, F., and Claeys, P.: Tropical seasonality in the late Campanian (late Cretaceous): Comparison between multiproxy records from three bivalve taxa from Oman, Palaeogeography, Palaeoclimatology, Palaeoecology, 485, 740–760, https://doi.org/10.1016/j.palaeo.2017.07.031, 2017.</w:t>
+      </w:r>
+    </w:p>
+    <w:p>
+      <w:pPr>
+        <w:pStyle w:val="Bibliography"/>
+      </w:pPr>
+      <w:r>
+        <w:t>de Winter, N. J., Goderis, S., Malderen, S. J. M. V., Sinnesael, M., Vansteenberge, S., Snoeck, C., Belza, J., Vanhaecke, F., and Claeys, P.: Subdaily-Scale Chemical Variability in a Torreites Sanchezi Rudist Shell: Implications for Rudist Paleobiology and the Cretaceous Day-Night Cycle, Paleoceanography and Paleoclimatology, 35, e2019PA003723, https://doi.org/10.1029/2019PA003723, 2020.</w:t>
+      </w:r>
+    </w:p>
+    <w:p>
+      <w:pPr>
+        <w:pStyle w:val="Bibliography"/>
+      </w:pPr>
+      <w:r>
+        <w:t>de Winter, N. J., Müller, I. A., Kocken, I. J., Thibault, N., Ullmann, C. V., Farnsworth, A., Lunt, D. J., Claeys, P., and Ziegler, M.: Absolute seasonal temperature estimates from clumped isotopes in bivalve shells suggest warm and variable greenhouse climate, Commun Earth Environ, 2, 1–8, https://doi.org/10.1038/s43247-021-00193-9, 2021.</w:t>
+      </w:r>
+    </w:p>
+    <w:p>
+      <w:pPr>
+        <w:pStyle w:val="Bibliography"/>
+      </w:pPr>
+      <w:r>
+        <w:t>de Winter, N. J., Witbaard, R., Kocken, I. J., Müller, I. A., Guo, J., Goudsmit, B., and Ziegler, M.: Temperature Dependence of Clumped Isotopes (∆47) in Aragonite, Geophysical Research Letters, 49, e2022GL099479, https://doi.org/10.1029/2022GL099479, 2022.</w:t>
+      </w:r>
+    </w:p>
+    <w:p>
+      <w:pPr>
         <w:jc w:val="both"/>
         <w:rPr>
           <w:lang w:val="en-GB"/>
@@ -822,63 +3599,7 @@
         <w:rPr>
           <w:lang w:val="en-GB"/>
         </w:rPr>
-        <w:t>Which proxy</w:t>
-      </w:r>
-      <w:r>
-        <w:rPr>
-          <w:lang w:val="en-GB"/>
-        </w:rPr>
-        <w:t>(-forward model)</w:t>
-      </w:r>
-      <w:r>
-        <w:rPr>
-          <w:lang w:val="en-GB"/>
-        </w:rPr>
-        <w:t xml:space="preserve"> improvements </w:t>
-      </w:r>
-      <w:r>
-        <w:rPr>
-          <w:lang w:val="en-GB"/>
-        </w:rPr>
-        <w:t>are the best to focus on to improve our ground-truth information for model assessment?</w:t>
-      </w:r>
-    </w:p>
-    <w:p>
-      <w:pPr>
-        <w:pStyle w:val="ListParagraph"/>
-        <w:numPr>
-          <w:ilvl w:val="0"/>
-          <w:numId w:val="1"/>
-        </w:numPr>
-        <w:jc w:val="both"/>
-        <w:rPr>
-          <w:lang w:val="en-GB"/>
-        </w:rPr>
-      </w:pPr>
-      <w:r>
-        <w:rPr>
-          <w:lang w:val="en-GB"/>
-        </w:rPr>
-        <w:t>What model biases can be highlighted and how might they be addressed?</w:t>
-      </w:r>
-    </w:p>
-    <w:p>
-      <w:pPr>
-        <w:pStyle w:val="ListParagraph"/>
-        <w:numPr>
-          <w:ilvl w:val="0"/>
-          <w:numId w:val="1"/>
-        </w:numPr>
-        <w:jc w:val="both"/>
-        <w:rPr>
-          <w:lang w:val="en-GB"/>
-        </w:rPr>
-      </w:pPr>
-      <w:r>
-        <w:rPr>
-          <w:lang w:val="en-GB"/>
-        </w:rPr>
-        <w:t>Any technical improvements in the DA script needed to better assemble these data types?</w:t>
+        <w:fldChar w:fldCharType="end"/>
       </w:r>
     </w:p>
     <w:sectPr>
@@ -1614,7 +4335,6 @@
   <w:style w:type="character" w:default="1" w:styleId="DefaultParagraphFont">
     <w:name w:val="Default Paragraph Font"/>
     <w:uiPriority w:val="1"/>
-    <w:semiHidden/>
     <w:unhideWhenUsed/>
   </w:style>
   <w:style w:type="table" w:default="1" w:styleId="TableNormal">
@@ -1928,6 +4648,17 @@
       <w:spacing w:val="5"/>
     </w:rPr>
   </w:style>
+  <w:style w:type="paragraph" w:styleId="Bibliography">
+    <w:name w:val="Bibliography"/>
+    <w:basedOn w:val="Normal"/>
+    <w:next w:val="Normal"/>
+    <w:uiPriority w:val="37"/>
+    <w:unhideWhenUsed/>
+    <w:rsid w:val="00B053FA"/>
+    <w:pPr>
+      <w:spacing w:after="240" w:line="240" w:lineRule="auto"/>
+    </w:pPr>
+  </w:style>
 </w:styles>
 </file>
 

</xml_diff>

<commit_message>
Minor updates to updating functions to show intermediate K matrix Update to manuscript
</commit_message>
<xml_diff>
--- a/MS/Seasonal_DA_MS_v1.docx
+++ b/MS/Seasonal_DA_MS_v1.docx
@@ -4145,15 +4145,7 @@
           <w:szCs w:val="22"/>
           <w:lang w:val="en-GB"/>
         </w:rPr>
-        <w:t>ontogen</w:t>
-      </w:r>
-      <w:r>
-        <w:rPr>
-          <w:sz w:val="22"/>
-          <w:szCs w:val="22"/>
-          <w:lang w:val="en-GB"/>
-        </w:rPr>
-        <w:t xml:space="preserve">etically oldest </w:t>
+        <w:t xml:space="preserve">ontogenetically oldest </w:t>
       </w:r>
       <w:r>
         <w:rPr>
@@ -4244,15 +4236,7 @@
           <w:szCs w:val="22"/>
           <w:lang w:val="en-GB"/>
         </w:rPr>
-        <w:t>ontogenetically oldest</w:t>
-      </w:r>
-      <w:r>
-        <w:rPr>
-          <w:sz w:val="22"/>
-          <w:szCs w:val="22"/>
-          <w:lang w:val="en-GB"/>
-        </w:rPr>
-        <w:t xml:space="preserve"> </w:t>
+        <w:t xml:space="preserve">ontogenetically oldest </w:t>
       </w:r>
       <w:r>
         <w:rPr>
@@ -4806,6 +4790,7 @@
           <w:lang w:val="en-GB"/>
         </w:rPr>
       </w:pPr>
+      <w:commentRangeStart w:id="1"/>
       <w:r>
         <w:rPr>
           <w:b/>
@@ -4814,7 +4799,24 @@
           <w:szCs w:val="22"/>
           <w:lang w:val="en-GB"/>
         </w:rPr>
-        <w:t>Figure 1</w:t>
+        <w:t xml:space="preserve">Figure </w:t>
+      </w:r>
+      <w:commentRangeEnd w:id="1"/>
+      <w:r>
+        <w:rPr>
+          <w:rStyle w:val="CommentReference"/>
+        </w:rPr>
+        <w:commentReference w:id="1"/>
+      </w:r>
+      <w:r>
+        <w:rPr>
+          <w:b/>
+          <w:bCs/>
+          <w:sz w:val="22"/>
+          <w:szCs w:val="22"/>
+          <w:lang w:val="en-GB"/>
+        </w:rPr>
+        <w:t>1</w:t>
       </w:r>
       <w:r>
         <w:rPr>
@@ -7442,28 +7444,64 @@
       <w:pPr>
         <w:jc w:val="both"/>
         <w:rPr>
-          <w:sz w:val="22"/>
-          <w:szCs w:val="22"/>
-          <w:lang w:val="en-GB"/>
-        </w:rPr>
-      </w:pPr>
-      <w:r>
-        <w:rPr>
           <w:b/>
           <w:bCs/>
           <w:sz w:val="22"/>
           <w:szCs w:val="22"/>
-          <w:lang w:val="en-GB"/>
-        </w:rPr>
-        <w:t>Figure 5</w:t>
-      </w:r>
-      <w:r>
-        <w:rPr>
-          <w:sz w:val="22"/>
-          <w:szCs w:val="22"/>
-          <w:lang w:val="en-GB"/>
-        </w:rPr>
-        <w:t>: Flow chart DA routine</w:t>
+          <w:lang w:val="en-US"/>
+        </w:rPr>
+      </w:pPr>
+      <w:r>
+        <w:rPr>
+          <w:b/>
+          <w:bCs/>
+          <w:noProof/>
+          <w:sz w:val="22"/>
+          <w:szCs w:val="22"/>
+          <w:lang w:val="en-US"/>
+        </w:rPr>
+        <w:lastRenderedPageBreak/>
+        <w:drawing>
+          <wp:inline distT="0" distB="0" distL="0" distR="0" wp14:anchorId="5FC595C7" wp14:editId="3621FBEB">
+            <wp:extent cx="5074930" cy="7239015"/>
+            <wp:effectExtent l="0" t="0" r="0" b="0"/>
+            <wp:docPr id="1465227967" name="Picture 1" descr="A diagram of a scientific experiment&#10;&#10;AI-generated content may be incorrect."/>
+            <wp:cNvGraphicFramePr>
+              <a:graphicFrameLocks xmlns:a="http://schemas.openxmlformats.org/drawingml/2006/main" noChangeAspect="1"/>
+            </wp:cNvGraphicFramePr>
+            <a:graphic xmlns:a="http://schemas.openxmlformats.org/drawingml/2006/main">
+              <a:graphicData uri="http://schemas.openxmlformats.org/drawingml/2006/picture">
+                <pic:pic xmlns:pic="http://schemas.openxmlformats.org/drawingml/2006/picture">
+                  <pic:nvPicPr>
+                    <pic:cNvPr id="1465227967" name="Picture 1" descr="A diagram of a scientific experiment&#10;&#10;AI-generated content may be incorrect."/>
+                    <pic:cNvPicPr/>
+                  </pic:nvPicPr>
+                  <pic:blipFill>
+                    <a:blip r:embed="rId14" cstate="print">
+                      <a:extLst>
+                        <a:ext uri="{28A0092B-C50C-407E-A947-70E740481C1C}">
+                          <a14:useLocalDpi xmlns:a14="http://schemas.microsoft.com/office/drawing/2010/main" val="0"/>
+                        </a:ext>
+                      </a:extLst>
+                    </a:blip>
+                    <a:stretch>
+                      <a:fillRect/>
+                    </a:stretch>
+                  </pic:blipFill>
+                  <pic:spPr>
+                    <a:xfrm>
+                      <a:off x="0" y="0"/>
+                      <a:ext cx="5074930" cy="7239015"/>
+                    </a:xfrm>
+                    <a:prstGeom prst="rect">
+                      <a:avLst/>
+                    </a:prstGeom>
+                  </pic:spPr>
+                </pic:pic>
+              </a:graphicData>
+            </a:graphic>
+          </wp:inline>
+        </w:drawing>
       </w:r>
     </w:p>
     <w:p>
@@ -7477,11 +7515,21 @@
       </w:pPr>
       <w:r>
         <w:rPr>
-          <w:sz w:val="22"/>
-          <w:szCs w:val="22"/>
-          <w:lang w:val="en-GB"/>
-        </w:rPr>
-        <w:t>2.2.1 Data pre-processing</w:t>
+          <w:b/>
+          <w:bCs/>
+          <w:sz w:val="22"/>
+          <w:szCs w:val="22"/>
+          <w:lang w:val="en-GB"/>
+        </w:rPr>
+        <w:t>Figure 5</w:t>
+      </w:r>
+      <w:r>
+        <w:rPr>
+          <w:sz w:val="22"/>
+          <w:szCs w:val="22"/>
+          <w:lang w:val="en-GB"/>
+        </w:rPr>
+        <w:t>: Flow chart DA routine</w:t>
       </w:r>
     </w:p>
     <w:p>
@@ -7499,23 +7547,7 @@
           <w:szCs w:val="22"/>
           <w:lang w:val="en-GB"/>
         </w:rPr>
-        <w:t>Data from both model simulations and reconstructions are pre-processed to align them on the same time and parameter scale. The default form in which we ass</w:t>
-      </w:r>
-      <w:r>
-        <w:rPr>
-          <w:sz w:val="22"/>
-          <w:szCs w:val="22"/>
-          <w:lang w:val="en-GB"/>
-        </w:rPr>
-        <w:t>imilated</w:t>
-      </w:r>
-      <w:r>
-        <w:rPr>
-          <w:sz w:val="22"/>
-          <w:szCs w:val="22"/>
-          <w:lang w:val="en-GB"/>
-        </w:rPr>
-        <w:t xml:space="preserve"> model outcomes with data is as means and variances of proxy values in monthly time bins.</w:t>
+        <w:t>2.2.1 Data pre-processing</w:t>
       </w:r>
     </w:p>
     <w:p>
@@ -7533,47 +7565,7 @@
           <w:szCs w:val="22"/>
           <w:lang w:val="en-GB"/>
         </w:rPr>
-        <w:t>On the model side, this means that model data from the area of interest has to first be extracted from model climate fields and then converted from climate parameter into proxy space.</w:t>
-      </w:r>
-      <w:r>
-        <w:rPr>
-          <w:sz w:val="22"/>
-          <w:szCs w:val="22"/>
-          <w:lang w:val="en-GB"/>
-        </w:rPr>
-        <w:t xml:space="preserve"> </w:t>
-      </w:r>
-      <w:r>
-        <w:rPr>
-          <w:sz w:val="22"/>
-          <w:szCs w:val="22"/>
-          <w:lang w:val="en-GB"/>
-        </w:rPr>
-        <w:t>The former was done by extracting</w:t>
-      </w:r>
-      <w:r>
-        <w:rPr>
-          <w:sz w:val="22"/>
-          <w:szCs w:val="22"/>
-          <w:lang w:val="en-GB"/>
-        </w:rPr>
-        <w:t xml:space="preserve"> and combining</w:t>
-      </w:r>
-      <w:r>
-        <w:rPr>
-          <w:sz w:val="22"/>
-          <w:szCs w:val="22"/>
-          <w:lang w:val="en-GB"/>
-        </w:rPr>
-        <w:t xml:space="preserve"> </w:t>
-      </w:r>
-      <w:r>
-        <w:rPr>
-          <w:sz w:val="22"/>
-          <w:szCs w:val="22"/>
-          <w:lang w:val="en-GB"/>
-        </w:rPr>
-        <w:t>values for the four ass</w:t>
+        <w:t>Data from both model simulations and reconstructions are pre-processed to align them on the same time and parameter scale. The default form in which we ass</w:t>
       </w:r>
       <w:r>
         <w:rPr>
@@ -7589,23 +7581,7 @@
           <w:szCs w:val="22"/>
           <w:lang w:val="en-GB"/>
         </w:rPr>
-        <w:t xml:space="preserve"> </w:t>
-      </w:r>
-      <w:r>
-        <w:rPr>
-          <w:sz w:val="22"/>
-          <w:szCs w:val="22"/>
-          <w:lang w:val="en-GB"/>
-        </w:rPr>
-        <w:t xml:space="preserve">climate </w:t>
-      </w:r>
-      <w:r>
-        <w:rPr>
-          <w:sz w:val="22"/>
-          <w:szCs w:val="22"/>
-          <w:lang w:val="en-GB"/>
-        </w:rPr>
-        <w:t>variables (SST, SAT, SSS and precipitation) from each grid cell in the area of interest for each month, if applicable combining outcomes from multiple models. The variance amongst values for the same climate parameter in the same month was taken as a measure of the uncertainty on the model simulation outcome and, together with the covariance between months, propagated through the routine.</w:t>
+        <w:t xml:space="preserve"> model outcomes with data is as means and variances of proxy values in monthly time bins.</w:t>
       </w:r>
     </w:p>
     <w:p>
@@ -7623,6 +7599,97 @@
           <w:szCs w:val="22"/>
           <w:lang w:val="en-GB"/>
         </w:rPr>
+        <w:lastRenderedPageBreak/>
+        <w:t>On the model side, this means that model data from the area of interest has to first be extracted from model climate fields and then converted from climate parameter into proxy space.</w:t>
+      </w:r>
+      <w:r>
+        <w:rPr>
+          <w:sz w:val="22"/>
+          <w:szCs w:val="22"/>
+          <w:lang w:val="en-GB"/>
+        </w:rPr>
+        <w:t xml:space="preserve"> </w:t>
+      </w:r>
+      <w:r>
+        <w:rPr>
+          <w:sz w:val="22"/>
+          <w:szCs w:val="22"/>
+          <w:lang w:val="en-GB"/>
+        </w:rPr>
+        <w:t>The former was done by extracting</w:t>
+      </w:r>
+      <w:r>
+        <w:rPr>
+          <w:sz w:val="22"/>
+          <w:szCs w:val="22"/>
+          <w:lang w:val="en-GB"/>
+        </w:rPr>
+        <w:t xml:space="preserve"> and combining</w:t>
+      </w:r>
+      <w:r>
+        <w:rPr>
+          <w:sz w:val="22"/>
+          <w:szCs w:val="22"/>
+          <w:lang w:val="en-GB"/>
+        </w:rPr>
+        <w:t xml:space="preserve"> </w:t>
+      </w:r>
+      <w:r>
+        <w:rPr>
+          <w:sz w:val="22"/>
+          <w:szCs w:val="22"/>
+          <w:lang w:val="en-GB"/>
+        </w:rPr>
+        <w:t>values for the four ass</w:t>
+      </w:r>
+      <w:r>
+        <w:rPr>
+          <w:sz w:val="22"/>
+          <w:szCs w:val="22"/>
+          <w:lang w:val="en-GB"/>
+        </w:rPr>
+        <w:t>imilated</w:t>
+      </w:r>
+      <w:r>
+        <w:rPr>
+          <w:sz w:val="22"/>
+          <w:szCs w:val="22"/>
+          <w:lang w:val="en-GB"/>
+        </w:rPr>
+        <w:t xml:space="preserve"> </w:t>
+      </w:r>
+      <w:r>
+        <w:rPr>
+          <w:sz w:val="22"/>
+          <w:szCs w:val="22"/>
+          <w:lang w:val="en-GB"/>
+        </w:rPr>
+        <w:t xml:space="preserve">climate </w:t>
+      </w:r>
+      <w:r>
+        <w:rPr>
+          <w:sz w:val="22"/>
+          <w:szCs w:val="22"/>
+          <w:lang w:val="en-GB"/>
+        </w:rPr>
+        <w:t>variables (SST, SAT, SSS and precipitation) from each grid cell in the area of interest for each month, if applicable combining outcomes from multiple models. The variance amongst values for the same climate parameter in the same month was taken as a measure of the uncertainty on the model simulation outcome and, together with the covariance between months, propagated through the routine.</w:t>
+      </w:r>
+    </w:p>
+    <w:p>
+      <w:pPr>
+        <w:jc w:val="both"/>
+        <w:rPr>
+          <w:sz w:val="22"/>
+          <w:szCs w:val="22"/>
+          <w:lang w:val="en-GB"/>
+        </w:rPr>
+      </w:pPr>
+      <w:r>
+        <w:rPr>
+          <w:sz w:val="22"/>
+          <w:szCs w:val="22"/>
+          <w:lang w:val="en-GB"/>
+        </w:rPr>
         <w:t xml:space="preserve">Outcomes were converted to the proxy domain using existing relationships between proxies and climate parameters. Clumped isotope values were </w:t>
       </w:r>
       <w:r>
@@ -7811,16 +7878,7 @@
           <w:szCs w:val="22"/>
           <w:lang w:val="en-GB"/>
         </w:rPr>
-        <w:t xml:space="preserve">associated “D47calib” package which allows us to propagate full uncertainties on and covariances between the input variables along with uncertainties on the </w:t>
-      </w:r>
-      <w:r>
-        <w:rPr>
-          <w:sz w:val="22"/>
-          <w:szCs w:val="22"/>
-          <w:lang w:val="en-GB"/>
-        </w:rPr>
-        <w:lastRenderedPageBreak/>
-        <w:t>clumped isotope calibration onto the end result. Carbonate stable oxygen isotope values were estimated from SST and SSS model outcomes by first estimating water oxygen isotopes (δ</w:t>
+        <w:t>associated “D47calib” package which allows us to propagate full uncertainties on and covariances between the input variables along with uncertainties on the clumped isotope calibration onto the end result. Carbonate stable oxygen isotope values were estimated from SST and SSS model outcomes by first estimating water oxygen isotopes (δ</w:t>
       </w:r>
       <w:r>
         <w:rPr>
@@ -9265,7 +9323,23 @@
           <w:rFonts w:ascii="Aptos" w:hAnsi="Aptos"/>
           <w:sz w:val="22"/>
         </w:rPr>
-        <w:t>(Caldarescu et al., 2021; de Winter et al., 2024)</w:t>
+        <w:t>(</w:t>
+      </w:r>
+      <w:proofErr w:type="spellStart"/>
+      <w:r>
+        <w:rPr>
+          <w:rFonts w:ascii="Aptos" w:hAnsi="Aptos"/>
+          <w:sz w:val="22"/>
+        </w:rPr>
+        <w:t>Caldarescu</w:t>
+      </w:r>
+      <w:proofErr w:type="spellEnd"/>
+      <w:r>
+        <w:rPr>
+          <w:rFonts w:ascii="Aptos" w:hAnsi="Aptos"/>
+          <w:sz w:val="22"/>
+        </w:rPr>
+        <w:t xml:space="preserve"> et al., 2021; de Winter et al., 2024)</w:t>
       </w:r>
       <w:r>
         <w:rPr>
@@ -9774,7 +9848,16 @@
           <w:szCs w:val="22"/>
           <w:lang w:val="en-GB"/>
         </w:rPr>
-        <w:t xml:space="preserve">and assigning all other values in the </w:t>
+        <w:t xml:space="preserve">and assigning all other </w:t>
+      </w:r>
+      <w:r>
+        <w:rPr>
+          <w:sz w:val="22"/>
+          <w:szCs w:val="22"/>
+          <w:lang w:val="en-GB"/>
+        </w:rPr>
+        <w:lastRenderedPageBreak/>
+        <w:t xml:space="preserve">values in the </w:t>
       </w:r>
       <w:r>
         <w:rPr>
@@ -10014,16 +10097,7 @@
           <w:szCs w:val="22"/>
           <w:lang w:val="en-US"/>
         </w:rPr>
-        <w:t xml:space="preserve"> is often produced by a stochastic process that can be approximated with a </w:t>
-      </w:r>
-      <w:r>
-        <w:rPr>
-          <w:sz w:val="22"/>
-          <w:szCs w:val="22"/>
-          <w:lang w:val="en-US"/>
-        </w:rPr>
-        <w:lastRenderedPageBreak/>
-        <w:t xml:space="preserve">normal distribution (e.g. shot noise in Faraday cups in mass spectrometry; </w:t>
+        <w:t xml:space="preserve"> is often produced by a stochastic process that can be approximated with a normal distribution (e.g. shot noise in Faraday cups in mass spectrometry; </w:t>
       </w:r>
       <w:r>
         <w:rPr>
@@ -11520,6 +11594,7 @@
           <w:szCs w:val="22"/>
           <w:lang w:val="en-US"/>
         </w:rPr>
+        <w:lastRenderedPageBreak/>
         <w:t>The posterior covariance matrix (</w:t>
       </w:r>
       <w:proofErr w:type="spellStart"/>
@@ -11905,7 +11980,6 @@
           <w:szCs w:val="22"/>
           <w:lang w:val="en-US"/>
         </w:rPr>
-        <w:lastRenderedPageBreak/>
         <w:t xml:space="preserve">Posterior monthly </w:t>
       </w:r>
       <w:r>
@@ -12396,7 +12470,7 @@
         </w:rPr>
         <w:t xml:space="preserve">The covariance on the posterior </w:t>
       </w:r>
-      <w:bookmarkStart w:id="1" w:name="_Hlk212814293"/>
+      <w:bookmarkStart w:id="2" w:name="_Hlk212814293"/>
       <w:r>
         <w:rPr>
           <w:sz w:val="22"/>
@@ -12439,7 +12513,7 @@
         </w:rPr>
         <w:t xml:space="preserve"> </w:t>
       </w:r>
-      <w:bookmarkEnd w:id="1"/>
+      <w:bookmarkEnd w:id="2"/>
       <w:r>
         <w:rPr>
           <w:sz w:val="22"/>
@@ -13547,6 +13621,7 @@
           <w:szCs w:val="22"/>
           <w:lang w:val="en-US"/>
         </w:rPr>
+        <w:lastRenderedPageBreak/>
         <w:t xml:space="preserve">With the data assimilation protocol in place, it becomes possible to test the effect of certain choices in data treatment and input on the assimilated result. We believe this important, because such choices (e.g. whether or not to fully propagate uncertainty, which model boundary conditions to use, and which calibration or transfer functions to use to relate between variables) are often made in the paleoclimate literature without strict consensus on best practices. </w:t>
       </w:r>
       <w:r>
@@ -13694,16 +13769,7 @@
           <w:szCs w:val="22"/>
           <w:lang w:val="en-GB"/>
         </w:rPr>
-        <w:t xml:space="preserve"> months based on their mean temperature, for </w:t>
-      </w:r>
-      <w:r>
-        <w:rPr>
-          <w:sz w:val="22"/>
-          <w:szCs w:val="22"/>
-          <w:lang w:val="en-GB"/>
-        </w:rPr>
-        <w:lastRenderedPageBreak/>
-        <w:t>e</w:t>
+        <w:t xml:space="preserve"> months based on their mean temperature, for e</w:t>
       </w:r>
       <w:r>
         <w:rPr>
@@ -14621,7 +14687,16 @@
           <w:szCs w:val="22"/>
           <w:lang w:val="en-GB"/>
         </w:rPr>
-        <w:t xml:space="preserve"> Assigning these probabilities to the observation matrix ensures that the weight of each datapoint in the assimilation is proportional to the chance that that datapoint belongs to the time bin in question. The data assimilation </w:t>
+        <w:t xml:space="preserve"> Assigning these probabilities to the observation </w:t>
+      </w:r>
+      <w:r>
+        <w:rPr>
+          <w:sz w:val="22"/>
+          <w:szCs w:val="22"/>
+          <w:lang w:val="en-GB"/>
+        </w:rPr>
+        <w:lastRenderedPageBreak/>
+        <w:t xml:space="preserve">matrix ensures that the weight of each datapoint in the assimilation is proportional to the chance that that datapoint belongs to the time bin in question. The data assimilation </w:t>
       </w:r>
       <w:r>
         <w:rPr>
@@ -14705,7 +14780,66 @@
           <w:szCs w:val="22"/>
           <w:lang w:val="en-GB"/>
         </w:rPr>
-        <w:t xml:space="preserve">while artificially varying uncertainties on </w:t>
+        <w:t>while artificially varying uncertainties on Δ</w:t>
+      </w:r>
+      <w:r>
+        <w:rPr>
+          <w:sz w:val="22"/>
+          <w:szCs w:val="22"/>
+          <w:vertAlign w:val="subscript"/>
+          <w:lang w:val="en-GB"/>
+        </w:rPr>
+        <w:t>47</w:t>
+      </w:r>
+      <w:r>
+        <w:rPr>
+          <w:sz w:val="22"/>
+          <w:szCs w:val="22"/>
+          <w:lang w:val="en-GB"/>
+        </w:rPr>
+        <w:t xml:space="preserve"> and δ</w:t>
+      </w:r>
+      <w:r>
+        <w:rPr>
+          <w:sz w:val="22"/>
+          <w:szCs w:val="22"/>
+          <w:vertAlign w:val="superscript"/>
+          <w:lang w:val="en-GB"/>
+        </w:rPr>
+        <w:t>18</w:t>
+      </w:r>
+      <w:r>
+        <w:rPr>
+          <w:sz w:val="22"/>
+          <w:szCs w:val="22"/>
+          <w:lang w:val="en-GB"/>
+        </w:rPr>
+        <w:t>O</w:t>
+      </w:r>
+      <w:r>
+        <w:rPr>
+          <w:sz w:val="22"/>
+          <w:szCs w:val="22"/>
+          <w:vertAlign w:val="subscript"/>
+          <w:lang w:val="en-US"/>
+        </w:rPr>
+        <w:t>c</w:t>
+      </w:r>
+      <w:r>
+        <w:rPr>
+          <w:sz w:val="22"/>
+          <w:szCs w:val="22"/>
+          <w:lang w:val="en-US"/>
+        </w:rPr>
+        <w:t xml:space="preserve"> in the likelihood.</w:t>
+      </w:r>
+      <w:r>
+        <w:rPr>
+          <w:sz w:val="22"/>
+          <w:szCs w:val="22"/>
+          <w:lang w:val="en-US"/>
+        </w:rPr>
+        <w:t xml:space="preserve"> To do so, we artificially increased or decreased the standard deviation of measurement precision for </w:t>
       </w:r>
       <w:r>
         <w:rPr>
@@ -14730,15 +14864,7 @@
           <w:szCs w:val="22"/>
           <w:lang w:val="en-GB"/>
         </w:rPr>
-        <w:t xml:space="preserve"> and </w:t>
-      </w:r>
-      <w:r>
-        <w:rPr>
-          <w:sz w:val="22"/>
-          <w:szCs w:val="22"/>
-          <w:lang w:val="en-GB"/>
-        </w:rPr>
-        <w:t>δ</w:t>
+        <w:t xml:space="preserve"> and δ</w:t>
       </w:r>
       <w:r>
         <w:rPr>
@@ -14772,23 +14898,7 @@
           <w:szCs w:val="22"/>
           <w:lang w:val="en-US"/>
         </w:rPr>
-        <w:t xml:space="preserve"> </w:t>
-      </w:r>
-      <w:r>
-        <w:rPr>
-          <w:sz w:val="22"/>
-          <w:szCs w:val="22"/>
-          <w:lang w:val="en-US"/>
-        </w:rPr>
-        <w:t>in the likelihood.</w:t>
-      </w:r>
-      <w:r>
-        <w:rPr>
-          <w:sz w:val="22"/>
-          <w:szCs w:val="22"/>
-          <w:lang w:val="en-US"/>
-        </w:rPr>
-        <w:t xml:space="preserve"> To do so, we artificially increased or decreased the standard deviation of measurement precision for </w:t>
+        <w:t xml:space="preserve"> data by a factor of 10, and repeated the data assimilation procedure for cases where only </w:t>
       </w:r>
       <w:r>
         <w:rPr>
@@ -14813,7 +14923,7 @@
           <w:szCs w:val="22"/>
           <w:lang w:val="en-GB"/>
         </w:rPr>
-        <w:t xml:space="preserve"> and δ</w:t>
+        <w:t xml:space="preserve"> precision or only δ</w:t>
       </w:r>
       <w:r>
         <w:rPr>
@@ -14847,98 +14957,7 @@
           <w:szCs w:val="22"/>
           <w:lang w:val="en-US"/>
         </w:rPr>
-        <w:t xml:space="preserve"> </w:t>
-      </w:r>
-      <w:r>
-        <w:rPr>
-          <w:sz w:val="22"/>
-          <w:szCs w:val="22"/>
-          <w:lang w:val="en-US"/>
-        </w:rPr>
-        <w:t xml:space="preserve">data by a factor of 10, and repeated the data assimilation procedure for cases where only </w:t>
-      </w:r>
-      <w:r>
-        <w:rPr>
-          <w:sz w:val="22"/>
-          <w:szCs w:val="22"/>
-          <w:lang w:val="en-GB"/>
-        </w:rPr>
-        <w:t>Δ</w:t>
-      </w:r>
-      <w:r>
-        <w:rPr>
-          <w:sz w:val="22"/>
-          <w:szCs w:val="22"/>
-          <w:vertAlign w:val="subscript"/>
-          <w:lang w:val="en-GB"/>
-        </w:rPr>
-        <w:t>47</w:t>
-      </w:r>
-      <w:r>
-        <w:rPr>
-          <w:sz w:val="22"/>
-          <w:szCs w:val="22"/>
-          <w:lang w:val="en-GB"/>
-        </w:rPr>
-        <w:t xml:space="preserve"> </w:t>
-      </w:r>
-      <w:r>
-        <w:rPr>
-          <w:sz w:val="22"/>
-          <w:szCs w:val="22"/>
-          <w:lang w:val="en-GB"/>
-        </w:rPr>
-        <w:t>precision or only</w:t>
-      </w:r>
-      <w:r>
-        <w:rPr>
-          <w:sz w:val="22"/>
-          <w:szCs w:val="22"/>
-          <w:lang w:val="en-GB"/>
-        </w:rPr>
-        <w:t xml:space="preserve"> δ</w:t>
-      </w:r>
-      <w:r>
-        <w:rPr>
-          <w:sz w:val="22"/>
-          <w:szCs w:val="22"/>
-          <w:vertAlign w:val="superscript"/>
-          <w:lang w:val="en-GB"/>
-        </w:rPr>
-        <w:t>18</w:t>
-      </w:r>
-      <w:r>
-        <w:rPr>
-          <w:sz w:val="22"/>
-          <w:szCs w:val="22"/>
-          <w:lang w:val="en-GB"/>
-        </w:rPr>
-        <w:t>O</w:t>
-      </w:r>
-      <w:r>
-        <w:rPr>
-          <w:sz w:val="22"/>
-          <w:szCs w:val="22"/>
-          <w:vertAlign w:val="subscript"/>
-          <w:lang w:val="en-US"/>
-        </w:rPr>
-        <w:t>c</w:t>
-      </w:r>
-      <w:r>
-        <w:rPr>
-          <w:sz w:val="22"/>
-          <w:szCs w:val="22"/>
-          <w:lang w:val="en-US"/>
-        </w:rPr>
-        <w:t xml:space="preserve"> </w:t>
-      </w:r>
-      <w:r>
-        <w:rPr>
-          <w:sz w:val="22"/>
-          <w:szCs w:val="22"/>
-          <w:lang w:val="en-US"/>
-        </w:rPr>
-        <w:t xml:space="preserve">precision were increased/decreased </w:t>
+        <w:t xml:space="preserve"> precision were increased/decreased </w:t>
       </w:r>
       <w:r>
         <w:rPr>
@@ -15129,8 +15148,74 @@
           <w:szCs w:val="22"/>
           <w:lang w:val="en-GB"/>
         </w:rPr>
-        <w:lastRenderedPageBreak/>
-        <w:t xml:space="preserve">Since both </w:t>
+        <w:t>Since both Δ</w:t>
+      </w:r>
+      <w:r>
+        <w:rPr>
+          <w:sz w:val="22"/>
+          <w:szCs w:val="22"/>
+          <w:vertAlign w:val="subscript"/>
+          <w:lang w:val="en-GB"/>
+        </w:rPr>
+        <w:t>47</w:t>
+      </w:r>
+      <w:r>
+        <w:rPr>
+          <w:sz w:val="22"/>
+          <w:szCs w:val="22"/>
+          <w:lang w:val="en-GB"/>
+        </w:rPr>
+        <w:t xml:space="preserve"> and δ</w:t>
+      </w:r>
+      <w:r>
+        <w:rPr>
+          <w:sz w:val="22"/>
+          <w:szCs w:val="22"/>
+          <w:vertAlign w:val="superscript"/>
+          <w:lang w:val="en-GB"/>
+        </w:rPr>
+        <w:t>18</w:t>
+      </w:r>
+      <w:r>
+        <w:rPr>
+          <w:sz w:val="22"/>
+          <w:szCs w:val="22"/>
+          <w:lang w:val="en-GB"/>
+        </w:rPr>
+        <w:t>O</w:t>
+      </w:r>
+      <w:r>
+        <w:rPr>
+          <w:sz w:val="22"/>
+          <w:szCs w:val="22"/>
+          <w:vertAlign w:val="subscript"/>
+          <w:lang w:val="en-US"/>
+        </w:rPr>
+        <w:t>c</w:t>
+      </w:r>
+      <w:r>
+        <w:rPr>
+          <w:sz w:val="22"/>
+          <w:szCs w:val="22"/>
+          <w:lang w:val="en-US"/>
+        </w:rPr>
+        <w:t xml:space="preserve"> </w:t>
+      </w:r>
+      <w:r>
+        <w:rPr>
+          <w:sz w:val="22"/>
+          <w:szCs w:val="22"/>
+          <w:lang w:val="en-US"/>
+        </w:rPr>
+        <w:t xml:space="preserve">are related to the same climate variable (SST), we </w:t>
+      </w:r>
+      <w:r>
+        <w:rPr>
+          <w:sz w:val="22"/>
+          <w:szCs w:val="22"/>
+          <w:lang w:val="en-US"/>
+        </w:rPr>
+        <w:t xml:space="preserve">tested the impact of assembling only </w:t>
       </w:r>
       <w:r>
         <w:rPr>
@@ -15155,6 +15240,65 @@
           <w:szCs w:val="22"/>
           <w:lang w:val="en-GB"/>
         </w:rPr>
+        <w:t xml:space="preserve"> or only δ</w:t>
+      </w:r>
+      <w:r>
+        <w:rPr>
+          <w:sz w:val="22"/>
+          <w:szCs w:val="22"/>
+          <w:vertAlign w:val="superscript"/>
+          <w:lang w:val="en-GB"/>
+        </w:rPr>
+        <w:t>18</w:t>
+      </w:r>
+      <w:r>
+        <w:rPr>
+          <w:sz w:val="22"/>
+          <w:szCs w:val="22"/>
+          <w:lang w:val="en-GB"/>
+        </w:rPr>
+        <w:t>O</w:t>
+      </w:r>
+      <w:r>
+        <w:rPr>
+          <w:sz w:val="22"/>
+          <w:szCs w:val="22"/>
+          <w:vertAlign w:val="subscript"/>
+          <w:lang w:val="en-US"/>
+        </w:rPr>
+        <w:t>c</w:t>
+      </w:r>
+      <w:r>
+        <w:rPr>
+          <w:sz w:val="22"/>
+          <w:szCs w:val="22"/>
+          <w:lang w:val="en-US"/>
+        </w:rPr>
+        <w:t xml:space="preserve"> information on the posterior of the modern case study. This allows us to discuss the impact of potential “feedback” mechanisms in our data assimilation procedure caused by the “competition” of two sources of proxy data for updating the variance of the same climate variable. To do this, we simply removed the likelihood information from the other proxy variable from the assimilation routine and compared the outcomes with and without both </w:t>
+      </w:r>
+      <w:r>
+        <w:rPr>
+          <w:sz w:val="22"/>
+          <w:szCs w:val="22"/>
+          <w:lang w:val="en-GB"/>
+        </w:rPr>
+        <w:t>Δ</w:t>
+      </w:r>
+      <w:r>
+        <w:rPr>
+          <w:sz w:val="22"/>
+          <w:szCs w:val="22"/>
+          <w:vertAlign w:val="subscript"/>
+          <w:lang w:val="en-GB"/>
+        </w:rPr>
+        <w:t>47</w:t>
+      </w:r>
+      <w:r>
+        <w:rPr>
+          <w:sz w:val="22"/>
+          <w:szCs w:val="22"/>
+          <w:lang w:val="en-GB"/>
+        </w:rPr>
         <w:t xml:space="preserve"> and δ</w:t>
       </w:r>
       <w:r>
@@ -15189,173 +15333,7 @@
           <w:szCs w:val="22"/>
           <w:lang w:val="en-US"/>
         </w:rPr>
-        <w:t xml:space="preserve"> </w:t>
-      </w:r>
-      <w:r>
-        <w:rPr>
-          <w:sz w:val="22"/>
-          <w:szCs w:val="22"/>
-          <w:lang w:val="en-US"/>
-        </w:rPr>
-        <w:t xml:space="preserve">are related to the same climate variable (SST), we </w:t>
-      </w:r>
-      <w:r>
-        <w:rPr>
-          <w:sz w:val="22"/>
-          <w:szCs w:val="22"/>
-          <w:lang w:val="en-US"/>
-        </w:rPr>
-        <w:t xml:space="preserve">tested the impact of assembling only </w:t>
-      </w:r>
-      <w:r>
-        <w:rPr>
-          <w:sz w:val="22"/>
-          <w:szCs w:val="22"/>
-          <w:lang w:val="en-GB"/>
-        </w:rPr>
-        <w:t>Δ</w:t>
-      </w:r>
-      <w:r>
-        <w:rPr>
-          <w:sz w:val="22"/>
-          <w:szCs w:val="22"/>
-          <w:vertAlign w:val="subscript"/>
-          <w:lang w:val="en-GB"/>
-        </w:rPr>
-        <w:t>47</w:t>
-      </w:r>
-      <w:r>
-        <w:rPr>
-          <w:sz w:val="22"/>
-          <w:szCs w:val="22"/>
-          <w:lang w:val="en-GB"/>
-        </w:rPr>
-        <w:t xml:space="preserve"> </w:t>
-      </w:r>
-      <w:r>
-        <w:rPr>
-          <w:sz w:val="22"/>
-          <w:szCs w:val="22"/>
-          <w:lang w:val="en-GB"/>
-        </w:rPr>
-        <w:t>or only</w:t>
-      </w:r>
-      <w:r>
-        <w:rPr>
-          <w:sz w:val="22"/>
-          <w:szCs w:val="22"/>
-          <w:lang w:val="en-GB"/>
-        </w:rPr>
-        <w:t xml:space="preserve"> δ</w:t>
-      </w:r>
-      <w:r>
-        <w:rPr>
-          <w:sz w:val="22"/>
-          <w:szCs w:val="22"/>
-          <w:vertAlign w:val="superscript"/>
-          <w:lang w:val="en-GB"/>
-        </w:rPr>
-        <w:t>18</w:t>
-      </w:r>
-      <w:r>
-        <w:rPr>
-          <w:sz w:val="22"/>
-          <w:szCs w:val="22"/>
-          <w:lang w:val="en-GB"/>
-        </w:rPr>
-        <w:t>O</w:t>
-      </w:r>
-      <w:r>
-        <w:rPr>
-          <w:sz w:val="22"/>
-          <w:szCs w:val="22"/>
-          <w:vertAlign w:val="subscript"/>
-          <w:lang w:val="en-US"/>
-        </w:rPr>
-        <w:t>c</w:t>
-      </w:r>
-      <w:r>
-        <w:rPr>
-          <w:sz w:val="22"/>
-          <w:szCs w:val="22"/>
-          <w:lang w:val="en-US"/>
-        </w:rPr>
-        <w:t xml:space="preserve"> i</w:t>
-      </w:r>
-      <w:r>
-        <w:rPr>
-          <w:sz w:val="22"/>
-          <w:szCs w:val="22"/>
-          <w:lang w:val="en-US"/>
-        </w:rPr>
-        <w:t xml:space="preserve">nformation on the posterior of the modern case study. This allows us to discuss the impact of potential “feedback” mechanisms in our data assimilation procedure caused by the “competition” of two sources of proxy data for updating the variance of the same climate variable. To do this, we simply removed the likelihood information from the other proxy variable from the assimilation routine and compared the outcomes with and without both </w:t>
-      </w:r>
-      <w:r>
-        <w:rPr>
-          <w:sz w:val="22"/>
-          <w:szCs w:val="22"/>
-          <w:lang w:val="en-GB"/>
-        </w:rPr>
-        <w:t>Δ</w:t>
-      </w:r>
-      <w:r>
-        <w:rPr>
-          <w:sz w:val="22"/>
-          <w:szCs w:val="22"/>
-          <w:vertAlign w:val="subscript"/>
-          <w:lang w:val="en-GB"/>
-        </w:rPr>
-        <w:t>47</w:t>
-      </w:r>
-      <w:r>
-        <w:rPr>
-          <w:sz w:val="22"/>
-          <w:szCs w:val="22"/>
-          <w:lang w:val="en-GB"/>
-        </w:rPr>
-        <w:t xml:space="preserve"> and δ</w:t>
-      </w:r>
-      <w:r>
-        <w:rPr>
-          <w:sz w:val="22"/>
-          <w:szCs w:val="22"/>
-          <w:vertAlign w:val="superscript"/>
-          <w:lang w:val="en-GB"/>
-        </w:rPr>
-        <w:t>18</w:t>
-      </w:r>
-      <w:r>
-        <w:rPr>
-          <w:sz w:val="22"/>
-          <w:szCs w:val="22"/>
-          <w:lang w:val="en-GB"/>
-        </w:rPr>
-        <w:t>O</w:t>
-      </w:r>
-      <w:r>
-        <w:rPr>
-          <w:sz w:val="22"/>
-          <w:szCs w:val="22"/>
-          <w:vertAlign w:val="subscript"/>
-          <w:lang w:val="en-US"/>
-        </w:rPr>
-        <w:t>c</w:t>
-      </w:r>
-      <w:r>
-        <w:rPr>
-          <w:sz w:val="22"/>
-          <w:szCs w:val="22"/>
-          <w:lang w:val="en-US"/>
-        </w:rPr>
-        <w:t xml:space="preserve"> </w:t>
-      </w:r>
-      <w:r>
-        <w:rPr>
-          <w:sz w:val="22"/>
-          <w:szCs w:val="22"/>
-          <w:lang w:val="en-US"/>
-        </w:rPr>
-        <w:t>data.</w:t>
+        <w:t xml:space="preserve"> data.</w:t>
       </w:r>
     </w:p>
     <w:p>
@@ -15447,7 +15425,49 @@
           <w:szCs w:val="22"/>
           <w:lang w:val="en-GB"/>
         </w:rPr>
-        <w:t xml:space="preserve">procedure to link </w:t>
+        <w:t>procedure to link δ</w:t>
+      </w:r>
+      <w:r>
+        <w:rPr>
+          <w:sz w:val="22"/>
+          <w:szCs w:val="22"/>
+          <w:vertAlign w:val="superscript"/>
+          <w:lang w:val="en-GB"/>
+        </w:rPr>
+        <w:t>18</w:t>
+      </w:r>
+      <w:r>
+        <w:rPr>
+          <w:sz w:val="22"/>
+          <w:szCs w:val="22"/>
+          <w:lang w:val="en-GB"/>
+        </w:rPr>
+        <w:t>O</w:t>
+      </w:r>
+      <w:r>
+        <w:rPr>
+          <w:sz w:val="22"/>
+          <w:szCs w:val="22"/>
+          <w:vertAlign w:val="subscript"/>
+          <w:lang w:val="en-GB"/>
+        </w:rPr>
+        <w:t>c</w:t>
+      </w:r>
+      <w:r>
+        <w:rPr>
+          <w:sz w:val="22"/>
+          <w:szCs w:val="22"/>
+          <w:lang w:val="en-GB"/>
+        </w:rPr>
+        <w:t xml:space="preserve"> proxy data climate variables: Firstly, the</w:t>
+      </w:r>
+      <w:r>
+        <w:rPr>
+          <w:sz w:val="22"/>
+          <w:szCs w:val="22"/>
+          <w:lang w:val="en-GB"/>
+        </w:rPr>
+        <w:t xml:space="preserve"> </w:t>
       </w:r>
       <w:r>
         <w:rPr>
@@ -15481,6 +15501,40 @@
           <w:vertAlign w:val="subscript"/>
           <w:lang w:val="en-GB"/>
         </w:rPr>
+        <w:t>w</w:t>
+      </w:r>
+      <w:r>
+        <w:rPr>
+          <w:sz w:val="22"/>
+          <w:szCs w:val="22"/>
+          <w:lang w:val="en-GB"/>
+        </w:rPr>
+        <w:t>-δ</w:t>
+      </w:r>
+      <w:r>
+        <w:rPr>
+          <w:sz w:val="22"/>
+          <w:szCs w:val="22"/>
+          <w:vertAlign w:val="superscript"/>
+          <w:lang w:val="en-GB"/>
+        </w:rPr>
+        <w:t>18</w:t>
+      </w:r>
+      <w:r>
+        <w:rPr>
+          <w:sz w:val="22"/>
+          <w:szCs w:val="22"/>
+          <w:lang w:val="en-GB"/>
+        </w:rPr>
+        <w:t>O</w:t>
+      </w:r>
+      <w:r>
+        <w:rPr>
+          <w:sz w:val="22"/>
+          <w:szCs w:val="22"/>
+          <w:vertAlign w:val="subscript"/>
+          <w:lang w:val="en-GB"/>
+        </w:rPr>
         <w:t>c</w:t>
       </w:r>
       <w:r>
@@ -15489,23 +15543,117 @@
           <w:szCs w:val="22"/>
           <w:lang w:val="en-GB"/>
         </w:rPr>
-        <w:t xml:space="preserve"> proxy data climate variables: Firstly, the</w:t>
-      </w:r>
-      <w:r>
-        <w:rPr>
-          <w:sz w:val="22"/>
-          <w:szCs w:val="22"/>
-          <w:lang w:val="en-GB"/>
-        </w:rPr>
-        <w:t xml:space="preserve"> </w:t>
-      </w:r>
-      <w:r>
-        <w:rPr>
-          <w:sz w:val="22"/>
-          <w:szCs w:val="22"/>
-          <w:lang w:val="en-GB"/>
-        </w:rPr>
-        <w:t>δ</w:t>
+        <w:t>-temperature</w:t>
+      </w:r>
+      <w:r>
+        <w:rPr>
+          <w:sz w:val="22"/>
+          <w:szCs w:val="22"/>
+          <w:lang w:val="en-GB"/>
+        </w:rPr>
+        <w:t xml:space="preserve"> calibration</w:t>
+      </w:r>
+      <w:r>
+        <w:rPr>
+          <w:sz w:val="22"/>
+          <w:szCs w:val="22"/>
+          <w:lang w:val="en-GB"/>
+        </w:rPr>
+        <w:t xml:space="preserve"> by </w:t>
+      </w:r>
+      <w:r>
+        <w:rPr>
+          <w:sz w:val="22"/>
+          <w:szCs w:val="22"/>
+          <w:lang w:val="en-GB"/>
+        </w:rPr>
+        <w:fldChar w:fldCharType="begin"/>
+      </w:r>
+      <w:r>
+        <w:rPr>
+          <w:sz w:val="22"/>
+          <w:szCs w:val="22"/>
+          <w:lang w:val="en-GB"/>
+        </w:rPr>
+        <w:instrText xml:space="preserve"> ADDIN ZOTERO_ITEM CSL_CITATION {"citationID":"XQ5BBGn4","properties":{"formattedCitation":"(Grossman and Ku, 1986)","plainCitation":"(Grossman and Ku, 1986)","noteIndex":0},"citationItems":[{"id":267,"uris":["http://zotero.org/users/2470179/items/H8UCKH5N"],"itemData":{"id":267,"type":"article-journal","container-title":"Chemical Geology: Isotope Geoscience section","page":"59–74","source":"Google Scholar","title":"Oxygen and carbon isotope fractionation in biogenic aragonite: temperature effects","title-short":"Oxygen and carbon isotope fractionation in biogenic aragonite","volume":"59","author":[{"family":"Grossman","given":"Ethan L."},{"family":"Ku","given":"Teh-Lung"}],"issued":{"date-parts":[["1986"]]}}}],"schema":"https://github.com/citation-style-language/schema/raw/master/csl-citation.json"} </w:instrText>
+      </w:r>
+      <w:r>
+        <w:rPr>
+          <w:sz w:val="22"/>
+          <w:szCs w:val="22"/>
+          <w:lang w:val="en-GB"/>
+        </w:rPr>
+        <w:fldChar w:fldCharType="separate"/>
+      </w:r>
+      <w:r>
+        <w:rPr>
+          <w:rFonts w:ascii="Aptos" w:hAnsi="Aptos"/>
+          <w:sz w:val="22"/>
+        </w:rPr>
+        <w:t>(Grossman and Ku, 1986)</w:t>
+      </w:r>
+      <w:r>
+        <w:rPr>
+          <w:sz w:val="22"/>
+          <w:szCs w:val="22"/>
+          <w:lang w:val="en-GB"/>
+        </w:rPr>
+        <w:fldChar w:fldCharType="end"/>
+      </w:r>
+      <w:r>
+        <w:rPr>
+          <w:sz w:val="22"/>
+          <w:szCs w:val="22"/>
+          <w:lang w:val="en-GB"/>
+        </w:rPr>
+        <w:t xml:space="preserve"> modified by </w:t>
+      </w:r>
+      <w:r>
+        <w:rPr>
+          <w:sz w:val="22"/>
+          <w:szCs w:val="22"/>
+          <w:lang w:val="en-GB"/>
+        </w:rPr>
+        <w:fldChar w:fldCharType="begin"/>
+      </w:r>
+      <w:r>
+        <w:rPr>
+          <w:sz w:val="22"/>
+          <w:szCs w:val="22"/>
+          <w:lang w:val="en-GB"/>
+        </w:rPr>
+        <w:instrText xml:space="preserve"> ADDIN ZOTERO_ITEM CSL_CITATION {"citationID":"WJkkJr3V","properties":{"formattedCitation":"(Dettman et al., 1999; Gonfiantini et al., 1995)","plainCitation":"(Dettman et al., 1999; Gonfiantini et al., 1995)","noteIndex":0},"citationItems":[{"id":8132,"uris":["http://zotero.org/users/2470179/items/6KLIY3BF"],"itemData":{"id":8132,"type":"article-journal","abstract":"Water temperature, oxygen isotope composition and the δ13C of dissolved inorganic carbon were measured in 2 southern Michigan rivers, the Huron River and Fleming Creek, between late September 1990 and June 1992. The final full year of shell growth in 3 unionids collected in 1992 from these rivers was sampled for stable isotope analysis with a resolution of 30 μm. The δ18O of both shell nacre and the prismatic layer is accurately predicted by a fractionation relationship developed for biogenic aragonite. High resolution sampling of 3 species and bulk sampling of 3 other species suggest that all unionids adhere to this oxygen isotope fractionation relationship. This relationship is used to show that shell growth ceases below approximately 12°C. In these 2 settings the average δ18O value of shell (PDB scale) is within 0.5‰ of the average δ18O of river water (SMOW scale). Unionids can therefore be used in oxygen-isotope-based paleoclimatic and paleohydrologic reconstructions. In contrast, the carbon isotope ratio of shell is not accurately predicted by published fractionation factors between D.I.C. and carbonate. Shell δ13C is more negative than predicted values and the offset is highly variable suggesting a significant and variable incorporation of metabolic carbon into the shell carbonate.","container-title":"Geochimica et Cosmochimica Acta","DOI":"10.1016/S0016-7037(99)00020-4","ISSN":"0016-7037","issue":"7","journalAbbreviation":"Geochimica et Cosmochimica Acta","page":"1049-1057","source":"ScienceDirect","title":"Controls on the stable isotope composition of seasonal growth bands in aragonitic fresh-water bivalves (unionidae)","volume":"63","author":[{"family":"Dettman","given":"David L."},{"family":"Reische","given":"Aimee K."},{"family":"Lohmann","given":"Kyger C."}],"issued":{"date-parts":[["1999",4,1]]}}},{"id":8006,"uris":["http://zotero.org/users/2470179/items/9LJ9SPBL"],"itemData":{"id":8006,"type":"article-journal","abstract":"The Agency`s current programme for the preparation and distribution of standards and intercomparison materials for the calibration of the measurements of stable isotope natural variations is reviewed. The need to carry out determinations of the absolute isotopic ratios in standards is discussed. This would facilitate the long-term quality control of existing standards as well as the establishment of new standards when the present ones are exhausted. (author). 37 refs, 2 figs, 3 tabs.","language":"English","source":"www.osti.gov","title":"Standards and intercomparison materials distributed by the International Atomic Energy Agency for stable isotope measurements","URL":"https://www.osti.gov/etdeweb/biblio/193918","author":[{"family":"Gonfiantini","given":"R."},{"family":"Stichler","given":"W."},{"family":"Rozanski","given":"K."}],"accessed":{"date-parts":[["2025",3,10]]},"issued":{"date-parts":[["1995",9,1]]}}}],"schema":"https://github.com/citation-style-language/schema/raw/master/csl-citation.json"} </w:instrText>
+      </w:r>
+      <w:r>
+        <w:rPr>
+          <w:sz w:val="22"/>
+          <w:szCs w:val="22"/>
+          <w:lang w:val="en-GB"/>
+        </w:rPr>
+        <w:fldChar w:fldCharType="separate"/>
+      </w:r>
+      <w:r>
+        <w:rPr>
+          <w:rFonts w:ascii="Aptos" w:hAnsi="Aptos"/>
+          <w:sz w:val="22"/>
+        </w:rPr>
+        <w:t>(Dettman et al., 1999; Gonfiantini et al., 1995)</w:t>
+      </w:r>
+      <w:r>
+        <w:rPr>
+          <w:sz w:val="22"/>
+          <w:szCs w:val="22"/>
+          <w:lang w:val="en-GB"/>
+        </w:rPr>
+        <w:fldChar w:fldCharType="end"/>
+      </w:r>
+      <w:r>
+        <w:rPr>
+          <w:sz w:val="22"/>
+          <w:szCs w:val="22"/>
+          <w:lang w:val="en-GB"/>
+        </w:rPr>
+        <w:t xml:space="preserve"> is used by default (see 2.2.1 and 2.2.3) while there are other options for correlating aragonitic δ</w:t>
       </w:r>
       <w:r>
         <w:rPr>
@@ -15531,40 +15679,6 @@
           <w:vertAlign w:val="subscript"/>
           <w:lang w:val="en-GB"/>
         </w:rPr>
-        <w:t>w</w:t>
-      </w:r>
-      <w:r>
-        <w:rPr>
-          <w:sz w:val="22"/>
-          <w:szCs w:val="22"/>
-          <w:lang w:val="en-GB"/>
-        </w:rPr>
-        <w:t>-δ</w:t>
-      </w:r>
-      <w:r>
-        <w:rPr>
-          <w:sz w:val="22"/>
-          <w:szCs w:val="22"/>
-          <w:vertAlign w:val="superscript"/>
-          <w:lang w:val="en-GB"/>
-        </w:rPr>
-        <w:t>18</w:t>
-      </w:r>
-      <w:r>
-        <w:rPr>
-          <w:sz w:val="22"/>
-          <w:szCs w:val="22"/>
-          <w:lang w:val="en-GB"/>
-        </w:rPr>
-        <w:t>O</w:t>
-      </w:r>
-      <w:r>
-        <w:rPr>
-          <w:sz w:val="22"/>
-          <w:szCs w:val="22"/>
-          <w:vertAlign w:val="subscript"/>
-          <w:lang w:val="en-GB"/>
-        </w:rPr>
         <w:t>c</w:t>
       </w:r>
       <w:r>
@@ -15573,183 +15687,7 @@
           <w:szCs w:val="22"/>
           <w:lang w:val="en-GB"/>
         </w:rPr>
-        <w:t>-temperature</w:t>
-      </w:r>
-      <w:r>
-        <w:rPr>
-          <w:sz w:val="22"/>
-          <w:szCs w:val="22"/>
-          <w:lang w:val="en-GB"/>
-        </w:rPr>
-        <w:t xml:space="preserve"> calibration</w:t>
-      </w:r>
-      <w:r>
-        <w:rPr>
-          <w:sz w:val="22"/>
-          <w:szCs w:val="22"/>
-          <w:lang w:val="en-GB"/>
-        </w:rPr>
-        <w:t xml:space="preserve"> by </w:t>
-      </w:r>
-      <w:r>
-        <w:rPr>
-          <w:sz w:val="22"/>
-          <w:szCs w:val="22"/>
-          <w:lang w:val="en-GB"/>
-        </w:rPr>
-        <w:fldChar w:fldCharType="begin"/>
-      </w:r>
-      <w:r>
-        <w:rPr>
-          <w:sz w:val="22"/>
-          <w:szCs w:val="22"/>
-          <w:lang w:val="en-GB"/>
-        </w:rPr>
-        <w:instrText xml:space="preserve"> ADDIN ZOTERO_ITEM CSL_CITATION {"citationID":"XQ5BBGn4","properties":{"formattedCitation":"(Grossman and Ku, 1986)","plainCitation":"(Grossman and Ku, 1986)","noteIndex":0},"citationItems":[{"id":267,"uris":["http://zotero.org/users/2470179/items/H8UCKH5N"],"itemData":{"id":267,"type":"article-journal","container-title":"Chemical Geology: Isotope Geoscience section","page":"59–74","source":"Google Scholar","title":"Oxygen and carbon isotope fractionation in biogenic aragonite: temperature effects","title-short":"Oxygen and carbon isotope fractionation in biogenic aragonite","volume":"59","author":[{"family":"Grossman","given":"Ethan L."},{"family":"Ku","given":"Teh-Lung"}],"issued":{"date-parts":[["1986"]]}}}],"schema":"https://github.com/citation-style-language/schema/raw/master/csl-citation.json"} </w:instrText>
-      </w:r>
-      <w:r>
-        <w:rPr>
-          <w:sz w:val="22"/>
-          <w:szCs w:val="22"/>
-          <w:lang w:val="en-GB"/>
-        </w:rPr>
-        <w:fldChar w:fldCharType="separate"/>
-      </w:r>
-      <w:r>
-        <w:rPr>
-          <w:rFonts w:ascii="Aptos" w:hAnsi="Aptos"/>
-          <w:sz w:val="22"/>
-        </w:rPr>
-        <w:t>(Grossman and Ku, 1986)</w:t>
-      </w:r>
-      <w:r>
-        <w:rPr>
-          <w:sz w:val="22"/>
-          <w:szCs w:val="22"/>
-          <w:lang w:val="en-GB"/>
-        </w:rPr>
-        <w:fldChar w:fldCharType="end"/>
-      </w:r>
-      <w:r>
-        <w:rPr>
-          <w:sz w:val="22"/>
-          <w:szCs w:val="22"/>
-          <w:lang w:val="en-GB"/>
-        </w:rPr>
-        <w:t xml:space="preserve"> modified by </w:t>
-      </w:r>
-      <w:r>
-        <w:rPr>
-          <w:sz w:val="22"/>
-          <w:szCs w:val="22"/>
-          <w:lang w:val="en-GB"/>
-        </w:rPr>
-        <w:fldChar w:fldCharType="begin"/>
-      </w:r>
-      <w:r>
-        <w:rPr>
-          <w:sz w:val="22"/>
-          <w:szCs w:val="22"/>
-          <w:lang w:val="en-GB"/>
-        </w:rPr>
-        <w:instrText xml:space="preserve"> ADDIN ZOTERO_ITEM CSL_CITATION {"citationID":"WJkkJr3V","properties":{"formattedCitation":"(Dettman et al., 1999; Gonfiantini et al., 1995)","plainCitation":"(Dettman et al., 1999; Gonfiantini et al., 1995)","noteIndex":0},"citationItems":[{"id":8132,"uris":["http://zotero.org/users/2470179/items/6KLIY3BF"],"itemData":{"id":8132,"type":"article-journal","abstract":"Water temperature, oxygen isotope composition and the δ13C of dissolved inorganic carbon were measured in 2 southern Michigan rivers, the Huron River and Fleming Creek, between late September 1990 and June 1992. The final full year of shell growth in 3 unionids collected in 1992 from these rivers was sampled for stable isotope analysis with a resolution of 30 μm. The δ18O of both shell nacre and the prismatic layer is accurately predicted by a fractionation relationship developed for biogenic aragonite. High resolution sampling of 3 species and bulk sampling of 3 other species suggest that all unionids adhere to this oxygen isotope fractionation relationship. This relationship is used to show that shell growth ceases below approximately 12°C. In these 2 settings the average δ18O value of shell (PDB scale) is within 0.5‰ of the average δ18O of river water (SMOW scale). Unionids can therefore be used in oxygen-isotope-based paleoclimatic and paleohydrologic reconstructions. In contrast, the carbon isotope ratio of shell is not accurately predicted by published fractionation factors between D.I.C. and carbonate. Shell δ13C is more negative than predicted values and the offset is highly variable suggesting a significant and variable incorporation of metabolic carbon into the shell carbonate.","container-title":"Geochimica et Cosmochimica Acta","DOI":"10.1016/S0016-7037(99)00020-4","ISSN":"0016-7037","issue":"7","journalAbbreviation":"Geochimica et Cosmochimica Acta","page":"1049-1057","source":"ScienceDirect","title":"Controls on the stable isotope composition of seasonal growth bands in aragonitic fresh-water bivalves (unionidae)","volume":"63","author":[{"family":"Dettman","given":"David L."},{"family":"Reische","given":"Aimee K."},{"family":"Lohmann","given":"Kyger C."}],"issued":{"date-parts":[["1999",4,1]]}}},{"id":8006,"uris":["http://zotero.org/users/2470179/items/9LJ9SPBL"],"itemData":{"id":8006,"type":"article-journal","abstract":"The Agency`s current programme for the preparation and distribution of standards and intercomparison materials for the calibration of the measurements of stable isotope natural variations is reviewed. The need to carry out determinations of the absolute isotopic ratios in standards is discussed. This would facilitate the long-term quality control of existing standards as well as the establishment of new standards when the present ones are exhausted. (author). 37 refs, 2 figs, 3 tabs.","language":"English","source":"www.osti.gov","title":"Standards and intercomparison materials distributed by the International Atomic Energy Agency for stable isotope measurements","URL":"https://www.osti.gov/etdeweb/biblio/193918","author":[{"family":"Gonfiantini","given":"R."},{"family":"Stichler","given":"W."},{"family":"Rozanski","given":"K."}],"accessed":{"date-parts":[["2025",3,10]]},"issued":{"date-parts":[["1995",9,1]]}}}],"schema":"https://github.com/citation-style-language/schema/raw/master/csl-citation.json"} </w:instrText>
-      </w:r>
-      <w:r>
-        <w:rPr>
-          <w:sz w:val="22"/>
-          <w:szCs w:val="22"/>
-          <w:lang w:val="en-GB"/>
-        </w:rPr>
-        <w:fldChar w:fldCharType="separate"/>
-      </w:r>
-      <w:r>
-        <w:rPr>
-          <w:rFonts w:ascii="Aptos" w:hAnsi="Aptos"/>
-          <w:sz w:val="22"/>
-        </w:rPr>
-        <w:t xml:space="preserve">(Dettman et al., 1999; </w:t>
-      </w:r>
-      <w:proofErr w:type="spellStart"/>
-      <w:r>
-        <w:rPr>
-          <w:rFonts w:ascii="Aptos" w:hAnsi="Aptos"/>
-          <w:sz w:val="22"/>
-        </w:rPr>
-        <w:t>Gonfiantini</w:t>
-      </w:r>
-      <w:proofErr w:type="spellEnd"/>
-      <w:r>
-        <w:rPr>
-          <w:rFonts w:ascii="Aptos" w:hAnsi="Aptos"/>
-          <w:sz w:val="22"/>
-        </w:rPr>
-        <w:t xml:space="preserve"> et al., 1995)</w:t>
-      </w:r>
-      <w:r>
-        <w:rPr>
-          <w:sz w:val="22"/>
-          <w:szCs w:val="22"/>
-          <w:lang w:val="en-GB"/>
-        </w:rPr>
-        <w:fldChar w:fldCharType="end"/>
-      </w:r>
-      <w:r>
-        <w:rPr>
-          <w:sz w:val="22"/>
-          <w:szCs w:val="22"/>
-          <w:lang w:val="en-GB"/>
-        </w:rPr>
-        <w:t xml:space="preserve"> is used by default (see 2.2.1 and 2.2.3) while there are other options for correlating aragonitic </w:t>
-      </w:r>
-      <w:r>
-        <w:rPr>
-          <w:sz w:val="22"/>
-          <w:szCs w:val="22"/>
-          <w:lang w:val="en-GB"/>
-        </w:rPr>
-        <w:t>δ</w:t>
-      </w:r>
-      <w:r>
-        <w:rPr>
-          <w:sz w:val="22"/>
-          <w:szCs w:val="22"/>
-          <w:vertAlign w:val="superscript"/>
-          <w:lang w:val="en-GB"/>
-        </w:rPr>
-        <w:t>18</w:t>
-      </w:r>
-      <w:r>
-        <w:rPr>
-          <w:sz w:val="22"/>
-          <w:szCs w:val="22"/>
-          <w:lang w:val="en-GB"/>
-        </w:rPr>
-        <w:t>O</w:t>
-      </w:r>
-      <w:r>
-        <w:rPr>
-          <w:sz w:val="22"/>
-          <w:szCs w:val="22"/>
-          <w:vertAlign w:val="subscript"/>
-          <w:lang w:val="en-GB"/>
-        </w:rPr>
-        <w:t>c</w:t>
-      </w:r>
-      <w:r>
-        <w:rPr>
-          <w:sz w:val="22"/>
-          <w:szCs w:val="22"/>
-          <w:lang w:val="en-GB"/>
-        </w:rPr>
-        <w:t xml:space="preserve"> values to temperature and </w:t>
-      </w:r>
-      <w:r>
-        <w:rPr>
-          <w:sz w:val="22"/>
-          <w:szCs w:val="22"/>
-          <w:lang w:val="en-GB"/>
-        </w:rPr>
-        <w:t>δ</w:t>
+        <w:t xml:space="preserve"> values to temperature and δ</w:t>
       </w:r>
       <w:r>
         <w:rPr>
@@ -16205,15 +16143,7 @@
           <w:szCs w:val="22"/>
           <w:lang w:val="en-GB"/>
         </w:rPr>
-        <w:t xml:space="preserve"> Secondly, we use the North Sea SSS-</w:t>
-      </w:r>
-      <w:r>
-        <w:rPr>
-          <w:sz w:val="22"/>
-          <w:szCs w:val="22"/>
-          <w:lang w:val="en-GB"/>
-        </w:rPr>
-        <w:t>δ</w:t>
+        <w:t xml:space="preserve"> Secondly, we use the North Sea SSS-δ</w:t>
       </w:r>
       <w:r>
         <w:rPr>
@@ -16302,15 +16232,7 @@
           <w:szCs w:val="22"/>
           <w:lang w:val="en-GB"/>
         </w:rPr>
-        <w:t xml:space="preserve"> to link </w:t>
-      </w:r>
-      <w:r>
-        <w:rPr>
-          <w:sz w:val="22"/>
-          <w:szCs w:val="22"/>
-          <w:lang w:val="en-GB"/>
-        </w:rPr>
-        <w:t>δ</w:t>
+        <w:t xml:space="preserve"> to link δ</w:t>
       </w:r>
       <w:r>
         <w:rPr>
@@ -16344,15 +16266,7 @@
           <w:szCs w:val="22"/>
           <w:lang w:val="en-GB"/>
         </w:rPr>
-        <w:t xml:space="preserve"> values</w:t>
-      </w:r>
-      <w:r>
-        <w:rPr>
-          <w:sz w:val="22"/>
-          <w:szCs w:val="22"/>
-          <w:lang w:val="en-GB"/>
-        </w:rPr>
-        <w:t xml:space="preserve"> to SSS values by default, but it is </w:t>
+        <w:t xml:space="preserve"> values to SSS values by default, but it is </w:t>
       </w:r>
       <w:r>
         <w:rPr>
@@ -16415,15 +16329,7 @@
           <w:szCs w:val="22"/>
           <w:lang w:val="en-GB"/>
         </w:rPr>
-        <w:t xml:space="preserve">proxy data with model priors for the Pliocene case study using three different </w:t>
-      </w:r>
-      <w:r>
-        <w:rPr>
-          <w:sz w:val="22"/>
-          <w:szCs w:val="22"/>
-          <w:lang w:val="en-GB"/>
-        </w:rPr>
-        <w:t>δ</w:t>
+        <w:t>proxy data with model priors for the Pliocene case study using three different δ</w:t>
       </w:r>
       <w:r>
         <w:rPr>
@@ -17116,15 +17022,7 @@
           <w:szCs w:val="22"/>
           <w:lang w:val="en-GB"/>
         </w:rPr>
-        <w:t xml:space="preserve"> and four different </w:t>
-      </w:r>
-      <w:r>
-        <w:rPr>
-          <w:sz w:val="22"/>
-          <w:szCs w:val="22"/>
-          <w:lang w:val="en-GB"/>
-        </w:rPr>
-        <w:t>SSS-δ</w:t>
+        <w:t xml:space="preserve"> and four different SSS-δ</w:t>
       </w:r>
       <w:r>
         <w:rPr>
@@ -17158,15 +17056,7 @@
           <w:szCs w:val="22"/>
           <w:lang w:val="en-GB"/>
         </w:rPr>
-        <w:t xml:space="preserve"> relationship</w:t>
-      </w:r>
-      <w:r>
-        <w:rPr>
-          <w:sz w:val="22"/>
-          <w:szCs w:val="22"/>
-          <w:lang w:val="en-GB"/>
-        </w:rPr>
-        <w:t>s (</w:t>
+        <w:t xml:space="preserve"> relationships (</w:t>
       </w:r>
       <w:r>
         <w:rPr>
@@ -17367,7 +17257,16 @@
           <w:szCs w:val="22"/>
           <w:lang w:val="en-GB"/>
         </w:rPr>
-        <w:t xml:space="preserve">Finally, since the prior state of our data assimilations is based on model outcomes, we included a sensitivity test to assess the fact of model boundary conditions on the data assimilation outcome. Needless to say, GCMs have many boundary conditions, and exploring the effects of all of them would vastly increase the scope of this study. We therefore only consider the impact of variations in radiative forcing in this study, but note that the impact of other model conditions can (and should) be explored in </w:t>
+        <w:t xml:space="preserve">Finally, since the prior state of our data assimilations is based on model outcomes, we included a sensitivity test to assess the fact of model boundary conditions on the data assimilation outcome. Needless to say, GCMs have many boundary conditions, and exploring the effects of </w:t>
+      </w:r>
+      <w:r>
+        <w:rPr>
+          <w:sz w:val="22"/>
+          <w:szCs w:val="22"/>
+          <w:lang w:val="en-GB"/>
+        </w:rPr>
+        <w:lastRenderedPageBreak/>
+        <w:t xml:space="preserve">all of them would vastly increase the scope of this study. We therefore only consider the impact of variations in radiative forcing in this study, but note that the impact of other model conditions can (and should) be explored in </w:t>
       </w:r>
       <w:proofErr w:type="spellStart"/>
       <w:r>
@@ -17453,47 +17352,7 @@
           <w:szCs w:val="22"/>
           <w:lang w:val="en-GB"/>
         </w:rPr>
-        <w:t xml:space="preserve"> concentrations of 280 ppm, 560 ppm and 1120 ppm and the CESM model (same as the default Lutetian case study) run </w:t>
-      </w:r>
-      <w:r>
-        <w:rPr>
-          <w:sz w:val="22"/>
-          <w:szCs w:val="22"/>
-          <w:lang w:val="en-GB"/>
-        </w:rPr>
-        <w:t>with 2x</w:t>
-      </w:r>
-      <w:r>
-        <w:rPr>
-          <w:sz w:val="22"/>
-          <w:szCs w:val="22"/>
-          <w:lang w:val="en-GB"/>
-        </w:rPr>
-        <w:t xml:space="preserve"> (560 ppm)</w:t>
-      </w:r>
-      <w:r>
-        <w:rPr>
-          <w:sz w:val="22"/>
-          <w:szCs w:val="22"/>
-          <w:lang w:val="en-GB"/>
-        </w:rPr>
-        <w:t xml:space="preserve"> and 4x pre-industrial</w:t>
-      </w:r>
-      <w:r>
-        <w:rPr>
-          <w:sz w:val="22"/>
-          <w:szCs w:val="22"/>
-          <w:lang w:val="en-GB"/>
-        </w:rPr>
-        <w:t xml:space="preserve"> (1120 ppm) </w:t>
-      </w:r>
-      <w:r>
-        <w:rPr>
-          <w:sz w:val="22"/>
-          <w:szCs w:val="22"/>
-          <w:lang w:val="en-GB"/>
-        </w:rPr>
-        <w:t>atmospheric pCO</w:t>
+        <w:t xml:space="preserve"> concentrations of 280 ppm, 560 ppm and 1120 ppm and the CESM model (same as the default Lutetian case study) run with 2x (560 ppm) and 4x pre-industrial (1120 ppm) atmospheric pCO</w:t>
       </w:r>
       <w:r>
         <w:rPr>
@@ -17510,15 +17369,7 @@
           <w:szCs w:val="22"/>
           <w:lang w:val="en-GB"/>
         </w:rPr>
-        <w:t xml:space="preserve"> concentrations</w:t>
-      </w:r>
-      <w:r>
-        <w:rPr>
-          <w:sz w:val="22"/>
-          <w:szCs w:val="22"/>
-          <w:lang w:val="en-GB"/>
-        </w:rPr>
-        <w:t>.</w:t>
+        <w:t xml:space="preserve"> concentrations.</w:t>
       </w:r>
     </w:p>
     <w:p>
@@ -17662,7 +17513,7 @@
                     <pic:cNvPicPr/>
                   </pic:nvPicPr>
                   <pic:blipFill>
-                    <a:blip r:embed="rId14" cstate="print">
+                    <a:blip r:embed="rId15" cstate="print">
                       <a:extLst>
                         <a:ext uri="{28A0092B-C50C-407E-A947-70E740481C1C}">
                           <a14:useLocalDpi xmlns:a14="http://schemas.microsoft.com/office/drawing/2010/main" val="0"/>
@@ -17773,7 +17624,7 @@
           <w:lang w:val="en-GB"/>
         </w:rPr>
       </w:pPr>
-      <w:commentRangeStart w:id="2"/>
+      <w:commentRangeStart w:id="3"/>
       <w:r>
         <w:rPr>
           <w:b/>
@@ -17784,12 +17635,12 @@
         </w:rPr>
         <w:t>Figure 7</w:t>
       </w:r>
-      <w:commentRangeEnd w:id="2"/>
+      <w:commentRangeEnd w:id="3"/>
       <w:r>
         <w:rPr>
           <w:rStyle w:val="CommentReference"/>
         </w:rPr>
-        <w:commentReference w:id="2"/>
+        <w:commentReference w:id="3"/>
       </w:r>
       <w:r>
         <w:rPr>
@@ -17876,23 +17727,7 @@
           <w:szCs w:val="22"/>
           <w:lang w:val="en-GB"/>
         </w:rPr>
-        <w:t xml:space="preserve">: Effect of SSS-d18Ow relationships on </w:t>
-      </w:r>
-      <w:r>
-        <w:rPr>
-          <w:sz w:val="22"/>
-          <w:szCs w:val="22"/>
-          <w:lang w:val="en-GB"/>
-        </w:rPr>
-        <w:t>assimilation</w:t>
-      </w:r>
-      <w:r>
-        <w:rPr>
-          <w:sz w:val="22"/>
-          <w:szCs w:val="22"/>
-          <w:lang w:val="en-GB"/>
-        </w:rPr>
-        <w:t xml:space="preserve"> posteriors</w:t>
+        <w:t>: Effect of SSS-d18Ow relationships on assimilation posteriors</w:t>
       </w:r>
     </w:p>
     <w:p>
@@ -17920,15 +17755,7 @@
           <w:szCs w:val="22"/>
           <w:lang w:val="en-GB"/>
         </w:rPr>
-        <w:t xml:space="preserve">: Effect of different </w:t>
-      </w:r>
-      <w:r>
-        <w:rPr>
-          <w:sz w:val="22"/>
-          <w:szCs w:val="22"/>
-          <w:lang w:val="en-GB"/>
-        </w:rPr>
-        <w:t>δ</w:t>
+        <w:t>: Effect of different δ</w:t>
       </w:r>
       <w:r>
         <w:rPr>
@@ -17996,15 +17823,7 @@
           <w:szCs w:val="22"/>
           <w:lang w:val="en-GB"/>
         </w:rPr>
-        <w:t>-temperature</w:t>
-      </w:r>
-      <w:r>
-        <w:rPr>
-          <w:sz w:val="22"/>
-          <w:szCs w:val="22"/>
-          <w:lang w:val="en-GB"/>
-        </w:rPr>
-        <w:t xml:space="preserve"> equations</w:t>
+        <w:t>-temperature equations</w:t>
       </w:r>
     </w:p>
     <w:p>
@@ -18418,44 +18237,15 @@
         <w:fldChar w:fldCharType="separate"/>
       </w:r>
       <w:r>
-        <w:t xml:space="preserve">Alberti, M., </w:t>
-      </w:r>
-      <w:proofErr w:type="spellStart"/>
-      <w:r>
-        <w:t>Fürsich</w:t>
-      </w:r>
-      <w:proofErr w:type="spellEnd"/>
-      <w:r>
-        <w:t xml:space="preserve">, F. T., Abdelhady, A. A., and Andersen, N.: Middle to Late Jurassic equatorial seawater temperatures and latitudinal temperature gradients based on stable isotopes of brachiopods and oysters from Gebel </w:t>
-      </w:r>
-      <w:proofErr w:type="spellStart"/>
-      <w:r>
-        <w:t>Maghara</w:t>
-      </w:r>
-      <w:proofErr w:type="spellEnd"/>
-      <w:r>
-        <w:t>, Egypt, Palaeogeography, Palaeoclimatology, Palaeoecology, 468, 301–313, https://doi.org/10.1016/j.palaeo.2016.11.052, 2017.</w:t>
+        <w:t>Alberti, M., Fürsich, F. T., Abdelhady, A. A., and Andersen, N.: Middle to Late Jurassic equatorial seawater temperatures and latitudinal temperature gradients based on stable isotopes of brachiopods and oysters from Gebel Maghara, Egypt, Palaeogeography, Palaeoclimatology, Palaeoecology, 468, 301–313, https://doi.org/10.1016/j.palaeo.2016.11.052, 2017.</w:t>
       </w:r>
     </w:p>
     <w:p>
       <w:pPr>
         <w:pStyle w:val="Bibliography"/>
       </w:pPr>
-      <w:proofErr w:type="spellStart"/>
-      <w:r>
-        <w:t>Appelblad</w:t>
-      </w:r>
-      <w:proofErr w:type="spellEnd"/>
-      <w:r>
-        <w:t xml:space="preserve">, P. K., </w:t>
-      </w:r>
-      <w:proofErr w:type="spellStart"/>
-      <w:r>
-        <w:t>Rodushkin</w:t>
-      </w:r>
-      <w:proofErr w:type="spellEnd"/>
-      <w:r>
-        <w:t>, I., and Baxter, D. C.: Sources of Uncertainty in Isotope Ratio Measurements by Inductively Coupled Plasma Mass Spectrometry, Anal. Chem., 73, 2911–2919, https://doi.org/10.1021/ac001537y, 2001.</w:t>
+      <w:r>
+        <w:t>Appelblad, P. K., Rodushkin, I., and Baxter, D. C.: Sources of Uncertainty in Isotope Ratio Measurements by Inductively Coupled Plasma Mass Spectrometry, Anal. Chem., 73, 2911–2919, https://doi.org/10.1021/ac001537y, 2001.</w:t>
       </w:r>
     </w:p>
     <w:p>
@@ -18463,15 +18253,7 @@
         <w:pStyle w:val="Bibliography"/>
       </w:pPr>
       <w:r>
-        <w:t xml:space="preserve">Baatsen, M., von der Heydt, A. S., Huber, M., </w:t>
-      </w:r>
-      <w:proofErr w:type="spellStart"/>
-      <w:r>
-        <w:t>Kliphuis</w:t>
-      </w:r>
-      <w:proofErr w:type="spellEnd"/>
-      <w:r>
-        <w:t>, M. A., Bijl, P. K., Sluijs, A., and Dijkstra, H. A.: The middle to late Eocene greenhouse climate modelled using the CESM 1.0.5, Climate of the Past, 16, 2573–2597, https://doi.org/10.5194/cp-16-2573-2020, 2020.</w:t>
+        <w:t>Baatsen, M., von der Heydt, A. S., Huber, M., Kliphuis, M. A., Bijl, P. K., Sluijs, A., and Dijkstra, H. A.: The middle to late Eocene greenhouse climate modelled using the CESM 1.0.5, Climate of the Past, 16, 2573–2597, https://doi.org/10.5194/cp-16-2573-2020, 2020.</w:t>
       </w:r>
     </w:p>
     <w:p>
@@ -18479,15 +18261,7 @@
         <w:pStyle w:val="Bibliography"/>
       </w:pPr>
       <w:r>
-        <w:t xml:space="preserve">Bengtsson, L., Arkin, P., Berrisford, P., </w:t>
-      </w:r>
-      <w:proofErr w:type="spellStart"/>
-      <w:r>
-        <w:t>Bougeault</w:t>
-      </w:r>
-      <w:proofErr w:type="spellEnd"/>
-      <w:r>
-        <w:t>, P., Folland, C. K., Gordon, C., Haines, K., Hodges, K. I., Jones, P., Kallberg, P., Rayner, N., Simmons, A. J., Stammer, D., Thorne, P. W., Uppala, S., and Vose, R. S.: The Need for a Dynamical Climate Reanalysis, Bulletin of the American Meteorological Society, 88, 495–501, 2007.</w:t>
+        <w:t>Bengtsson, L., Arkin, P., Berrisford, P., Bougeault, P., Folland, C. K., Gordon, C., Haines, K., Hodges, K. I., Jones, P., Kallberg, P., Rayner, N., Simmons, A. J., Stammer, D., Thorne, P. W., Uppala, S., and Vose, R. S.: The Need for a Dynamical Climate Reanalysis, Bulletin of the American Meteorological Society, 88, 495–501, 2007.</w:t>
       </w:r>
     </w:p>
     <w:p>
@@ -18495,36 +18269,15 @@
         <w:pStyle w:val="Bibliography"/>
       </w:pPr>
       <w:r>
-        <w:t xml:space="preserve">Bova, S., Rosenthal, Y., Liu, Z., </w:t>
-      </w:r>
-      <w:proofErr w:type="spellStart"/>
-      <w:r>
-        <w:t>Godad</w:t>
-      </w:r>
-      <w:proofErr w:type="spellEnd"/>
-      <w:r>
-        <w:t>, S. P., and Yan, M.: Seasonal origin of the thermal maxima at the Holocene and the last interglacial, Nature, 589, 548–553, https://doi.org/10.1038/s41586-020-03155-x, 2021.</w:t>
+        <w:t>Bova, S., Rosenthal, Y., Liu, Z., Godad, S. P., and Yan, M.: Seasonal origin of the thermal maxima at the Holocene and the last interglacial, Nature, 589, 548–553, https://doi.org/10.1038/s41586-020-03155-x, 2021.</w:t>
       </w:r>
     </w:p>
     <w:p>
       <w:pPr>
         <w:pStyle w:val="Bibliography"/>
       </w:pPr>
-      <w:proofErr w:type="spellStart"/>
-      <w:r>
-        <w:t>Brocas</w:t>
-      </w:r>
-      <w:proofErr w:type="spellEnd"/>
-      <w:r>
-        <w:t xml:space="preserve">, W. M., Felis, T., Obert, J. C., Gierz, P., Lohmann, G., Scholz, D., </w:t>
-      </w:r>
-      <w:proofErr w:type="spellStart"/>
-      <w:r>
-        <w:t>Kölling</w:t>
-      </w:r>
-      <w:proofErr w:type="spellEnd"/>
-      <w:r>
-        <w:t>, M., and Scheffers, S. R.: Last interglacial temperature seasonality reconstructed from tropical Atlantic corals, Earth and Planetary Science Letters, 449, 418–429, 2016.</w:t>
+      <w:r>
+        <w:t>Brocas, W. M., Felis, T., Obert, J. C., Gierz, P., Lohmann, G., Scholz, D., Kölling, M., and Scheffers, S. R.: Last interglacial temperature seasonality reconstructed from tropical Atlantic corals, Earth and Planetary Science Letters, 449, 418–429, 2016.</w:t>
       </w:r>
     </w:p>
     <w:p>
@@ -18532,98 +18285,24 @@
         <w:pStyle w:val="Bibliography"/>
       </w:pPr>
       <w:r>
-        <w:t xml:space="preserve">Burke, K. D., Williams, J. W., Chandler, M. A., Haywood, A. M., Lunt, D. J., and Otto-Bliesner, B. L.: Pliocene and Eocene provide best </w:t>
-      </w:r>
-      <w:proofErr w:type="spellStart"/>
-      <w:r>
-        <w:t>analogs</w:t>
-      </w:r>
-      <w:proofErr w:type="spellEnd"/>
-      <w:r>
-        <w:t xml:space="preserve"> for near-future climates, PNAS, 115, 13288–13293, https://doi.org/10.1073/pnas.1809600115, 2018.</w:t>
+        <w:t>Burke, K. D., Williams, J. W., Chandler, M. A., Haywood, A. M., Lunt, D. J., and Otto-Bliesner, B. L.: Pliocene and Eocene provide best analogs for near-future climates, PNAS, 115, 13288–13293, https://doi.org/10.1073/pnas.1809600115, 2018.</w:t>
       </w:r>
     </w:p>
     <w:p>
       <w:pPr>
         <w:pStyle w:val="Bibliography"/>
       </w:pPr>
-      <w:proofErr w:type="spellStart"/>
       <w:r>
         <w:lastRenderedPageBreak/>
-        <w:t>Caldarescu</w:t>
-      </w:r>
-      <w:proofErr w:type="spellEnd"/>
-      <w:r>
-        <w:t xml:space="preserve">, D., </w:t>
-      </w:r>
-      <w:proofErr w:type="spellStart"/>
-      <w:r>
-        <w:t>Sadatzki</w:t>
-      </w:r>
-      <w:proofErr w:type="spellEnd"/>
-      <w:r>
-        <w:t xml:space="preserve">, H., Andersson, C., Schäfer, P., Fortunato, H., and Meckler, A. N.: Clumped Isotope Data from </w:t>
-      </w:r>
-      <w:proofErr w:type="spellStart"/>
-      <w:r>
-        <w:t>Caldarescu</w:t>
-      </w:r>
-      <w:proofErr w:type="spellEnd"/>
-      <w:r>
-        <w:t xml:space="preserve"> et al 2020 </w:t>
-      </w:r>
-      <w:proofErr w:type="spellStart"/>
-      <w:r>
-        <w:t>Geochimica</w:t>
-      </w:r>
-      <w:proofErr w:type="spellEnd"/>
-      <w:r>
-        <w:t xml:space="preserve"> et </w:t>
-      </w:r>
-      <w:proofErr w:type="spellStart"/>
-      <w:r>
-        <w:t>Cosmochimica</w:t>
-      </w:r>
-      <w:proofErr w:type="spellEnd"/>
-      <w:r>
-        <w:t xml:space="preserve"> Acta, 2020.</w:t>
+        <w:t>Caldarescu, D., Sadatzki, H., Andersson, C., Schäfer, P., Fortunato, H., and Meckler, A. N.: Clumped Isotope Data from Caldarescu et al 2020 Geochimica et Cosmochimica Acta, 2020.</w:t>
       </w:r>
     </w:p>
     <w:p>
       <w:pPr>
         <w:pStyle w:val="Bibliography"/>
       </w:pPr>
-      <w:proofErr w:type="spellStart"/>
-      <w:r>
-        <w:t>Caldarescu</w:t>
-      </w:r>
-      <w:proofErr w:type="spellEnd"/>
-      <w:r>
-        <w:t xml:space="preserve">, D. E., </w:t>
-      </w:r>
-      <w:proofErr w:type="spellStart"/>
-      <w:r>
-        <w:t>Sadatzki</w:t>
-      </w:r>
-      <w:proofErr w:type="spellEnd"/>
-      <w:r>
-        <w:t xml:space="preserve">, H., Andersson, C., Schäfer, P., Fortunato, H., and Meckler, A. N.: Clumped isotope thermometry in bivalve shells: A tool for reconstructing seasonal upwelling, </w:t>
-      </w:r>
-      <w:proofErr w:type="spellStart"/>
-      <w:r>
-        <w:t>Geochimica</w:t>
-      </w:r>
-      <w:proofErr w:type="spellEnd"/>
-      <w:r>
-        <w:t xml:space="preserve"> et </w:t>
-      </w:r>
-      <w:proofErr w:type="spellStart"/>
-      <w:r>
-        <w:t>Cosmochimica</w:t>
-      </w:r>
-      <w:proofErr w:type="spellEnd"/>
-      <w:r>
-        <w:t xml:space="preserve"> Acta, 294, 174–191, https://doi.org/10.1016/j.gca.2020.11.019, 2021.</w:t>
+      <w:r>
+        <w:t>Caldarescu, D. E., Sadatzki, H., Andersson, C., Schäfer, P., Fortunato, H., and Meckler, A. N.: Clumped isotope thermometry in bivalve shells: A tool for reconstructing seasonal upwelling, Geochimica et Cosmochimica Acta, 294, 174–191, https://doi.org/10.1016/j.gca.2020.11.019, 2021.</w:t>
       </w:r>
     </w:p>
     <w:p>
@@ -18631,129 +18310,23 @@
         <w:pStyle w:val="Bibliography"/>
       </w:pPr>
       <w:r>
-        <w:t xml:space="preserve">Carré, M. and </w:t>
-      </w:r>
-      <w:proofErr w:type="spellStart"/>
-      <w:r>
-        <w:t>Cheddadi</w:t>
-      </w:r>
-      <w:proofErr w:type="spellEnd"/>
-      <w:r>
-        <w:t xml:space="preserve">, R.: Seasonality in long-term climate change, </w:t>
-      </w:r>
-      <w:proofErr w:type="spellStart"/>
-      <w:r>
-        <w:t>Quaternaire</w:t>
-      </w:r>
-      <w:proofErr w:type="spellEnd"/>
-      <w:r>
-        <w:t xml:space="preserve">. Revue de </w:t>
-      </w:r>
-      <w:proofErr w:type="spellStart"/>
-      <w:r>
-        <w:t>l’Association</w:t>
-      </w:r>
-      <w:proofErr w:type="spellEnd"/>
-      <w:r>
-        <w:t xml:space="preserve"> française pour </w:t>
-      </w:r>
-      <w:proofErr w:type="spellStart"/>
-      <w:r>
-        <w:t>l’étude</w:t>
-      </w:r>
-      <w:proofErr w:type="spellEnd"/>
-      <w:r>
-        <w:t xml:space="preserve"> du </w:t>
-      </w:r>
-      <w:proofErr w:type="spellStart"/>
-      <w:r>
-        <w:t>Quaternaire</w:t>
-      </w:r>
-      <w:proofErr w:type="spellEnd"/>
-      <w:r>
-        <w:t>, 28, 173–177, https://doi.org/10.4000/quaternaire.8018, 2017.</w:t>
+        <w:t>Carré, M. and Cheddadi, R.: Seasonality in long-term climate change, Quaternaire. Revue de l’Association française pour l’étude du Quaternaire, 28, 173–177, https://doi.org/10.4000/quaternaire.8018, 2017.</w:t>
       </w:r>
     </w:p>
     <w:p>
       <w:pPr>
         <w:pStyle w:val="Bibliography"/>
       </w:pPr>
-      <w:proofErr w:type="spellStart"/>
-      <w:r>
-        <w:t>Daëron</w:t>
-      </w:r>
-      <w:proofErr w:type="spellEnd"/>
-      <w:r>
-        <w:t xml:space="preserve">, M. and Vermeesch, P.: </w:t>
-      </w:r>
-      <w:proofErr w:type="spellStart"/>
-      <w:r>
-        <w:t>Omnivariant</w:t>
-      </w:r>
-      <w:proofErr w:type="spellEnd"/>
-      <w:r>
-        <w:t xml:space="preserve"> generalized least squares regression: Theory, geochronological applications, and making the case for reconciled Δ47 calibrations, Chemical Geology, 121881, https://doi.org/10.1016/j.chemgeo.2023.121881, 2023.</w:t>
+      <w:r>
+        <w:t>Daëron, M. and Vermeesch, P.: Omnivariant generalized least squares regression: Theory, geochronological applications, and making the case for reconciled Δ47 calibrations, Chemical Geology, 121881, https://doi.org/10.1016/j.chemgeo.2023.121881, 2023.</w:t>
       </w:r>
     </w:p>
     <w:p>
       <w:pPr>
         <w:pStyle w:val="Bibliography"/>
       </w:pPr>
-      <w:proofErr w:type="spellStart"/>
-      <w:r>
-        <w:t>Danabasoglu</w:t>
-      </w:r>
-      <w:proofErr w:type="spellEnd"/>
-      <w:r>
-        <w:t xml:space="preserve">, G., Lamarque, J.-F., </w:t>
-      </w:r>
-      <w:proofErr w:type="spellStart"/>
-      <w:r>
-        <w:t>Bacmeister</w:t>
-      </w:r>
-      <w:proofErr w:type="spellEnd"/>
-      <w:r>
-        <w:t xml:space="preserve">, J., Bailey, D. A., DuVivier, A. K., Edwards, J., Emmons, L. K., Fasullo, J., Garcia, R., Gettelman, A., Hannay, C., Holland, M. M., Large, W. G., Lauritzen, P. H., Lawrence, D. M., Lenaerts, J. T. M., Lindsay, K., Lipscomb, W. H., Mills, M. J., Neale, R., Oleson, K. W., Otto-Bliesner, B., Phillips, A. S., Sacks, W., </w:t>
-      </w:r>
-      <w:proofErr w:type="spellStart"/>
-      <w:r>
-        <w:t>Tilmes</w:t>
-      </w:r>
-      <w:proofErr w:type="spellEnd"/>
-      <w:r>
-        <w:t xml:space="preserve">, S., van </w:t>
-      </w:r>
-      <w:proofErr w:type="spellStart"/>
-      <w:r>
-        <w:t>Kampenhout</w:t>
-      </w:r>
-      <w:proofErr w:type="spellEnd"/>
-      <w:r>
-        <w:t xml:space="preserve">, L., Vertenstein, M., Bertini, A., Dennis, J., </w:t>
-      </w:r>
-      <w:proofErr w:type="spellStart"/>
-      <w:r>
-        <w:t>Deser</w:t>
-      </w:r>
-      <w:proofErr w:type="spellEnd"/>
-      <w:r>
-        <w:t xml:space="preserve">, C., Fischer, C., Fox-Kemper, B., Kay, J. E., Kinnison, D., Kushner, P. J., Larson, V. E., Long, M. C., Mickelson, S., Moore, J. K., Nienhouse, E., </w:t>
-      </w:r>
-      <w:proofErr w:type="spellStart"/>
-      <w:r>
-        <w:t>Polvani</w:t>
-      </w:r>
-      <w:proofErr w:type="spellEnd"/>
-      <w:r>
-        <w:t xml:space="preserve">, L., Rasch, P. J., and Strand, W. G.: The Community Earth System Model Version 2 (CESM2), Journal of Advances in </w:t>
-      </w:r>
-      <w:proofErr w:type="spellStart"/>
-      <w:r>
-        <w:t>Modeling</w:t>
-      </w:r>
-      <w:proofErr w:type="spellEnd"/>
-      <w:r>
-        <w:t xml:space="preserve"> Earth Systems, 12, e2019MS001916, https://doi.org/10.1029/2019MS001916, 2020.</w:t>
+      <w:r>
+        <w:t>Danabasoglu, G., Lamarque, J.-F., Bacmeister, J., Bailey, D. A., DuVivier, A. K., Edwards, J., Emmons, L. K., Fasullo, J., Garcia, R., Gettelman, A., Hannay, C., Holland, M. M., Large, W. G., Lauritzen, P. H., Lawrence, D. M., Lenaerts, J. T. M., Lindsay, K., Lipscomb, W. H., Mills, M. J., Neale, R., Oleson, K. W., Otto-Bliesner, B., Phillips, A. S., Sacks, W., Tilmes, S., van Kampenhout, L., Vertenstein, M., Bertini, A., Dennis, J., Deser, C., Fischer, C., Fox-Kemper, B., Kay, J. E., Kinnison, D., Kushner, P. J., Larson, V. E., Long, M. C., Mickelson, S., Moore, J. K., Nienhouse, E., Polvani, L., Rasch, P. J., and Strand, W. G.: The Community Earth System Model Version 2 (CESM2), Journal of Advances in Modeling Earth Systems, 12, e2019MS001916, https://doi.org/10.1029/2019MS001916, 2020.</w:t>
       </w:r>
     </w:p>
     <w:p>
@@ -18761,23 +18334,7 @@
         <w:pStyle w:val="Bibliography"/>
       </w:pPr>
       <w:r>
-        <w:t xml:space="preserve">De Winter, N., </w:t>
-      </w:r>
-      <w:proofErr w:type="spellStart"/>
-      <w:r>
-        <w:t>Snoeck</w:t>
-      </w:r>
-      <w:proofErr w:type="spellEnd"/>
-      <w:r>
-        <w:t xml:space="preserve">, C., and Claeys, P.: Seasonal cyclicity in trace elements and stable isotopes of modern horse enamel, </w:t>
-      </w:r>
-      <w:proofErr w:type="spellStart"/>
-      <w:r>
-        <w:t>PLoS</w:t>
-      </w:r>
-      <w:proofErr w:type="spellEnd"/>
-      <w:r>
-        <w:t xml:space="preserve"> ONE, 11, 1, https://doi.org/10.1371/journal.pone.0166678, 2016.</w:t>
+        <w:t>De Winter, N., Snoeck, C., and Claeys, P.: Seasonal cyclicity in trace elements and stable isotopes of modern horse enamel, PLoS ONE, 11, 1, https://doi.org/10.1371/journal.pone.0166678, 2016.</w:t>
       </w:r>
     </w:p>
     <w:p>
@@ -18785,31 +18342,7 @@
         <w:pStyle w:val="Bibliography"/>
       </w:pPr>
       <w:r>
-        <w:t>Dettman, D. L., Reische, A. K., and Lohmann, K. C.: Controls on the stable isotope composition of seasonal growth bands in aragonitic fresh-water bivalves (</w:t>
-      </w:r>
-      <w:proofErr w:type="spellStart"/>
-      <w:r>
-        <w:t>unionidae</w:t>
-      </w:r>
-      <w:proofErr w:type="spellEnd"/>
-      <w:r>
-        <w:t xml:space="preserve">), </w:t>
-      </w:r>
-      <w:proofErr w:type="spellStart"/>
-      <w:r>
-        <w:t>Geochimica</w:t>
-      </w:r>
-      <w:proofErr w:type="spellEnd"/>
-      <w:r>
-        <w:t xml:space="preserve"> et </w:t>
-      </w:r>
-      <w:proofErr w:type="spellStart"/>
-      <w:r>
-        <w:t>Cosmochimica</w:t>
-      </w:r>
-      <w:proofErr w:type="spellEnd"/>
-      <w:r>
-        <w:t xml:space="preserve"> Acta, 63, 1049–1057, https://doi.org/10.1016/S0016-7037(99)00020-4, 1999.</w:t>
+        <w:t>Dettman, D. L., Reische, A. K., and Lohmann, K. C.: Controls on the stable isotope composition of seasonal growth bands in aragonitic fresh-water bivalves (unionidae), Geochimica et Cosmochimica Acta, 63, 1049–1057, https://doi.org/10.1016/S0016-7037(99)00020-4, 1999.</w:t>
       </w:r>
     </w:p>
     <w:p>
@@ -18817,31 +18350,7 @@
         <w:pStyle w:val="Bibliography"/>
       </w:pPr>
       <w:r>
-        <w:t xml:space="preserve">Evans, M. N., </w:t>
-      </w:r>
-      <w:proofErr w:type="spellStart"/>
-      <w:r>
-        <w:t>Tolwinski</w:t>
-      </w:r>
-      <w:proofErr w:type="spellEnd"/>
-      <w:r>
-        <w:t xml:space="preserve">-Ward, S. E., Thompson, D. M., and </w:t>
-      </w:r>
-      <w:proofErr w:type="spellStart"/>
-      <w:r>
-        <w:t>Anchukaitis</w:t>
-      </w:r>
-      <w:proofErr w:type="spellEnd"/>
-      <w:r>
-        <w:t xml:space="preserve">, K. J.: Applications of proxy system </w:t>
-      </w:r>
-      <w:proofErr w:type="spellStart"/>
-      <w:r>
-        <w:t>modeling</w:t>
-      </w:r>
-      <w:proofErr w:type="spellEnd"/>
-      <w:r>
-        <w:t xml:space="preserve"> in high resolution paleoclimatology, Quaternary Science Reviews, 76, 16–28, https://doi.org/10.1016/j.quascirev.2013.05.024, 2013.</w:t>
+        <w:t>Evans, M. N., Tolwinski-Ward, S. E., Thompson, D. M., and Anchukaitis, K. J.: Applications of proxy system modeling in high resolution paleoclimatology, Quaternary Science Reviews, 76, 16–28, https://doi.org/10.1016/j.quascirev.2013.05.024, 2013.</w:t>
       </w:r>
     </w:p>
     <w:p>
@@ -18861,15 +18370,7 @@
       </w:r>
       <w:r>
         <w:lastRenderedPageBreak/>
-        <w:t xml:space="preserve">Controlled by Nonlinear Feedbacks and Ocean Circulation, </w:t>
-      </w:r>
-      <w:proofErr w:type="spellStart"/>
-      <w:r>
-        <w:t>Geophys</w:t>
-      </w:r>
-      <w:proofErr w:type="spellEnd"/>
-      <w:r>
-        <w:t>. Res. Lett., 46, 9880–9889, https://doi.org/10.1029/2019GL083574, 2019.</w:t>
+        <w:t>Controlled by Nonlinear Feedbacks and Ocean Circulation, Geophys. Res. Lett., 46, 9880–9889, https://doi.org/10.1029/2019GL083574, 2019.</w:t>
       </w:r>
     </w:p>
     <w:p>
@@ -18877,103 +18378,7 @@
         <w:pStyle w:val="Bibliography"/>
       </w:pPr>
       <w:r>
-        <w:t xml:space="preserve">Font, J., Boutin, J., Reul, N., Spurgeon, P., </w:t>
-      </w:r>
-      <w:proofErr w:type="spellStart"/>
-      <w:r>
-        <w:t>Ballabrera</w:t>
-      </w:r>
-      <w:proofErr w:type="spellEnd"/>
-      <w:r>
-        <w:t xml:space="preserve">-Poy, J., Chuprin, A., </w:t>
-      </w:r>
-      <w:proofErr w:type="spellStart"/>
-      <w:r>
-        <w:t>Gabarró</w:t>
-      </w:r>
-      <w:proofErr w:type="spellEnd"/>
-      <w:r>
-        <w:t xml:space="preserve">, C., </w:t>
-      </w:r>
-      <w:proofErr w:type="spellStart"/>
-      <w:r>
-        <w:t>Gourrion</w:t>
-      </w:r>
-      <w:proofErr w:type="spellEnd"/>
-      <w:r>
-        <w:t xml:space="preserve">, J., </w:t>
-      </w:r>
-      <w:proofErr w:type="spellStart"/>
-      <w:r>
-        <w:t>Guimbard</w:t>
-      </w:r>
-      <w:proofErr w:type="spellEnd"/>
-      <w:r>
-        <w:t xml:space="preserve">, S., </w:t>
-      </w:r>
-      <w:proofErr w:type="spellStart"/>
-      <w:r>
-        <w:t>Hénocq</w:t>
-      </w:r>
-      <w:proofErr w:type="spellEnd"/>
-      <w:r>
-        <w:t xml:space="preserve">, C., Lavender, S., Martin, N., Martínez, J., McCulloch, M., </w:t>
-      </w:r>
-      <w:proofErr w:type="spellStart"/>
-      <w:r>
-        <w:t>Meirold</w:t>
-      </w:r>
-      <w:proofErr w:type="spellEnd"/>
-      <w:r>
-        <w:t xml:space="preserve">-Mautner, I., </w:t>
-      </w:r>
-      <w:proofErr w:type="spellStart"/>
-      <w:r>
-        <w:t>Mugerin</w:t>
-      </w:r>
-      <w:proofErr w:type="spellEnd"/>
-      <w:r>
-        <w:t xml:space="preserve">, C., </w:t>
-      </w:r>
-      <w:proofErr w:type="spellStart"/>
-      <w:r>
-        <w:t>Petitcolin</w:t>
-      </w:r>
-      <w:proofErr w:type="spellEnd"/>
-      <w:r>
-        <w:t xml:space="preserve">, F., Portabella, M., Sabia, R., Talone, M., Tenerelli, J., </w:t>
-      </w:r>
-      <w:proofErr w:type="spellStart"/>
-      <w:r>
-        <w:t>Turiel</w:t>
-      </w:r>
-      <w:proofErr w:type="spellEnd"/>
-      <w:r>
-        <w:t xml:space="preserve">, A., </w:t>
-      </w:r>
-      <w:proofErr w:type="spellStart"/>
-      <w:r>
-        <w:t>Vergely</w:t>
-      </w:r>
-      <w:proofErr w:type="spellEnd"/>
-      <w:r>
-        <w:t xml:space="preserve">, J.-L., </w:t>
-      </w:r>
-      <w:proofErr w:type="spellStart"/>
-      <w:r>
-        <w:t>Waldteufel</w:t>
-      </w:r>
-      <w:proofErr w:type="spellEnd"/>
-      <w:r>
-        <w:t xml:space="preserve">, P., Yin, X., Zine, S., and </w:t>
-      </w:r>
-      <w:proofErr w:type="spellStart"/>
-      <w:r>
-        <w:t>Delwart</w:t>
-      </w:r>
-      <w:proofErr w:type="spellEnd"/>
-      <w:r>
-        <w:t>, S.: SMOS first data analysis for sea surface salinity determination, International Journal of Remote Sensing, 34, 3654–3670, https://doi.org/10.1080/01431161.2012.716541, 2013.</w:t>
+        <w:t>Font, J., Boutin, J., Reul, N., Spurgeon, P., Ballabrera-Poy, J., Chuprin, A., Gabarró, C., Gourrion, J., Guimbard, S., Hénocq, C., Lavender, S., Martin, N., Martínez, J., McCulloch, M., Meirold-Mautner, I., Mugerin, C., Petitcolin, F., Portabella, M., Sabia, R., Talone, M., Tenerelli, J., Turiel, A., Vergely, J.-L., Waldteufel, P., Yin, X., Zine, S., and Delwart, S.: SMOS first data analysis for sea surface salinity determination, International Journal of Remote Sensing, 34, 3654–3670, https://doi.org/10.1080/01431161.2012.716541, 2013.</w:t>
       </w:r>
     </w:p>
     <w:p>
@@ -18981,23 +18386,7 @@
         <w:pStyle w:val="Bibliography"/>
       </w:pPr>
       <w:r>
-        <w:t xml:space="preserve">Franke, J., </w:t>
-      </w:r>
-      <w:proofErr w:type="spellStart"/>
-      <w:r>
-        <w:t>Brönnimann</w:t>
-      </w:r>
-      <w:proofErr w:type="spellEnd"/>
-      <w:r>
-        <w:t xml:space="preserve">, S., </w:t>
-      </w:r>
-      <w:proofErr w:type="spellStart"/>
-      <w:r>
-        <w:t>Bhend</w:t>
-      </w:r>
-      <w:proofErr w:type="spellEnd"/>
-      <w:r>
-        <w:t>, J., and Brugnara, Y.: A monthly global paleo-reanalysis of the atmosphere from 1600 to 2005 for studying past climatic variations, Sci Data, 4, 170076, https://doi.org/10.1038/sdata.2017.76, 2017.</w:t>
+        <w:t>Franke, J., Brönnimann, S., Bhend, J., and Brugnara, Y.: A monthly global paleo-reanalysis of the atmosphere from 1600 to 2005 for studying past climatic variations, Sci Data, 4, 170076, https://doi.org/10.1038/sdata.2017.76, 2017.</w:t>
       </w:r>
     </w:p>
     <w:p>
@@ -19005,23 +18394,7 @@
         <w:pStyle w:val="Bibliography"/>
       </w:pPr>
       <w:r>
-        <w:t xml:space="preserve">Fricke, H. C., Clyde, W. C., and O’Neil, J. R.: Intra-tooth variations in δ 18 O (PO 4) of mammalian tooth enamel as a record of seasonal variations in continental climate variables, </w:t>
-      </w:r>
-      <w:proofErr w:type="spellStart"/>
-      <w:r>
-        <w:t>Geochimica</w:t>
-      </w:r>
-      <w:proofErr w:type="spellEnd"/>
-      <w:r>
-        <w:t xml:space="preserve"> et </w:t>
-      </w:r>
-      <w:proofErr w:type="spellStart"/>
-      <w:r>
-        <w:t>Cosmochimica</w:t>
-      </w:r>
-      <w:proofErr w:type="spellEnd"/>
-      <w:r>
-        <w:t xml:space="preserve"> Acta, 62, 1839–1850, 1998.</w:t>
+        <w:t>Fricke, H. C., Clyde, W. C., and O’Neil, J. R.: Intra-tooth variations in δ 18 O (PO 4) of mammalian tooth enamel as a record of seasonal variations in continental climate variables, Geochimica et Cosmochimica Acta, 62, 1839–1850, 1998.</w:t>
       </w:r>
     </w:p>
     <w:p>
@@ -19029,15 +18402,7 @@
         <w:pStyle w:val="Bibliography"/>
       </w:pPr>
       <w:r>
-        <w:t xml:space="preserve">Gagan, M. K., Chivas, A. R., and </w:t>
-      </w:r>
-      <w:proofErr w:type="spellStart"/>
-      <w:r>
-        <w:t>Isdale</w:t>
-      </w:r>
-      <w:proofErr w:type="spellEnd"/>
-      <w:r>
-        <w:t>, P. J.: High-resolution isotopic records from corals using ocean temperature and mass-spawning chronometers, Earth and Planetary Science Letters, 121, 549–558, https://doi.org/10.1016/0012-821X(94)90090-6, 1994.</w:t>
+        <w:t>Gagan, M. K., Chivas, A. R., and Isdale, P. J.: High-resolution isotopic records from corals using ocean temperature and mass-spawning chronometers, Earth and Planetary Science Letters, 121, 549–558, https://doi.org/10.1016/0012-821X(94)90090-6, 1994.</w:t>
       </w:r>
     </w:p>
     <w:p>
@@ -19052,77 +18417,8 @@
       <w:pPr>
         <w:pStyle w:val="Bibliography"/>
       </w:pPr>
-      <w:proofErr w:type="spellStart"/>
-      <w:r>
-        <w:t>Gély</w:t>
-      </w:r>
-      <w:proofErr w:type="spellEnd"/>
-      <w:r>
-        <w:t xml:space="preserve">, J. P. and Merle, D.: La </w:t>
-      </w:r>
-      <w:proofErr w:type="spellStart"/>
-      <w:r>
-        <w:t>stratigraphie</w:t>
-      </w:r>
-      <w:proofErr w:type="spellEnd"/>
-      <w:r>
-        <w:t xml:space="preserve"> et la </w:t>
-      </w:r>
-      <w:proofErr w:type="spellStart"/>
-      <w:r>
-        <w:t>paléogéographie</w:t>
-      </w:r>
-      <w:proofErr w:type="spellEnd"/>
-      <w:r>
-        <w:t xml:space="preserve"> du </w:t>
-      </w:r>
-      <w:proofErr w:type="spellStart"/>
-      <w:r>
-        <w:t>Lutétien</w:t>
-      </w:r>
-      <w:proofErr w:type="spellEnd"/>
-      <w:r>
-        <w:t xml:space="preserve"> </w:t>
-      </w:r>
-      <w:proofErr w:type="spellStart"/>
-      <w:r>
-        <w:t>en</w:t>
-      </w:r>
-      <w:proofErr w:type="spellEnd"/>
-      <w:r>
-        <w:t xml:space="preserve"> France, </w:t>
-      </w:r>
-      <w:proofErr w:type="spellStart"/>
-      <w:r>
-        <w:t>Stratotype</w:t>
-      </w:r>
-      <w:proofErr w:type="spellEnd"/>
-      <w:r>
-        <w:t xml:space="preserve"> </w:t>
-      </w:r>
-      <w:proofErr w:type="spellStart"/>
-      <w:r>
-        <w:t>Lutétien</w:t>
-      </w:r>
-      <w:proofErr w:type="spellEnd"/>
-      <w:r>
-        <w:t xml:space="preserve">. </w:t>
-      </w:r>
-      <w:proofErr w:type="spellStart"/>
-      <w:r>
-        <w:t>Muséum</w:t>
-      </w:r>
-      <w:proofErr w:type="spellEnd"/>
-      <w:r>
-        <w:t xml:space="preserve"> National </w:t>
-      </w:r>
-      <w:proofErr w:type="spellStart"/>
-      <w:r>
-        <w:t>d’Histoire</w:t>
-      </w:r>
-      <w:proofErr w:type="spellEnd"/>
-      <w:r>
-        <w:t xml:space="preserve"> Naturelle, Paris, 182–227, 2008.</w:t>
+      <w:r>
+        <w:t>Gély, J. P. and Merle, D.: La stratigraphie et la paléogéographie du Lutétien en France, Stratotype Lutétien. Muséum National d’Histoire Naturelle, Paris, 182–227, 2008.</w:t>
       </w:r>
     </w:p>
     <w:p>
@@ -19137,13 +18433,8 @@
       <w:pPr>
         <w:pStyle w:val="Bibliography"/>
       </w:pPr>
-      <w:proofErr w:type="spellStart"/>
-      <w:r>
-        <w:t>Gonfiantini</w:t>
-      </w:r>
-      <w:proofErr w:type="spellEnd"/>
-      <w:r>
-        <w:t>, R., Stichler, W., and Rozanski, K.: Standards and intercomparison materials distributed by the International Atomic Energy Agency for stable isotope measurements, 1995.</w:t>
+      <w:r>
+        <w:t>Gonfiantini, R., Stichler, W., and Rozanski, K.: Standards and intercomparison materials distributed by the International Atomic Energy Agency for stable isotope measurements, 1995.</w:t>
       </w:r>
     </w:p>
     <w:p>
@@ -19151,47 +18442,7 @@
         <w:pStyle w:val="Bibliography"/>
       </w:pPr>
       <w:r>
-        <w:t xml:space="preserve">Goudsmit-Harzevoort, B., Lansu, A., Baatsen, M. L. J., von der Heydt, A. S., de Winter, N. J., Zhang, Y., Abe-Ouchi, A., de Boer, A., Chan, W.-L., </w:t>
-      </w:r>
-      <w:proofErr w:type="spellStart"/>
-      <w:r>
-        <w:t>Donnadieu</w:t>
-      </w:r>
-      <w:proofErr w:type="spellEnd"/>
-      <w:r>
-        <w:t xml:space="preserve">, Y., Hutchinson, D. K., Knorr, G., </w:t>
-      </w:r>
-      <w:proofErr w:type="spellStart"/>
-      <w:r>
-        <w:t>Ladant</w:t>
-      </w:r>
-      <w:proofErr w:type="spellEnd"/>
-      <w:r>
-        <w:t xml:space="preserve">, J.-B., Morozova, P., </w:t>
-      </w:r>
-      <w:proofErr w:type="spellStart"/>
-      <w:r>
-        <w:t>Niezgodzki</w:t>
-      </w:r>
-      <w:proofErr w:type="spellEnd"/>
-      <w:r>
-        <w:t xml:space="preserve">, I., </w:t>
-      </w:r>
-      <w:proofErr w:type="spellStart"/>
-      <w:r>
-        <w:t>Steinig</w:t>
-      </w:r>
-      <w:proofErr w:type="spellEnd"/>
-      <w:r>
-        <w:t xml:space="preserve">, S., </w:t>
-      </w:r>
-      <w:proofErr w:type="spellStart"/>
-      <w:r>
-        <w:t>Tripati</w:t>
-      </w:r>
-      <w:proofErr w:type="spellEnd"/>
-      <w:r>
-        <w:t>, A., Zhang, Z., Zhu, J., and Ziegler, M.: The Relationship Between the Global Mean Deep-Sea and Surface Temperature During the Early Eocene, Paleoceanography and Paleoclimatology, 38, e2022PA004532, https://doi.org/10.1029/2022PA004532, 2023.</w:t>
+        <w:t>Goudsmit-Harzevoort, B., Lansu, A., Baatsen, M. L. J., von der Heydt, A. S., de Winter, N. J., Zhang, Y., Abe-Ouchi, A., de Boer, A., Chan, W.-L., Donnadieu, Y., Hutchinson, D. K., Knorr, G., Ladant, J.-B., Morozova, P., Niezgodzki, I., Steinig, S., Tripati, A., Zhang, Z., Zhu, J., and Ziegler, M.: The Relationship Between the Global Mean Deep-Sea and Surface Temperature During the Early Eocene, Paleoceanography and Paleoclimatology, 38, e2022PA004532, https://doi.org/10.1029/2022PA004532, 2023.</w:t>
       </w:r>
     </w:p>
     <w:p>
@@ -19237,15 +18488,7 @@
         <w:pStyle w:val="Bibliography"/>
       </w:pPr>
       <w:r>
-        <w:t xml:space="preserve">Hao, S., Zhang, X., Duan, Y., Gowan, E. J., Zhu, J., </w:t>
-      </w:r>
-      <w:proofErr w:type="spellStart"/>
-      <w:r>
-        <w:t>Cauquoin</w:t>
-      </w:r>
-      <w:proofErr w:type="spellEnd"/>
-      <w:r>
-        <w:t>, A., Chen, J., Werner, M., and Chen, F.: Model seasonal and proxy spatial biases revealed by assimilated mid-Holocene seasonal temperatures, Science Bulletin, 70, 2014–2022, https://doi.org/10.1016/j.scib.2025.03.039, 2025.</w:t>
+        <w:t>Hao, S., Zhang, X., Duan, Y., Gowan, E. J., Zhu, J., Cauquoin, A., Chen, J., Werner, M., and Chen, F.: Model seasonal and proxy spatial biases revealed by assimilated mid-Holocene seasonal temperatures, Science Bulletin, 70, 2014–2022, https://doi.org/10.1016/j.scib.2025.03.039, 2025.</w:t>
       </w:r>
     </w:p>
     <w:p>
@@ -19261,15 +18504,7 @@
         <w:pStyle w:val="Bibliography"/>
       </w:pPr>
       <w:r>
-        <w:t>Haywood, A. M., Dowsett, H. J., Dolan, A. M., Rowley, D., Abe-Ouchi, A., Otto-Bliesner, B., Chandler, M. A., Hunter, S. J., Lunt, D. J., Pound, M., and Salzmann, U.: The Pliocene Model Intercomparison Project (</w:t>
-      </w:r>
-      <w:proofErr w:type="spellStart"/>
-      <w:r>
-        <w:t>PlioMIP</w:t>
-      </w:r>
-      <w:proofErr w:type="spellEnd"/>
-      <w:r>
-        <w:t>) Phase 2: scientific objectives and experimental design, Climate of the Past, 12, 663–675, https://doi.org/10.5194/cp-12-663-2016, 2016.</w:t>
+        <w:t>Haywood, A. M., Dowsett, H. J., Dolan, A. M., Rowley, D., Abe-Ouchi, A., Otto-Bliesner, B., Chandler, M. A., Hunter, S. J., Lunt, D. J., Pound, M., and Salzmann, U.: The Pliocene Model Intercomparison Project (PlioMIP) Phase 2: scientific objectives and experimental design, Climate of the Past, 12, 663–675, https://doi.org/10.5194/cp-12-663-2016, 2016.</w:t>
       </w:r>
     </w:p>
     <w:p>
@@ -19301,39 +18536,7 @@
         <w:pStyle w:val="Bibliography"/>
       </w:pPr>
       <w:r>
-        <w:t xml:space="preserve">van </w:t>
-      </w:r>
-      <w:proofErr w:type="spellStart"/>
-      <w:r>
-        <w:t>Hinsbergen</w:t>
-      </w:r>
-      <w:proofErr w:type="spellEnd"/>
-      <w:r>
-        <w:t xml:space="preserve">, D. J., de Groot, L. V., van Schaik, S. J., Spakman, W., Bijl, P. K., Sluijs, A., </w:t>
-      </w:r>
-      <w:proofErr w:type="spellStart"/>
-      <w:r>
-        <w:t>Langereis</w:t>
-      </w:r>
-      <w:proofErr w:type="spellEnd"/>
-      <w:r>
-        <w:t xml:space="preserve">, C. G., and </w:t>
-      </w:r>
-      <w:proofErr w:type="spellStart"/>
-      <w:r>
-        <w:t>Brinkhuis</w:t>
-      </w:r>
-      <w:proofErr w:type="spellEnd"/>
-      <w:r>
-        <w:t xml:space="preserve">, H.: A paleolatitude calculator for paleoclimate studies, </w:t>
-      </w:r>
-      <w:proofErr w:type="spellStart"/>
-      <w:r>
-        <w:t>PloS</w:t>
-      </w:r>
-      <w:proofErr w:type="spellEnd"/>
-      <w:r>
-        <w:t xml:space="preserve"> one, 10, e0126946, 2015.</w:t>
+        <w:t>van Hinsbergen, D. J., de Groot, L. V., van Schaik, S. J., Spakman, W., Bijl, P. K., Sluijs, A., Langereis, C. G., and Brinkhuis, H.: A paleolatitude calculator for paleoclimate studies, PloS one, 10, e0126946, 2015.</w:t>
       </w:r>
     </w:p>
     <w:p>
@@ -19341,43 +18544,11 @@
         <w:pStyle w:val="Bibliography"/>
       </w:pPr>
       <w:r>
-        <w:t xml:space="preserve">IPCC: Climate Change 2021: The Physical Science Basis. Contribution of Working Group I to the Sixth Assessment Report of the Intergovernmental Panel on Climate Change, edited by: Masson-Delmotte, V., Zhai, P., Pirani, A., Connors, S. L., </w:t>
-      </w:r>
-      <w:proofErr w:type="spellStart"/>
-      <w:r>
-        <w:t>Péan</w:t>
-      </w:r>
-      <w:proofErr w:type="spellEnd"/>
-      <w:r>
-        <w:t xml:space="preserve">, C., Berger, S., </w:t>
-      </w:r>
-      <w:proofErr w:type="spellStart"/>
-      <w:r>
-        <w:t>Caud</w:t>
-      </w:r>
-      <w:proofErr w:type="spellEnd"/>
-      <w:r>
-        <w:t xml:space="preserve">, N., Chen, Y., Goldfarb, L., Gomis, M. I., Huang, M., Leitzell, K., </w:t>
-      </w:r>
-      <w:proofErr w:type="spellStart"/>
-      <w:r>
-        <w:t>Lonnoy</w:t>
-      </w:r>
-      <w:proofErr w:type="spellEnd"/>
-      <w:r>
-        <w:t xml:space="preserve">, </w:t>
+        <w:t xml:space="preserve">IPCC: Climate Change 2021: The Physical Science Basis. Contribution of Working Group I to the Sixth Assessment Report of the Intergovernmental Panel on Climate Change, edited by: Masson-Delmotte, V., Zhai, P., Pirani, A., Connors, S. L., Péan, C., Berger, S., Caud, N., Chen, Y., Goldfarb, L., Gomis, M. I., Huang, M., Leitzell, K., Lonnoy, </w:t>
       </w:r>
       <w:r>
         <w:lastRenderedPageBreak/>
-        <w:t xml:space="preserve">E., Matthews, J. B. R., Maycock, T. K., Waterfield, T., </w:t>
-      </w:r>
-      <w:proofErr w:type="spellStart"/>
-      <w:r>
-        <w:t>Yelekçi</w:t>
-      </w:r>
-      <w:proofErr w:type="spellEnd"/>
-      <w:r>
-        <w:t>, Ö., Yu, R., and Zhou, B., Cambridge University Press, 2021.</w:t>
+        <w:t>E., Matthews, J. B. R., Maycock, T. K., Waterfield, T., Yelekçi, Ö., Yu, R., and Zhou, B., Cambridge University Press, 2021.</w:t>
       </w:r>
     </w:p>
     <w:p>
@@ -19385,55 +18556,7 @@
         <w:pStyle w:val="Bibliography"/>
       </w:pPr>
       <w:r>
-        <w:t xml:space="preserve">Iturbide, M., Fernández, J., Gutiérrez, J. M., Pirani, A., Huard, D., Al </w:t>
-      </w:r>
-      <w:proofErr w:type="spellStart"/>
-      <w:r>
-        <w:t>Khourdajie</w:t>
-      </w:r>
-      <w:proofErr w:type="spellEnd"/>
-      <w:r>
-        <w:t xml:space="preserve">, A., Baño-Medina, J., Bedia, J., Casanueva, A., Cimadevilla, E., </w:t>
-      </w:r>
-      <w:proofErr w:type="spellStart"/>
-      <w:r>
-        <w:t>Cofiño</w:t>
-      </w:r>
-      <w:proofErr w:type="spellEnd"/>
-      <w:r>
-        <w:t xml:space="preserve">, A. S., De Felice, M., Diez-Sierra, J., García-Díez, M., Goldie, J., Herrera, D. A., Herrera, S., Manzanas, R., </w:t>
-      </w:r>
-      <w:proofErr w:type="spellStart"/>
-      <w:r>
-        <w:t>Milovac</w:t>
-      </w:r>
-      <w:proofErr w:type="spellEnd"/>
-      <w:r>
-        <w:t xml:space="preserve">, J., Radhakrishnan, A., San-Martín, D., </w:t>
-      </w:r>
-      <w:proofErr w:type="spellStart"/>
-      <w:r>
-        <w:t>Spinuso</w:t>
-      </w:r>
-      <w:proofErr w:type="spellEnd"/>
-      <w:r>
-        <w:t xml:space="preserve">, A., Thyng, K. M., </w:t>
-      </w:r>
-      <w:proofErr w:type="spellStart"/>
-      <w:r>
-        <w:t>Trenham</w:t>
-      </w:r>
-      <w:proofErr w:type="spellEnd"/>
-      <w:r>
-        <w:t xml:space="preserve">, C., and </w:t>
-      </w:r>
-      <w:proofErr w:type="spellStart"/>
-      <w:r>
-        <w:t>Yelekçi</w:t>
-      </w:r>
-      <w:proofErr w:type="spellEnd"/>
-      <w:r>
-        <w:t>, Ö.: Implementation of FAIR principles in the IPCC: the WGI AR6 Atlas repository, Sci Data, 9, 629, https://doi.org/10.1038/s41597-022-01739-y, 2022.</w:t>
+        <w:t>Iturbide, M., Fernández, J., Gutiérrez, J. M., Pirani, A., Huard, D., Al Khourdajie, A., Baño-Medina, J., Bedia, J., Casanueva, A., Cimadevilla, E., Cofiño, A. S., De Felice, M., Diez-Sierra, J., García-Díez, M., Goldie, J., Herrera, D. A., Herrera, S., Manzanas, R., Milovac, J., Radhakrishnan, A., San-Martín, D., Spinuso, A., Thyng, K. M., Trenham, C., and Yelekçi, Ö.: Implementation of FAIR principles in the IPCC: the WGI AR6 Atlas repository, Sci Data, 9, 629, https://doi.org/10.1038/s41597-022-01739-y, 2022.</w:t>
       </w:r>
     </w:p>
     <w:p>
@@ -19441,15 +18564,7 @@
         <w:pStyle w:val="Bibliography"/>
       </w:pPr>
       <w:r>
-        <w:t xml:space="preserve">Ivany, L. C.: Reconstructing </w:t>
-      </w:r>
-      <w:proofErr w:type="spellStart"/>
-      <w:r>
-        <w:t>paleoseasonality</w:t>
-      </w:r>
-      <w:proofErr w:type="spellEnd"/>
-      <w:r>
-        <w:t xml:space="preserve"> from accretionary skeletal carbonates—challenges and opportunities, The Paleontological Society Papers, 18, 133–166, 2012.</w:t>
+        <w:t>Ivany, L. C.: Reconstructing paleoseasonality from accretionary skeletal carbonates—challenges and opportunities, The Paleontological Society Papers, 18, 133–166, 2012.</w:t>
       </w:r>
     </w:p>
     <w:p>
@@ -19465,15 +18580,7 @@
         <w:pStyle w:val="Bibliography"/>
       </w:pPr>
       <w:r>
-        <w:t xml:space="preserve">Ivany, L. C. and </w:t>
-      </w:r>
-      <w:proofErr w:type="spellStart"/>
-      <w:r>
-        <w:t>Runnegar</w:t>
-      </w:r>
-      <w:proofErr w:type="spellEnd"/>
-      <w:r>
-        <w:t>, B.: Early Permian seasonality from bivalve δ18O and implications for the oxygen isotopic composition of seawater, Geology, 38, 1027–1030, 2010.</w:t>
+        <w:t>Ivany, L. C. and Runnegar, B.: Early Permian seasonality from bivalve δ18O and implications for the oxygen isotopic composition of seawater, Geology, 38, 1027–1030, 2010.</w:t>
       </w:r>
     </w:p>
     <w:p>
@@ -19505,23 +18612,7 @@
         <w:pStyle w:val="Bibliography"/>
       </w:pPr>
       <w:r>
-        <w:t xml:space="preserve">Kim, S.-T., O’Neil, J. R., Hillaire-Marcel, C., and Mucci, A.: Oxygen isotope fractionation between synthetic aragonite and water: Influence of temperature and Mg2+ concentration, </w:t>
-      </w:r>
-      <w:proofErr w:type="spellStart"/>
-      <w:r>
-        <w:t>Geochimica</w:t>
-      </w:r>
-      <w:proofErr w:type="spellEnd"/>
-      <w:r>
-        <w:t xml:space="preserve"> et </w:t>
-      </w:r>
-      <w:proofErr w:type="spellStart"/>
-      <w:r>
-        <w:t>Cosmochimica</w:t>
-      </w:r>
-      <w:proofErr w:type="spellEnd"/>
-      <w:r>
-        <w:t xml:space="preserve"> Acta, 71, 4704–4715, https://doi.org/10.1016/j.gca.2007.04.019, 2007.</w:t>
+        <w:t>Kim, S.-T., O’Neil, J. R., Hillaire-Marcel, C., and Mucci, A.: Oxygen isotope fractionation between synthetic aragonite and water: Influence of temperature and Mg2+ concentration, Geochimica et Cosmochimica Acta, 71, 4704–4715, https://doi.org/10.1016/j.gca.2007.04.019, 2007.</w:t>
       </w:r>
     </w:p>
     <w:p>
@@ -19529,44 +18620,15 @@
         <w:pStyle w:val="Bibliography"/>
       </w:pPr>
       <w:r>
-        <w:t xml:space="preserve">King, J. M., </w:t>
-      </w:r>
-      <w:proofErr w:type="spellStart"/>
-      <w:r>
-        <w:t>Anchukaitis</w:t>
-      </w:r>
-      <w:proofErr w:type="spellEnd"/>
-      <w:r>
-        <w:t>, K. J., Tierney, J. E., Hakim, G. J., Emile-Geay, J., Zhu, F., and Wilson, R.: A Data Assimilation Approach to Last Millennium Temperature Field Reconstruction Using a Limited High-Sensitivity Proxy Network, https://doi.org/10.1175/JCLI-D-20-0661.1, 2021.</w:t>
+        <w:t>King, J. M., Anchukaitis, K. J., Tierney, J. E., Hakim, G. J., Emile-Geay, J., Zhu, F., and Wilson, R.: A Data Assimilation Approach to Last Millennium Temperature Field Reconstruction Using a Limited High-Sensitivity Proxy Network, https://doi.org/10.1175/JCLI-D-20-0661.1, 2021.</w:t>
       </w:r>
     </w:p>
     <w:p>
       <w:pPr>
         <w:pStyle w:val="Bibliography"/>
       </w:pPr>
-      <w:proofErr w:type="spellStart"/>
-      <w:r>
-        <w:t>Kluyver</w:t>
-      </w:r>
-      <w:proofErr w:type="spellEnd"/>
-      <w:r>
-        <w:t xml:space="preserve">, T., Ragan-Kelley, B., P&amp;#233, Rez, F., Granger, B., </w:t>
-      </w:r>
-      <w:proofErr w:type="spellStart"/>
-      <w:r>
-        <w:t>Bussonnier</w:t>
-      </w:r>
-      <w:proofErr w:type="spellEnd"/>
-      <w:r>
-        <w:t xml:space="preserve">, M., Frederic, J., Kelley, K., Hamrick, J., Grout, J., Corlay, S., Ivanov, P., Avila, D., n, Abdalla, S., Willing, C., and Team, J. D.: </w:t>
-      </w:r>
-      <w:proofErr w:type="spellStart"/>
-      <w:r>
-        <w:t>Jupyter</w:t>
-      </w:r>
-      <w:proofErr w:type="spellEnd"/>
-      <w:r>
-        <w:t xml:space="preserve"> Notebooks – a publishing format for reproducible computational workflows, in: Positioning and Power in Academic Publishing: Players, Agents and Agendas, IOS Press, 87–90, https://doi.org/10.3233/978-1-61499-649-1-87, 2016.</w:t>
+      <w:r>
+        <w:t>Kluyver, T., Ragan-Kelley, B., P&amp;#233, Rez, F., Granger, B., Bussonnier, M., Frederic, J., Kelley, K., Hamrick, J., Grout, J., Corlay, S., Ivanov, P., Avila, D., n, Abdalla, S., Willing, C., and Team, J. D.: Jupyter Notebooks – a publishing format for reproducible computational workflows, in: Positioning and Power in Academic Publishing: Players, Agents and Agendas, IOS Press, 87–90, https://doi.org/10.3233/978-1-61499-649-1-87, 2016.</w:t>
       </w:r>
     </w:p>
     <w:p>
@@ -19575,47 +18637,7 @@
       </w:pPr>
       <w:r>
         <w:lastRenderedPageBreak/>
-        <w:t xml:space="preserve">Lazareth, C. E., </w:t>
-      </w:r>
-      <w:proofErr w:type="spellStart"/>
-      <w:r>
-        <w:t>Willenz</w:t>
-      </w:r>
-      <w:proofErr w:type="spellEnd"/>
-      <w:r>
-        <w:t xml:space="preserve">, P., Navez, J., </w:t>
-      </w:r>
-      <w:proofErr w:type="spellStart"/>
-      <w:r>
-        <w:t>Keppens</w:t>
-      </w:r>
-      <w:proofErr w:type="spellEnd"/>
-      <w:r>
-        <w:t xml:space="preserve">, E., Dehairs, F., and André, L.: </w:t>
-      </w:r>
-      <w:proofErr w:type="spellStart"/>
-      <w:r>
-        <w:t>Sclerosponges</w:t>
-      </w:r>
-      <w:proofErr w:type="spellEnd"/>
-      <w:r>
-        <w:t xml:space="preserve"> as a new potential recorder of environmental changes: Lead in </w:t>
-      </w:r>
-      <w:proofErr w:type="spellStart"/>
-      <w:r>
-        <w:t>Ceratoporella</w:t>
-      </w:r>
-      <w:proofErr w:type="spellEnd"/>
-      <w:r>
-        <w:t xml:space="preserve"> </w:t>
-      </w:r>
-      <w:proofErr w:type="spellStart"/>
-      <w:r>
-        <w:t>nicholsoni</w:t>
-      </w:r>
-      <w:proofErr w:type="spellEnd"/>
-      <w:r>
-        <w:t>, Geology, 28, 515–518, 2000.</w:t>
+        <w:t>Lazareth, C. E., Willenz, P., Navez, J., Keppens, E., Dehairs, F., and André, L.: Sclerosponges as a new potential recorder of environmental changes: Lead in Ceratoporella nicholsoni, Geology, 28, 515–518, 2000.</w:t>
       </w:r>
     </w:p>
     <w:p>
@@ -19623,31 +18645,7 @@
         <w:pStyle w:val="Bibliography"/>
       </w:pPr>
       <w:r>
-        <w:t xml:space="preserve">Lécuyer, C., Hutzler, A., Amiot, R., </w:t>
-      </w:r>
-      <w:proofErr w:type="spellStart"/>
-      <w:r>
-        <w:t>Daux</w:t>
-      </w:r>
-      <w:proofErr w:type="spellEnd"/>
-      <w:r>
-        <w:t xml:space="preserve">, V., </w:t>
-      </w:r>
-      <w:proofErr w:type="spellStart"/>
-      <w:r>
-        <w:t>Grosheny</w:t>
-      </w:r>
-      <w:proofErr w:type="spellEnd"/>
-      <w:r>
-        <w:t xml:space="preserve">, D., Otero, O., Martineau, F., </w:t>
-      </w:r>
-      <w:proofErr w:type="spellStart"/>
-      <w:r>
-        <w:t>Fourel</w:t>
-      </w:r>
-      <w:proofErr w:type="spellEnd"/>
-      <w:r>
-        <w:t>, F., Balter, V., and Reynard, B.: Carbon and oxygen isotope fractionations between aragonite and calcite of shells from modern molluscs, Chemical Geology, 332–333, 92–101, https://doi.org/10.1016/j.chemgeo.2012.08.034, 2012.</w:t>
+        <w:t>Lécuyer, C., Hutzler, A., Amiot, R., Daux, V., Grosheny, D., Otero, O., Martineau, F., Fourel, F., Balter, V., and Reynard, B.: Carbon and oxygen isotope fractionations between aragonite and calcite of shells from modern molluscs, Chemical Geology, 332–333, 92–101, https://doi.org/10.1016/j.chemgeo.2012.08.034, 2012.</w:t>
       </w:r>
     </w:p>
     <w:p>
@@ -19670,29 +18668,8 @@
       <w:pPr>
         <w:pStyle w:val="Bibliography"/>
       </w:pPr>
-      <w:proofErr w:type="spellStart"/>
-      <w:r>
-        <w:t>Locarnini</w:t>
-      </w:r>
-      <w:proofErr w:type="spellEnd"/>
-      <w:r>
-        <w:t xml:space="preserve">, R. A., </w:t>
-      </w:r>
-      <w:proofErr w:type="spellStart"/>
-      <w:r>
-        <w:t>Mishonov</w:t>
-      </w:r>
-      <w:proofErr w:type="spellEnd"/>
-      <w:r>
-        <w:t xml:space="preserve">, A. V., Antonov, J. I., Boyer, T. P., Garcia, H. E., Baranova, O. K., Zweng, M. M., Paver, C. R., Reagan, J. R., Johnson, D. R., Hamilton, M., and </w:t>
-      </w:r>
-      <w:proofErr w:type="spellStart"/>
-      <w:r>
-        <w:t>Seidov</w:t>
-      </w:r>
-      <w:proofErr w:type="spellEnd"/>
-      <w:r>
-        <w:t>, D.: World ocean atlas 2013. Volume 1, Temperature, U.S. Department of Commerce, National Oceanic and Atmospheric Administration, National Environmental Satellite, Data and Information Service, https://doi.org/10.7289/v55x26vd, 2013.</w:t>
+      <w:r>
+        <w:t>Locarnini, R. A., Mishonov, A. V., Antonov, J. I., Boyer, T. P., Garcia, H. E., Baranova, O. K., Zweng, M. M., Paver, C. R., Reagan, J. R., Johnson, D. R., Hamilton, M., and Seidov, D.: World ocean atlas 2013. Volume 1, Temperature, U.S. Department of Commerce, National Oceanic and Atmospheric Administration, National Environmental Satellite, Data and Information Service, https://doi.org/10.7289/v55x26vd, 2013.</w:t>
       </w:r>
     </w:p>
     <w:p>
@@ -19700,15 +18677,7 @@
         <w:pStyle w:val="Bibliography"/>
       </w:pPr>
       <w:r>
-        <w:t xml:space="preserve">Lunt, D. J., Otto-Bliesner, B. L., Brierley, C., Haywood, A., Inglis, G. N., Izumi, K., Kageyama, M., Kaufman, D., Mauritsen, T., McClymont, E. L., Salzmann, U., </w:t>
-      </w:r>
-      <w:proofErr w:type="spellStart"/>
-      <w:r>
-        <w:t>Steinig</w:t>
-      </w:r>
-      <w:proofErr w:type="spellEnd"/>
-      <w:r>
-        <w:t>, S., Tierney, J. E., Zhao, A., and Zhu, J.: Paleoclimate data provide constraints on climate models’ large-scale response to past CO2 changes, Commun Earth Environ, 5, 419, https://doi.org/10.1038/s43247-024-01531-3, 2024.</w:t>
+        <w:t>Lunt, D. J., Otto-Bliesner, B. L., Brierley, C., Haywood, A., Inglis, G. N., Izumi, K., Kageyama, M., Kaufman, D., Mauritsen, T., McClymont, E. L., Salzmann, U., Steinig, S., Tierney, J. E., Zhao, A., and Zhu, J.: Paleoclimate data provide constraints on climate models’ large-scale response to past CO2 changes, Commun Earth Environ, 5, 419, https://doi.org/10.1038/s43247-024-01531-3, 2024.</w:t>
       </w:r>
     </w:p>
     <w:p>
@@ -19724,15 +18693,7 @@
         <w:pStyle w:val="Bibliography"/>
       </w:pPr>
       <w:r>
-        <w:t xml:space="preserve">McCulloch, M. T., Winter, A., Sherman, C. E., and Trotter, J. A.: 300 years of </w:t>
-      </w:r>
-      <w:proofErr w:type="spellStart"/>
-      <w:r>
-        <w:t>sclerosponge</w:t>
-      </w:r>
-      <w:proofErr w:type="spellEnd"/>
-      <w:r>
-        <w:t xml:space="preserve"> thermometry shows global warming has exceeded 1.5 °C, Nat. Clim. Chang., 14, 171–177, https://doi.org/10.1038/s41558-023-01919-7, 2024.</w:t>
+        <w:t>McCulloch, M. T., Winter, A., Sherman, C. E., and Trotter, J. A.: 300 years of sclerosponge thermometry shows global warming has exceeded 1.5 °C, Nat. Clim. Chang., 14, 171–177, https://doi.org/10.1038/s41558-023-01919-7, 2024.</w:t>
       </w:r>
     </w:p>
     <w:p>
@@ -19740,98 +18701,24 @@
         <w:pStyle w:val="Bibliography"/>
       </w:pPr>
       <w:r>
-        <w:t xml:space="preserve">Meckler, A. N., Sexton, P. F., Piasecki, A. M., </w:t>
-      </w:r>
-      <w:proofErr w:type="spellStart"/>
-      <w:r>
-        <w:t>Leutert</w:t>
-      </w:r>
-      <w:proofErr w:type="spellEnd"/>
-      <w:r>
-        <w:t xml:space="preserve">, T. J., Marquardt, J., Ziegler, M., Agterhuis, T., Lourens, L. J., Rae, J. W. B., Barnet, J., </w:t>
-      </w:r>
-      <w:proofErr w:type="spellStart"/>
-      <w:r>
-        <w:t>Tripati</w:t>
-      </w:r>
-      <w:proofErr w:type="spellEnd"/>
-      <w:r>
-        <w:t>, A., and Bernasconi, S. M.: Cenozoic evolution of deep ocean temperature from clumped isotope thermometry, Science, 377, 86–90, https://doi.org/10.1126/science.abk0604, 2022.</w:t>
+        <w:t>Meckler, A. N., Sexton, P. F., Piasecki, A. M., Leutert, T. J., Marquardt, J., Ziegler, M., Agterhuis, T., Lourens, L. J., Rae, J. W. B., Barnet, J., Tripati, A., and Bernasconi, S. M.: Cenozoic evolution of deep ocean temperature from clumped isotope thermometry, Science, 377, 86–90, https://doi.org/10.1126/science.abk0604, 2022.</w:t>
       </w:r>
     </w:p>
     <w:p>
       <w:pPr>
         <w:pStyle w:val="Bibliography"/>
       </w:pPr>
-      <w:proofErr w:type="spellStart"/>
-      <w:r>
-        <w:t>Meinshausen</w:t>
-      </w:r>
-      <w:proofErr w:type="spellEnd"/>
-      <w:r>
-        <w:t xml:space="preserve">, M., Nicholls, Z. R. J., Lewis, J., Gidden, M. J., Vogel, E., Freund, M., Beyerle, U., Gessner, C., </w:t>
-      </w:r>
-      <w:proofErr w:type="spellStart"/>
-      <w:r>
-        <w:t>Nauels</w:t>
-      </w:r>
-      <w:proofErr w:type="spellEnd"/>
-      <w:r>
-        <w:t xml:space="preserve">, A., Bauer, N., </w:t>
-      </w:r>
-      <w:proofErr w:type="spellStart"/>
-      <w:r>
-        <w:t>Canadell</w:t>
-      </w:r>
-      <w:proofErr w:type="spellEnd"/>
-      <w:r>
-        <w:t xml:space="preserve">, J. G., Daniel, J. S., John, A., Krummel, P. B., </w:t>
-      </w:r>
-      <w:proofErr w:type="spellStart"/>
-      <w:r>
-        <w:t>Luderer</w:t>
-      </w:r>
-      <w:proofErr w:type="spellEnd"/>
-      <w:r>
-        <w:t xml:space="preserve">, G., </w:t>
-      </w:r>
-      <w:proofErr w:type="spellStart"/>
-      <w:r>
-        <w:t>Meinshausen</w:t>
-      </w:r>
-      <w:proofErr w:type="spellEnd"/>
-      <w:r>
-        <w:t xml:space="preserve">, N., </w:t>
-      </w:r>
-      <w:proofErr w:type="spellStart"/>
-      <w:r>
-        <w:t>Montzka</w:t>
-      </w:r>
-      <w:proofErr w:type="spellEnd"/>
-      <w:r>
-        <w:t xml:space="preserve">, S. A., Rayner, P. J., Reimann, S., Smith, S. J., van den Berg, M., </w:t>
-      </w:r>
-      <w:proofErr w:type="spellStart"/>
-      <w:r>
-        <w:t>Velders</w:t>
-      </w:r>
-      <w:proofErr w:type="spellEnd"/>
-      <w:r>
-        <w:t>, G. J. M., Vollmer, M. K., and Wang, R. H. J.: The shared socio-economic pathway (SSP) greenhouse gas concentrations and their extensions to 2500, Geoscientific Model Development, 13, 3571–3605, https://doi.org/10.5194/gmd-13-3571-2020, 2020.</w:t>
+      <w:r>
+        <w:t>Meinshausen, M., Nicholls, Z. R. J., Lewis, J., Gidden, M. J., Vogel, E., Freund, M., Beyerle, U., Gessner, C., Nauels, A., Bauer, N., Canadell, J. G., Daniel, J. S., John, A., Krummel, P. B., Luderer, G., Meinshausen, N., Montzka, S. A., Rayner, P. J., Reimann, S., Smith, S. J., van den Berg, M., Velders, G. J. M., Vollmer, M. K., and Wang, R. H. J.: The shared socio-economic pathway (SSP) greenhouse gas concentrations and their extensions to 2500, Geoscientific Model Development, 13, 3571–3605, https://doi.org/10.5194/gmd-13-3571-2020, 2020.</w:t>
       </w:r>
     </w:p>
     <w:p>
       <w:pPr>
         <w:pStyle w:val="Bibliography"/>
       </w:pPr>
-      <w:proofErr w:type="spellStart"/>
       <w:r>
         <w:lastRenderedPageBreak/>
-        <w:t>Mii</w:t>
-      </w:r>
-      <w:proofErr w:type="spellEnd"/>
-      <w:r>
-        <w:t>, H.-S. and Grossman, E. L.: Late Pennsylvanian seasonality reflected in the 18O and elemental composition of a brachiopod shell, Geology, 22, 661–664, https://doi.org/10.1130/0091-7613(1994)022%253C0661:LPSRIT%253E2.3.CO;2, 1994.</w:t>
+        <w:t>Mii, H.-S. and Grossman, E. L.: Late Pennsylvanian seasonality reflected in the 18O and elemental composition of a brachiopod shell, Geology, 22, 661–664, https://doi.org/10.1130/0091-7613(1994)022%253C0661:LPSRIT%253E2.3.CO;2, 1994.</w:t>
       </w:r>
     </w:p>
     <w:p>
@@ -19855,31 +18742,7 @@
         <w:pStyle w:val="Bibliography"/>
       </w:pPr>
       <w:r>
-        <w:t xml:space="preserve">Petersen, S. V., </w:t>
-      </w:r>
-      <w:proofErr w:type="spellStart"/>
-      <w:r>
-        <w:t>Defliese</w:t>
-      </w:r>
-      <w:proofErr w:type="spellEnd"/>
-      <w:r>
-        <w:t xml:space="preserve">, W. F., Saenger, C., </w:t>
-      </w:r>
-      <w:proofErr w:type="spellStart"/>
-      <w:r>
-        <w:t>Daëron</w:t>
-      </w:r>
-      <w:proofErr w:type="spellEnd"/>
-      <w:r>
-        <w:t xml:space="preserve">, M., Huntington, K. W., John, C. M., Kelson, J. R., Bernasconi, S. M., Colman, A. S., Kluge, T., Olack, G. A., Schauer, A. J., Bajnai, D., Bonifacie, M., Breitenbach, S. F. M., Fiebig, J., Fernandez, A. B., Henkes, G. A., Hodell, D., Katz, A., Kele, S., Lohmann, K. C., Passey, B. H., Peral, M. Y., Petrizzo, D. A., Rosenheim, B. E., </w:t>
-      </w:r>
-      <w:proofErr w:type="spellStart"/>
-      <w:r>
-        <w:t>Tripati</w:t>
-      </w:r>
-      <w:proofErr w:type="spellEnd"/>
-      <w:r>
-        <w:t>, A., Venturelli, R., Young, E. D., and Winkelstern, I. Z.: Effects of Improved 17O Correction on Interlaboratory Agreement in Clumped Isotope Calibrations, Estimates of Mineral-Specific Offsets, and Temperature Dependence of Acid Digestion Fractionation, Geochemistry, Geophysics, Geosystems, 20, 3495–3519, https://doi.org/10.1029/2018GC008127, 2019.</w:t>
+        <w:t>Petersen, S. V., Defliese, W. F., Saenger, C., Daëron, M., Huntington, K. W., John, C. M., Kelson, J. R., Bernasconi, S. M., Colman, A. S., Kluge, T., Olack, G. A., Schauer, A. J., Bajnai, D., Bonifacie, M., Breitenbach, S. F. M., Fiebig, J., Fernandez, A. B., Henkes, G. A., Hodell, D., Katz, A., Kele, S., Lohmann, K. C., Passey, B. H., Peral, M. Y., Petrizzo, D. A., Rosenheim, B. E., Tripati, A., Venturelli, R., Young, E. D., and Winkelstern, I. Z.: Effects of Improved 17O Correction on Interlaboratory Agreement in Clumped Isotope Calibrations, Estimates of Mineral-Specific Offsets, and Temperature Dependence of Acid Digestion Fractionation, Geochemistry, Geophysics, Geosystems, 20, 3495–3519, https://doi.org/10.1029/2018GC008127, 2019.</w:t>
       </w:r>
     </w:p>
     <w:p>
@@ -19887,39 +18750,7 @@
         <w:pStyle w:val="Bibliography"/>
       </w:pPr>
       <w:r>
-        <w:t xml:space="preserve">Posenato, R., Crippa, G., de Winter, N. J., </w:t>
-      </w:r>
-      <w:proofErr w:type="spellStart"/>
-      <w:r>
-        <w:t>Frijia</w:t>
-      </w:r>
-      <w:proofErr w:type="spellEnd"/>
-      <w:r>
-        <w:t xml:space="preserve">, G., and Kaskes, P.: Microstructures and </w:t>
-      </w:r>
-      <w:proofErr w:type="spellStart"/>
-      <w:r>
-        <w:t>sclerochronology</w:t>
-      </w:r>
-      <w:proofErr w:type="spellEnd"/>
-      <w:r>
-        <w:t xml:space="preserve"> of exquisitely preserved Lower Jurassic </w:t>
-      </w:r>
-      <w:proofErr w:type="spellStart"/>
-      <w:r>
-        <w:t>lithiotid</w:t>
-      </w:r>
-      <w:proofErr w:type="spellEnd"/>
-      <w:r>
-        <w:t xml:space="preserve"> bivalves: </w:t>
-      </w:r>
-      <w:proofErr w:type="spellStart"/>
-      <w:r>
-        <w:t>Paleobiological</w:t>
-      </w:r>
-      <w:proofErr w:type="spellEnd"/>
-      <w:r>
-        <w:t xml:space="preserve"> and paleoclimatic significance, Palaeogeography, Palaeoclimatology, Palaeoecology, 602, 111162, https://doi.org/10.1016/j.palaeo.2022.111162, 2022.</w:t>
+        <w:t>Posenato, R., Crippa, G., de Winter, N. J., Frijia, G., and Kaskes, P.: Microstructures and sclerochronology of exquisitely preserved Lower Jurassic lithiotid bivalves: Paleobiological and paleoclimatic significance, Palaeogeography, Palaeoclimatology, Palaeoecology, 602, 111162, https://doi.org/10.1016/j.palaeo.2022.111162, 2022.</w:t>
       </w:r>
     </w:p>
     <w:p>
@@ -19935,23 +18766,7 @@
         <w:pStyle w:val="Bibliography"/>
       </w:pPr>
       <w:r>
-        <w:t xml:space="preserve">Railsback, L. B., Anderson, T. F., Ackerly, S. C., and Cisne, J. L.: </w:t>
-      </w:r>
-      <w:proofErr w:type="spellStart"/>
-      <w:r>
-        <w:t>Paleoceanographic</w:t>
-      </w:r>
-      <w:proofErr w:type="spellEnd"/>
-      <w:r>
-        <w:t xml:space="preserve"> </w:t>
-      </w:r>
-      <w:proofErr w:type="spellStart"/>
-      <w:r>
-        <w:t>modeling</w:t>
-      </w:r>
-      <w:proofErr w:type="spellEnd"/>
-      <w:r>
-        <w:t xml:space="preserve"> of temperature-salinity profiles from stable isotopic data, Paleoceanography, 4, 585–591, https://doi.org/10.1029/PA004i005p00585, 1989.</w:t>
+        <w:t>Railsback, L. B., Anderson, T. F., Ackerly, S. C., and Cisne, J. L.: Paleoceanographic modeling of temperature-salinity profiles from stable isotopic data, Paleoceanography, 4, 585–591, https://doi.org/10.1029/PA004i005p00585, 1989.</w:t>
       </w:r>
     </w:p>
     <w:p>
@@ -19959,39 +18774,7 @@
         <w:pStyle w:val="Bibliography"/>
       </w:pPr>
       <w:r>
-        <w:t xml:space="preserve">Reagan, J. R., </w:t>
-      </w:r>
-      <w:proofErr w:type="spellStart"/>
-      <w:r>
-        <w:t>Seidov</w:t>
-      </w:r>
-      <w:proofErr w:type="spellEnd"/>
-      <w:r>
-        <w:t xml:space="preserve">, D., Wang, Z., </w:t>
-      </w:r>
-      <w:proofErr w:type="spellStart"/>
-      <w:r>
-        <w:t>Dukhovskoy</w:t>
-      </w:r>
-      <w:proofErr w:type="spellEnd"/>
-      <w:r>
-        <w:t xml:space="preserve">, D., Boyer, T. P., </w:t>
-      </w:r>
-      <w:proofErr w:type="spellStart"/>
-      <w:r>
-        <w:t>Locarnini</w:t>
-      </w:r>
-      <w:proofErr w:type="spellEnd"/>
-      <w:r>
-        <w:t xml:space="preserve">, R. A., Baranova, O. K., </w:t>
-      </w:r>
-      <w:proofErr w:type="spellStart"/>
-      <w:r>
-        <w:t>Mishonov</w:t>
-      </w:r>
-      <w:proofErr w:type="spellEnd"/>
-      <w:r>
-        <w:t>, A. V., Garcia, H. E., and Bouchard, C.: World ocean atlas 2023, volume 2: salinity, 2024.</w:t>
+        <w:t>Reagan, J. R., Seidov, D., Wang, Z., Dukhovskoy, D., Boyer, T. P., Locarnini, R. A., Baranova, O. K., Mishonov, A. V., Garcia, H. E., and Bouchard, C.: World ocean atlas 2023, volume 2: salinity, 2024.</w:t>
       </w:r>
     </w:p>
     <w:p>
@@ -19999,15 +18782,7 @@
         <w:pStyle w:val="Bibliography"/>
       </w:pPr>
       <w:r>
-        <w:t xml:space="preserve">Sharp, Z. D. and </w:t>
-      </w:r>
-      <w:proofErr w:type="spellStart"/>
-      <w:r>
-        <w:t>Cerling</w:t>
-      </w:r>
-      <w:proofErr w:type="spellEnd"/>
-      <w:r>
-        <w:t>, T. E.: Fossil isotope records of seasonal climate and ecology: straight from the horse’s mouth, Geology, 26, 219–222, 1998.</w:t>
+        <w:t>Sharp, Z. D. and Cerling, T. E.: Fossil isotope records of seasonal climate and ecology: straight from the horse’s mouth, Geology, 26, 219–222, 1998.</w:t>
       </w:r>
     </w:p>
     <w:p>
@@ -20015,23 +18790,7 @@
         <w:pStyle w:val="Bibliography"/>
       </w:pPr>
       <w:r>
-        <w:t xml:space="preserve">Shi, X., Werner, M., Krug, C., Brierley, C. M., Zhao, A., </w:t>
-      </w:r>
-      <w:proofErr w:type="spellStart"/>
-      <w:r>
-        <w:t>Igbinosa</w:t>
-      </w:r>
-      <w:proofErr w:type="spellEnd"/>
-      <w:r>
-        <w:t xml:space="preserve">, E., </w:t>
-      </w:r>
-      <w:proofErr w:type="spellStart"/>
-      <w:r>
-        <w:t>Braconnot</w:t>
-      </w:r>
-      <w:proofErr w:type="spellEnd"/>
-      <w:r>
-        <w:t>, P., Brady, E., Cao, J., D’Agostino, R., Jungclaus, J., Liu, X., Otto-Bliesner, B., Sidorenko, D., Tomas, R., Volodin, E. M., Yang, H., Zhang, Q., Zheng, W., and Lohmann, G.: Calendar effects on surface air temperature and precipitation based on model-ensemble equilibrium and transient simulations from PMIP4 and PACMEDY, Climate of the Past, 18, 1047–1070, https://doi.org/10.5194/cp-18-1047-2022, 2022.</w:t>
+        <w:t>Shi, X., Werner, M., Krug, C., Brierley, C. M., Zhao, A., Igbinosa, E., Braconnot, P., Brady, E., Cao, J., D’Agostino, R., Jungclaus, J., Liu, X., Otto-Bliesner, B., Sidorenko, D., Tomas, R., Volodin, E. M., Yang, H., Zhang, Q., Zheng, W., and Lohmann, G.: Calendar effects on surface air temperature and precipitation based on model-ensemble equilibrium and transient simulations from PMIP4 and PACMEDY, Climate of the Past, 18, 1047–1070, https://doi.org/10.5194/cp-18-1047-2022, 2022.</w:t>
       </w:r>
     </w:p>
     <w:p>
@@ -20056,15 +18815,7 @@
         <w:pStyle w:val="Bibliography"/>
       </w:pPr>
       <w:r>
-        <w:t xml:space="preserve">Tierney, J. E., Poulsen, C. J., Montañez, I. P., Bhattacharya, T., Feng, R., Ford, H. L., Hönisch, B., Inglis, G. N., Petersen, S. V., Sagoo, N., Tabor, C. R., Thirumalai, K., Zhu, J., Burls, N. J., Foster, G. L., </w:t>
-      </w:r>
-      <w:proofErr w:type="spellStart"/>
-      <w:r>
-        <w:t>Goddéris</w:t>
-      </w:r>
-      <w:proofErr w:type="spellEnd"/>
-      <w:r>
-        <w:t>, Y., Huber, B. T., Ivany, L. C., Turner, S. K., Lunt, D. J., McElwain, J. C., Mills, B. J. W., Otto-Bliesner, B. L., Ridgwell, A., and Zhang, Y. G.: Past climates inform our future, Science, 370, https://doi.org/10.1126/science.aay3701, 2020.</w:t>
+        <w:t>Tierney, J. E., Poulsen, C. J., Montañez, I. P., Bhattacharya, T., Feng, R., Ford, H. L., Hönisch, B., Inglis, G. N., Petersen, S. V., Sagoo, N., Tabor, C. R., Thirumalai, K., Zhu, J., Burls, N. J., Foster, G. L., Goddéris, Y., Huber, B. T., Ivany, L. C., Turner, S. K., Lunt, D. J., McElwain, J. C., Mills, B. J. W., Otto-Bliesner, B. L., Ridgwell, A., and Zhang, Y. G.: Past climates inform our future, Science, 370, https://doi.org/10.1126/science.aay3701, 2020.</w:t>
       </w:r>
     </w:p>
     <w:p>
@@ -20072,15 +18823,7 @@
         <w:pStyle w:val="Bibliography"/>
       </w:pPr>
       <w:r>
-        <w:t xml:space="preserve">Tierney, J. E., Judd, E. J., Osman, M. B., King, J. M., Truax, O. J., Steiger, N. J., Amrhein, D. E., and </w:t>
-      </w:r>
-      <w:proofErr w:type="spellStart"/>
-      <w:r>
-        <w:t>Anchukaitis</w:t>
-      </w:r>
-      <w:proofErr w:type="spellEnd"/>
-      <w:r>
-        <w:t>, K. J.: Advances in Paleoclimate Data Assimilation, Annual Review of Earth and Planetary Sciences, 53, 625–650, https://doi.org/10.1146/annurev-earth-032320-064209, 2025.</w:t>
+        <w:t>Tierney, J. E., Judd, E. J., Osman, M. B., King, J. M., Truax, O. J., Steiger, N. J., Amrhein, D. E., and Anchukaitis, K. J.: Advances in Paleoclimate Data Assimilation, Annual Review of Earth and Planetary Sciences, 53, 625–650, https://doi.org/10.1146/annurev-earth-032320-064209, 2025.</w:t>
       </w:r>
     </w:p>
     <w:p>
@@ -20088,15 +18831,7 @@
         <w:pStyle w:val="Bibliography"/>
       </w:pPr>
       <w:r>
-        <w:t xml:space="preserve">Van Horebeek, N., de Winter, N. J., Baatsen, M., Ziegler, M., Speijer, R. P., and Vellekoop, J.: A European monsoon-like climate in a </w:t>
-      </w:r>
-      <w:proofErr w:type="spellStart"/>
-      <w:r>
-        <w:t>warmhouse</w:t>
-      </w:r>
-      <w:proofErr w:type="spellEnd"/>
-      <w:r>
-        <w:t xml:space="preserve"> world, Nat Commun, 16, 9207, https://doi.org/10.1038/s41467-025-64241-0, 2025.</w:t>
+        <w:t>Van Horebeek, N., de Winter, N. J., Baatsen, M., Ziegler, M., Speijer, R. P., and Vellekoop, J.: A European monsoon-like climate in a warmhouse world, Nat Commun, 16, 9207, https://doi.org/10.1038/s41467-025-64241-0, 2025.</w:t>
       </w:r>
     </w:p>
     <w:p>
@@ -20104,47 +18839,7 @@
         <w:pStyle w:val="Bibliography"/>
       </w:pPr>
       <w:r>
-        <w:t xml:space="preserve">Van </w:t>
-      </w:r>
-      <w:proofErr w:type="spellStart"/>
-      <w:r>
-        <w:t>Rampelbergh</w:t>
-      </w:r>
-      <w:proofErr w:type="spellEnd"/>
-      <w:r>
-        <w:t xml:space="preserve">, M., Verheyden, S., Allan, M., </w:t>
-      </w:r>
-      <w:proofErr w:type="spellStart"/>
-      <w:r>
-        <w:t>Quinif</w:t>
-      </w:r>
-      <w:proofErr w:type="spellEnd"/>
-      <w:r>
-        <w:t xml:space="preserve">, Y., Cheng, H., Edwards, L., </w:t>
-      </w:r>
-      <w:proofErr w:type="spellStart"/>
-      <w:r>
-        <w:t>Keppens</w:t>
-      </w:r>
-      <w:proofErr w:type="spellEnd"/>
-      <w:r>
-        <w:t>, E., and Claeys, P.: A 500 year seasonally resolved δ&amp;lt;sup&amp;gt;18&amp;lt;/</w:t>
-      </w:r>
-      <w:proofErr w:type="spellStart"/>
-      <w:r>
-        <w:t>sup&amp;gt;O</w:t>
-      </w:r>
-      <w:proofErr w:type="spellEnd"/>
-      <w:r>
-        <w:t xml:space="preserve"> and δ&amp;lt;sup&amp;gt;13&amp;lt;/</w:t>
-      </w:r>
-      <w:proofErr w:type="spellStart"/>
-      <w:r>
-        <w:t>sup&amp;gt;C</w:t>
-      </w:r>
-      <w:proofErr w:type="spellEnd"/>
-      <w:r>
-        <w:t>, layer thickness and calcite fabric record from a speleothem deposited in equilibrium of the Han-sur-Lesse cave, Belgium, Climate of the Past Discussions, 10, 4149–4190, https://doi.org/10.5194/cpd-10-4149-2014, 2014a.</w:t>
+        <w:t>Van Rampelbergh, M., Verheyden, S., Allan, M., Quinif, Y., Cheng, H., Edwards, L., Keppens, E., and Claeys, P.: A 500 year seasonally resolved δ&amp;lt;sup&amp;gt;18&amp;lt;/sup&amp;gt;O and δ&amp;lt;sup&amp;gt;13&amp;lt;/sup&amp;gt;C, layer thickness and calcite fabric record from a speleothem deposited in equilibrium of the Han-sur-Lesse cave, Belgium, Climate of the Past Discussions, 10, 4149–4190, https://doi.org/10.5194/cpd-10-4149-2014, 2014a.</w:t>
       </w:r>
     </w:p>
     <w:p>
@@ -20152,92 +18847,15 @@
         <w:pStyle w:val="Bibliography"/>
       </w:pPr>
       <w:r>
-        <w:t xml:space="preserve">Van </w:t>
-      </w:r>
-      <w:proofErr w:type="spellStart"/>
-      <w:r>
-        <w:t>Rampelbergh</w:t>
-      </w:r>
-      <w:proofErr w:type="spellEnd"/>
-      <w:r>
-        <w:t xml:space="preserve">, M., Verheyden, S., Allan, M., </w:t>
-      </w:r>
-      <w:proofErr w:type="spellStart"/>
-      <w:r>
-        <w:t>Quinif</w:t>
-      </w:r>
-      <w:proofErr w:type="spellEnd"/>
-      <w:r>
-        <w:t xml:space="preserve">, Y., </w:t>
-      </w:r>
-      <w:proofErr w:type="spellStart"/>
-      <w:r>
-        <w:t>Keppens</w:t>
-      </w:r>
-      <w:proofErr w:type="spellEnd"/>
-      <w:r>
-        <w:t>, E., and Claeys, P.: Seasonal variations recorded in cave monitoring results and a 10 year monthly resolved speleothem &amp;</w:t>
-      </w:r>
-      <w:proofErr w:type="spellStart"/>
-      <w:r>
-        <w:t>amp;delta</w:t>
-      </w:r>
-      <w:proofErr w:type="spellEnd"/>
-      <w:r>
-        <w:t>;&amp;lt;sup&amp;gt;18&amp;lt;/</w:t>
-      </w:r>
-      <w:proofErr w:type="spellStart"/>
-      <w:r>
-        <w:t>sup&amp;gt;O</w:t>
-      </w:r>
-      <w:proofErr w:type="spellEnd"/>
-      <w:r>
-        <w:t xml:space="preserve"> and &amp;</w:t>
-      </w:r>
-      <w:proofErr w:type="spellStart"/>
-      <w:r>
-        <w:t>amp;delta</w:t>
-      </w:r>
-      <w:proofErr w:type="spellEnd"/>
-      <w:r>
-        <w:t>;&amp;lt;sup&amp;gt;13&amp;lt;/</w:t>
-      </w:r>
-      <w:proofErr w:type="spellStart"/>
-      <w:r>
-        <w:t>sup&amp;gt;C</w:t>
-      </w:r>
-      <w:proofErr w:type="spellEnd"/>
-      <w:r>
-        <w:t xml:space="preserve"> record from the Han-sur-Lesse cave, Belgium, Climate of the Past Discussions, 10, 1821–1856, https://doi.org/10.5194/cpd-10-1821-2014, 2014b.</w:t>
+        <w:t>Van Rampelbergh, M., Verheyden, S., Allan, M., Quinif, Y., Keppens, E., and Claeys, P.: Seasonal variations recorded in cave monitoring results and a 10 year monthly resolved speleothem &amp;amp;delta;&amp;lt;sup&amp;gt;18&amp;lt;/sup&amp;gt;O and &amp;amp;delta;&amp;lt;sup&amp;gt;13&amp;lt;/sup&amp;gt;C record from the Han-sur-Lesse cave, Belgium, Climate of the Past Discussions, 10, 1821–1856, https://doi.org/10.5194/cpd-10-1821-2014, 2014b.</w:t>
       </w:r>
     </w:p>
     <w:p>
       <w:pPr>
         <w:pStyle w:val="Bibliography"/>
       </w:pPr>
-      <w:proofErr w:type="spellStart"/>
-      <w:r>
-        <w:t>Vansteenberge</w:t>
-      </w:r>
-      <w:proofErr w:type="spellEnd"/>
-      <w:r>
-        <w:t xml:space="preserve">, S., Winter, N. de, Sinnesael, M., Verheyden, S., </w:t>
-      </w:r>
-      <w:proofErr w:type="spellStart"/>
-      <w:r>
-        <w:t>Goderis</w:t>
-      </w:r>
-      <w:proofErr w:type="spellEnd"/>
-      <w:r>
-        <w:t xml:space="preserve">, S., </w:t>
-      </w:r>
-      <w:proofErr w:type="spellStart"/>
-      <w:r>
-        <w:t>Malderen</w:t>
-      </w:r>
-      <w:proofErr w:type="spellEnd"/>
-      <w:r>
-        <w:t>, S. J. M. V., Vanhaecke, F., and Claeys, P.: Reconstructing seasonality through stable isotope and trace element analysis of the Proserpine stalagmite, Han-sur-Lesse Cave, Belgium: indications for climate-driven changes during the last 400 years, Climate of the Past Discussions, 1–32, https://doi.org/10.5194/cp-2019-78, 2019.</w:t>
+      <w:r>
+        <w:t>Vansteenberge, S., Winter, N. de, Sinnesael, M., Verheyden, S., Goderis, S., Malderen, S. J. M. V., Vanhaecke, F., and Claeys, P.: Reconstructing seasonality through stable isotope and trace element analysis of the Proserpine stalagmite, Han-sur-Lesse Cave, Belgium: indications for climate-driven changes during the last 400 years, Climate of the Past Discussions, 1–32, https://doi.org/10.5194/cp-2019-78, 2019.</w:t>
       </w:r>
     </w:p>
     <w:p>
@@ -20253,55 +18871,7 @@
         <w:pStyle w:val="Bibliography"/>
       </w:pPr>
       <w:r>
-        <w:t xml:space="preserve">Westerhold, T., Marwan, N., Drury, A. J., </w:t>
-      </w:r>
-      <w:proofErr w:type="spellStart"/>
-      <w:r>
-        <w:t>Liebrand</w:t>
-      </w:r>
-      <w:proofErr w:type="spellEnd"/>
-      <w:r>
-        <w:t xml:space="preserve">, D., Agnini, C., Anagnostou, E., Barnet, J. S. K., Bohaty, S. M., De </w:t>
-      </w:r>
-      <w:proofErr w:type="spellStart"/>
-      <w:r>
-        <w:t>Vleeschouwer</w:t>
-      </w:r>
-      <w:proofErr w:type="spellEnd"/>
-      <w:r>
-        <w:t xml:space="preserve">, D., Florindo, F., </w:t>
-      </w:r>
-      <w:proofErr w:type="spellStart"/>
-      <w:r>
-        <w:t>Frederichs</w:t>
-      </w:r>
-      <w:proofErr w:type="spellEnd"/>
-      <w:r>
-        <w:t xml:space="preserve">, T., Hodell, D. A., </w:t>
-      </w:r>
-      <w:proofErr w:type="spellStart"/>
-      <w:r>
-        <w:t>Holbourn</w:t>
-      </w:r>
-      <w:proofErr w:type="spellEnd"/>
-      <w:r>
-        <w:t xml:space="preserve">, A. E., Kroon, D., Lauretano, V., Littler, K., Lourens, L. J., Lyle, M., </w:t>
-      </w:r>
-      <w:proofErr w:type="spellStart"/>
-      <w:r>
-        <w:t>Pälike</w:t>
-      </w:r>
-      <w:proofErr w:type="spellEnd"/>
-      <w:r>
-        <w:t xml:space="preserve">, H., </w:t>
-      </w:r>
-      <w:proofErr w:type="spellStart"/>
-      <w:r>
-        <w:t>Röhl</w:t>
-      </w:r>
-      <w:proofErr w:type="spellEnd"/>
-      <w:r>
-        <w:t xml:space="preserve">, U., Tian, J., Wilkens, R. H., Wilson, P. A., and Zachos, J. C.: An astronomically </w:t>
+        <w:t xml:space="preserve">Westerhold, T., Marwan, N., Drury, A. J., Liebrand, D., Agnini, C., Anagnostou, E., Barnet, J. S. K., Bohaty, S. M., De Vleeschouwer, D., Florindo, F., Frederichs, T., Hodell, D. A., Holbourn, A. E., Kroon, D., Lauretano, V., Littler, K., Lourens, L. J., Lyle, M., Pälike, H., Röhl, U., Tian, J., Wilkens, R. H., Wilson, P. A., and Zachos, J. C.: An astronomically </w:t>
       </w:r>
       <w:r>
         <w:lastRenderedPageBreak/>
@@ -20313,15 +18883,7 @@
         <w:pStyle w:val="Bibliography"/>
       </w:pPr>
       <w:r>
-        <w:t xml:space="preserve">de Winter, N. J.: </w:t>
-      </w:r>
-      <w:proofErr w:type="spellStart"/>
-      <w:r>
-        <w:t>ShellChron</w:t>
-      </w:r>
-      <w:proofErr w:type="spellEnd"/>
-      <w:r>
-        <w:t xml:space="preserve"> 0.4.0: a new tool for constructing chronologies in accretionary carbonate archives from stable oxygen isotope profiles, Geoscientific Model Development, 15, 1247–1267, https://doi.org/10.5194/gmd-15-1247-2022, 2022.</w:t>
+        <w:t>de Winter, N. J.: ShellChron 0.4.0: a new tool for constructing chronologies in accretionary carbonate archives from stable oxygen isotope profiles, Geoscientific Model Development, 15, 1247–1267, https://doi.org/10.5194/gmd-15-1247-2022, 2022.</w:t>
       </w:r>
     </w:p>
     <w:p>
@@ -20329,23 +18891,7 @@
         <w:pStyle w:val="Bibliography"/>
       </w:pPr>
       <w:r>
-        <w:t xml:space="preserve">de Winter, N. J.: </w:t>
-      </w:r>
-      <w:proofErr w:type="spellStart"/>
-      <w:r>
-        <w:t>nielsjdewinter</w:t>
-      </w:r>
-      <w:proofErr w:type="spellEnd"/>
-      <w:r>
-        <w:t>/</w:t>
-      </w:r>
-      <w:proofErr w:type="spellStart"/>
-      <w:r>
-        <w:t>SeasonalDA_script</w:t>
-      </w:r>
-      <w:proofErr w:type="spellEnd"/>
-      <w:r>
-        <w:t>, 2025.</w:t>
+        <w:t>de Winter, N. J.: nielsjdewinter/SeasonalDA_script, 2025.</w:t>
       </w:r>
     </w:p>
     <w:p>
@@ -20353,31 +18899,7 @@
         <w:pStyle w:val="Bibliography"/>
       </w:pPr>
       <w:r>
-        <w:t xml:space="preserve">de Winter, N. J., </w:t>
-      </w:r>
-      <w:proofErr w:type="spellStart"/>
-      <w:r>
-        <w:t>Goderis</w:t>
-      </w:r>
-      <w:proofErr w:type="spellEnd"/>
-      <w:r>
-        <w:t xml:space="preserve">, S., Dehairs, F., Jagt, J. W. M., </w:t>
-      </w:r>
-      <w:proofErr w:type="spellStart"/>
-      <w:r>
-        <w:t>Fraaije</w:t>
-      </w:r>
-      <w:proofErr w:type="spellEnd"/>
-      <w:r>
-        <w:t xml:space="preserve">, R. H. B., Van </w:t>
-      </w:r>
-      <w:proofErr w:type="spellStart"/>
-      <w:r>
-        <w:t>Malderen</w:t>
-      </w:r>
-      <w:proofErr w:type="spellEnd"/>
-      <w:r>
-        <w:t>, S. J. M., Vanhaecke, F., and Claeys, P.: Tropical seasonality in the late Campanian (late Cretaceous): Comparison between multiproxy records from three bivalve taxa from Oman, Palaeogeography, Palaeoclimatology, Palaeoecology, 485, 740–760, https://doi.org/10.1016/j.palaeo.2017.07.031, 2017.</w:t>
+        <w:t>de Winter, N. J., Goderis, S., Dehairs, F., Jagt, J. W. M., Fraaije, R. H. B., Van Malderen, S. J. M., Vanhaecke, F., and Claeys, P.: Tropical seasonality in the late Campanian (late Cretaceous): Comparison between multiproxy records from three bivalve taxa from Oman, Palaeogeography, Palaeoclimatology, Palaeoecology, 485, 740–760, https://doi.org/10.1016/j.palaeo.2017.07.031, 2017.</w:t>
       </w:r>
     </w:p>
     <w:p>
@@ -20385,79 +18907,7 @@
         <w:pStyle w:val="Bibliography"/>
       </w:pPr>
       <w:r>
-        <w:t xml:space="preserve">de Winter, N. J., </w:t>
-      </w:r>
-      <w:proofErr w:type="spellStart"/>
-      <w:r>
-        <w:t>Goderis</w:t>
-      </w:r>
-      <w:proofErr w:type="spellEnd"/>
-      <w:r>
-        <w:t xml:space="preserve">, S., </w:t>
-      </w:r>
-      <w:proofErr w:type="spellStart"/>
-      <w:r>
-        <w:t>Malderen</w:t>
-      </w:r>
-      <w:proofErr w:type="spellEnd"/>
-      <w:r>
-        <w:t xml:space="preserve">, S. J. M. V., Sinnesael, M., </w:t>
-      </w:r>
-      <w:proofErr w:type="spellStart"/>
-      <w:r>
-        <w:t>Vansteenberge</w:t>
-      </w:r>
-      <w:proofErr w:type="spellEnd"/>
-      <w:r>
-        <w:t xml:space="preserve">, S., </w:t>
-      </w:r>
-      <w:proofErr w:type="spellStart"/>
-      <w:r>
-        <w:t>Snoeck</w:t>
-      </w:r>
-      <w:proofErr w:type="spellEnd"/>
-      <w:r>
-        <w:t xml:space="preserve">, C., Belza, J., Vanhaecke, F., and Claeys, P.: </w:t>
-      </w:r>
-      <w:proofErr w:type="spellStart"/>
-      <w:r>
-        <w:t>Subdaily</w:t>
-      </w:r>
-      <w:proofErr w:type="spellEnd"/>
-      <w:r>
-        <w:t xml:space="preserve">-Scale Chemical Variability in a </w:t>
-      </w:r>
-      <w:proofErr w:type="spellStart"/>
-      <w:r>
-        <w:t>Torreites</w:t>
-      </w:r>
-      <w:proofErr w:type="spellEnd"/>
-      <w:r>
-        <w:t xml:space="preserve"> </w:t>
-      </w:r>
-      <w:proofErr w:type="spellStart"/>
-      <w:r>
-        <w:t>Sanchezi</w:t>
-      </w:r>
-      <w:proofErr w:type="spellEnd"/>
-      <w:r>
-        <w:t xml:space="preserve"> </w:t>
-      </w:r>
-      <w:proofErr w:type="spellStart"/>
-      <w:r>
-        <w:t>Rudist</w:t>
-      </w:r>
-      <w:proofErr w:type="spellEnd"/>
-      <w:r>
-        <w:t xml:space="preserve"> Shell: Implications for </w:t>
-      </w:r>
-      <w:proofErr w:type="spellStart"/>
-      <w:r>
-        <w:t>Rudist</w:t>
-      </w:r>
-      <w:proofErr w:type="spellEnd"/>
-      <w:r>
-        <w:t xml:space="preserve"> Paleobiology and the Cretaceous Day-Night Cycle, Paleoceanography and Paleoclimatology, 35, e2019PA003723, https://doi.org/10.1029/2019PA003723, 2020a.</w:t>
+        <w:t>de Winter, N. J., Goderis, S., Malderen, S. J. M. V., Sinnesael, M., Vansteenberge, S., Snoeck, C., Belza, J., Vanhaecke, F., and Claeys, P.: Subdaily-Scale Chemical Variability in a Torreites Sanchezi Rudist Shell: Implications for Rudist Paleobiology and the Cretaceous Day-Night Cycle, Paleoceanography and Paleoclimatology, 35, e2019PA003723, https://doi.org/10.1029/2019PA003723, 2020a.</w:t>
       </w:r>
     </w:p>
     <w:p>
@@ -20481,15 +18931,7 @@
         <w:pStyle w:val="Bibliography"/>
       </w:pPr>
       <w:r>
-        <w:t xml:space="preserve">de Winter, N. J., Witbaard, R., Kocken, I. J., Müller, I. A., Guo, J., </w:t>
-      </w:r>
-      <w:proofErr w:type="spellStart"/>
-      <w:r>
-        <w:t>Goudsmit</w:t>
-      </w:r>
-      <w:proofErr w:type="spellEnd"/>
-      <w:r>
-        <w:t>, B., and Ziegler, M.: Temperature Dependence of Clumped Isotopes (∆47) in Aragonite, Geophysical Research Letters, 49, e2022GL099479, https://doi.org/10.1029/2022GL099479, 2022.</w:t>
+        <w:t>de Winter, N. J., Witbaard, R., Kocken, I. J., Müller, I. A., Guo, J., Goudsmit, B., and Ziegler, M.: Temperature Dependence of Clumped Isotopes (∆47) in Aragonite, Geophysical Research Letters, 49, e2022GL099479, https://doi.org/10.1029/2022GL099479, 2022.</w:t>
       </w:r>
     </w:p>
     <w:p>
@@ -20543,7 +18985,7 @@
       </w:r>
     </w:p>
   </w:comment>
-  <w:comment w:id="2" w:author="Winter, N.J. de (Niels)" w:date="2025-11-25T09:16:00Z" w:initials="NW">
+  <w:comment w:id="1" w:author="Winter, N.J. de (Niels)" w:date="2025-11-28T09:09:00Z" w:initials="NW">
     <w:p>
       <w:pPr>
         <w:pStyle w:val="CommentText"/>
@@ -20555,33 +18997,53 @@
         <w:annotationRef/>
       </w:r>
       <w:r>
-        <w:rPr>
-          <w:lang w:val="en-NL"/>
-        </w:rPr>
-        <w:t>Consistent format for figures 7-10:</w:t>
+        <w:t>Captions of F1-4 to be written out later.</w:t>
       </w:r>
     </w:p>
     <w:p>
       <w:pPr>
         <w:pStyle w:val="CommentText"/>
-        <w:ind w:left="300"/>
-      </w:pPr>
-      <w:r>
-        <w:rPr>
-          <w:lang w:val="en-NL"/>
-        </w:rPr>
-        <w:t>Monthly ranges prior and posteriors (which outcome variable?)</w:t>
-      </w:r>
+      </w:pPr>
     </w:p>
     <w:p>
       <w:pPr>
         <w:pStyle w:val="CommentText"/>
+      </w:pPr>
+      <w:r>
+        <w:t>Figures 1-4 can probably be combined into one “prior + likelihood figure” if I reorganize the panels vertically and equalize the vertical axes between case studies (arranged horizontally). On the to do-list!</w:t>
+      </w:r>
+    </w:p>
+  </w:comment>
+  <w:comment w:id="3" w:author="Winter, N.J. de (Niels)" w:date="2025-11-25T09:16:00Z" w:initials="NW">
+    <w:p>
+      <w:pPr>
+        <w:pStyle w:val="CommentText"/>
+      </w:pPr>
+      <w:r>
+        <w:rPr>
+          <w:rStyle w:val="CommentReference"/>
+        </w:rPr>
+        <w:annotationRef/>
+      </w:r>
+      <w:r>
+        <w:t>Consistent format for figures 7-10:</w:t>
+      </w:r>
+    </w:p>
+    <w:p>
+      <w:pPr>
+        <w:pStyle w:val="CommentText"/>
         <w:ind w:left="300"/>
       </w:pPr>
       <w:r>
-        <w:rPr>
-          <w:lang w:val="en-NL"/>
-        </w:rPr>
+        <w:t>Monthly ranges prior and posteriors (which outcome variable?)</w:t>
+      </w:r>
+    </w:p>
+    <w:p>
+      <w:pPr>
+        <w:pStyle w:val="CommentText"/>
+        <w:ind w:left="300"/>
+      </w:pPr>
+      <w:r>
         <w:t>Boundary conditions on discrete x-axis</w:t>
       </w:r>
     </w:p>
@@ -20592,6 +19054,7 @@
 <file path=word/commentsExtended.xml><?xml version="1.0" encoding="utf-8"?>
 <w15:commentsEx xmlns:wpc="http://schemas.microsoft.com/office/word/2010/wordprocessingCanvas" xmlns:cx="http://schemas.microsoft.com/office/drawing/2014/chartex" xmlns:cx1="http://schemas.microsoft.com/office/drawing/2015/9/8/chartex" xmlns:cx2="http://schemas.microsoft.com/office/drawing/2015/10/21/chartex" xmlns:cx3="http://schemas.microsoft.com/office/drawing/2016/5/9/chartex" xmlns:cx4="http://schemas.microsoft.com/office/drawing/2016/5/10/chartex" xmlns:cx5="http://schemas.microsoft.com/office/drawing/2016/5/11/chartex" xmlns:cx6="http://schemas.microsoft.com/office/drawing/2016/5/12/chartex" xmlns:cx7="http://schemas.microsoft.com/office/drawing/2016/5/13/chartex" xmlns:cx8="http://schemas.microsoft.com/office/drawing/2016/5/14/chartex" xmlns:mc="http://schemas.openxmlformats.org/markup-compatibility/2006" xmlns:aink="http://schemas.microsoft.com/office/drawing/2016/ink" xmlns:am3d="http://schemas.microsoft.com/office/drawing/2017/model3d" xmlns:o="urn:schemas-microsoft-com:office:office" xmlns:oel="http://schemas.microsoft.com/office/2019/extlst" xmlns:r="http://schemas.openxmlformats.org/officeDocument/2006/relationships" xmlns:m="http://schemas.openxmlformats.org/officeDocument/2006/math" xmlns:v="urn:schemas-microsoft-com:vml" xmlns:wp14="http://schemas.microsoft.com/office/word/2010/wordprocessingDrawing" xmlns:wp="http://schemas.openxmlformats.org/drawingml/2006/wordprocessingDrawing" xmlns:w10="urn:schemas-microsoft-com:office:word" xmlns:w="http://schemas.openxmlformats.org/wordprocessingml/2006/main" xmlns:w14="http://schemas.microsoft.com/office/word/2010/wordml" xmlns:w15="http://schemas.microsoft.com/office/word/2012/wordml" xmlns:w16cex="http://schemas.microsoft.com/office/word/2018/wordml/cex" xmlns:w16cid="http://schemas.microsoft.com/office/word/2016/wordml/cid" xmlns:w16="http://schemas.microsoft.com/office/word/2018/wordml" xmlns:w16du="http://schemas.microsoft.com/office/word/2023/wordml/word16du" xmlns:w16sdtdh="http://schemas.microsoft.com/office/word/2020/wordml/sdtdatahash" xmlns:w16sdtfl="http://schemas.microsoft.com/office/word/2024/wordml/sdtformatlock" xmlns:w16se="http://schemas.microsoft.com/office/word/2015/wordml/symex" xmlns:wpg="http://schemas.microsoft.com/office/word/2010/wordprocessingGroup" xmlns:wpi="http://schemas.microsoft.com/office/word/2010/wordprocessingInk" xmlns:wne="http://schemas.microsoft.com/office/word/2006/wordml" xmlns:wps="http://schemas.microsoft.com/office/word/2010/wordprocessingShape" mc:Ignorable="w14 w15 w16se w16cid w16 w16cex w16sdtdh w16sdtfl w16du wp14">
   <w15:commentEx w15:paraId="6656059E" w15:done="0"/>
+  <w15:commentEx w15:paraId="7360E499" w15:done="0"/>
   <w15:commentEx w15:paraId="771C0840" w15:done="0"/>
 </w15:commentsEx>
 </file>
@@ -20599,6 +19062,7 @@
 <file path=word/commentsExtensible.xml><?xml version="1.0" encoding="utf-8"?>
 <w16cex:commentsExtensible xmlns:wpc="http://schemas.microsoft.com/office/word/2010/wordprocessingCanvas" xmlns:cx="http://schemas.microsoft.com/office/drawing/2014/chartex" xmlns:cx1="http://schemas.microsoft.com/office/drawing/2015/9/8/chartex" xmlns:cx2="http://schemas.microsoft.com/office/drawing/2015/10/21/chartex" xmlns:cx3="http://schemas.microsoft.com/office/drawing/2016/5/9/chartex" xmlns:cx4="http://schemas.microsoft.com/office/drawing/2016/5/10/chartex" xmlns:cx5="http://schemas.microsoft.com/office/drawing/2016/5/11/chartex" xmlns:cx6="http://schemas.microsoft.com/office/drawing/2016/5/12/chartex" xmlns:cx7="http://schemas.microsoft.com/office/drawing/2016/5/13/chartex" xmlns:cx8="http://schemas.microsoft.com/office/drawing/2016/5/14/chartex" xmlns:cr="http://schemas.microsoft.com/office/comments/2020/reactions" xmlns:mc="http://schemas.openxmlformats.org/markup-compatibility/2006" xmlns:aink="http://schemas.microsoft.com/office/drawing/2016/ink" xmlns:am3d="http://schemas.microsoft.com/office/drawing/2017/model3d" xmlns:o="urn:schemas-microsoft-com:office:office" xmlns:oel="http://schemas.microsoft.com/office/2019/extlst" xmlns:r="http://schemas.openxmlformats.org/officeDocument/2006/relationships" xmlns:m="http://schemas.openxmlformats.org/officeDocument/2006/math" xmlns:v="urn:schemas-microsoft-com:vml" xmlns:wp14="http://schemas.microsoft.com/office/word/2010/wordprocessingDrawing" xmlns:wp="http://schemas.openxmlformats.org/drawingml/2006/wordprocessingDrawing" xmlns:w10="urn:schemas-microsoft-com:office:word" xmlns:w="http://schemas.openxmlformats.org/wordprocessingml/2006/main" xmlns:w14="http://schemas.microsoft.com/office/word/2010/wordml" xmlns:w15="http://schemas.microsoft.com/office/word/2012/wordml" xmlns:w16cex="http://schemas.microsoft.com/office/word/2018/wordml/cex" xmlns:w16cid="http://schemas.microsoft.com/office/word/2016/wordml/cid" xmlns:w16="http://schemas.microsoft.com/office/word/2018/wordml" xmlns:w16du="http://schemas.microsoft.com/office/word/2023/wordml/word16du" xmlns:w16sdtdh="http://schemas.microsoft.com/office/word/2020/wordml/sdtdatahash" xmlns:w16sdtfl="http://schemas.microsoft.com/office/word/2024/wordml/sdtformatlock" xmlns:w16se="http://schemas.microsoft.com/office/word/2015/wordml/symex" xmlns:wpg="http://schemas.microsoft.com/office/word/2010/wordprocessingGroup" xmlns:wpi="http://schemas.microsoft.com/office/word/2010/wordprocessingInk" xmlns:wne="http://schemas.microsoft.com/office/word/2006/wordml" xmlns:wps="http://schemas.microsoft.com/office/word/2010/wordprocessingShape" mc:Ignorable="w14 w15 w16se w16cid w16 w16cex w16sdtdh w16sdtfl cr w16du wp14">
   <w16cex:commentExtensible w16cex:durableId="60ACECED" w16cex:dateUtc="2025-11-25T09:06:00Z"/>
+  <w16cex:commentExtensible w16cex:durableId="1F1ADC9C" w16cex:dateUtc="2025-11-28T08:09:00Z"/>
   <w16cex:commentExtensible w16cex:durableId="0AE926B5" w16cex:dateUtc="2025-11-25T08:16:00Z"/>
 </w16cex:commentsExtensible>
 </file>
@@ -20606,6 +19070,7 @@
 <file path=word/commentsIds.xml><?xml version="1.0" encoding="utf-8"?>
 <w16cid:commentsIds xmlns:wpc="http://schemas.microsoft.com/office/word/2010/wordprocessingCanvas" xmlns:cx="http://schemas.microsoft.com/office/drawing/2014/chartex" xmlns:cx1="http://schemas.microsoft.com/office/drawing/2015/9/8/chartex" xmlns:cx2="http://schemas.microsoft.com/office/drawing/2015/10/21/chartex" xmlns:cx3="http://schemas.microsoft.com/office/drawing/2016/5/9/chartex" xmlns:cx4="http://schemas.microsoft.com/office/drawing/2016/5/10/chartex" xmlns:cx5="http://schemas.microsoft.com/office/drawing/2016/5/11/chartex" xmlns:cx6="http://schemas.microsoft.com/office/drawing/2016/5/12/chartex" xmlns:cx7="http://schemas.microsoft.com/office/drawing/2016/5/13/chartex" xmlns:cx8="http://schemas.microsoft.com/office/drawing/2016/5/14/chartex" xmlns:mc="http://schemas.openxmlformats.org/markup-compatibility/2006" xmlns:aink="http://schemas.microsoft.com/office/drawing/2016/ink" xmlns:am3d="http://schemas.microsoft.com/office/drawing/2017/model3d" xmlns:o="urn:schemas-microsoft-com:office:office" xmlns:oel="http://schemas.microsoft.com/office/2019/extlst" xmlns:r="http://schemas.openxmlformats.org/officeDocument/2006/relationships" xmlns:m="http://schemas.openxmlformats.org/officeDocument/2006/math" xmlns:v="urn:schemas-microsoft-com:vml" xmlns:wp14="http://schemas.microsoft.com/office/word/2010/wordprocessingDrawing" xmlns:wp="http://schemas.openxmlformats.org/drawingml/2006/wordprocessingDrawing" xmlns:w10="urn:schemas-microsoft-com:office:word" xmlns:w="http://schemas.openxmlformats.org/wordprocessingml/2006/main" xmlns:w14="http://schemas.microsoft.com/office/word/2010/wordml" xmlns:w15="http://schemas.microsoft.com/office/word/2012/wordml" xmlns:w16cex="http://schemas.microsoft.com/office/word/2018/wordml/cex" xmlns:w16cid="http://schemas.microsoft.com/office/word/2016/wordml/cid" xmlns:w16="http://schemas.microsoft.com/office/word/2018/wordml" xmlns:w16du="http://schemas.microsoft.com/office/word/2023/wordml/word16du" xmlns:w16sdtdh="http://schemas.microsoft.com/office/word/2020/wordml/sdtdatahash" xmlns:w16sdtfl="http://schemas.microsoft.com/office/word/2024/wordml/sdtformatlock" xmlns:w16se="http://schemas.microsoft.com/office/word/2015/wordml/symex" xmlns:wpg="http://schemas.microsoft.com/office/word/2010/wordprocessingGroup" xmlns:wpi="http://schemas.microsoft.com/office/word/2010/wordprocessingInk" xmlns:wne="http://schemas.microsoft.com/office/word/2006/wordml" xmlns:wps="http://schemas.microsoft.com/office/word/2010/wordprocessingShape" mc:Ignorable="w14 w15 w16se w16cid w16 w16cex w16sdtdh w16sdtfl w16du wp14">
   <w16cid:commentId w16cid:paraId="6656059E" w16cid:durableId="60ACECED"/>
+  <w16cid:commentId w16cid:paraId="7360E499" w16cid:durableId="1F1ADC9C"/>
   <w16cid:commentId w16cid:paraId="771C0840" w16cid:durableId="0AE926B5"/>
 </w16cid:commentsIds>
 </file>
@@ -21549,6 +20014,7 @@
   <w:style w:type="character" w:default="1" w:styleId="DefaultParagraphFont">
     <w:name w:val="Default Paragraph Font"/>
     <w:uiPriority w:val="1"/>
+    <w:semiHidden/>
     <w:unhideWhenUsed/>
   </w:style>
   <w:style w:type="table" w:default="1" w:styleId="TableNormal">

</xml_diff>

<commit_message>
Update plotting for SSS-d18Ow sensitivity test Start preparing d18Oc-d18Ow-temperature sensitivity calculations
</commit_message>
<xml_diff>
--- a/MS/Seasonal_DA_MS_v1.docx
+++ b/MS/Seasonal_DA_MS_v1.docx
@@ -39,7 +39,25 @@
           <w:szCs w:val="22"/>
           <w:lang w:val="nl-NL"/>
         </w:rPr>
-        <w:t>Niels J. de Winter, Michiel Baatsen, Pepijn Bakker, Alexander Farnsworth, Barbara Goudsmit-Harzevoort, Brendan Oerlemans, Rob Witbaard, Martin Ziegler</w:t>
+        <w:t xml:space="preserve">Niels J. de Winter, Michiel Baatsen, Pepijn Bakker, Alexander </w:t>
+      </w:r>
+      <w:proofErr w:type="spellStart"/>
+      <w:r>
+        <w:rPr>
+          <w:sz w:val="22"/>
+          <w:szCs w:val="22"/>
+          <w:lang w:val="nl-NL"/>
+        </w:rPr>
+        <w:t>Farnsworth</w:t>
+      </w:r>
+      <w:proofErr w:type="spellEnd"/>
+      <w:r>
+        <w:rPr>
+          <w:sz w:val="22"/>
+          <w:szCs w:val="22"/>
+          <w:lang w:val="nl-NL"/>
+        </w:rPr>
+        <w:t>, Barbara Goudsmit-Harzevoort, Brendan Oerlemans, Rob Witbaard, Martin Ziegler</w:t>
       </w:r>
     </w:p>
     <w:p>
@@ -103,7 +121,25 @@
           <w:szCs w:val="22"/>
           <w:lang w:val="en-GB"/>
         </w:rPr>
-        <w:t>routine for assimilating sub-annual paleoclimate data with monthly climate model simulations. The aim of this contribution is to lay the groundwork for data assimilation of paleoclimate data on the seasonal to monthly scale, making data assimilation accessible for sclerochronologists, and explore the sensitivity of data assimilation outcomes to the quality of paleoclimate data and decisions made in the assimilation routine.</w:t>
+        <w:t xml:space="preserve">routine for assimilating sub-annual paleoclimate data with monthly climate model simulations. The aim of this contribution is to lay the groundwork for data assimilation of paleoclimate data on the seasonal to monthly scale, making data assimilation accessible for </w:t>
+      </w:r>
+      <w:proofErr w:type="spellStart"/>
+      <w:r>
+        <w:rPr>
+          <w:sz w:val="22"/>
+          <w:szCs w:val="22"/>
+          <w:lang w:val="en-GB"/>
+        </w:rPr>
+        <w:t>sclerochronologists</w:t>
+      </w:r>
+      <w:proofErr w:type="spellEnd"/>
+      <w:r>
+        <w:rPr>
+          <w:sz w:val="22"/>
+          <w:szCs w:val="22"/>
+          <w:lang w:val="en-GB"/>
+        </w:rPr>
+        <w:t>, and explore the sensitivity of data assimilation outcomes to the quality of paleoclimate data and decisions made in the assimilation routine.</w:t>
       </w:r>
     </w:p>
     <w:p>
@@ -363,7 +399,25 @@
           <w:szCs w:val="22"/>
           <w:lang w:val="en-GB"/>
         </w:rPr>
-        <w:t>. However, the various spatio-temporal distribution of climate model outcomes and proxy-based climate reconstructions complicates comparison between these two sources of data.</w:t>
+        <w:t xml:space="preserve">. However, the various </w:t>
+      </w:r>
+      <w:proofErr w:type="spellStart"/>
+      <w:r>
+        <w:rPr>
+          <w:sz w:val="22"/>
+          <w:szCs w:val="22"/>
+          <w:lang w:val="en-GB"/>
+        </w:rPr>
+        <w:t>spatio</w:t>
+      </w:r>
+      <w:proofErr w:type="spellEnd"/>
+      <w:r>
+        <w:rPr>
+          <w:sz w:val="22"/>
+          <w:szCs w:val="22"/>
+          <w:lang w:val="en-GB"/>
+        </w:rPr>
+        <w:t>-temporal distribution of climate model outcomes and proxy-based climate reconstructions complicates comparison between these two sources of data.</w:t>
       </w:r>
     </w:p>
     <w:p>
@@ -460,7 +514,25 @@
           <w:szCs w:val="22"/>
           <w:lang w:val="en-GB"/>
         </w:rPr>
-        <w:t xml:space="preserve"> The principles of paleoclimate data assimilation (paleoDA) are explained in more detail in </w:t>
+        <w:t xml:space="preserve"> The principles of paleoclimate data assimilation (</w:t>
+      </w:r>
+      <w:proofErr w:type="spellStart"/>
+      <w:r>
+        <w:rPr>
+          <w:sz w:val="22"/>
+          <w:szCs w:val="22"/>
+          <w:lang w:val="en-GB"/>
+        </w:rPr>
+        <w:t>paleoDA</w:t>
+      </w:r>
+      <w:proofErr w:type="spellEnd"/>
+      <w:r>
+        <w:rPr>
+          <w:sz w:val="22"/>
+          <w:szCs w:val="22"/>
+          <w:lang w:val="en-GB"/>
+        </w:rPr>
+        <w:t xml:space="preserve">) are explained in more detail in </w:t>
       </w:r>
       <w:r>
         <w:rPr>
@@ -507,7 +579,25 @@
           <w:szCs w:val="22"/>
           <w:lang w:val="en-GB"/>
         </w:rPr>
-        <w:t xml:space="preserve"> and references therein. Briefly, paleoDA extracts climate model outcomes for a target period to inform a “prior” for the state of climate. Proxy</w:t>
+        <w:t xml:space="preserve"> and references therein. Briefly, </w:t>
+      </w:r>
+      <w:proofErr w:type="spellStart"/>
+      <w:r>
+        <w:rPr>
+          <w:sz w:val="22"/>
+          <w:szCs w:val="22"/>
+          <w:lang w:val="en-GB"/>
+        </w:rPr>
+        <w:t>paleoDA</w:t>
+      </w:r>
+      <w:proofErr w:type="spellEnd"/>
+      <w:r>
+        <w:rPr>
+          <w:sz w:val="22"/>
+          <w:szCs w:val="22"/>
+          <w:lang w:val="en-GB"/>
+        </w:rPr>
+        <w:t xml:space="preserve"> extracts climate model outcomes for a target period to inform a “prior” for the state of climate. Proxy</w:t>
       </w:r>
       <w:r>
         <w:rPr>
@@ -852,6 +942,7 @@
           <w:lang w:val="en-GB"/>
         </w:rPr>
       </w:pPr>
+      <w:proofErr w:type="spellStart"/>
       <w:r>
         <w:rPr>
           <w:sz w:val="22"/>
@@ -866,7 +957,16 @@
           <w:szCs w:val="22"/>
           <w:lang w:val="en-GB"/>
         </w:rPr>
-        <w:t xml:space="preserve">DA has been applied increasingly frequently on paleoclimate datasets in recent years </w:t>
+        <w:t>DA</w:t>
+      </w:r>
+      <w:proofErr w:type="spellEnd"/>
+      <w:r>
+        <w:rPr>
+          <w:sz w:val="22"/>
+          <w:szCs w:val="22"/>
+          <w:lang w:val="en-GB"/>
+        </w:rPr>
+        <w:t xml:space="preserve"> has been applied increasingly frequently on paleoclimate datasets in recent years </w:t>
       </w:r>
       <w:r>
         <w:rPr>
@@ -1422,7 +1522,23 @@
           <w:sz w:val="22"/>
           <w:szCs w:val="22"/>
         </w:rPr>
-        <w:t>(Brocas et al., 2016; Gagan et al., 1994; Watanabe et al., 2001)</w:t>
+        <w:t>(</w:t>
+      </w:r>
+      <w:proofErr w:type="spellStart"/>
+      <w:r>
+        <w:rPr>
+          <w:sz w:val="22"/>
+          <w:szCs w:val="22"/>
+        </w:rPr>
+        <w:t>Brocas</w:t>
+      </w:r>
+      <w:proofErr w:type="spellEnd"/>
+      <w:r>
+        <w:rPr>
+          <w:sz w:val="22"/>
+          <w:szCs w:val="22"/>
+        </w:rPr>
+        <w:t xml:space="preserve"> et al., 2016; Gagan et al., 1994; Watanabe et al., 2001)</w:t>
       </w:r>
       <w:r>
         <w:rPr>
@@ -1440,20 +1556,30 @@
         </w:rPr>
         <w:t xml:space="preserve">, </w:t>
       </w:r>
+      <w:proofErr w:type="spellStart"/>
       <w:r>
         <w:rPr>
           <w:sz w:val="22"/>
           <w:szCs w:val="22"/>
           <w:lang w:val="nl-NL"/>
         </w:rPr>
-        <w:t xml:space="preserve">sclerosponges </w:t>
-      </w:r>
+        <w:t>sclerosponges</w:t>
+      </w:r>
+      <w:proofErr w:type="spellEnd"/>
       <w:r>
         <w:rPr>
           <w:sz w:val="22"/>
           <w:szCs w:val="22"/>
           <w:lang w:val="nl-NL"/>
         </w:rPr>
+        <w:t xml:space="preserve"> </w:t>
+      </w:r>
+      <w:r>
+        <w:rPr>
+          <w:sz w:val="22"/>
+          <w:szCs w:val="22"/>
+          <w:lang w:val="nl-NL"/>
+        </w:rPr>
         <w:fldChar w:fldCharType="begin"/>
       </w:r>
       <w:r>
@@ -1797,14 +1923,50 @@
           <w:szCs w:val="22"/>
           <w:lang w:val="nl-NL"/>
         </w:rPr>
-        <w:t xml:space="preserve">, tooth bioapatite </w:t>
-      </w:r>
+        <w:t xml:space="preserve">, </w:t>
+      </w:r>
+      <w:proofErr w:type="spellStart"/>
       <w:r>
         <w:rPr>
           <w:sz w:val="22"/>
           <w:szCs w:val="22"/>
           <w:lang w:val="nl-NL"/>
         </w:rPr>
+        <w:t>tooth</w:t>
+      </w:r>
+      <w:proofErr w:type="spellEnd"/>
+      <w:r>
+        <w:rPr>
+          <w:sz w:val="22"/>
+          <w:szCs w:val="22"/>
+          <w:lang w:val="nl-NL"/>
+        </w:rPr>
+        <w:t xml:space="preserve"> </w:t>
+      </w:r>
+      <w:proofErr w:type="spellStart"/>
+      <w:r>
+        <w:rPr>
+          <w:sz w:val="22"/>
+          <w:szCs w:val="22"/>
+          <w:lang w:val="nl-NL"/>
+        </w:rPr>
+        <w:t>bioapatite</w:t>
+      </w:r>
+      <w:proofErr w:type="spellEnd"/>
+      <w:r>
+        <w:rPr>
+          <w:sz w:val="22"/>
+          <w:szCs w:val="22"/>
+          <w:lang w:val="nl-NL"/>
+        </w:rPr>
+        <w:t xml:space="preserve"> </w:t>
+      </w:r>
+      <w:r>
+        <w:rPr>
+          <w:sz w:val="22"/>
+          <w:szCs w:val="22"/>
+          <w:lang w:val="nl-NL"/>
+        </w:rPr>
         <w:fldChar w:fldCharType="begin"/>
       </w:r>
       <w:r>
@@ -2468,15 +2630,51 @@
           <w:szCs w:val="22"/>
           <w:lang w:val="en-GB"/>
         </w:rPr>
-        <w:t xml:space="preserve"> As such, the application of sclerochronology, the study of incrementally growing carbonate archives, on deep time fossils has gained increased attention in recent years.</w:t>
-      </w:r>
-      <w:r>
-        <w:rPr>
-          <w:sz w:val="22"/>
-          <w:szCs w:val="22"/>
-          <w:lang w:val="en-GB"/>
-        </w:rPr>
-        <w:t xml:space="preserve"> Additionally, development of the “clumped isotope” proxy on fossil mollusc shells overcomes inherent bias in carbonate-based temperature reconstructions, which predominantly rely on oxygen isotope paleothermometry, by resolving seasonal temperature variability independent from assumptions of the isotopic composition of water in ancient oceans </w:t>
+        <w:t xml:space="preserve"> As such, the application of </w:t>
+      </w:r>
+      <w:proofErr w:type="spellStart"/>
+      <w:r>
+        <w:rPr>
+          <w:sz w:val="22"/>
+          <w:szCs w:val="22"/>
+          <w:lang w:val="en-GB"/>
+        </w:rPr>
+        <w:t>sclerochronology</w:t>
+      </w:r>
+      <w:proofErr w:type="spellEnd"/>
+      <w:r>
+        <w:rPr>
+          <w:sz w:val="22"/>
+          <w:szCs w:val="22"/>
+          <w:lang w:val="en-GB"/>
+        </w:rPr>
+        <w:t>, the study of incrementally growing carbonate archives, on deep time fossils has gained increased attention in recent years.</w:t>
+      </w:r>
+      <w:r>
+        <w:rPr>
+          <w:sz w:val="22"/>
+          <w:szCs w:val="22"/>
+          <w:lang w:val="en-GB"/>
+        </w:rPr>
+        <w:t xml:space="preserve"> Additionally, development of the “clumped isotope” proxy on fossil mollusc shells overcomes inherent bias in carbonate-based temperature reconstructions, which predominantly rely on oxygen isotope </w:t>
+      </w:r>
+      <w:proofErr w:type="spellStart"/>
+      <w:r>
+        <w:rPr>
+          <w:sz w:val="22"/>
+          <w:szCs w:val="22"/>
+          <w:lang w:val="en-GB"/>
+        </w:rPr>
+        <w:t>paleothermometry</w:t>
+      </w:r>
+      <w:proofErr w:type="spellEnd"/>
+      <w:r>
+        <w:rPr>
+          <w:sz w:val="22"/>
+          <w:szCs w:val="22"/>
+          <w:lang w:val="en-GB"/>
+        </w:rPr>
+        <w:t xml:space="preserve">, by resolving seasonal temperature variability independent from assumptions of the isotopic composition of water in ancient oceans </w:t>
       </w:r>
       <w:r>
         <w:rPr>
@@ -2882,7 +3080,25 @@
           <w:szCs w:val="22"/>
           <w:lang w:val="en-GB"/>
         </w:rPr>
-        <w:t xml:space="preserve"> paleoDA studies ass</w:t>
+        <w:t xml:space="preserve"> </w:t>
+      </w:r>
+      <w:proofErr w:type="spellStart"/>
+      <w:r>
+        <w:rPr>
+          <w:sz w:val="22"/>
+          <w:szCs w:val="22"/>
+          <w:lang w:val="en-GB"/>
+        </w:rPr>
+        <w:t>paleoDA</w:t>
+      </w:r>
+      <w:proofErr w:type="spellEnd"/>
+      <w:r>
+        <w:rPr>
+          <w:sz w:val="22"/>
+          <w:szCs w:val="22"/>
+          <w:lang w:val="en-GB"/>
+        </w:rPr>
+        <w:t xml:space="preserve"> studies ass</w:t>
       </w:r>
       <w:r>
         <w:rPr>
@@ -2945,7 +3161,43 @@
           <w:szCs w:val="22"/>
           <w:lang w:val="en-GB"/>
         </w:rPr>
-        <w:t xml:space="preserve">, seasonally-resolved proxy records have, to our knowledge, not yet been included in paleoDA studies. As a consequence, sub-annual scale variability in climate parameters is either not included in paleoDA products (e.g. </w:t>
+        <w:t xml:space="preserve">, seasonally-resolved proxy records have, to our knowledge, not yet been included in </w:t>
+      </w:r>
+      <w:proofErr w:type="spellStart"/>
+      <w:r>
+        <w:rPr>
+          <w:sz w:val="22"/>
+          <w:szCs w:val="22"/>
+          <w:lang w:val="en-GB"/>
+        </w:rPr>
+        <w:t>paleoDA</w:t>
+      </w:r>
+      <w:proofErr w:type="spellEnd"/>
+      <w:r>
+        <w:rPr>
+          <w:sz w:val="22"/>
+          <w:szCs w:val="22"/>
+          <w:lang w:val="en-GB"/>
+        </w:rPr>
+        <w:t xml:space="preserve"> studies. As a consequence, sub-annual scale variability in climate parameters is either not included in </w:t>
+      </w:r>
+      <w:proofErr w:type="spellStart"/>
+      <w:r>
+        <w:rPr>
+          <w:sz w:val="22"/>
+          <w:szCs w:val="22"/>
+          <w:lang w:val="en-GB"/>
+        </w:rPr>
+        <w:t>paleoDA</w:t>
+      </w:r>
+      <w:proofErr w:type="spellEnd"/>
+      <w:r>
+        <w:rPr>
+          <w:sz w:val="22"/>
+          <w:szCs w:val="22"/>
+          <w:lang w:val="en-GB"/>
+        </w:rPr>
+        <w:t xml:space="preserve"> products (e.g. </w:t>
       </w:r>
       <w:r>
         <w:rPr>
@@ -3226,7 +3478,79 @@
           <w:szCs w:val="22"/>
           <w:lang w:val="en-GB"/>
         </w:rPr>
-        <w:t>at the sub-annual scale to make the paleoDA workflow accessible for researchers in the field of sclerochronology. Secondly, we apply our paleoDA framework to modern and ancient seasonal proxy datasets to test the sensitivity of the paleoDA “posterior” to proxy data characteristics and choices made in the assimilation routine.</w:t>
+        <w:t xml:space="preserve">at the sub-annual scale to make the </w:t>
+      </w:r>
+      <w:proofErr w:type="spellStart"/>
+      <w:r>
+        <w:rPr>
+          <w:sz w:val="22"/>
+          <w:szCs w:val="22"/>
+          <w:lang w:val="en-GB"/>
+        </w:rPr>
+        <w:t>paleoDA</w:t>
+      </w:r>
+      <w:proofErr w:type="spellEnd"/>
+      <w:r>
+        <w:rPr>
+          <w:sz w:val="22"/>
+          <w:szCs w:val="22"/>
+          <w:lang w:val="en-GB"/>
+        </w:rPr>
+        <w:t xml:space="preserve"> workflow accessible for researchers in the field of </w:t>
+      </w:r>
+      <w:proofErr w:type="spellStart"/>
+      <w:r>
+        <w:rPr>
+          <w:sz w:val="22"/>
+          <w:szCs w:val="22"/>
+          <w:lang w:val="en-GB"/>
+        </w:rPr>
+        <w:t>sclerochronology</w:t>
+      </w:r>
+      <w:proofErr w:type="spellEnd"/>
+      <w:r>
+        <w:rPr>
+          <w:sz w:val="22"/>
+          <w:szCs w:val="22"/>
+          <w:lang w:val="en-GB"/>
+        </w:rPr>
+        <w:t xml:space="preserve">. Secondly, we apply our </w:t>
+      </w:r>
+      <w:proofErr w:type="spellStart"/>
+      <w:r>
+        <w:rPr>
+          <w:sz w:val="22"/>
+          <w:szCs w:val="22"/>
+          <w:lang w:val="en-GB"/>
+        </w:rPr>
+        <w:t>paleoDA</w:t>
+      </w:r>
+      <w:proofErr w:type="spellEnd"/>
+      <w:r>
+        <w:rPr>
+          <w:sz w:val="22"/>
+          <w:szCs w:val="22"/>
+          <w:lang w:val="en-GB"/>
+        </w:rPr>
+        <w:t xml:space="preserve"> framework to modern and ancient seasonal proxy datasets to test the sensitivity of the </w:t>
+      </w:r>
+      <w:proofErr w:type="spellStart"/>
+      <w:r>
+        <w:rPr>
+          <w:sz w:val="22"/>
+          <w:szCs w:val="22"/>
+          <w:lang w:val="en-GB"/>
+        </w:rPr>
+        <w:t>paleoDA</w:t>
+      </w:r>
+      <w:proofErr w:type="spellEnd"/>
+      <w:r>
+        <w:rPr>
+          <w:sz w:val="22"/>
+          <w:szCs w:val="22"/>
+          <w:lang w:val="en-GB"/>
+        </w:rPr>
+        <w:t xml:space="preserve"> “posterior” to proxy data characteristics and choices made in the assimilation routine.</w:t>
       </w:r>
     </w:p>
     <w:p>
@@ -3417,6 +3741,7 @@
         </w:rPr>
         <w:t xml:space="preserve"> (</w:t>
       </w:r>
+      <w:proofErr w:type="spellStart"/>
       <w:r>
         <w:rPr>
           <w:i/>
@@ -3425,16 +3750,9 @@
           <w:szCs w:val="22"/>
           <w:lang w:val="en-GB"/>
         </w:rPr>
-        <w:t>Megapitaria aurantiaca</w:t>
-      </w:r>
-      <w:r>
-        <w:rPr>
-          <w:sz w:val="22"/>
-          <w:szCs w:val="22"/>
-          <w:lang w:val="en-GB"/>
-        </w:rPr>
-        <w:t xml:space="preserve"> and</w:t>
-      </w:r>
+        <w:t>Megapitaria</w:t>
+      </w:r>
+      <w:proofErr w:type="spellEnd"/>
       <w:r>
         <w:rPr>
           <w:i/>
@@ -3443,260 +3761,9 @@
           <w:szCs w:val="22"/>
           <w:lang w:val="en-GB"/>
         </w:rPr>
-        <w:t xml:space="preserve"> Argopecten ventricosus</w:t>
-      </w:r>
-      <w:r>
-        <w:rPr>
-          <w:sz w:val="22"/>
-          <w:szCs w:val="22"/>
-          <w:lang w:val="en-GB"/>
-        </w:rPr>
-        <w:t>)</w:t>
-      </w:r>
-      <w:r>
-        <w:rPr>
-          <w:sz w:val="22"/>
-          <w:szCs w:val="22"/>
-          <w:lang w:val="en-GB"/>
-        </w:rPr>
-        <w:t xml:space="preserve"> from the Gulf of Panama</w:t>
-      </w:r>
-      <w:r>
-        <w:rPr>
-          <w:sz w:val="22"/>
-          <w:szCs w:val="22"/>
-          <w:lang w:val="en-GB"/>
-        </w:rPr>
-        <w:t xml:space="preserve"> (7°30’ - 9°01’ N, 78°10’ - 80°40’ W)</w:t>
-      </w:r>
-      <w:r>
-        <w:rPr>
-          <w:sz w:val="22"/>
-          <w:szCs w:val="22"/>
-          <w:lang w:val="en-GB"/>
-        </w:rPr>
-        <w:t xml:space="preserve"> originally presented in </w:t>
-      </w:r>
-      <w:r>
-        <w:rPr>
-          <w:sz w:val="22"/>
-          <w:szCs w:val="22"/>
-          <w:lang w:val="en-GB"/>
-        </w:rPr>
-        <w:fldChar w:fldCharType="begin"/>
-      </w:r>
-      <w:r>
-        <w:rPr>
-          <w:sz w:val="22"/>
-          <w:szCs w:val="22"/>
-          <w:lang w:val="en-GB"/>
-        </w:rPr>
-        <w:instrText xml:space="preserve"> ADDIN ZOTERO_ITEM CSL_CITATION {"citationID":"EqC9hLVj","properties":{"formattedCitation":"(Caldarescu et al., 2021)","plainCitation":"(Caldarescu et al., 2021)","noteIndex":0},"citationItems":[{"id":2059,"uris":["http://zotero.org/users/2470179/items/6WKC9THA"],"itemData":{"id":2059,"type":"article-journal","abstract":"Carbonate clumped isotope thermometry is a powerful tool for reconstructing paleotemperature and paleosalinity. Despite its broad application in biotic and abiotic materials, its use in paleoclimate studies has been limited due to the large amount of material and high precision required for each temperature estimate. In addition, it is still uncertain to what extent the clumped isotope signal is modified during calcification in various organisms. Using an analytical approach that minimizes sample size, we analysed clumped isotopes (Δ47) in two bivalve shells from the upwelling-dominated Gulf of Panama to reconstruct seasonal temperature and salinity variations. Using the high-resolution profiles in δ18Oshell, we grouped Δ47 measurements into several intervals to obtain robust average temperature estimates. The reconstructed temperatures agree with available observational data at the 95% confidence level, reflecting seasonal temperature changes of at least </w:instrText>
-      </w:r>
-      <w:r>
-        <w:rPr>
-          <w:rFonts w:ascii="Cambria Math" w:hAnsi="Cambria Math" w:cs="Cambria Math"/>
-          <w:sz w:val="22"/>
-          <w:szCs w:val="22"/>
-          <w:lang w:val="en-GB"/>
-        </w:rPr>
-        <w:instrText>∼</w:instrText>
-      </w:r>
-      <w:r>
-        <w:rPr>
-          <w:sz w:val="22"/>
-          <w:szCs w:val="22"/>
-          <w:lang w:val="en-GB"/>
-        </w:rPr>
-        <w:instrText>6</w:instrText>
-      </w:r>
-      <w:r>
-        <w:rPr>
-          <w:rFonts w:ascii="Arial" w:hAnsi="Arial" w:cs="Arial"/>
-          <w:sz w:val="22"/>
-          <w:szCs w:val="22"/>
-          <w:lang w:val="en-GB"/>
-        </w:rPr>
-        <w:instrText> </w:instrText>
-      </w:r>
-      <w:r>
-        <w:rPr>
-          <w:rFonts w:cs="Aptos"/>
-          <w:sz w:val="22"/>
-          <w:szCs w:val="22"/>
-          <w:lang w:val="en-GB"/>
-        </w:rPr>
-        <w:instrText>°</w:instrText>
-      </w:r>
-      <w:r>
-        <w:rPr>
-          <w:sz w:val="22"/>
-          <w:szCs w:val="22"/>
-          <w:lang w:val="en-GB"/>
-        </w:rPr>
-        <w:instrText xml:space="preserve">C. By combining bivalve </w:instrText>
-      </w:r>
-      <w:r>
-        <w:rPr>
-          <w:rFonts w:cs="Aptos"/>
-          <w:sz w:val="22"/>
-          <w:szCs w:val="22"/>
-          <w:lang w:val="en-GB"/>
-        </w:rPr>
-        <w:instrText>δ</w:instrText>
-      </w:r>
-      <w:r>
-        <w:rPr>
-          <w:sz w:val="22"/>
-          <w:szCs w:val="22"/>
-          <w:lang w:val="en-GB"/>
-        </w:rPr>
-        <w:instrText xml:space="preserve">18Oshell and </w:instrText>
-      </w:r>
-      <w:r>
-        <w:rPr>
-          <w:rFonts w:cs="Aptos"/>
-          <w:sz w:val="22"/>
-          <w:szCs w:val="22"/>
-          <w:lang w:val="en-GB"/>
-        </w:rPr>
-        <w:instrText>Δ</w:instrText>
-      </w:r>
-      <w:r>
-        <w:rPr>
-          <w:sz w:val="22"/>
-          <w:szCs w:val="22"/>
-          <w:lang w:val="en-GB"/>
-        </w:rPr>
-        <w:instrText xml:space="preserve">47-based temperatures, we obtain realistic estimates of seasonal </w:instrText>
-      </w:r>
-      <w:r>
-        <w:rPr>
-          <w:rFonts w:cs="Aptos"/>
-          <w:sz w:val="22"/>
-          <w:szCs w:val="22"/>
-          <w:lang w:val="en-GB"/>
-        </w:rPr>
-        <w:instrText>δ</w:instrText>
-      </w:r>
-      <w:r>
-        <w:rPr>
-          <w:sz w:val="22"/>
-          <w:szCs w:val="22"/>
-          <w:lang w:val="en-GB"/>
-        </w:rPr>
-        <w:instrText xml:space="preserve">18Oseawater and salinity changes. Our results suggest that clumped isotopes in bivalve shells can be used for seasonal temperature reconstructions and for disentangling the temperature and δ18Oseawater signals in δ18Oshell variations.","container-title":"Geochimica et Cosmochimica Acta","DOI":"10.1016/j.gca.2020.11.019","ISSN":"0016-7037","journalAbbreviation":"Geochimica et Cosmochimica Acta","language":"en","page":"174-191","source":"ScienceDirect","title":"Clumped isotope thermometry in bivalve shells: A tool for reconstructing seasonal upwelling","title-short":"Clumped isotope thermometry in bivalve shells","volume":"294","author":[{"family":"Caldarescu","given":"Diana E."},{"family":"Sadatzki","given":"Henrik"},{"family":"Andersson","given":"Carin"},{"family":"Schäfer","given":"Priska"},{"family":"Fortunato","given":"Helena"},{"family":"Meckler","given":"A. Nele"}],"issued":{"date-parts":[["2021",2,1]]}}}],"schema":"https://github.com/citation-style-language/schema/raw/master/csl-citation.json"} </w:instrText>
-      </w:r>
-      <w:r>
-        <w:rPr>
-          <w:sz w:val="22"/>
-          <w:szCs w:val="22"/>
-          <w:lang w:val="en-GB"/>
-        </w:rPr>
-        <w:fldChar w:fldCharType="separate"/>
-      </w:r>
-      <w:r>
-        <w:rPr>
-          <w:sz w:val="22"/>
-          <w:szCs w:val="22"/>
-        </w:rPr>
-        <w:t>(Caldarescu et al., 2021)</w:t>
-      </w:r>
-      <w:r>
-        <w:rPr>
-          <w:sz w:val="22"/>
-          <w:szCs w:val="22"/>
-          <w:lang w:val="en-GB"/>
-        </w:rPr>
-        <w:fldChar w:fldCharType="end"/>
-      </w:r>
-      <w:r>
-        <w:rPr>
-          <w:sz w:val="22"/>
-          <w:szCs w:val="22"/>
-          <w:lang w:val="en-GB"/>
-        </w:rPr>
-        <w:t xml:space="preserve">. We used the original clumped isotope dataset as published in the EarthChem database </w:t>
-      </w:r>
-      <w:r>
-        <w:rPr>
-          <w:sz w:val="22"/>
-          <w:szCs w:val="22"/>
-          <w:lang w:val="en-GB"/>
-        </w:rPr>
-        <w:fldChar w:fldCharType="begin"/>
-      </w:r>
-      <w:r>
-        <w:rPr>
-          <w:sz w:val="22"/>
-          <w:szCs w:val="22"/>
-          <w:lang w:val="en-GB"/>
-        </w:rPr>
-        <w:instrText xml:space="preserve"> ADDIN ZOTERO_ITEM CSL_CITATION {"citationID":"dG7x9tvP","properties":{"formattedCitation":"(Caldarescu et al., 2020)","plainCitation":"(Caldarescu et al., 2020)","noteIndex":0},"citationItems":[{"id":11769,"uris":["http://zotero.org/users/2470179/items/ZH58SEJ2"],"itemData":{"id":11769,"type":"dataset","abstract":"Earthchem","publisher":"EarthChem database","title":"Clumped Isotope Data from Caldarescu et al 2020 Geochimica et Cosmochimica Acta","URL":"https://ecl.earthchem.org/view.php?id=1744","author":[{"family":"Caldarescu","given":"Diana"},{"family":"Sadatzki","given":"Henrik"},{"family":"Andersson","given":"Carin"},{"family":"Schäfer","given":"Priska"},{"family":"Fortunato","given":"Helena"},{"family":"Meckler","given":"Anna Nele"}],"accessed":{"date-parts":[["2025",10,22]]},"issued":{"date-parts":[["2020",11,9]]}}}],"schema":"https://github.com/citation-style-language/schema/raw/master/csl-citation.json"} </w:instrText>
-      </w:r>
-      <w:r>
-        <w:rPr>
-          <w:sz w:val="22"/>
-          <w:szCs w:val="22"/>
-          <w:lang w:val="en-GB"/>
-        </w:rPr>
-        <w:fldChar w:fldCharType="separate"/>
-      </w:r>
-      <w:r>
-        <w:rPr>
-          <w:sz w:val="22"/>
-          <w:szCs w:val="22"/>
-        </w:rPr>
-        <w:t>(Caldarescu et al., 2020)</w:t>
-      </w:r>
-      <w:r>
-        <w:rPr>
-          <w:sz w:val="22"/>
-          <w:szCs w:val="22"/>
-          <w:lang w:val="en-GB"/>
-        </w:rPr>
-        <w:fldChar w:fldCharType="end"/>
-      </w:r>
-      <w:r>
-        <w:rPr>
-          <w:sz w:val="22"/>
-          <w:szCs w:val="22"/>
-          <w:lang w:val="en-GB"/>
-        </w:rPr>
-        <w:t xml:space="preserve"> as our likelihood for this assimilation.</w:t>
-      </w:r>
-      <w:r>
-        <w:rPr>
-          <w:sz w:val="22"/>
-          <w:szCs w:val="22"/>
-          <w:lang w:val="en-GB"/>
-        </w:rPr>
-        <w:t xml:space="preserve"> This data is presented only against sample number, but the study mentions that daily increments are visible and counted in the shells. We therefore reconstructed the estimated date of shell formation by linking the number of counted increments to </w:t>
-      </w:r>
-      <w:r>
-        <w:rPr>
-          <w:sz w:val="22"/>
-          <w:szCs w:val="22"/>
-          <w:lang w:val="en-GB"/>
-        </w:rPr>
-        <w:t>the sample number for each interval of counted increments in the shells based on the information in section 3.2, Table 1 and Figure 3 in the study</w:t>
-      </w:r>
-      <w:r>
-        <w:rPr>
-          <w:sz w:val="22"/>
-          <w:szCs w:val="22"/>
-          <w:lang w:val="en-GB"/>
-        </w:rPr>
-        <w:t xml:space="preserve">. </w:t>
-      </w:r>
-      <w:r>
-        <w:rPr>
-          <w:sz w:val="22"/>
-          <w:szCs w:val="22"/>
-          <w:lang w:val="en-GB"/>
-        </w:rPr>
-        <w:t xml:space="preserve">For the </w:t>
-      </w:r>
+        <w:t xml:space="preserve"> </w:t>
+      </w:r>
+      <w:proofErr w:type="spellStart"/>
       <w:r>
         <w:rPr>
           <w:i/>
@@ -3705,64 +3772,16 @@
           <w:szCs w:val="22"/>
           <w:lang w:val="en-GB"/>
         </w:rPr>
-        <w:t>Megapitaria aurantiaca</w:t>
-      </w:r>
-      <w:r>
-        <w:rPr>
-          <w:sz w:val="22"/>
-          <w:szCs w:val="22"/>
-          <w:lang w:val="en-GB"/>
-        </w:rPr>
-        <w:t xml:space="preserve"> specimen, we assumed the last-grown sample (</w:t>
-      </w:r>
-      <w:r>
-        <w:rPr>
-          <w:sz w:val="22"/>
-          <w:szCs w:val="22"/>
-          <w:lang w:val="en-GB"/>
-        </w:rPr>
-        <w:t xml:space="preserve">ontogenetically oldest </w:t>
-      </w:r>
-      <w:r>
-        <w:rPr>
-          <w:sz w:val="22"/>
-          <w:szCs w:val="22"/>
-          <w:lang w:val="en-GB"/>
-        </w:rPr>
-        <w:t>sample</w:t>
-      </w:r>
-      <w:r>
-        <w:rPr>
-          <w:sz w:val="22"/>
-          <w:szCs w:val="22"/>
-          <w:lang w:val="en-GB"/>
-        </w:rPr>
-        <w:t>:</w:t>
-      </w:r>
-      <w:r>
-        <w:rPr>
-          <w:sz w:val="22"/>
-          <w:szCs w:val="22"/>
-          <w:lang w:val="en-GB"/>
-        </w:rPr>
-        <w:t xml:space="preserve"> #115) to represent shell growth on October 1</w:t>
-      </w:r>
-      <w:r>
-        <w:rPr>
-          <w:sz w:val="22"/>
-          <w:szCs w:val="22"/>
-          <w:vertAlign w:val="superscript"/>
-          <w:lang w:val="en-GB"/>
-        </w:rPr>
-        <w:t>st</w:t>
-      </w:r>
-      <w:r>
-        <w:rPr>
-          <w:sz w:val="22"/>
-          <w:szCs w:val="22"/>
-          <w:lang w:val="en-GB"/>
-        </w:rPr>
-        <w:t xml:space="preserve">. For </w:t>
+        <w:t>aurantiaca</w:t>
+      </w:r>
+      <w:proofErr w:type="spellEnd"/>
+      <w:r>
+        <w:rPr>
+          <w:sz w:val="22"/>
+          <w:szCs w:val="22"/>
+          <w:lang w:val="en-GB"/>
+        </w:rPr>
+        <w:t xml:space="preserve"> and</w:t>
       </w:r>
       <w:r>
         <w:rPr>
@@ -3772,8 +3791,437 @@
           <w:szCs w:val="22"/>
           <w:lang w:val="en-GB"/>
         </w:rPr>
-        <w:t>Argopecten ventricosus</w:t>
-      </w:r>
+        <w:t xml:space="preserve"> </w:t>
+      </w:r>
+      <w:proofErr w:type="spellStart"/>
+      <w:r>
+        <w:rPr>
+          <w:i/>
+          <w:iCs/>
+          <w:sz w:val="22"/>
+          <w:szCs w:val="22"/>
+          <w:lang w:val="en-GB"/>
+        </w:rPr>
+        <w:t>Argopecten</w:t>
+      </w:r>
+      <w:proofErr w:type="spellEnd"/>
+      <w:r>
+        <w:rPr>
+          <w:i/>
+          <w:iCs/>
+          <w:sz w:val="22"/>
+          <w:szCs w:val="22"/>
+          <w:lang w:val="en-GB"/>
+        </w:rPr>
+        <w:t xml:space="preserve"> </w:t>
+      </w:r>
+      <w:proofErr w:type="spellStart"/>
+      <w:r>
+        <w:rPr>
+          <w:i/>
+          <w:iCs/>
+          <w:sz w:val="22"/>
+          <w:szCs w:val="22"/>
+          <w:lang w:val="en-GB"/>
+        </w:rPr>
+        <w:t>ventricosus</w:t>
+      </w:r>
+      <w:proofErr w:type="spellEnd"/>
+      <w:r>
+        <w:rPr>
+          <w:sz w:val="22"/>
+          <w:szCs w:val="22"/>
+          <w:lang w:val="en-GB"/>
+        </w:rPr>
+        <w:t>)</w:t>
+      </w:r>
+      <w:r>
+        <w:rPr>
+          <w:sz w:val="22"/>
+          <w:szCs w:val="22"/>
+          <w:lang w:val="en-GB"/>
+        </w:rPr>
+        <w:t xml:space="preserve"> from the Gulf of Panama</w:t>
+      </w:r>
+      <w:r>
+        <w:rPr>
+          <w:sz w:val="22"/>
+          <w:szCs w:val="22"/>
+          <w:lang w:val="en-GB"/>
+        </w:rPr>
+        <w:t xml:space="preserve"> (7°30’ - 9°01’ N, 78°10’ - 80°40’ W)</w:t>
+      </w:r>
+      <w:r>
+        <w:rPr>
+          <w:sz w:val="22"/>
+          <w:szCs w:val="22"/>
+          <w:lang w:val="en-GB"/>
+        </w:rPr>
+        <w:t xml:space="preserve"> originally presented in </w:t>
+      </w:r>
+      <w:r>
+        <w:rPr>
+          <w:sz w:val="22"/>
+          <w:szCs w:val="22"/>
+          <w:lang w:val="en-GB"/>
+        </w:rPr>
+        <w:fldChar w:fldCharType="begin"/>
+      </w:r>
+      <w:r>
+        <w:rPr>
+          <w:sz w:val="22"/>
+          <w:szCs w:val="22"/>
+          <w:lang w:val="en-GB"/>
+        </w:rPr>
+        <w:instrText xml:space="preserve"> ADDIN ZOTERO_ITEM CSL_CITATION {"citationID":"EqC9hLVj","properties":{"formattedCitation":"(Caldarescu et al., 2021)","plainCitation":"(Caldarescu et al., 2021)","noteIndex":0},"citationItems":[{"id":2059,"uris":["http://zotero.org/users/2470179/items/6WKC9THA"],"itemData":{"id":2059,"type":"article-journal","abstract":"Carbonate clumped isotope thermometry is a powerful tool for reconstructing paleotemperature and paleosalinity. Despite its broad application in biotic and abiotic materials, its use in paleoclimate studies has been limited due to the large amount of material and high precision required for each temperature estimate. In addition, it is still uncertain to what extent the clumped isotope signal is modified during calcification in various organisms. Using an analytical approach that minimizes sample size, we analysed clumped isotopes (Δ47) in two bivalve shells from the upwelling-dominated Gulf of Panama to reconstruct seasonal temperature and salinity variations. Using the high-resolution profiles in δ18Oshell, we grouped Δ47 measurements into several intervals to obtain robust average temperature estimates. The reconstructed temperatures agree with available observational data at the 95% confidence level, reflecting seasonal temperature changes of at least </w:instrText>
+      </w:r>
+      <w:r>
+        <w:rPr>
+          <w:rFonts w:ascii="Cambria Math" w:hAnsi="Cambria Math" w:cs="Cambria Math"/>
+          <w:sz w:val="22"/>
+          <w:szCs w:val="22"/>
+          <w:lang w:val="en-GB"/>
+        </w:rPr>
+        <w:instrText>∼</w:instrText>
+      </w:r>
+      <w:r>
+        <w:rPr>
+          <w:sz w:val="22"/>
+          <w:szCs w:val="22"/>
+          <w:lang w:val="en-GB"/>
+        </w:rPr>
+        <w:instrText>6</w:instrText>
+      </w:r>
+      <w:r>
+        <w:rPr>
+          <w:rFonts w:ascii="Arial" w:hAnsi="Arial" w:cs="Arial"/>
+          <w:sz w:val="22"/>
+          <w:szCs w:val="22"/>
+          <w:lang w:val="en-GB"/>
+        </w:rPr>
+        <w:instrText> </w:instrText>
+      </w:r>
+      <w:r>
+        <w:rPr>
+          <w:rFonts w:cs="Aptos"/>
+          <w:sz w:val="22"/>
+          <w:szCs w:val="22"/>
+          <w:lang w:val="en-GB"/>
+        </w:rPr>
+        <w:instrText>°</w:instrText>
+      </w:r>
+      <w:r>
+        <w:rPr>
+          <w:sz w:val="22"/>
+          <w:szCs w:val="22"/>
+          <w:lang w:val="en-GB"/>
+        </w:rPr>
+        <w:instrText xml:space="preserve">C. By combining bivalve </w:instrText>
+      </w:r>
+      <w:r>
+        <w:rPr>
+          <w:rFonts w:cs="Aptos"/>
+          <w:sz w:val="22"/>
+          <w:szCs w:val="22"/>
+          <w:lang w:val="en-GB"/>
+        </w:rPr>
+        <w:instrText>δ</w:instrText>
+      </w:r>
+      <w:r>
+        <w:rPr>
+          <w:sz w:val="22"/>
+          <w:szCs w:val="22"/>
+          <w:lang w:val="en-GB"/>
+        </w:rPr>
+        <w:instrText xml:space="preserve">18Oshell and </w:instrText>
+      </w:r>
+      <w:r>
+        <w:rPr>
+          <w:rFonts w:cs="Aptos"/>
+          <w:sz w:val="22"/>
+          <w:szCs w:val="22"/>
+          <w:lang w:val="en-GB"/>
+        </w:rPr>
+        <w:instrText>Δ</w:instrText>
+      </w:r>
+      <w:r>
+        <w:rPr>
+          <w:sz w:val="22"/>
+          <w:szCs w:val="22"/>
+          <w:lang w:val="en-GB"/>
+        </w:rPr>
+        <w:instrText xml:space="preserve">47-based temperatures, we obtain realistic estimates of seasonal </w:instrText>
+      </w:r>
+      <w:r>
+        <w:rPr>
+          <w:rFonts w:cs="Aptos"/>
+          <w:sz w:val="22"/>
+          <w:szCs w:val="22"/>
+          <w:lang w:val="en-GB"/>
+        </w:rPr>
+        <w:instrText>δ</w:instrText>
+      </w:r>
+      <w:r>
+        <w:rPr>
+          <w:sz w:val="22"/>
+          <w:szCs w:val="22"/>
+          <w:lang w:val="en-GB"/>
+        </w:rPr>
+        <w:instrText xml:space="preserve">18Oseawater and salinity changes. Our results suggest that clumped isotopes in bivalve shells can be used for seasonal temperature reconstructions and for disentangling the temperature and δ18Oseawater signals in δ18Oshell variations.","container-title":"Geochimica et Cosmochimica Acta","DOI":"10.1016/j.gca.2020.11.019","ISSN":"0016-7037","journalAbbreviation":"Geochimica et Cosmochimica Acta","language":"en","page":"174-191","source":"ScienceDirect","title":"Clumped isotope thermometry in bivalve shells: A tool for reconstructing seasonal upwelling","title-short":"Clumped isotope thermometry in bivalve shells","volume":"294","author":[{"family":"Caldarescu","given":"Diana E."},{"family":"Sadatzki","given":"Henrik"},{"family":"Andersson","given":"Carin"},{"family":"Schäfer","given":"Priska"},{"family":"Fortunato","given":"Helena"},{"family":"Meckler","given":"A. Nele"}],"issued":{"date-parts":[["2021",2,1]]}}}],"schema":"https://github.com/citation-style-language/schema/raw/master/csl-citation.json"} </w:instrText>
+      </w:r>
+      <w:r>
+        <w:rPr>
+          <w:sz w:val="22"/>
+          <w:szCs w:val="22"/>
+          <w:lang w:val="en-GB"/>
+        </w:rPr>
+        <w:fldChar w:fldCharType="separate"/>
+      </w:r>
+      <w:r>
+        <w:rPr>
+          <w:sz w:val="22"/>
+          <w:szCs w:val="22"/>
+        </w:rPr>
+        <w:t>(Caldarescu et al., 2021)</w:t>
+      </w:r>
+      <w:r>
+        <w:rPr>
+          <w:sz w:val="22"/>
+          <w:szCs w:val="22"/>
+          <w:lang w:val="en-GB"/>
+        </w:rPr>
+        <w:fldChar w:fldCharType="end"/>
+      </w:r>
+      <w:r>
+        <w:rPr>
+          <w:sz w:val="22"/>
+          <w:szCs w:val="22"/>
+          <w:lang w:val="en-GB"/>
+        </w:rPr>
+        <w:t xml:space="preserve">. We used the original clumped isotope dataset as published in the </w:t>
+      </w:r>
+      <w:proofErr w:type="spellStart"/>
+      <w:r>
+        <w:rPr>
+          <w:sz w:val="22"/>
+          <w:szCs w:val="22"/>
+          <w:lang w:val="en-GB"/>
+        </w:rPr>
+        <w:t>EarthChem</w:t>
+      </w:r>
+      <w:proofErr w:type="spellEnd"/>
+      <w:r>
+        <w:rPr>
+          <w:sz w:val="22"/>
+          <w:szCs w:val="22"/>
+          <w:lang w:val="en-GB"/>
+        </w:rPr>
+        <w:t xml:space="preserve"> database </w:t>
+      </w:r>
+      <w:r>
+        <w:rPr>
+          <w:sz w:val="22"/>
+          <w:szCs w:val="22"/>
+          <w:lang w:val="en-GB"/>
+        </w:rPr>
+        <w:fldChar w:fldCharType="begin"/>
+      </w:r>
+      <w:r>
+        <w:rPr>
+          <w:sz w:val="22"/>
+          <w:szCs w:val="22"/>
+          <w:lang w:val="en-GB"/>
+        </w:rPr>
+        <w:instrText xml:space="preserve"> ADDIN ZOTERO_ITEM CSL_CITATION {"citationID":"dG7x9tvP","properties":{"formattedCitation":"(Caldarescu et al., 2020)","plainCitation":"(Caldarescu et al., 2020)","noteIndex":0},"citationItems":[{"id":11769,"uris":["http://zotero.org/users/2470179/items/ZH58SEJ2"],"itemData":{"id":11769,"type":"dataset","abstract":"Earthchem","publisher":"EarthChem database","title":"Clumped Isotope Data from Caldarescu et al 2020 Geochimica et Cosmochimica Acta","URL":"https://ecl.earthchem.org/view.php?id=1744","author":[{"family":"Caldarescu","given":"Diana"},{"family":"Sadatzki","given":"Henrik"},{"family":"Andersson","given":"Carin"},{"family":"Schäfer","given":"Priska"},{"family":"Fortunato","given":"Helena"},{"family":"Meckler","given":"Anna Nele"}],"accessed":{"date-parts":[["2025",10,22]]},"issued":{"date-parts":[["2020",11,9]]}}}],"schema":"https://github.com/citation-style-language/schema/raw/master/csl-citation.json"} </w:instrText>
+      </w:r>
+      <w:r>
+        <w:rPr>
+          <w:sz w:val="22"/>
+          <w:szCs w:val="22"/>
+          <w:lang w:val="en-GB"/>
+        </w:rPr>
+        <w:fldChar w:fldCharType="separate"/>
+      </w:r>
+      <w:r>
+        <w:rPr>
+          <w:sz w:val="22"/>
+          <w:szCs w:val="22"/>
+        </w:rPr>
+        <w:t>(Caldarescu et al., 2020)</w:t>
+      </w:r>
+      <w:r>
+        <w:rPr>
+          <w:sz w:val="22"/>
+          <w:szCs w:val="22"/>
+          <w:lang w:val="en-GB"/>
+        </w:rPr>
+        <w:fldChar w:fldCharType="end"/>
+      </w:r>
+      <w:r>
+        <w:rPr>
+          <w:sz w:val="22"/>
+          <w:szCs w:val="22"/>
+          <w:lang w:val="en-GB"/>
+        </w:rPr>
+        <w:t xml:space="preserve"> as our likelihood for this assimilation.</w:t>
+      </w:r>
+      <w:r>
+        <w:rPr>
+          <w:sz w:val="22"/>
+          <w:szCs w:val="22"/>
+          <w:lang w:val="en-GB"/>
+        </w:rPr>
+        <w:t xml:space="preserve"> This data is presented only against sample number, but the study mentions that daily increments are visible and counted in the shells. We therefore reconstructed the estimated date of shell formation by linking the number of counted increments to </w:t>
+      </w:r>
+      <w:r>
+        <w:rPr>
+          <w:sz w:val="22"/>
+          <w:szCs w:val="22"/>
+          <w:lang w:val="en-GB"/>
+        </w:rPr>
+        <w:t>the sample number for each interval of counted increments in the shells based on the information in section 3.2, Table 1 and Figure 3 in the study</w:t>
+      </w:r>
+      <w:r>
+        <w:rPr>
+          <w:sz w:val="22"/>
+          <w:szCs w:val="22"/>
+          <w:lang w:val="en-GB"/>
+        </w:rPr>
+        <w:t xml:space="preserve">. </w:t>
+      </w:r>
+      <w:r>
+        <w:rPr>
+          <w:sz w:val="22"/>
+          <w:szCs w:val="22"/>
+          <w:lang w:val="en-GB"/>
+        </w:rPr>
+        <w:t xml:space="preserve">For the </w:t>
+      </w:r>
+      <w:proofErr w:type="spellStart"/>
+      <w:r>
+        <w:rPr>
+          <w:i/>
+          <w:iCs/>
+          <w:sz w:val="22"/>
+          <w:szCs w:val="22"/>
+          <w:lang w:val="en-GB"/>
+        </w:rPr>
+        <w:t>Megapitaria</w:t>
+      </w:r>
+      <w:proofErr w:type="spellEnd"/>
+      <w:r>
+        <w:rPr>
+          <w:i/>
+          <w:iCs/>
+          <w:sz w:val="22"/>
+          <w:szCs w:val="22"/>
+          <w:lang w:val="en-GB"/>
+        </w:rPr>
+        <w:t xml:space="preserve"> </w:t>
+      </w:r>
+      <w:proofErr w:type="spellStart"/>
+      <w:r>
+        <w:rPr>
+          <w:i/>
+          <w:iCs/>
+          <w:sz w:val="22"/>
+          <w:szCs w:val="22"/>
+          <w:lang w:val="en-GB"/>
+        </w:rPr>
+        <w:t>aurantiaca</w:t>
+      </w:r>
+      <w:proofErr w:type="spellEnd"/>
+      <w:r>
+        <w:rPr>
+          <w:sz w:val="22"/>
+          <w:szCs w:val="22"/>
+          <w:lang w:val="en-GB"/>
+        </w:rPr>
+        <w:t xml:space="preserve"> specimen, we assumed the last-grown sample (</w:t>
+      </w:r>
+      <w:r>
+        <w:rPr>
+          <w:sz w:val="22"/>
+          <w:szCs w:val="22"/>
+          <w:lang w:val="en-GB"/>
+        </w:rPr>
+        <w:t xml:space="preserve">ontogenetically oldest </w:t>
+      </w:r>
+      <w:r>
+        <w:rPr>
+          <w:sz w:val="22"/>
+          <w:szCs w:val="22"/>
+          <w:lang w:val="en-GB"/>
+        </w:rPr>
+        <w:t>sample</w:t>
+      </w:r>
+      <w:r>
+        <w:rPr>
+          <w:sz w:val="22"/>
+          <w:szCs w:val="22"/>
+          <w:lang w:val="en-GB"/>
+        </w:rPr>
+        <w:t>:</w:t>
+      </w:r>
+      <w:r>
+        <w:rPr>
+          <w:sz w:val="22"/>
+          <w:szCs w:val="22"/>
+          <w:lang w:val="en-GB"/>
+        </w:rPr>
+        <w:t xml:space="preserve"> #115) to represent shell growth on October 1</w:t>
+      </w:r>
+      <w:r>
+        <w:rPr>
+          <w:sz w:val="22"/>
+          <w:szCs w:val="22"/>
+          <w:vertAlign w:val="superscript"/>
+          <w:lang w:val="en-GB"/>
+        </w:rPr>
+        <w:t>st</w:t>
+      </w:r>
+      <w:r>
+        <w:rPr>
+          <w:sz w:val="22"/>
+          <w:szCs w:val="22"/>
+          <w:lang w:val="en-GB"/>
+        </w:rPr>
+        <w:t xml:space="preserve">. For </w:t>
+      </w:r>
+      <w:proofErr w:type="spellStart"/>
+      <w:r>
+        <w:rPr>
+          <w:i/>
+          <w:iCs/>
+          <w:sz w:val="22"/>
+          <w:szCs w:val="22"/>
+          <w:lang w:val="en-GB"/>
+        </w:rPr>
+        <w:t>Argopecten</w:t>
+      </w:r>
+      <w:proofErr w:type="spellEnd"/>
+      <w:r>
+        <w:rPr>
+          <w:i/>
+          <w:iCs/>
+          <w:sz w:val="22"/>
+          <w:szCs w:val="22"/>
+          <w:lang w:val="en-GB"/>
+        </w:rPr>
+        <w:t xml:space="preserve"> </w:t>
+      </w:r>
+      <w:proofErr w:type="spellStart"/>
+      <w:r>
+        <w:rPr>
+          <w:i/>
+          <w:iCs/>
+          <w:sz w:val="22"/>
+          <w:szCs w:val="22"/>
+          <w:lang w:val="en-GB"/>
+        </w:rPr>
+        <w:t>ventricosus</w:t>
+      </w:r>
+      <w:proofErr w:type="spellEnd"/>
       <w:r>
         <w:rPr>
           <w:sz w:val="22"/>
@@ -3872,6 +4320,7 @@
         <w:t xml:space="preserve">sample in both shells by counting back the days. All calculations associated with this data pre-processing step are provided in </w:t>
       </w:r>
       <w:commentRangeStart w:id="0"/>
+      <w:proofErr w:type="spellStart"/>
       <w:r>
         <w:rPr>
           <w:b/>
@@ -3903,6 +4352,7 @@
         <w:t>_Caldarescu_preprocessing</w:t>
       </w:r>
       <w:commentRangeEnd w:id="0"/>
+      <w:proofErr w:type="spellEnd"/>
       <w:r>
         <w:rPr>
           <w:rStyle w:val="CommentReference"/>
@@ -4460,7 +4910,25 @@
           <w:szCs w:val="22"/>
           <w:lang w:val="en-GB"/>
         </w:rPr>
-        <w:t xml:space="preserve">O data from 7 shells from 6 different bivalve species dated to within the mid-Piazencian Warm Period (3.3 – 3.0 Ma) of the North Sea Basin </w:t>
+        <w:t>O data from 7 shells from 6 different bivalve species dated to within the mid-</w:t>
+      </w:r>
+      <w:proofErr w:type="spellStart"/>
+      <w:r>
+        <w:rPr>
+          <w:sz w:val="22"/>
+          <w:szCs w:val="22"/>
+          <w:lang w:val="en-GB"/>
+        </w:rPr>
+        <w:t>Piazencian</w:t>
+      </w:r>
+      <w:proofErr w:type="spellEnd"/>
+      <w:r>
+        <w:rPr>
+          <w:sz w:val="22"/>
+          <w:szCs w:val="22"/>
+          <w:lang w:val="en-GB"/>
+        </w:rPr>
+        <w:t xml:space="preserve"> Warm Period (3.3 – 3.0 Ma) of the North Sea Basin </w:t>
       </w:r>
       <w:r>
         <w:rPr>
@@ -4586,7 +5054,25 @@
           <w:szCs w:val="22"/>
           <w:lang w:val="en-GB"/>
         </w:rPr>
-        <w:t>the statistical treatment of these uncertainties), we use this dataset to assess the impact of internal dating uncertainty on paleoDA outcomes by propagating the dating uncertainty through the assimilation and aggregating data and model outcomes in both monthly and seasonal (three-monthly) bins.</w:t>
+        <w:t xml:space="preserve">the statistical treatment of these uncertainties), we use this dataset to assess the impact of internal dating uncertainty on </w:t>
+      </w:r>
+      <w:proofErr w:type="spellStart"/>
+      <w:r>
+        <w:rPr>
+          <w:sz w:val="22"/>
+          <w:szCs w:val="22"/>
+          <w:lang w:val="en-GB"/>
+        </w:rPr>
+        <w:t>paleoDA</w:t>
+      </w:r>
+      <w:proofErr w:type="spellEnd"/>
+      <w:r>
+        <w:rPr>
+          <w:sz w:val="22"/>
+          <w:szCs w:val="22"/>
+          <w:lang w:val="en-GB"/>
+        </w:rPr>
+        <w:t xml:space="preserve"> outcomes by propagating the dating uncertainty through the assimilation and aggregating data and model outcomes in both monthly and seasonal (three-monthly) bins.</w:t>
       </w:r>
     </w:p>
     <w:p>
@@ -4825,7 +5311,25 @@
           <w:szCs w:val="22"/>
           <w:lang w:val="en-GB"/>
         </w:rPr>
-        <w:t xml:space="preserve">A second paleoDA case study was based on a high-resolution clumped and oxygen isotope dataset obtained from the giant marine gastropod </w:t>
+        <w:t xml:space="preserve">A second </w:t>
+      </w:r>
+      <w:proofErr w:type="spellStart"/>
+      <w:r>
+        <w:rPr>
+          <w:sz w:val="22"/>
+          <w:szCs w:val="22"/>
+          <w:lang w:val="en-GB"/>
+        </w:rPr>
+        <w:t>paleoDA</w:t>
+      </w:r>
+      <w:proofErr w:type="spellEnd"/>
+      <w:r>
+        <w:rPr>
+          <w:sz w:val="22"/>
+          <w:szCs w:val="22"/>
+          <w:lang w:val="en-GB"/>
+        </w:rPr>
+        <w:t xml:space="preserve"> case study was based on a high-resolution clumped and oxygen isotope dataset obtained from the giant marine gastropod </w:t>
       </w:r>
       <w:r>
         <w:rPr>
@@ -5032,7 +5536,25 @@
           <w:szCs w:val="22"/>
           <w:lang w:val="en-GB"/>
         </w:rPr>
-        <w:t xml:space="preserve"> was used as the likelihood for this paleoDA.</w:t>
+        <w:t xml:space="preserve"> was used as the likelihood for this </w:t>
+      </w:r>
+      <w:proofErr w:type="spellStart"/>
+      <w:r>
+        <w:rPr>
+          <w:sz w:val="22"/>
+          <w:szCs w:val="22"/>
+          <w:lang w:val="en-GB"/>
+        </w:rPr>
+        <w:t>paleoDA</w:t>
+      </w:r>
+      <w:proofErr w:type="spellEnd"/>
+      <w:r>
+        <w:rPr>
+          <w:sz w:val="22"/>
+          <w:szCs w:val="22"/>
+          <w:lang w:val="en-GB"/>
+        </w:rPr>
+        <w:t>.</w:t>
       </w:r>
       <w:r>
         <w:rPr>
@@ -6165,7 +6687,25 @@
           <w:szCs w:val="22"/>
           <w:lang w:val="en-GB"/>
         </w:rPr>
-        <w:t xml:space="preserve">The prior estimates for SST, SAT, SSS and precipitation were based on simulations of Campanian (78 Ma) climate using the HadCM model (version </w:t>
+        <w:t xml:space="preserve">The prior estimates for SST, SAT, SSS and precipitation were based on simulations of Campanian (78 Ma) climate using the </w:t>
+      </w:r>
+      <w:proofErr w:type="spellStart"/>
+      <w:r>
+        <w:rPr>
+          <w:sz w:val="22"/>
+          <w:szCs w:val="22"/>
+          <w:lang w:val="en-GB"/>
+        </w:rPr>
+        <w:t>HadCM</w:t>
+      </w:r>
+      <w:proofErr w:type="spellEnd"/>
+      <w:r>
+        <w:rPr>
+          <w:sz w:val="22"/>
+          <w:szCs w:val="22"/>
+          <w:lang w:val="en-GB"/>
+        </w:rPr>
+        <w:t xml:space="preserve"> model (version </w:t>
       </w:r>
       <w:r>
         <w:rPr>
@@ -6608,7 +7148,25 @@
           <w:szCs w:val="22"/>
           <w:lang w:val="en-GB"/>
         </w:rPr>
-        <w:t xml:space="preserve"> using Jupyter Notebooks</w:t>
+        <w:t xml:space="preserve"> using </w:t>
+      </w:r>
+      <w:proofErr w:type="spellStart"/>
+      <w:r>
+        <w:rPr>
+          <w:sz w:val="22"/>
+          <w:szCs w:val="22"/>
+          <w:lang w:val="en-GB"/>
+        </w:rPr>
+        <w:t>Jupyter</w:t>
+      </w:r>
+      <w:proofErr w:type="spellEnd"/>
+      <w:r>
+        <w:rPr>
+          <w:sz w:val="22"/>
+          <w:szCs w:val="22"/>
+          <w:lang w:val="en-GB"/>
+        </w:rPr>
+        <w:t xml:space="preserve"> Notebooks</w:t>
       </w:r>
       <w:r>
         <w:rPr>
@@ -6726,7 +7284,25 @@
           <w:szCs w:val="22"/>
           <w:lang w:val="en-GB"/>
         </w:rPr>
-        <w:t>. A stable release of this data and code package will be released on the open source repository Zenodo prior to publication.</w:t>
+        <w:t xml:space="preserve">. A stable release of this data and code package will be released on the open source repository </w:t>
+      </w:r>
+      <w:proofErr w:type="spellStart"/>
+      <w:r>
+        <w:rPr>
+          <w:sz w:val="22"/>
+          <w:szCs w:val="22"/>
+          <w:lang w:val="en-GB"/>
+        </w:rPr>
+        <w:t>Zenodo</w:t>
+      </w:r>
+      <w:proofErr w:type="spellEnd"/>
+      <w:r>
+        <w:rPr>
+          <w:sz w:val="22"/>
+          <w:szCs w:val="22"/>
+          <w:lang w:val="en-GB"/>
+        </w:rPr>
+        <w:t xml:space="preserve"> prior to publication.</w:t>
       </w:r>
       <w:r>
         <w:rPr>
@@ -6886,7 +7462,7 @@
         </w:rPr>
         <w:lastRenderedPageBreak/>
         <w:drawing>
-          <wp:inline distT="0" distB="0" distL="0" distR="0" wp14:anchorId="5FC595C7" wp14:editId="7515AB17">
+          <wp:inline distT="0" distB="0" distL="0" distR="0" wp14:anchorId="5FC595C7" wp14:editId="1CD95580">
             <wp:extent cx="5074930" cy="7239015"/>
             <wp:effectExtent l="0" t="0" r="0" b="0"/>
             <wp:docPr id="1465227967" name="Picture 1" descr="A diagram of a scientific experiment&#10;&#10;AI-generated content may be incorrect."/>
@@ -7140,13 +7716,23 @@
         </w:rPr>
         <w:t xml:space="preserve"> outcomes using the </w:t>
       </w:r>
-      <w:r>
-        <w:rPr>
-          <w:sz w:val="22"/>
-          <w:szCs w:val="22"/>
-          <w:lang w:val="en-GB"/>
-        </w:rPr>
-        <w:t xml:space="preserve">Omnivariant </w:t>
+      <w:proofErr w:type="spellStart"/>
+      <w:r>
+        <w:rPr>
+          <w:sz w:val="22"/>
+          <w:szCs w:val="22"/>
+          <w:lang w:val="en-GB"/>
+        </w:rPr>
+        <w:t>Omnivariant</w:t>
+      </w:r>
+      <w:proofErr w:type="spellEnd"/>
+      <w:r>
+        <w:rPr>
+          <w:sz w:val="22"/>
+          <w:szCs w:val="22"/>
+          <w:lang w:val="en-GB"/>
+        </w:rPr>
+        <w:t xml:space="preserve"> </w:t>
       </w:r>
       <w:r>
         <w:rPr>
@@ -7798,6 +8384,7 @@
         </w:rPr>
         <w:t xml:space="preserve"> (</w:t>
       </w:r>
+      <w:proofErr w:type="spellStart"/>
       <w:r>
         <w:rPr>
           <w:b/>
@@ -7819,6 +8406,7 @@
         </w:rPr>
         <w:t>prior</w:t>
       </w:r>
+      <w:proofErr w:type="spellEnd"/>
       <w:r>
         <w:rPr>
           <w:sz w:val="22"/>
@@ -7935,6 +8523,7 @@
         </w:rPr>
         <w:t xml:space="preserve"> (</w:t>
       </w:r>
+      <w:proofErr w:type="spellStart"/>
       <w:r>
         <w:rPr>
           <w:b/>
@@ -7956,6 +8545,7 @@
         </w:rPr>
         <w:t>prior</w:t>
       </w:r>
+      <w:proofErr w:type="spellEnd"/>
       <w:r>
         <w:rPr>
           <w:sz w:val="22"/>
@@ -8582,7 +9172,25 @@
           <w:szCs w:val="22"/>
           <w:lang w:val="nl-NL"/>
         </w:rPr>
-        <w:t xml:space="preserve"> or seasonal </w:t>
+        <w:t xml:space="preserve"> or </w:t>
+      </w:r>
+      <w:proofErr w:type="spellStart"/>
+      <w:r>
+        <w:rPr>
+          <w:sz w:val="22"/>
+          <w:szCs w:val="22"/>
+          <w:lang w:val="nl-NL"/>
+        </w:rPr>
+        <w:t>seasonal</w:t>
+      </w:r>
+      <w:proofErr w:type="spellEnd"/>
+      <w:r>
+        <w:rPr>
+          <w:sz w:val="22"/>
+          <w:szCs w:val="22"/>
+          <w:lang w:val="nl-NL"/>
+        </w:rPr>
+        <w:t xml:space="preserve"> </w:t>
       </w:r>
       <w:r>
         <w:rPr>
@@ -8858,6 +9466,7 @@
         </w:rPr>
         <w:t>(</w:t>
       </w:r>
+      <w:proofErr w:type="spellStart"/>
       <w:r>
         <w:rPr>
           <w:b/>
@@ -8879,6 +9488,7 @@
         </w:rPr>
         <w:t>obs</w:t>
       </w:r>
+      <w:proofErr w:type="spellEnd"/>
       <w:r>
         <w:rPr>
           <w:sz w:val="22"/>
@@ -8975,6 +9585,7 @@
         </w:rPr>
         <w:t xml:space="preserve">) linking the index of each monthly measurement in </w:t>
       </w:r>
+      <w:proofErr w:type="spellStart"/>
       <w:r>
         <w:rPr>
           <w:b/>
@@ -8996,6 +9607,7 @@
         </w:rPr>
         <w:t>obs</w:t>
       </w:r>
+      <w:proofErr w:type="spellEnd"/>
       <w:r>
         <w:rPr>
           <w:sz w:val="22"/>
@@ -9004,6 +9616,7 @@
         </w:rPr>
         <w:t xml:space="preserve"> to the index of the corresponding monthly model parameter in the state vector </w:t>
       </w:r>
+      <w:proofErr w:type="spellStart"/>
       <w:r>
         <w:rPr>
           <w:b/>
@@ -9025,6 +9638,7 @@
         </w:rPr>
         <w:t>prior</w:t>
       </w:r>
+      <w:proofErr w:type="spellEnd"/>
       <w:r>
         <w:rPr>
           <w:sz w:val="22"/>
@@ -9565,7 +10179,25 @@
           <w:szCs w:val="22"/>
           <w:lang w:val="en-US"/>
         </w:rPr>
-        <w:t xml:space="preserve">). The fact that Kalman filtering is comparatively analytically straightforward and the fact that proxy data uncertainty can often be considered normally distributed has made the Kalman filter the most common posterior estimator in paleoDA </w:t>
+        <w:t xml:space="preserve">). The fact that Kalman filtering is comparatively analytically straightforward and the fact that proxy data uncertainty can often be considered normally distributed has made the Kalman filter the most common posterior estimator in </w:t>
+      </w:r>
+      <w:proofErr w:type="spellStart"/>
+      <w:r>
+        <w:rPr>
+          <w:sz w:val="22"/>
+          <w:szCs w:val="22"/>
+          <w:lang w:val="en-US"/>
+        </w:rPr>
+        <w:t>paleoDA</w:t>
+      </w:r>
+      <w:proofErr w:type="spellEnd"/>
+      <w:r>
+        <w:rPr>
+          <w:sz w:val="22"/>
+          <w:szCs w:val="22"/>
+          <w:lang w:val="en-US"/>
+        </w:rPr>
+        <w:t xml:space="preserve"> </w:t>
       </w:r>
       <w:r>
         <w:rPr>
@@ -10294,6 +10926,7 @@
         </w:rPr>
         <w:t>) to the covariance in the models (</w:t>
       </w:r>
+      <w:proofErr w:type="spellStart"/>
       <w:r>
         <w:rPr>
           <w:rFonts w:eastAsiaTheme="minorEastAsia"/>
@@ -10315,6 +10948,7 @@
         </w:rPr>
         <w:t>prior</w:t>
       </w:r>
+      <w:proofErr w:type="spellEnd"/>
       <w:r>
         <w:rPr>
           <w:rFonts w:eastAsiaTheme="minorEastAsia"/>
@@ -10762,6 +11396,7 @@
         </w:rPr>
         <w:t>The Kalman gain is a vector with the same length as the state vector (</w:t>
       </w:r>
+      <w:proofErr w:type="spellStart"/>
       <w:r>
         <w:rPr>
           <w:b/>
@@ -10783,6 +11418,7 @@
         </w:rPr>
         <w:t>prior</w:t>
       </w:r>
+      <w:proofErr w:type="spellEnd"/>
       <w:r>
         <w:rPr>
           <w:sz w:val="22"/>
@@ -10791,6 +11427,7 @@
         </w:rPr>
         <w:t>) and can therefore be used to directly update the state vector to obtain the posterior state vector (</w:t>
       </w:r>
+      <w:proofErr w:type="spellStart"/>
       <w:r>
         <w:rPr>
           <w:b/>
@@ -10812,6 +11449,7 @@
         </w:rPr>
         <w:t>post</w:t>
       </w:r>
+      <w:proofErr w:type="spellEnd"/>
       <w:r>
         <w:rPr>
           <w:sz w:val="22"/>
@@ -10943,6 +11581,7 @@
         <w:lastRenderedPageBreak/>
         <w:t>The posterior covariance matrix (</w:t>
       </w:r>
+      <w:proofErr w:type="spellStart"/>
       <w:r>
         <w:rPr>
           <w:b/>
@@ -10964,6 +11603,7 @@
         </w:rPr>
         <w:t>post</w:t>
       </w:r>
+      <w:proofErr w:type="spellEnd"/>
       <w:r>
         <w:rPr>
           <w:sz w:val="22"/>
@@ -11177,7 +11817,27 @@
           <w:szCs w:val="22"/>
           <w:lang w:val="en-US"/>
         </w:rPr>
-        <w:t xml:space="preserve">The final step in the data assimilation routine is the conversion of posterior estimates of proxy values and their uncertainties back into the climate parameter space. For the SST and SAT parameters, this is achieved by reapplying the Omnivariant Generalized Least Squares clumped isotope temperature calibration </w:t>
+        <w:t xml:space="preserve">The final step in the data assimilation routine is the conversion of posterior estimates of proxy values and their uncertainties back into the climate parameter space. For the SST and SAT parameters, this is achieved by reapplying the </w:t>
+      </w:r>
+      <w:proofErr w:type="spellStart"/>
+      <w:r>
+        <w:rPr>
+          <w:rFonts w:eastAsiaTheme="minorEastAsia"/>
+          <w:sz w:val="22"/>
+          <w:szCs w:val="22"/>
+          <w:lang w:val="en-US"/>
+        </w:rPr>
+        <w:t>Omnivariant</w:t>
+      </w:r>
+      <w:proofErr w:type="spellEnd"/>
+      <w:r>
+        <w:rPr>
+          <w:rFonts w:eastAsiaTheme="minorEastAsia"/>
+          <w:sz w:val="22"/>
+          <w:szCs w:val="22"/>
+          <w:lang w:val="en-US"/>
+        </w:rPr>
+        <w:t xml:space="preserve"> Generalized Least Squares clumped isotope temperature calibration </w:t>
       </w:r>
       <w:r>
         <w:rPr>
@@ -13334,7 +13994,25 @@
           <w:szCs w:val="22"/>
           <w:lang w:val="en-GB"/>
         </w:rPr>
-        <w:t xml:space="preserve">Secondly, we use uncertainties on sub-annual age models through climate records in the Pliocene case study calculated using the ShellChron routine with Monte Carlo uncertainty estimation </w:t>
+        <w:t xml:space="preserve">Secondly, we use uncertainties on sub-annual age models through climate records in the Pliocene case study calculated using the </w:t>
+      </w:r>
+      <w:proofErr w:type="spellStart"/>
+      <w:r>
+        <w:rPr>
+          <w:sz w:val="22"/>
+          <w:szCs w:val="22"/>
+          <w:lang w:val="en-GB"/>
+        </w:rPr>
+        <w:t>ShellChron</w:t>
+      </w:r>
+      <w:proofErr w:type="spellEnd"/>
+      <w:r>
+        <w:rPr>
+          <w:sz w:val="22"/>
+          <w:szCs w:val="22"/>
+          <w:lang w:val="en-GB"/>
+        </w:rPr>
+        <w:t xml:space="preserve"> routine with Monte Carlo uncertainty estimation </w:t>
       </w:r>
       <w:r>
         <w:rPr>
@@ -13808,6 +14486,7 @@
         </w:rPr>
         <w:t xml:space="preserve"> (</w:t>
       </w:r>
+      <w:proofErr w:type="spellStart"/>
       <w:r>
         <w:rPr>
           <w:b/>
@@ -13833,6 +14512,7 @@
         </w:rPr>
         <w:t>sample,t</w:t>
       </w:r>
+      <w:proofErr w:type="spellEnd"/>
       <w:r>
         <w:rPr>
           <w:sz w:val="22"/>
@@ -13873,6 +14553,7 @@
         </w:rPr>
         <w:t xml:space="preserve"> the mean age of the datapoint (</w:t>
       </w:r>
+      <w:proofErr w:type="spellStart"/>
       <w:r>
         <w:rPr>
           <w:i/>
@@ -13894,6 +14575,7 @@
         </w:rPr>
         <w:t>sample</w:t>
       </w:r>
+      <w:proofErr w:type="spellEnd"/>
       <w:r>
         <w:rPr>
           <w:sz w:val="22"/>
@@ -13934,6 +14616,7 @@
         </w:rPr>
         <w:t>the uncertainty on the sample age (</w:t>
       </w:r>
+      <w:proofErr w:type="spellStart"/>
       <w:r>
         <w:rPr>
           <w:i/>
@@ -13955,6 +14638,7 @@
         </w:rPr>
         <w:t>sample</w:t>
       </w:r>
+      <w:proofErr w:type="spellEnd"/>
       <w:r>
         <w:rPr>
           <w:sz w:val="22"/>
@@ -16566,7 +17250,25 @@
           <w:lang w:val="en-GB"/>
         </w:rPr>
         <w:lastRenderedPageBreak/>
-        <w:t xml:space="preserve">all of them would vastly increase the scope of this study. We therefore only consider the impact of variations in radiative forcing in this study, but note that the impact of other model conditions can (and should) be explored in paleoDA studies to assess the sensitivity of posterior outcomes to model choices. </w:t>
+        <w:t xml:space="preserve">all of them would vastly increase the scope of this study. We therefore only consider the impact of variations in radiative forcing in this study, but note that the impact of other model conditions can (and should) be explored in </w:t>
+      </w:r>
+      <w:proofErr w:type="spellStart"/>
+      <w:r>
+        <w:rPr>
+          <w:sz w:val="22"/>
+          <w:szCs w:val="22"/>
+          <w:lang w:val="en-GB"/>
+        </w:rPr>
+        <w:t>paleoDA</w:t>
+      </w:r>
+      <w:proofErr w:type="spellEnd"/>
+      <w:r>
+        <w:rPr>
+          <w:sz w:val="22"/>
+          <w:szCs w:val="22"/>
+          <w:lang w:val="en-GB"/>
+        </w:rPr>
+        <w:t xml:space="preserve"> studies to assess the sensitivity of posterior outcomes to model choices. </w:t>
       </w:r>
       <w:r>
         <w:rPr>
@@ -16591,7 +17293,25 @@
           <w:szCs w:val="22"/>
           <w:lang w:val="en-GB"/>
         </w:rPr>
-        <w:t>): The HadCM model (also used for the Cretaceous case study) run</w:t>
+        <w:t xml:space="preserve">): The </w:t>
+      </w:r>
+      <w:proofErr w:type="spellStart"/>
+      <w:r>
+        <w:rPr>
+          <w:sz w:val="22"/>
+          <w:szCs w:val="22"/>
+          <w:lang w:val="en-GB"/>
+        </w:rPr>
+        <w:t>HadCM</w:t>
+      </w:r>
+      <w:proofErr w:type="spellEnd"/>
+      <w:r>
+        <w:rPr>
+          <w:sz w:val="22"/>
+          <w:szCs w:val="22"/>
+          <w:lang w:val="en-GB"/>
+        </w:rPr>
+        <w:t xml:space="preserve"> model (also used for the Cretaceous case study) run</w:t>
       </w:r>
       <w:r>
         <w:rPr>
@@ -17024,6 +17744,57 @@
           <w:lang w:val="en-GB"/>
         </w:rPr>
       </w:pPr>
+      <w:r>
+        <w:rPr>
+          <w:b/>
+          <w:bCs/>
+          <w:noProof/>
+          <w:sz w:val="22"/>
+          <w:szCs w:val="22"/>
+          <w:lang w:val="en-GB"/>
+        </w:rPr>
+        <w:drawing>
+          <wp:inline distT="0" distB="0" distL="0" distR="0" wp14:anchorId="06A7C36E" wp14:editId="077A17B3">
+            <wp:extent cx="5731510" cy="2921000"/>
+            <wp:effectExtent l="0" t="0" r="2540" b="0"/>
+            <wp:docPr id="1577997012" name="Picture 1"/>
+            <wp:cNvGraphicFramePr>
+              <a:graphicFrameLocks xmlns:a="http://schemas.openxmlformats.org/drawingml/2006/main" noChangeAspect="1"/>
+            </wp:cNvGraphicFramePr>
+            <a:graphic xmlns:a="http://schemas.openxmlformats.org/drawingml/2006/main">
+              <a:graphicData uri="http://schemas.openxmlformats.org/drawingml/2006/picture">
+                <pic:pic xmlns:pic="http://schemas.openxmlformats.org/drawingml/2006/picture">
+                  <pic:nvPicPr>
+                    <pic:cNvPr id="1577997012" name="Picture 1577997012"/>
+                    <pic:cNvPicPr/>
+                  </pic:nvPicPr>
+                  <pic:blipFill>
+                    <a:blip r:embed="rId17">
+                      <a:extLst>
+                        <a:ext uri="{28A0092B-C50C-407E-A947-70E740481C1C}">
+                          <a14:useLocalDpi xmlns:a14="http://schemas.microsoft.com/office/drawing/2010/main" val="0"/>
+                        </a:ext>
+                      </a:extLst>
+                    </a:blip>
+                    <a:stretch>
+                      <a:fillRect/>
+                    </a:stretch>
+                  </pic:blipFill>
+                  <pic:spPr>
+                    <a:xfrm>
+                      <a:off x="0" y="0"/>
+                      <a:ext cx="5731510" cy="2921000"/>
+                    </a:xfrm>
+                    <a:prstGeom prst="rect">
+                      <a:avLst/>
+                    </a:prstGeom>
+                  </pic:spPr>
+                </pic:pic>
+              </a:graphicData>
+            </a:graphic>
+          </wp:inline>
+        </w:drawing>
+      </w:r>
     </w:p>
     <w:p>
       <w:pPr>
@@ -17042,6 +17813,7 @@
           <w:szCs w:val="22"/>
           <w:lang w:val="en-GB"/>
         </w:rPr>
+        <w:lastRenderedPageBreak/>
         <w:t>Figure 8</w:t>
       </w:r>
       <w:r>
@@ -17088,6 +17860,69 @@
       <w:pPr>
         <w:jc w:val="both"/>
         <w:rPr>
+          <w:b/>
+          <w:bCs/>
+          <w:sz w:val="22"/>
+          <w:szCs w:val="22"/>
+          <w:lang w:val="en-GB"/>
+        </w:rPr>
+      </w:pPr>
+      <w:r>
+        <w:rPr>
+          <w:b/>
+          <w:bCs/>
+          <w:noProof/>
+          <w:sz w:val="22"/>
+          <w:szCs w:val="22"/>
+          <w:lang w:val="en-GB"/>
+        </w:rPr>
+        <w:drawing>
+          <wp:inline distT="0" distB="0" distL="0" distR="0" wp14:anchorId="7CC918F6" wp14:editId="7484CB40">
+            <wp:extent cx="5731510" cy="2915285"/>
+            <wp:effectExtent l="0" t="0" r="2540" b="0"/>
+            <wp:docPr id="1232772347" name="Picture 2"/>
+            <wp:cNvGraphicFramePr>
+              <a:graphicFrameLocks xmlns:a="http://schemas.openxmlformats.org/drawingml/2006/main" noChangeAspect="1"/>
+            </wp:cNvGraphicFramePr>
+            <a:graphic xmlns:a="http://schemas.openxmlformats.org/drawingml/2006/main">
+              <a:graphicData uri="http://schemas.openxmlformats.org/drawingml/2006/picture">
+                <pic:pic xmlns:pic="http://schemas.openxmlformats.org/drawingml/2006/picture">
+                  <pic:nvPicPr>
+                    <pic:cNvPr id="1232772347" name="Picture 1232772347"/>
+                    <pic:cNvPicPr/>
+                  </pic:nvPicPr>
+                  <pic:blipFill>
+                    <a:blip r:embed="rId18">
+                      <a:extLst>
+                        <a:ext uri="{28A0092B-C50C-407E-A947-70E740481C1C}">
+                          <a14:useLocalDpi xmlns:a14="http://schemas.microsoft.com/office/drawing/2010/main" val="0"/>
+                        </a:ext>
+                      </a:extLst>
+                    </a:blip>
+                    <a:stretch>
+                      <a:fillRect/>
+                    </a:stretch>
+                  </pic:blipFill>
+                  <pic:spPr>
+                    <a:xfrm>
+                      <a:off x="0" y="0"/>
+                      <a:ext cx="5731510" cy="2915285"/>
+                    </a:xfrm>
+                    <a:prstGeom prst="rect">
+                      <a:avLst/>
+                    </a:prstGeom>
+                  </pic:spPr>
+                </pic:pic>
+              </a:graphicData>
+            </a:graphic>
+          </wp:inline>
+        </w:drawing>
+      </w:r>
+    </w:p>
+    <w:p>
+      <w:pPr>
+        <w:jc w:val="both"/>
+        <w:rPr>
           <w:sz w:val="22"/>
           <w:szCs w:val="22"/>
           <w:lang w:val="en-GB"/>
@@ -17384,7 +18219,6 @@
           <w:szCs w:val="22"/>
           <w:lang w:val="en-GB"/>
         </w:rPr>
-        <w:lastRenderedPageBreak/>
         <w:t>Quality of proxy data and transfer functions vs bias in models?</w:t>
       </w:r>
     </w:p>
@@ -17619,7 +18453,11 @@
         <w:fldChar w:fldCharType="separate"/>
       </w:r>
       <w:r>
-        <w:t>Alberti, M., Fürsich, F. T., Abdelhady, A. A., and Andersen, N.: Middle to Late Jurassic equatorial seawater temperatures and latitudinal temperature gradients based on stable isotopes of brachiopods and oysters from Gebel Maghara, Egypt, Palaeogeography, Palaeoclimatology, Palaeoecology, 468, 301–313, https://doi.org/10.1016/j.palaeo.2016.11.052, 2017.</w:t>
+        <w:t xml:space="preserve">Alberti, M., Fürsich, F. T., Abdelhady, A. A., and Andersen, N.: Middle to Late Jurassic equatorial seawater temperatures and latitudinal temperature gradients based on </w:t>
+      </w:r>
+      <w:r>
+        <w:lastRenderedPageBreak/>
+        <w:t>stable isotopes of brachiopods and oysters from Gebel Maghara, Egypt, Palaeogeography, Palaeoclimatology, Palaeoecology, 468, 301–313, https://doi.org/10.1016/j.palaeo.2016.11.052, 2017.</w:t>
       </w:r>
     </w:p>
     <w:p>
@@ -17683,7 +18521,6 @@
         <w:pStyle w:val="Bibliography"/>
       </w:pPr>
       <w:r>
-        <w:lastRenderedPageBreak/>
         <w:t>Caldarescu, D. E., Sadatzki, H., Andersson, C., Schäfer, P., Fortunato, H., and Meckler, A. N.: Clumped isotope thermometry in bivalve shells: A tool for reconstructing seasonal upwelling, Geochimica et Cosmochimica Acta, 294, 174–191, https://doi.org/10.1016/j.gca.2020.11.019, 2021.</w:t>
       </w:r>
     </w:p>
@@ -17708,6 +18545,7 @@
         <w:pStyle w:val="Bibliography"/>
       </w:pPr>
       <w:r>
+        <w:lastRenderedPageBreak/>
         <w:t>Danabasoglu, G., Lamarque, J.-F., Bacmeister, J., Bailey, D. A., DuVivier, A. K., Edwards, J., Emmons, L. K., Fasullo, J., Garcia, R., Gettelman, A., Hannay, C., Holland, M. M., Large, W. G., Lauritzen, P. H., Lawrence, D. M., Lenaerts, J. T. M., Lindsay, K., Lipscomb, W. H., Mills, M. J., Neale, R., Oleson, K. W., Otto-Bliesner, B., Phillips, A. S., Sacks, W., Tilmes, S., van Kampenhout, L., Vertenstein, M., Bertini, A., Dennis, J., Deser, C., Fischer, C., Fox-Kemper, B., Kay, J. E., Kinnison, D., Kushner, P. J., Larson, V. E., Long, M. C., Mickelson, S., Moore, J. K., Nienhouse, E., Polvani, L., Rasch, P. J., and Strand, W. G.: The Community Earth System Model Version 2 (CESM2), Journal of Advances in Modeling Earth Systems, 12, e2019MS001916, https://doi.org/10.1029/2019MS001916, 2020.</w:t>
       </w:r>
     </w:p>
@@ -17756,7 +18594,6 @@
         <w:pStyle w:val="Bibliography"/>
       </w:pPr>
       <w:r>
-        <w:lastRenderedPageBreak/>
         <w:t>Font, J., Boutin, J., Reul, N., Spurgeon, P., Ballabrera-Poy, J., Chuprin, A., Gabarró, C., Gourrion, J., Guimbard, S., Hénocq, C., Lavender, S., Martin, N., Martínez, J., McCulloch, M., Meirold-Mautner, I., Mugerin, C., Petitcolin, F., Portabella, M., Sabia, R., Talone, M., Tenerelli, J., Turiel, A., Vergely, J.-L., Waldteufel, P., Yin, X., Zine, S., and Delwart, S.: SMOS first data analysis for sea surface salinity determination, International Journal of Remote Sensing, 34, 3654–3670, https://doi.org/10.1080/01431161.2012.716541, 2013.</w:t>
       </w:r>
     </w:p>
@@ -17781,6 +18618,7 @@
         <w:pStyle w:val="Bibliography"/>
       </w:pPr>
       <w:r>
+        <w:lastRenderedPageBreak/>
         <w:t>Gagan, M. K., Chivas, A. R., and Isdale, P. J.: High-resolution isotopic records from corals using ocean temperature and mass-spawning chronometers, Earth and Planetary Science Letters, 121, 549–558, https://doi.org/10.1016/0012-821X(94)90090-6, 1994.</w:t>
       </w:r>
     </w:p>
@@ -17847,7 +18685,6 @@
         <w:pStyle w:val="Bibliography"/>
       </w:pPr>
       <w:r>
-        <w:lastRenderedPageBreak/>
         <w:t>Grossman, E. L. and Ku, T.-L.: Oxygen and carbon isotope fractionation in biogenic aragonite: temperature effects, Chemical Geology: Isotope Geoscience section, 59, 59–74, 1986.</w:t>
       </w:r>
     </w:p>
@@ -17880,6 +18717,7 @@
         <w:pStyle w:val="Bibliography"/>
       </w:pPr>
       <w:r>
+        <w:lastRenderedPageBreak/>
         <w:t>Haywood, A. M., Dowsett, H. J., Dolan, A. M., Rowley, D., Abe-Ouchi, A., Otto-Bliesner, B., Chandler, M. A., Hunter, S. J., Lunt, D. J., Pound, M., and Salzmann, U.: The Pliocene Model Intercomparison Project (PlioMIP) Phase 2: scientific objectives and experimental design, Climate of the Past, 12, 663–675, https://doi.org/10.5194/cp-12-663-2016, 2016.</w:t>
       </w:r>
     </w:p>
@@ -17928,7 +18766,6 @@
         <w:pStyle w:val="Bibliography"/>
       </w:pPr>
       <w:r>
-        <w:lastRenderedPageBreak/>
         <w:t>Iturbide, M., Fernández, J., Gutiérrez, J. M., Pirani, A., Huard, D., Al Khourdajie, A., Baño-Medina, J., Bedia, J., Casanueva, A., Cimadevilla, E., Cofiño, A. S., De Felice, M., Diez-Sierra, J., García-Díez, M., Goldie, J., Herrera, D. A., Herrera, S., Manzanas, R., Milovac, J., Radhakrishnan, A., San-Martín, D., Spinuso, A., Thyng, K. M., Trenham, C., and Yelekçi, Ö.: Implementation of FAIR principles in the IPCC: the WGI AR6 Atlas repository, Sci Data, 9, 629, https://doi.org/10.1038/s41597-022-01739-y, 2022.</w:t>
       </w:r>
     </w:p>
@@ -17961,6 +18798,7 @@
         <w:pStyle w:val="Bibliography"/>
       </w:pPr>
       <w:r>
+        <w:lastRenderedPageBreak/>
         <w:t>Judd, E. J., Bhattacharya, T., and Ivany, L. C.: A Dynamical Framework for Interpreting Ancient Sea Surface Temperatures, Geophysical Research Letters, 47, e2020GL089044, https://doi.org/10.1029/2020GL089044, 2020.</w:t>
       </w:r>
     </w:p>
@@ -18017,7 +18855,6 @@
         <w:pStyle w:val="Bibliography"/>
       </w:pPr>
       <w:r>
-        <w:lastRenderedPageBreak/>
         <w:t>Lécuyer, C., Hutzler, A., Amiot, R., Daux, V., Grosheny, D., Otero, O., Martineau, F., Fourel, F., Balter, V., and Reynard, B.: Carbon and oxygen isotope fractionations between aragonite and calcite of shells from modern molluscs, Chemical Geology, 332–333, 92–101, https://doi.org/10.1016/j.chemgeo.2012.08.034, 2012.</w:t>
       </w:r>
     </w:p>
@@ -18042,7 +18879,11 @@
         <w:pStyle w:val="Bibliography"/>
       </w:pPr>
       <w:r>
-        <w:t>Locarnini, R. A., Mishonov, A. V., Antonov, J. I., Boyer, T. P., Garcia, H. E., Baranova, O. K., Zweng, M. M., Paver, C. R., Reagan, J. R., Johnson, D. R., Hamilton, M., and Seidov, D.: World ocean atlas 2013. Volume 1, Temperature, U.S. Department of Commerce, National Oceanic and Atmospheric Administration, National Environmental Satellite, Data and Information Service, https://doi.org/10.7289/v55x26vd, 2013.</w:t>
+        <w:t xml:space="preserve">Locarnini, R. A., Mishonov, A. V., Antonov, J. I., Boyer, T. P., Garcia, H. E., Baranova, O. K., Zweng, M. M., Paver, C. R., Reagan, J. R., Johnson, D. R., Hamilton, M., and Seidov, D.: World ocean atlas 2013. Volume 1, Temperature, U.S. Department of Commerce, </w:t>
+      </w:r>
+      <w:r>
+        <w:lastRenderedPageBreak/>
+        <w:t>National Oceanic and Atmospheric Administration, National Environmental Satellite, Data and Information Service, https://doi.org/10.7289/v55x26vd, 2013.</w:t>
       </w:r>
     </w:p>
     <w:p>
@@ -18098,7 +18939,6 @@
         <w:pStyle w:val="Bibliography"/>
       </w:pPr>
       <w:r>
-        <w:lastRenderedPageBreak/>
         <w:t>Okazaki, A. and Yoshimura, K.: Development and evaluation of a system of proxy data assimilation for paleoclimate reconstruction, Climate of the Past, 13, 379–393, https://doi.org/10.5194/cp-13-379-2017, 2017.</w:t>
       </w:r>
     </w:p>
@@ -18115,7 +18955,11 @@
         <w:pStyle w:val="Bibliography"/>
       </w:pPr>
       <w:r>
-        <w:t>Petersen, S. V., Defliese, W. F., Saenger, C., Daëron, M., Huntington, K. W., John, C. M., Kelson, J. R., Bernasconi, S. M., Colman, A. S., Kluge, T., Olack, G. A., Schauer, A. J., Bajnai, D., Bonifacie, M., Breitenbach, S. F. M., Fiebig, J., Fernandez, A. B., Henkes, G. A., Hodell, D., Katz, A., Kele, S., Lohmann, K. C., Passey, B. H., Peral, M. Y., Petrizzo, D. A., Rosenheim, B. E., Tripati, A., Venturelli, R., Young, E. D., and Winkelstern, I. Z.: Effects of Improved 17O Correction on Interlaboratory Agreement in Clumped Isotope Calibrations, Estimates of Mineral-Specific Offsets, and Temperature Dependence of Acid Digestion Fractionation, Geochemistry, Geophysics, Geosystems, 20, 3495–3519, https://doi.org/10.1029/2018GC008127, 2019.</w:t>
+        <w:t xml:space="preserve">Petersen, S. V., Defliese, W. F., Saenger, C., Daëron, M., Huntington, K. W., John, C. M., Kelson, J. R., Bernasconi, S. M., Colman, A. S., Kluge, T., Olack, G. A., Schauer, A. J., Bajnai, D., Bonifacie, M., Breitenbach, S. F. M., Fiebig, J., Fernandez, A. B., Henkes, G. A., Hodell, D., Katz, A., Kele, S., Lohmann, K. C., Passey, B. H., Peral, M. Y., Petrizzo, D. A., Rosenheim, B. E., Tripati, A., Venturelli, R., Young, E. D., and Winkelstern, I. Z.: Effects of Improved 17O Correction on Interlaboratory Agreement in Clumped Isotope Calibrations, Estimates of Mineral-Specific Offsets, and Temperature Dependence of </w:t>
+      </w:r>
+      <w:r>
+        <w:lastRenderedPageBreak/>
+        <w:t>Acid Digestion Fractionation, Geochemistry, Geophysics, Geosystems, 20, 3495–3519, https://doi.org/10.1029/2018GC008127, 2019.</w:t>
       </w:r>
     </w:p>
     <w:p>
@@ -18187,7 +19031,6 @@
         <w:pStyle w:val="Bibliography"/>
       </w:pPr>
       <w:r>
-        <w:lastRenderedPageBreak/>
         <w:t>Tierney, J. E., Poulsen, C. J., Montañez, I. P., Bhattacharya, T., Feng, R., Ford, H. L., Hönisch, B., Inglis, G. N., Petersen, S. V., Sagoo, N., Tabor, C. R., Thirumalai, K., Zhu, J., Burls, N. J., Foster, G. L., Goddéris, Y., Huber, B. T., Ivany, L. C., Turner, S. K., Lunt, D. J., McElwain, J. C., Mills, B. J. W., Otto-Bliesner, B. L., Ridgwell, A., and Zhang, Y. G.: Past climates inform our future, Science, 370, https://doi.org/10.1126/science.aay3701, 2020.</w:t>
       </w:r>
     </w:p>
@@ -18204,6 +19047,7 @@
         <w:pStyle w:val="Bibliography"/>
       </w:pPr>
       <w:r>
+        <w:lastRenderedPageBreak/>
         <w:t>Van Horebeek, N., de Winter, N. J., Baatsen, M., Ziegler, M., Speijer, R. P., and Vellekoop, J.: A European monsoon-like climate in a warmhouse world, Nat Commun, 16, 9207, https://doi.org/10.1038/s41467-025-64241-0, 2025.</w:t>
       </w:r>
     </w:p>
@@ -18252,7 +19096,6 @@
         <w:pStyle w:val="Bibliography"/>
       </w:pPr>
       <w:r>
-        <w:lastRenderedPageBreak/>
         <w:t>de Winter, N. J.: ShellChron 0.4.0: a new tool for constructing chronologies in accretionary carbonate archives from stable oxygen isotope profiles, Geoscientific Model Development, 15, 1247–1267, https://doi.org/10.5194/gmd-15-1247-2022, 2022.</w:t>
       </w:r>
     </w:p>
@@ -18277,7 +19120,11 @@
         <w:pStyle w:val="Bibliography"/>
       </w:pPr>
       <w:r>
-        <w:t>de Winter, N. J., Goderis, S., Malderen, S. J. M. V., Sinnesael, M., Vansteenberge, S., Snoeck, C., Belza, J., Vanhaecke, F., and Claeys, P.: Subdaily-Scale Chemical Variability in a Torreites Sanchezi Rudist Shell: Implications for Rudist Paleobiology and the Cretaceous Day-Night Cycle, Paleoceanography and Paleoclimatology, 35, e2019PA003723, https://doi.org/10.1029/2019PA003723, 2020a.</w:t>
+        <w:t xml:space="preserve">de Winter, N. J., Goderis, S., Malderen, S. J. M. V., Sinnesael, M., Vansteenberge, S., Snoeck, C., Belza, J., Vanhaecke, F., and Claeys, P.: Subdaily-Scale Chemical Variability </w:t>
+      </w:r>
+      <w:r>
+        <w:lastRenderedPageBreak/>
+        <w:t>in a Torreites Sanchezi Rudist Shell: Implications for Rudist Paleobiology and the Cretaceous Day-Night Cycle, Paleoceanography and Paleoclimatology, 35, e2019PA003723, https://doi.org/10.1029/2019PA003723, 2020a.</w:t>
       </w:r>
     </w:p>
     <w:p>

</xml_diff>

<commit_message>
Finished d18Oc-d18Ow-T sensiticity test
</commit_message>
<xml_diff>
--- a/MS/Seasonal_DA_MS_v1.docx
+++ b/MS/Seasonal_DA_MS_v1.docx
@@ -7462,7 +7462,7 @@
         </w:rPr>
         <w:lastRenderedPageBreak/>
         <w:drawing>
-          <wp:inline distT="0" distB="0" distL="0" distR="0" wp14:anchorId="5FC595C7" wp14:editId="1CD95580">
+          <wp:inline distT="0" distB="0" distL="0" distR="0" wp14:anchorId="5FC595C7" wp14:editId="2F8F6C01">
             <wp:extent cx="5074930" cy="7239015"/>
             <wp:effectExtent l="0" t="0" r="0" b="0"/>
             <wp:docPr id="1465227967" name="Picture 1" descr="A diagram of a scientific experiment&#10;&#10;AI-generated content may be incorrect."/>
@@ -9323,7 +9323,23 @@
           <w:rFonts w:ascii="Aptos" w:hAnsi="Aptos"/>
           <w:sz w:val="22"/>
         </w:rPr>
-        <w:t>(Caldarescu et al., 2021; de Winter et al., 2024)</w:t>
+        <w:t>(</w:t>
+      </w:r>
+      <w:proofErr w:type="spellStart"/>
+      <w:r>
+        <w:rPr>
+          <w:rFonts w:ascii="Aptos" w:hAnsi="Aptos"/>
+          <w:sz w:val="22"/>
+        </w:rPr>
+        <w:t>Caldarescu</w:t>
+      </w:r>
+      <w:proofErr w:type="spellEnd"/>
+      <w:r>
+        <w:rPr>
+          <w:rFonts w:ascii="Aptos" w:hAnsi="Aptos"/>
+          <w:sz w:val="22"/>
+        </w:rPr>
+        <w:t xml:space="preserve"> et al., 2021; de Winter et al., 2024)</w:t>
       </w:r>
       <w:r>
         <w:rPr>
@@ -17951,6 +17967,69 @@
       <w:pPr>
         <w:jc w:val="both"/>
         <w:rPr>
+          <w:b/>
+          <w:bCs/>
+          <w:sz w:val="22"/>
+          <w:szCs w:val="22"/>
+          <w:lang w:val="en-GB"/>
+        </w:rPr>
+      </w:pPr>
+      <w:r>
+        <w:rPr>
+          <w:b/>
+          <w:bCs/>
+          <w:noProof/>
+          <w:sz w:val="22"/>
+          <w:szCs w:val="22"/>
+          <w:lang w:val="en-GB"/>
+        </w:rPr>
+        <w:drawing>
+          <wp:inline distT="0" distB="0" distL="0" distR="0" wp14:anchorId="3671664E" wp14:editId="7A047F30">
+            <wp:extent cx="5731510" cy="2954020"/>
+            <wp:effectExtent l="0" t="0" r="2540" b="0"/>
+            <wp:docPr id="876405166" name="Picture 1" descr="A graph of the months and months of the month&#10;&#10;AI-generated content may be incorrect."/>
+            <wp:cNvGraphicFramePr>
+              <a:graphicFrameLocks xmlns:a="http://schemas.openxmlformats.org/drawingml/2006/main" noChangeAspect="1"/>
+            </wp:cNvGraphicFramePr>
+            <a:graphic xmlns:a="http://schemas.openxmlformats.org/drawingml/2006/main">
+              <a:graphicData uri="http://schemas.openxmlformats.org/drawingml/2006/picture">
+                <pic:pic xmlns:pic="http://schemas.openxmlformats.org/drawingml/2006/picture">
+                  <pic:nvPicPr>
+                    <pic:cNvPr id="876405166" name="Picture 1" descr="A graph of the months and months of the month&#10;&#10;AI-generated content may be incorrect."/>
+                    <pic:cNvPicPr/>
+                  </pic:nvPicPr>
+                  <pic:blipFill>
+                    <a:blip r:embed="rId19">
+                      <a:extLst>
+                        <a:ext uri="{28A0092B-C50C-407E-A947-70E740481C1C}">
+                          <a14:useLocalDpi xmlns:a14="http://schemas.microsoft.com/office/drawing/2010/main" val="0"/>
+                        </a:ext>
+                      </a:extLst>
+                    </a:blip>
+                    <a:stretch>
+                      <a:fillRect/>
+                    </a:stretch>
+                  </pic:blipFill>
+                  <pic:spPr>
+                    <a:xfrm>
+                      <a:off x="0" y="0"/>
+                      <a:ext cx="5731510" cy="2954020"/>
+                    </a:xfrm>
+                    <a:prstGeom prst="rect">
+                      <a:avLst/>
+                    </a:prstGeom>
+                  </pic:spPr>
+                </pic:pic>
+              </a:graphicData>
+            </a:graphic>
+          </wp:inline>
+        </w:drawing>
+      </w:r>
+    </w:p>
+    <w:p>
+      <w:pPr>
+        <w:jc w:val="both"/>
+        <w:rPr>
           <w:sz w:val="22"/>
           <w:szCs w:val="22"/>
           <w:lang w:val="en-GB"/>
@@ -18219,6 +18298,7 @@
           <w:szCs w:val="22"/>
           <w:lang w:val="en-GB"/>
         </w:rPr>
+        <w:lastRenderedPageBreak/>
         <w:t>Quality of proxy data and transfer functions vs bias in models?</w:t>
       </w:r>
     </w:p>
@@ -18453,11 +18533,7 @@
         <w:fldChar w:fldCharType="separate"/>
       </w:r>
       <w:r>
-        <w:t xml:space="preserve">Alberti, M., Fürsich, F. T., Abdelhady, A. A., and Andersen, N.: Middle to Late Jurassic equatorial seawater temperatures and latitudinal temperature gradients based on </w:t>
-      </w:r>
-      <w:r>
-        <w:lastRenderedPageBreak/>
-        <w:t>stable isotopes of brachiopods and oysters from Gebel Maghara, Egypt, Palaeogeography, Palaeoclimatology, Palaeoecology, 468, 301–313, https://doi.org/10.1016/j.palaeo.2016.11.052, 2017.</w:t>
+        <w:t>Alberti, M., Fürsich, F. T., Abdelhady, A. A., and Andersen, N.: Middle to Late Jurassic equatorial seawater temperatures and latitudinal temperature gradients based on stable isotopes of brachiopods and oysters from Gebel Maghara, Egypt, Palaeogeography, Palaeoclimatology, Palaeoecology, 468, 301–313, https://doi.org/10.1016/j.palaeo.2016.11.052, 2017.</w:t>
       </w:r>
     </w:p>
     <w:p>
@@ -18521,6 +18597,7 @@
         <w:pStyle w:val="Bibliography"/>
       </w:pPr>
       <w:r>
+        <w:lastRenderedPageBreak/>
         <w:t>Caldarescu, D. E., Sadatzki, H., Andersson, C., Schäfer, P., Fortunato, H., and Meckler, A. N.: Clumped isotope thermometry in bivalve shells: A tool for reconstructing seasonal upwelling, Geochimica et Cosmochimica Acta, 294, 174–191, https://doi.org/10.1016/j.gca.2020.11.019, 2021.</w:t>
       </w:r>
     </w:p>
@@ -18545,7 +18622,6 @@
         <w:pStyle w:val="Bibliography"/>
       </w:pPr>
       <w:r>
-        <w:lastRenderedPageBreak/>
         <w:t>Danabasoglu, G., Lamarque, J.-F., Bacmeister, J., Bailey, D. A., DuVivier, A. K., Edwards, J., Emmons, L. K., Fasullo, J., Garcia, R., Gettelman, A., Hannay, C., Holland, M. M., Large, W. G., Lauritzen, P. H., Lawrence, D. M., Lenaerts, J. T. M., Lindsay, K., Lipscomb, W. H., Mills, M. J., Neale, R., Oleson, K. W., Otto-Bliesner, B., Phillips, A. S., Sacks, W., Tilmes, S., van Kampenhout, L., Vertenstein, M., Bertini, A., Dennis, J., Deser, C., Fischer, C., Fox-Kemper, B., Kay, J. E., Kinnison, D., Kushner, P. J., Larson, V. E., Long, M. C., Mickelson, S., Moore, J. K., Nienhouse, E., Polvani, L., Rasch, P. J., and Strand, W. G.: The Community Earth System Model Version 2 (CESM2), Journal of Advances in Modeling Earth Systems, 12, e2019MS001916, https://doi.org/10.1029/2019MS001916, 2020.</w:t>
       </w:r>
     </w:p>
@@ -18594,6 +18670,7 @@
         <w:pStyle w:val="Bibliography"/>
       </w:pPr>
       <w:r>
+        <w:lastRenderedPageBreak/>
         <w:t>Font, J., Boutin, J., Reul, N., Spurgeon, P., Ballabrera-Poy, J., Chuprin, A., Gabarró, C., Gourrion, J., Guimbard, S., Hénocq, C., Lavender, S., Martin, N., Martínez, J., McCulloch, M., Meirold-Mautner, I., Mugerin, C., Petitcolin, F., Portabella, M., Sabia, R., Talone, M., Tenerelli, J., Turiel, A., Vergely, J.-L., Waldteufel, P., Yin, X., Zine, S., and Delwart, S.: SMOS first data analysis for sea surface salinity determination, International Journal of Remote Sensing, 34, 3654–3670, https://doi.org/10.1080/01431161.2012.716541, 2013.</w:t>
       </w:r>
     </w:p>
@@ -18618,7 +18695,6 @@
         <w:pStyle w:val="Bibliography"/>
       </w:pPr>
       <w:r>
-        <w:lastRenderedPageBreak/>
         <w:t>Gagan, M. K., Chivas, A. R., and Isdale, P. J.: High-resolution isotopic records from corals using ocean temperature and mass-spawning chronometers, Earth and Planetary Science Letters, 121, 549–558, https://doi.org/10.1016/0012-821X(94)90090-6, 1994.</w:t>
       </w:r>
     </w:p>
@@ -18685,6 +18761,7 @@
         <w:pStyle w:val="Bibliography"/>
       </w:pPr>
       <w:r>
+        <w:lastRenderedPageBreak/>
         <w:t>Grossman, E. L. and Ku, T.-L.: Oxygen and carbon isotope fractionation in biogenic aragonite: temperature effects, Chemical Geology: Isotope Geoscience section, 59, 59–74, 1986.</w:t>
       </w:r>
     </w:p>
@@ -18717,7 +18794,6 @@
         <w:pStyle w:val="Bibliography"/>
       </w:pPr>
       <w:r>
-        <w:lastRenderedPageBreak/>
         <w:t>Haywood, A. M., Dowsett, H. J., Dolan, A. M., Rowley, D., Abe-Ouchi, A., Otto-Bliesner, B., Chandler, M. A., Hunter, S. J., Lunt, D. J., Pound, M., and Salzmann, U.: The Pliocene Model Intercomparison Project (PlioMIP) Phase 2: scientific objectives and experimental design, Climate of the Past, 12, 663–675, https://doi.org/10.5194/cp-12-663-2016, 2016.</w:t>
       </w:r>
     </w:p>
@@ -18766,6 +18842,7 @@
         <w:pStyle w:val="Bibliography"/>
       </w:pPr>
       <w:r>
+        <w:lastRenderedPageBreak/>
         <w:t>Iturbide, M., Fernández, J., Gutiérrez, J. M., Pirani, A., Huard, D., Al Khourdajie, A., Baño-Medina, J., Bedia, J., Casanueva, A., Cimadevilla, E., Cofiño, A. S., De Felice, M., Diez-Sierra, J., García-Díez, M., Goldie, J., Herrera, D. A., Herrera, S., Manzanas, R., Milovac, J., Radhakrishnan, A., San-Martín, D., Spinuso, A., Thyng, K. M., Trenham, C., and Yelekçi, Ö.: Implementation of FAIR principles in the IPCC: the WGI AR6 Atlas repository, Sci Data, 9, 629, https://doi.org/10.1038/s41597-022-01739-y, 2022.</w:t>
       </w:r>
     </w:p>
@@ -18798,7 +18875,6 @@
         <w:pStyle w:val="Bibliography"/>
       </w:pPr>
       <w:r>
-        <w:lastRenderedPageBreak/>
         <w:t>Judd, E. J., Bhattacharya, T., and Ivany, L. C.: A Dynamical Framework for Interpreting Ancient Sea Surface Temperatures, Geophysical Research Letters, 47, e2020GL089044, https://doi.org/10.1029/2020GL089044, 2020.</w:t>
       </w:r>
     </w:p>
@@ -18855,6 +18931,7 @@
         <w:pStyle w:val="Bibliography"/>
       </w:pPr>
       <w:r>
+        <w:lastRenderedPageBreak/>
         <w:t>Lécuyer, C., Hutzler, A., Amiot, R., Daux, V., Grosheny, D., Otero, O., Martineau, F., Fourel, F., Balter, V., and Reynard, B.: Carbon and oxygen isotope fractionations between aragonite and calcite of shells from modern molluscs, Chemical Geology, 332–333, 92–101, https://doi.org/10.1016/j.chemgeo.2012.08.034, 2012.</w:t>
       </w:r>
     </w:p>
@@ -18879,11 +18956,7 @@
         <w:pStyle w:val="Bibliography"/>
       </w:pPr>
       <w:r>
-        <w:t xml:space="preserve">Locarnini, R. A., Mishonov, A. V., Antonov, J. I., Boyer, T. P., Garcia, H. E., Baranova, O. K., Zweng, M. M., Paver, C. R., Reagan, J. R., Johnson, D. R., Hamilton, M., and Seidov, D.: World ocean atlas 2013. Volume 1, Temperature, U.S. Department of Commerce, </w:t>
-      </w:r>
-      <w:r>
-        <w:lastRenderedPageBreak/>
-        <w:t>National Oceanic and Atmospheric Administration, National Environmental Satellite, Data and Information Service, https://doi.org/10.7289/v55x26vd, 2013.</w:t>
+        <w:t>Locarnini, R. A., Mishonov, A. V., Antonov, J. I., Boyer, T. P., Garcia, H. E., Baranova, O. K., Zweng, M. M., Paver, C. R., Reagan, J. R., Johnson, D. R., Hamilton, M., and Seidov, D.: World ocean atlas 2013. Volume 1, Temperature, U.S. Department of Commerce, National Oceanic and Atmospheric Administration, National Environmental Satellite, Data and Information Service, https://doi.org/10.7289/v55x26vd, 2013.</w:t>
       </w:r>
     </w:p>
     <w:p>
@@ -18939,6 +19012,7 @@
         <w:pStyle w:val="Bibliography"/>
       </w:pPr>
       <w:r>
+        <w:lastRenderedPageBreak/>
         <w:t>Okazaki, A. and Yoshimura, K.: Development and evaluation of a system of proxy data assimilation for paleoclimate reconstruction, Climate of the Past, 13, 379–393, https://doi.org/10.5194/cp-13-379-2017, 2017.</w:t>
       </w:r>
     </w:p>
@@ -18955,11 +19029,7 @@
         <w:pStyle w:val="Bibliography"/>
       </w:pPr>
       <w:r>
-        <w:t xml:space="preserve">Petersen, S. V., Defliese, W. F., Saenger, C., Daëron, M., Huntington, K. W., John, C. M., Kelson, J. R., Bernasconi, S. M., Colman, A. S., Kluge, T., Olack, G. A., Schauer, A. J., Bajnai, D., Bonifacie, M., Breitenbach, S. F. M., Fiebig, J., Fernandez, A. B., Henkes, G. A., Hodell, D., Katz, A., Kele, S., Lohmann, K. C., Passey, B. H., Peral, M. Y., Petrizzo, D. A., Rosenheim, B. E., Tripati, A., Venturelli, R., Young, E. D., and Winkelstern, I. Z.: Effects of Improved 17O Correction on Interlaboratory Agreement in Clumped Isotope Calibrations, Estimates of Mineral-Specific Offsets, and Temperature Dependence of </w:t>
-      </w:r>
-      <w:r>
-        <w:lastRenderedPageBreak/>
-        <w:t>Acid Digestion Fractionation, Geochemistry, Geophysics, Geosystems, 20, 3495–3519, https://doi.org/10.1029/2018GC008127, 2019.</w:t>
+        <w:t>Petersen, S. V., Defliese, W. F., Saenger, C., Daëron, M., Huntington, K. W., John, C. M., Kelson, J. R., Bernasconi, S. M., Colman, A. S., Kluge, T., Olack, G. A., Schauer, A. J., Bajnai, D., Bonifacie, M., Breitenbach, S. F. M., Fiebig, J., Fernandez, A. B., Henkes, G. A., Hodell, D., Katz, A., Kele, S., Lohmann, K. C., Passey, B. H., Peral, M. Y., Petrizzo, D. A., Rosenheim, B. E., Tripati, A., Venturelli, R., Young, E. D., and Winkelstern, I. Z.: Effects of Improved 17O Correction on Interlaboratory Agreement in Clumped Isotope Calibrations, Estimates of Mineral-Specific Offsets, and Temperature Dependence of Acid Digestion Fractionation, Geochemistry, Geophysics, Geosystems, 20, 3495–3519, https://doi.org/10.1029/2018GC008127, 2019.</w:t>
       </w:r>
     </w:p>
     <w:p>
@@ -19031,6 +19101,7 @@
         <w:pStyle w:val="Bibliography"/>
       </w:pPr>
       <w:r>
+        <w:lastRenderedPageBreak/>
         <w:t>Tierney, J. E., Poulsen, C. J., Montañez, I. P., Bhattacharya, T., Feng, R., Ford, H. L., Hönisch, B., Inglis, G. N., Petersen, S. V., Sagoo, N., Tabor, C. R., Thirumalai, K., Zhu, J., Burls, N. J., Foster, G. L., Goddéris, Y., Huber, B. T., Ivany, L. C., Turner, S. K., Lunt, D. J., McElwain, J. C., Mills, B. J. W., Otto-Bliesner, B. L., Ridgwell, A., and Zhang, Y. G.: Past climates inform our future, Science, 370, https://doi.org/10.1126/science.aay3701, 2020.</w:t>
       </w:r>
     </w:p>
@@ -19047,7 +19118,6 @@
         <w:pStyle w:val="Bibliography"/>
       </w:pPr>
       <w:r>
-        <w:lastRenderedPageBreak/>
         <w:t>Van Horebeek, N., de Winter, N. J., Baatsen, M., Ziegler, M., Speijer, R. P., and Vellekoop, J.: A European monsoon-like climate in a warmhouse world, Nat Commun, 16, 9207, https://doi.org/10.1038/s41467-025-64241-0, 2025.</w:t>
       </w:r>
     </w:p>
@@ -19096,6 +19166,7 @@
         <w:pStyle w:val="Bibliography"/>
       </w:pPr>
       <w:r>
+        <w:lastRenderedPageBreak/>
         <w:t>de Winter, N. J.: ShellChron 0.4.0: a new tool for constructing chronologies in accretionary carbonate archives from stable oxygen isotope profiles, Geoscientific Model Development, 15, 1247–1267, https://doi.org/10.5194/gmd-15-1247-2022, 2022.</w:t>
       </w:r>
     </w:p>
@@ -19120,11 +19191,7 @@
         <w:pStyle w:val="Bibliography"/>
       </w:pPr>
       <w:r>
-        <w:t xml:space="preserve">de Winter, N. J., Goderis, S., Malderen, S. J. M. V., Sinnesael, M., Vansteenberge, S., Snoeck, C., Belza, J., Vanhaecke, F., and Claeys, P.: Subdaily-Scale Chemical Variability </w:t>
-      </w:r>
-      <w:r>
-        <w:lastRenderedPageBreak/>
-        <w:t>in a Torreites Sanchezi Rudist Shell: Implications for Rudist Paleobiology and the Cretaceous Day-Night Cycle, Paleoceanography and Paleoclimatology, 35, e2019PA003723, https://doi.org/10.1029/2019PA003723, 2020a.</w:t>
+        <w:t>de Winter, N. J., Goderis, S., Malderen, S. J. M. V., Sinnesael, M., Vansteenberge, S., Snoeck, C., Belza, J., Vanhaecke, F., and Claeys, P.: Subdaily-Scale Chemical Variability in a Torreites Sanchezi Rudist Shell: Implications for Rudist Paleobiology and the Cretaceous Day-Night Cycle, Paleoceanography and Paleoclimatology, 35, e2019PA003723, https://doi.org/10.1029/2019PA003723, 2020a.</w:t>
       </w:r>
     </w:p>
     <w:p>

</xml_diff>

<commit_message>
Finished inter-model pCO2 comparison
</commit_message>
<xml_diff>
--- a/MS/Seasonal_DA_MS_v1.docx
+++ b/MS/Seasonal_DA_MS_v1.docx
@@ -7462,7 +7462,7 @@
         </w:rPr>
         <w:lastRenderedPageBreak/>
         <w:drawing>
-          <wp:inline distT="0" distB="0" distL="0" distR="0" wp14:anchorId="5FC595C7" wp14:editId="2F8F6C01">
+          <wp:inline distT="0" distB="0" distL="0" distR="0" wp14:anchorId="5FC595C7" wp14:editId="2E4787E4">
             <wp:extent cx="5074930" cy="7239015"/>
             <wp:effectExtent l="0" t="0" r="0" b="0"/>
             <wp:docPr id="1465227967" name="Picture 1" descr="A diagram of a scientific experiment&#10;&#10;AI-generated content may be incorrect."/>
@@ -18165,6 +18165,70 @@
       <w:pPr>
         <w:jc w:val="both"/>
         <w:rPr>
+          <w:b/>
+          <w:bCs/>
+          <w:sz w:val="22"/>
+          <w:szCs w:val="22"/>
+          <w:lang w:val="en-GB"/>
+        </w:rPr>
+      </w:pPr>
+      <w:r>
+        <w:rPr>
+          <w:b/>
+          <w:bCs/>
+          <w:noProof/>
+          <w:sz w:val="22"/>
+          <w:szCs w:val="22"/>
+          <w:lang w:val="en-GB"/>
+        </w:rPr>
+        <w:lastRenderedPageBreak/>
+        <w:drawing>
+          <wp:inline distT="0" distB="0" distL="0" distR="0" wp14:anchorId="2AC01B6C" wp14:editId="55B147AF">
+            <wp:extent cx="5731510" cy="4566920"/>
+            <wp:effectExtent l="0" t="0" r="2540" b="5080"/>
+            <wp:docPr id="1841893921" name="Picture 1" descr="A screenshot of a graph&#10;&#10;AI-generated content may be incorrect."/>
+            <wp:cNvGraphicFramePr>
+              <a:graphicFrameLocks xmlns:a="http://schemas.openxmlformats.org/drawingml/2006/main" noChangeAspect="1"/>
+            </wp:cNvGraphicFramePr>
+            <a:graphic xmlns:a="http://schemas.openxmlformats.org/drawingml/2006/main">
+              <a:graphicData uri="http://schemas.openxmlformats.org/drawingml/2006/picture">
+                <pic:pic xmlns:pic="http://schemas.openxmlformats.org/drawingml/2006/picture">
+                  <pic:nvPicPr>
+                    <pic:cNvPr id="1841893921" name="Picture 1" descr="A screenshot of a graph&#10;&#10;AI-generated content may be incorrect."/>
+                    <pic:cNvPicPr/>
+                  </pic:nvPicPr>
+                  <pic:blipFill>
+                    <a:blip r:embed="rId20">
+                      <a:extLst>
+                        <a:ext uri="{28A0092B-C50C-407E-A947-70E740481C1C}">
+                          <a14:useLocalDpi xmlns:a14="http://schemas.microsoft.com/office/drawing/2010/main" val="0"/>
+                        </a:ext>
+                      </a:extLst>
+                    </a:blip>
+                    <a:stretch>
+                      <a:fillRect/>
+                    </a:stretch>
+                  </pic:blipFill>
+                  <pic:spPr>
+                    <a:xfrm>
+                      <a:off x="0" y="0"/>
+                      <a:ext cx="5731510" cy="4566920"/>
+                    </a:xfrm>
+                    <a:prstGeom prst="rect">
+                      <a:avLst/>
+                    </a:prstGeom>
+                  </pic:spPr>
+                </pic:pic>
+              </a:graphicData>
+            </a:graphic>
+          </wp:inline>
+        </w:drawing>
+      </w:r>
+    </w:p>
+    <w:p>
+      <w:pPr>
+        <w:jc w:val="both"/>
+        <w:rPr>
           <w:sz w:val="22"/>
           <w:szCs w:val="22"/>
           <w:lang w:val="en-GB"/>
@@ -18298,7 +18362,6 @@
           <w:szCs w:val="22"/>
           <w:lang w:val="en-GB"/>
         </w:rPr>
-        <w:lastRenderedPageBreak/>
         <w:t>Quality of proxy data and transfer functions vs bias in models?</w:t>
       </w:r>
     </w:p>
@@ -18533,7 +18596,11 @@
         <w:fldChar w:fldCharType="separate"/>
       </w:r>
       <w:r>
-        <w:t>Alberti, M., Fürsich, F. T., Abdelhady, A. A., and Andersen, N.: Middle to Late Jurassic equatorial seawater temperatures and latitudinal temperature gradients based on stable isotopes of brachiopods and oysters from Gebel Maghara, Egypt, Palaeogeography, Palaeoclimatology, Palaeoecology, 468, 301–313, https://doi.org/10.1016/j.palaeo.2016.11.052, 2017.</w:t>
+        <w:t xml:space="preserve">Alberti, M., Fürsich, F. T., Abdelhady, A. A., and Andersen, N.: Middle to Late Jurassic equatorial seawater temperatures and latitudinal temperature gradients based on stable isotopes of brachiopods and oysters from Gebel Maghara, Egypt, </w:t>
+      </w:r>
+      <w:r>
+        <w:lastRenderedPageBreak/>
+        <w:t>Palaeogeography, Palaeoclimatology, Palaeoecology, 468, 301–313, https://doi.org/10.1016/j.palaeo.2016.11.052, 2017.</w:t>
       </w:r>
     </w:p>
     <w:p>
@@ -18597,7 +18664,6 @@
         <w:pStyle w:val="Bibliography"/>
       </w:pPr>
       <w:r>
-        <w:lastRenderedPageBreak/>
         <w:t>Caldarescu, D. E., Sadatzki, H., Andersson, C., Schäfer, P., Fortunato, H., and Meckler, A. N.: Clumped isotope thermometry in bivalve shells: A tool for reconstructing seasonal upwelling, Geochimica et Cosmochimica Acta, 294, 174–191, https://doi.org/10.1016/j.gca.2020.11.019, 2021.</w:t>
       </w:r>
     </w:p>
@@ -18622,7 +18688,11 @@
         <w:pStyle w:val="Bibliography"/>
       </w:pPr>
       <w:r>
-        <w:t>Danabasoglu, G., Lamarque, J.-F., Bacmeister, J., Bailey, D. A., DuVivier, A. K., Edwards, J., Emmons, L. K., Fasullo, J., Garcia, R., Gettelman, A., Hannay, C., Holland, M. M., Large, W. G., Lauritzen, P. H., Lawrence, D. M., Lenaerts, J. T. M., Lindsay, K., Lipscomb, W. H., Mills, M. J., Neale, R., Oleson, K. W., Otto-Bliesner, B., Phillips, A. S., Sacks, W., Tilmes, S., van Kampenhout, L., Vertenstein, M., Bertini, A., Dennis, J., Deser, C., Fischer, C., Fox-Kemper, B., Kay, J. E., Kinnison, D., Kushner, P. J., Larson, V. E., Long, M. C., Mickelson, S., Moore, J. K., Nienhouse, E., Polvani, L., Rasch, P. J., and Strand, W. G.: The Community Earth System Model Version 2 (CESM2), Journal of Advances in Modeling Earth Systems, 12, e2019MS001916, https://doi.org/10.1029/2019MS001916, 2020.</w:t>
+        <w:t xml:space="preserve">Danabasoglu, G., Lamarque, J.-F., Bacmeister, J., Bailey, D. A., DuVivier, A. K., Edwards, J., Emmons, L. K., Fasullo, J., Garcia, R., Gettelman, A., Hannay, C., Holland, M. M., </w:t>
+      </w:r>
+      <w:r>
+        <w:lastRenderedPageBreak/>
+        <w:t>Large, W. G., Lauritzen, P. H., Lawrence, D. M., Lenaerts, J. T. M., Lindsay, K., Lipscomb, W. H., Mills, M. J., Neale, R., Oleson, K. W., Otto-Bliesner, B., Phillips, A. S., Sacks, W., Tilmes, S., van Kampenhout, L., Vertenstein, M., Bertini, A., Dennis, J., Deser, C., Fischer, C., Fox-Kemper, B., Kay, J. E., Kinnison, D., Kushner, P. J., Larson, V. E., Long, M. C., Mickelson, S., Moore, J. K., Nienhouse, E., Polvani, L., Rasch, P. J., and Strand, W. G.: The Community Earth System Model Version 2 (CESM2), Journal of Advances in Modeling Earth Systems, 12, e2019MS001916, https://doi.org/10.1029/2019MS001916, 2020.</w:t>
       </w:r>
     </w:p>
     <w:p>
@@ -18670,7 +18740,6 @@
         <w:pStyle w:val="Bibliography"/>
       </w:pPr>
       <w:r>
-        <w:lastRenderedPageBreak/>
         <w:t>Font, J., Boutin, J., Reul, N., Spurgeon, P., Ballabrera-Poy, J., Chuprin, A., Gabarró, C., Gourrion, J., Guimbard, S., Hénocq, C., Lavender, S., Martin, N., Martínez, J., McCulloch, M., Meirold-Mautner, I., Mugerin, C., Petitcolin, F., Portabella, M., Sabia, R., Talone, M., Tenerelli, J., Turiel, A., Vergely, J.-L., Waldteufel, P., Yin, X., Zine, S., and Delwart, S.: SMOS first data analysis for sea surface salinity determination, International Journal of Remote Sensing, 34, 3654–3670, https://doi.org/10.1080/01431161.2012.716541, 2013.</w:t>
       </w:r>
     </w:p>
@@ -18695,6 +18764,7 @@
         <w:pStyle w:val="Bibliography"/>
       </w:pPr>
       <w:r>
+        <w:lastRenderedPageBreak/>
         <w:t>Gagan, M. K., Chivas, A. R., and Isdale, P. J.: High-resolution isotopic records from corals using ocean temperature and mass-spawning chronometers, Earth and Planetary Science Letters, 121, 549–558, https://doi.org/10.1016/0012-821X(94)90090-6, 1994.</w:t>
       </w:r>
     </w:p>
@@ -18761,7 +18831,6 @@
         <w:pStyle w:val="Bibliography"/>
       </w:pPr>
       <w:r>
-        <w:lastRenderedPageBreak/>
         <w:t>Grossman, E. L. and Ku, T.-L.: Oxygen and carbon isotope fractionation in biogenic aragonite: temperature effects, Chemical Geology: Isotope Geoscience section, 59, 59–74, 1986.</w:t>
       </w:r>
     </w:p>
@@ -18794,6 +18863,7 @@
         <w:pStyle w:val="Bibliography"/>
       </w:pPr>
       <w:r>
+        <w:lastRenderedPageBreak/>
         <w:t>Haywood, A. M., Dowsett, H. J., Dolan, A. M., Rowley, D., Abe-Ouchi, A., Otto-Bliesner, B., Chandler, M. A., Hunter, S. J., Lunt, D. J., Pound, M., and Salzmann, U.: The Pliocene Model Intercomparison Project (PlioMIP) Phase 2: scientific objectives and experimental design, Climate of the Past, 12, 663–675, https://doi.org/10.5194/cp-12-663-2016, 2016.</w:t>
       </w:r>
     </w:p>
@@ -18842,7 +18912,6 @@
         <w:pStyle w:val="Bibliography"/>
       </w:pPr>
       <w:r>
-        <w:lastRenderedPageBreak/>
         <w:t>Iturbide, M., Fernández, J., Gutiérrez, J. M., Pirani, A., Huard, D., Al Khourdajie, A., Baño-Medina, J., Bedia, J., Casanueva, A., Cimadevilla, E., Cofiño, A. S., De Felice, M., Diez-Sierra, J., García-Díez, M., Goldie, J., Herrera, D. A., Herrera, S., Manzanas, R., Milovac, J., Radhakrishnan, A., San-Martín, D., Spinuso, A., Thyng, K. M., Trenham, C., and Yelekçi, Ö.: Implementation of FAIR principles in the IPCC: the WGI AR6 Atlas repository, Sci Data, 9, 629, https://doi.org/10.1038/s41597-022-01739-y, 2022.</w:t>
       </w:r>
     </w:p>
@@ -18875,6 +18944,7 @@
         <w:pStyle w:val="Bibliography"/>
       </w:pPr>
       <w:r>
+        <w:lastRenderedPageBreak/>
         <w:t>Judd, E. J., Bhattacharya, T., and Ivany, L. C.: A Dynamical Framework for Interpreting Ancient Sea Surface Temperatures, Geophysical Research Letters, 47, e2020GL089044, https://doi.org/10.1029/2020GL089044, 2020.</w:t>
       </w:r>
     </w:p>
@@ -18931,7 +19001,6 @@
         <w:pStyle w:val="Bibliography"/>
       </w:pPr>
       <w:r>
-        <w:lastRenderedPageBreak/>
         <w:t>Lécuyer, C., Hutzler, A., Amiot, R., Daux, V., Grosheny, D., Otero, O., Martineau, F., Fourel, F., Balter, V., and Reynard, B.: Carbon and oxygen isotope fractionations between aragonite and calcite of shells from modern molluscs, Chemical Geology, 332–333, 92–101, https://doi.org/10.1016/j.chemgeo.2012.08.034, 2012.</w:t>
       </w:r>
     </w:p>
@@ -18956,7 +19025,11 @@
         <w:pStyle w:val="Bibliography"/>
       </w:pPr>
       <w:r>
-        <w:t>Locarnini, R. A., Mishonov, A. V., Antonov, J. I., Boyer, T. P., Garcia, H. E., Baranova, O. K., Zweng, M. M., Paver, C. R., Reagan, J. R., Johnson, D. R., Hamilton, M., and Seidov, D.: World ocean atlas 2013. Volume 1, Temperature, U.S. Department of Commerce, National Oceanic and Atmospheric Administration, National Environmental Satellite, Data and Information Service, https://doi.org/10.7289/v55x26vd, 2013.</w:t>
+        <w:t xml:space="preserve">Locarnini, R. A., Mishonov, A. V., Antonov, J. I., Boyer, T. P., Garcia, H. E., Baranova, O. K., Zweng, M. M., Paver, C. R., Reagan, J. R., Johnson, D. R., Hamilton, M., and Seidov, D.: World ocean atlas 2013. Volume 1, Temperature, U.S. Department of Commerce, </w:t>
+      </w:r>
+      <w:r>
+        <w:lastRenderedPageBreak/>
+        <w:t>National Oceanic and Atmospheric Administration, National Environmental Satellite, Data and Information Service, https://doi.org/10.7289/v55x26vd, 2013.</w:t>
       </w:r>
     </w:p>
     <w:p>
@@ -19012,7 +19085,6 @@
         <w:pStyle w:val="Bibliography"/>
       </w:pPr>
       <w:r>
-        <w:lastRenderedPageBreak/>
         <w:t>Okazaki, A. and Yoshimura, K.: Development and evaluation of a system of proxy data assimilation for paleoclimate reconstruction, Climate of the Past, 13, 379–393, https://doi.org/10.5194/cp-13-379-2017, 2017.</w:t>
       </w:r>
     </w:p>
@@ -19029,7 +19101,11 @@
         <w:pStyle w:val="Bibliography"/>
       </w:pPr>
       <w:r>
-        <w:t>Petersen, S. V., Defliese, W. F., Saenger, C., Daëron, M., Huntington, K. W., John, C. M., Kelson, J. R., Bernasconi, S. M., Colman, A. S., Kluge, T., Olack, G. A., Schauer, A. J., Bajnai, D., Bonifacie, M., Breitenbach, S. F. M., Fiebig, J., Fernandez, A. B., Henkes, G. A., Hodell, D., Katz, A., Kele, S., Lohmann, K. C., Passey, B. H., Peral, M. Y., Petrizzo, D. A., Rosenheim, B. E., Tripati, A., Venturelli, R., Young, E. D., and Winkelstern, I. Z.: Effects of Improved 17O Correction on Interlaboratory Agreement in Clumped Isotope Calibrations, Estimates of Mineral-Specific Offsets, and Temperature Dependence of Acid Digestion Fractionation, Geochemistry, Geophysics, Geosystems, 20, 3495–3519, https://doi.org/10.1029/2018GC008127, 2019.</w:t>
+        <w:t xml:space="preserve">Petersen, S. V., Defliese, W. F., Saenger, C., Daëron, M., Huntington, K. W., John, C. M., Kelson, J. R., Bernasconi, S. M., Colman, A. S., Kluge, T., Olack, G. A., Schauer, A. J., Bajnai, D., Bonifacie, M., Breitenbach, S. F. M., Fiebig, J., Fernandez, A. B., Henkes, G. A., Hodell, D., Katz, A., Kele, S., Lohmann, K. C., Passey, B. H., Peral, M. Y., Petrizzo, D. A., Rosenheim, B. E., Tripati, A., Venturelli, R., Young, E. D., and Winkelstern, I. Z.: Effects of Improved 17O Correction on Interlaboratory Agreement in Clumped Isotope Calibrations, Estimates of Mineral-Specific Offsets, and Temperature Dependence of </w:t>
+      </w:r>
+      <w:r>
+        <w:lastRenderedPageBreak/>
+        <w:t>Acid Digestion Fractionation, Geochemistry, Geophysics, Geosystems, 20, 3495–3519, https://doi.org/10.1029/2018GC008127, 2019.</w:t>
       </w:r>
     </w:p>
     <w:p>
@@ -19101,7 +19177,6 @@
         <w:pStyle w:val="Bibliography"/>
       </w:pPr>
       <w:r>
-        <w:lastRenderedPageBreak/>
         <w:t>Tierney, J. E., Poulsen, C. J., Montañez, I. P., Bhattacharya, T., Feng, R., Ford, H. L., Hönisch, B., Inglis, G. N., Petersen, S. V., Sagoo, N., Tabor, C. R., Thirumalai, K., Zhu, J., Burls, N. J., Foster, G. L., Goddéris, Y., Huber, B. T., Ivany, L. C., Turner, S. K., Lunt, D. J., McElwain, J. C., Mills, B. J. W., Otto-Bliesner, B. L., Ridgwell, A., and Zhang, Y. G.: Past climates inform our future, Science, 370, https://doi.org/10.1126/science.aay3701, 2020.</w:t>
       </w:r>
     </w:p>
@@ -19118,6 +19193,7 @@
         <w:pStyle w:val="Bibliography"/>
       </w:pPr>
       <w:r>
+        <w:lastRenderedPageBreak/>
         <w:t>Van Horebeek, N., de Winter, N. J., Baatsen, M., Ziegler, M., Speijer, R. P., and Vellekoop, J.: A European monsoon-like climate in a warmhouse world, Nat Commun, 16, 9207, https://doi.org/10.1038/s41467-025-64241-0, 2025.</w:t>
       </w:r>
     </w:p>
@@ -19166,7 +19242,6 @@
         <w:pStyle w:val="Bibliography"/>
       </w:pPr>
       <w:r>
-        <w:lastRenderedPageBreak/>
         <w:t>de Winter, N. J.: ShellChron 0.4.0: a new tool for constructing chronologies in accretionary carbonate archives from stable oxygen isotope profiles, Geoscientific Model Development, 15, 1247–1267, https://doi.org/10.5194/gmd-15-1247-2022, 2022.</w:t>
       </w:r>
     </w:p>
@@ -19191,7 +19266,11 @@
         <w:pStyle w:val="Bibliography"/>
       </w:pPr>
       <w:r>
-        <w:t>de Winter, N. J., Goderis, S., Malderen, S. J. M. V., Sinnesael, M., Vansteenberge, S., Snoeck, C., Belza, J., Vanhaecke, F., and Claeys, P.: Subdaily-Scale Chemical Variability in a Torreites Sanchezi Rudist Shell: Implications for Rudist Paleobiology and the Cretaceous Day-Night Cycle, Paleoceanography and Paleoclimatology, 35, e2019PA003723, https://doi.org/10.1029/2019PA003723, 2020a.</w:t>
+        <w:t xml:space="preserve">de Winter, N. J., Goderis, S., Malderen, S. J. M. V., Sinnesael, M., Vansteenberge, S., Snoeck, C., Belza, J., Vanhaecke, F., and Claeys, P.: Subdaily-Scale Chemical Variability </w:t>
+      </w:r>
+      <w:r>
+        <w:lastRenderedPageBreak/>
+        <w:t>in a Torreites Sanchezi Rudist Shell: Implications for Rudist Paleobiology and the Cretaceous Day-Night Cycle, Paleoceanography and Paleoclimatology, 35, e2019PA003723, https://doi.org/10.1029/2019PA003723, 2020a.</w:t>
       </w:r>
     </w:p>
     <w:p>

</xml_diff>

<commit_message>
Minor typo fixes in Seasonal DA MS document
</commit_message>
<xml_diff>
--- a/MS/Seasonal_DA_MS_v1.docx
+++ b/MS/Seasonal_DA_MS_v1.docx
@@ -17688,7 +17688,6 @@
           <w:lang w:val="en-GB"/>
         </w:rPr>
       </w:pPr>
-      <w:commentRangeStart w:id="3"/>
       <w:r>
         <w:rPr>
           <w:b/>
@@ -17698,13 +17697,6 @@
           <w:lang w:val="en-GB"/>
         </w:rPr>
         <w:t>Figure 7</w:t>
-      </w:r>
-      <w:commentRangeEnd w:id="3"/>
-      <w:r>
-        <w:rPr>
-          <w:rStyle w:val="CommentReference"/>
-        </w:rPr>
-        <w:commentReference w:id="3"/>
       </w:r>
       <w:r>
         <w:rPr>
@@ -19377,40 +19369,6 @@
       </w:r>
     </w:p>
   </w:comment>
-  <w:comment w:id="3" w:author="Winter, N.J. de (Niels)" w:date="2025-11-25T09:16:00Z" w:initials="NW">
-    <w:p>
-      <w:pPr>
-        <w:pStyle w:val="CommentText"/>
-      </w:pPr>
-      <w:r>
-        <w:rPr>
-          <w:rStyle w:val="CommentReference"/>
-        </w:rPr>
-        <w:annotationRef/>
-      </w:r>
-      <w:r>
-        <w:t>Consistent format for figures 7-10:</w:t>
-      </w:r>
-    </w:p>
-    <w:p>
-      <w:pPr>
-        <w:pStyle w:val="CommentText"/>
-        <w:ind w:left="300"/>
-      </w:pPr>
-      <w:r>
-        <w:t>Monthly ranges prior and posteriors (which outcome variable?)</w:t>
-      </w:r>
-    </w:p>
-    <w:p>
-      <w:pPr>
-        <w:pStyle w:val="CommentText"/>
-        <w:ind w:left="300"/>
-      </w:pPr>
-      <w:r>
-        <w:t>Boundary conditions on discrete x-axis</w:t>
-      </w:r>
-    </w:p>
-  </w:comment>
 </w:comments>
 </file>
 
@@ -19418,7 +19376,6 @@
 <w15:commentsEx xmlns:wpc="http://schemas.microsoft.com/office/word/2010/wordprocessingCanvas" xmlns:cx="http://schemas.microsoft.com/office/drawing/2014/chartex" xmlns:cx1="http://schemas.microsoft.com/office/drawing/2015/9/8/chartex" xmlns:cx2="http://schemas.microsoft.com/office/drawing/2015/10/21/chartex" xmlns:cx3="http://schemas.microsoft.com/office/drawing/2016/5/9/chartex" xmlns:cx4="http://schemas.microsoft.com/office/drawing/2016/5/10/chartex" xmlns:cx5="http://schemas.microsoft.com/office/drawing/2016/5/11/chartex" xmlns:cx6="http://schemas.microsoft.com/office/drawing/2016/5/12/chartex" xmlns:cx7="http://schemas.microsoft.com/office/drawing/2016/5/13/chartex" xmlns:cx8="http://schemas.microsoft.com/office/drawing/2016/5/14/chartex" xmlns:mc="http://schemas.openxmlformats.org/markup-compatibility/2006" xmlns:aink="http://schemas.microsoft.com/office/drawing/2016/ink" xmlns:am3d="http://schemas.microsoft.com/office/drawing/2017/model3d" xmlns:o="urn:schemas-microsoft-com:office:office" xmlns:oel="http://schemas.microsoft.com/office/2019/extlst" xmlns:r="http://schemas.openxmlformats.org/officeDocument/2006/relationships" xmlns:m="http://schemas.openxmlformats.org/officeDocument/2006/math" xmlns:v="urn:schemas-microsoft-com:vml" xmlns:wp14="http://schemas.microsoft.com/office/word/2010/wordprocessingDrawing" xmlns:wp="http://schemas.openxmlformats.org/drawingml/2006/wordprocessingDrawing" xmlns:w10="urn:schemas-microsoft-com:office:word" xmlns:w="http://schemas.openxmlformats.org/wordprocessingml/2006/main" xmlns:w14="http://schemas.microsoft.com/office/word/2010/wordml" xmlns:w15="http://schemas.microsoft.com/office/word/2012/wordml" xmlns:w16cex="http://schemas.microsoft.com/office/word/2018/wordml/cex" xmlns:w16cid="http://schemas.microsoft.com/office/word/2016/wordml/cid" xmlns:w16="http://schemas.microsoft.com/office/word/2018/wordml" xmlns:w16du="http://schemas.microsoft.com/office/word/2023/wordml/word16du" xmlns:w16sdtdh="http://schemas.microsoft.com/office/word/2020/wordml/sdtdatahash" xmlns:w16sdtfl="http://schemas.microsoft.com/office/word/2024/wordml/sdtformatlock" xmlns:w16se="http://schemas.microsoft.com/office/word/2015/wordml/symex" xmlns:wpg="http://schemas.microsoft.com/office/word/2010/wordprocessingGroup" xmlns:wpi="http://schemas.microsoft.com/office/word/2010/wordprocessingInk" xmlns:wne="http://schemas.microsoft.com/office/word/2006/wordml" xmlns:wps="http://schemas.microsoft.com/office/word/2010/wordprocessingShape" mc:Ignorable="w14 w15 w16se w16cid w16 w16cex w16sdtdh w16sdtfl w16du wp14">
   <w15:commentEx w15:paraId="6656059E" w15:done="0"/>
   <w15:commentEx w15:paraId="7360E499" w15:done="0"/>
-  <w15:commentEx w15:paraId="771C0840" w15:done="0"/>
 </w15:commentsEx>
 </file>
 
@@ -19426,7 +19383,6 @@
 <w16cex:commentsExtensible xmlns:wpc="http://schemas.microsoft.com/office/word/2010/wordprocessingCanvas" xmlns:cx="http://schemas.microsoft.com/office/drawing/2014/chartex" xmlns:cx1="http://schemas.microsoft.com/office/drawing/2015/9/8/chartex" xmlns:cx2="http://schemas.microsoft.com/office/drawing/2015/10/21/chartex" xmlns:cx3="http://schemas.microsoft.com/office/drawing/2016/5/9/chartex" xmlns:cx4="http://schemas.microsoft.com/office/drawing/2016/5/10/chartex" xmlns:cx5="http://schemas.microsoft.com/office/drawing/2016/5/11/chartex" xmlns:cx6="http://schemas.microsoft.com/office/drawing/2016/5/12/chartex" xmlns:cx7="http://schemas.microsoft.com/office/drawing/2016/5/13/chartex" xmlns:cx8="http://schemas.microsoft.com/office/drawing/2016/5/14/chartex" xmlns:cr="http://schemas.microsoft.com/office/comments/2020/reactions" xmlns:mc="http://schemas.openxmlformats.org/markup-compatibility/2006" xmlns:aink="http://schemas.microsoft.com/office/drawing/2016/ink" xmlns:am3d="http://schemas.microsoft.com/office/drawing/2017/model3d" xmlns:o="urn:schemas-microsoft-com:office:office" xmlns:oel="http://schemas.microsoft.com/office/2019/extlst" xmlns:r="http://schemas.openxmlformats.org/officeDocument/2006/relationships" xmlns:m="http://schemas.openxmlformats.org/officeDocument/2006/math" xmlns:v="urn:schemas-microsoft-com:vml" xmlns:wp14="http://schemas.microsoft.com/office/word/2010/wordprocessingDrawing" xmlns:wp="http://schemas.openxmlformats.org/drawingml/2006/wordprocessingDrawing" xmlns:w10="urn:schemas-microsoft-com:office:word" xmlns:w="http://schemas.openxmlformats.org/wordprocessingml/2006/main" xmlns:w14="http://schemas.microsoft.com/office/word/2010/wordml" xmlns:w15="http://schemas.microsoft.com/office/word/2012/wordml" xmlns:w16cex="http://schemas.microsoft.com/office/word/2018/wordml/cex" xmlns:w16cid="http://schemas.microsoft.com/office/word/2016/wordml/cid" xmlns:w16="http://schemas.microsoft.com/office/word/2018/wordml" xmlns:w16du="http://schemas.microsoft.com/office/word/2023/wordml/word16du" xmlns:w16sdtdh="http://schemas.microsoft.com/office/word/2020/wordml/sdtdatahash" xmlns:w16sdtfl="http://schemas.microsoft.com/office/word/2024/wordml/sdtformatlock" xmlns:w16se="http://schemas.microsoft.com/office/word/2015/wordml/symex" xmlns:wpg="http://schemas.microsoft.com/office/word/2010/wordprocessingGroup" xmlns:wpi="http://schemas.microsoft.com/office/word/2010/wordprocessingInk" xmlns:wne="http://schemas.microsoft.com/office/word/2006/wordml" xmlns:wps="http://schemas.microsoft.com/office/word/2010/wordprocessingShape" mc:Ignorable="w14 w15 w16se w16cid w16 w16cex w16sdtdh w16sdtfl cr w16du wp14">
   <w16cex:commentExtensible w16cex:durableId="60ACECED" w16cex:dateUtc="2025-11-25T09:06:00Z"/>
   <w16cex:commentExtensible w16cex:durableId="1F1ADC9C" w16cex:dateUtc="2025-11-28T08:09:00Z"/>
-  <w16cex:commentExtensible w16cex:durableId="0AE926B5" w16cex:dateUtc="2025-11-25T08:16:00Z"/>
 </w16cex:commentsExtensible>
 </file>
 
@@ -19434,7 +19390,6 @@
 <w16cid:commentsIds xmlns:wpc="http://schemas.microsoft.com/office/word/2010/wordprocessingCanvas" xmlns:cx="http://schemas.microsoft.com/office/drawing/2014/chartex" xmlns:cx1="http://schemas.microsoft.com/office/drawing/2015/9/8/chartex" xmlns:cx2="http://schemas.microsoft.com/office/drawing/2015/10/21/chartex" xmlns:cx3="http://schemas.microsoft.com/office/drawing/2016/5/9/chartex" xmlns:cx4="http://schemas.microsoft.com/office/drawing/2016/5/10/chartex" xmlns:cx5="http://schemas.microsoft.com/office/drawing/2016/5/11/chartex" xmlns:cx6="http://schemas.microsoft.com/office/drawing/2016/5/12/chartex" xmlns:cx7="http://schemas.microsoft.com/office/drawing/2016/5/13/chartex" xmlns:cx8="http://schemas.microsoft.com/office/drawing/2016/5/14/chartex" xmlns:mc="http://schemas.openxmlformats.org/markup-compatibility/2006" xmlns:aink="http://schemas.microsoft.com/office/drawing/2016/ink" xmlns:am3d="http://schemas.microsoft.com/office/drawing/2017/model3d" xmlns:o="urn:schemas-microsoft-com:office:office" xmlns:oel="http://schemas.microsoft.com/office/2019/extlst" xmlns:r="http://schemas.openxmlformats.org/officeDocument/2006/relationships" xmlns:m="http://schemas.openxmlformats.org/officeDocument/2006/math" xmlns:v="urn:schemas-microsoft-com:vml" xmlns:wp14="http://schemas.microsoft.com/office/word/2010/wordprocessingDrawing" xmlns:wp="http://schemas.openxmlformats.org/drawingml/2006/wordprocessingDrawing" xmlns:w10="urn:schemas-microsoft-com:office:word" xmlns:w="http://schemas.openxmlformats.org/wordprocessingml/2006/main" xmlns:w14="http://schemas.microsoft.com/office/word/2010/wordml" xmlns:w15="http://schemas.microsoft.com/office/word/2012/wordml" xmlns:w16cex="http://schemas.microsoft.com/office/word/2018/wordml/cex" xmlns:w16cid="http://schemas.microsoft.com/office/word/2016/wordml/cid" xmlns:w16="http://schemas.microsoft.com/office/word/2018/wordml" xmlns:w16du="http://schemas.microsoft.com/office/word/2023/wordml/word16du" xmlns:w16sdtdh="http://schemas.microsoft.com/office/word/2020/wordml/sdtdatahash" xmlns:w16sdtfl="http://schemas.microsoft.com/office/word/2024/wordml/sdtformatlock" xmlns:w16se="http://schemas.microsoft.com/office/word/2015/wordml/symex" xmlns:wpg="http://schemas.microsoft.com/office/word/2010/wordprocessingGroup" xmlns:wpi="http://schemas.microsoft.com/office/word/2010/wordprocessingInk" xmlns:wne="http://schemas.microsoft.com/office/word/2006/wordml" xmlns:wps="http://schemas.microsoft.com/office/word/2010/wordprocessingShape" mc:Ignorable="w14 w15 w16se w16cid w16 w16cex w16sdtdh w16sdtfl w16du wp14">
   <w16cid:commentId w16cid:paraId="6656059E" w16cid:durableId="60ACECED"/>
   <w16cid:commentId w16cid:paraId="7360E499" w16cid:durableId="1F1ADC9C"/>
-  <w16cid:commentId w16cid:paraId="771C0840" w16cid:durableId="0AE926B5"/>
 </w16cid:commentsIds>
 </file>
 

</xml_diff>

<commit_message>
Committing files corrected for Lutetian precip
</commit_message>
<xml_diff>
--- a/MS/Seasonal_DA_MS_v1.docx
+++ b/MS/Seasonal_DA_MS_v1.docx
@@ -1522,23 +1522,7 @@
           <w:sz w:val="22"/>
           <w:szCs w:val="22"/>
         </w:rPr>
-        <w:t>(</w:t>
-      </w:r>
-      <w:proofErr w:type="spellStart"/>
-      <w:r>
-        <w:rPr>
-          <w:sz w:val="22"/>
-          <w:szCs w:val="22"/>
-        </w:rPr>
-        <w:t>Brocas</w:t>
-      </w:r>
-      <w:proofErr w:type="spellEnd"/>
-      <w:r>
-        <w:rPr>
-          <w:sz w:val="22"/>
-          <w:szCs w:val="22"/>
-        </w:rPr>
-        <w:t xml:space="preserve"> et al., 2016; Gagan et al., 1994; Watanabe et al., 2001)</w:t>
+        <w:t>(Brocas et al., 2016; Gagan et al., 1994; Watanabe et al., 2001)</w:t>
       </w:r>
       <w:r>
         <w:rPr>
@@ -6227,8 +6211,8 @@
           <w:lang w:val="en-GB"/>
         </w:rPr>
         <w:drawing>
-          <wp:inline distT="0" distB="0" distL="0" distR="0" wp14:anchorId="59FB1305" wp14:editId="6DB5AA37">
-            <wp:extent cx="5731412" cy="1889125"/>
+          <wp:inline distT="0" distB="0" distL="0" distR="0" wp14:anchorId="59FB1305" wp14:editId="43BD364E">
+            <wp:extent cx="5731412" cy="1889124"/>
             <wp:effectExtent l="0" t="0" r="3175" b="0"/>
             <wp:docPr id="853424010" name="Picture 3"/>
             <wp:cNvGraphicFramePr>
@@ -6256,7 +6240,7 @@
                   <pic:spPr>
                     <a:xfrm>
                       <a:off x="0" y="0"/>
-                      <a:ext cx="5731412" cy="1889125"/>
+                      <a:ext cx="5731412" cy="1889124"/>
                     </a:xfrm>
                     <a:prstGeom prst="rect">
                       <a:avLst/>
@@ -7462,7 +7446,7 @@
         </w:rPr>
         <w:lastRenderedPageBreak/>
         <w:drawing>
-          <wp:inline distT="0" distB="0" distL="0" distR="0" wp14:anchorId="5FC595C7" wp14:editId="2E4787E4">
+          <wp:inline distT="0" distB="0" distL="0" distR="0" wp14:anchorId="5FC595C7" wp14:editId="35DB93AD">
             <wp:extent cx="5074930" cy="7239015"/>
             <wp:effectExtent l="0" t="0" r="0" b="0"/>
             <wp:docPr id="1465227967" name="Picture 1" descr="A diagram of a scientific experiment&#10;&#10;AI-generated content may be incorrect."/>
@@ -17637,10 +17621,10 @@
         </w:rPr>
         <w:lastRenderedPageBreak/>
         <w:drawing>
-          <wp:inline distT="0" distB="0" distL="0" distR="0" wp14:anchorId="275684C7" wp14:editId="109B9CA3">
-            <wp:extent cx="4008623" cy="5114925"/>
-            <wp:effectExtent l="0" t="0" r="0" b="0"/>
-            <wp:docPr id="429912538" name="Picture 1" descr="A screenshot of a graph&#10;&#10;AI-generated content may be incorrect."/>
+          <wp:inline distT="0" distB="0" distL="0" distR="0" wp14:anchorId="275684C7" wp14:editId="561E3BC8">
+            <wp:extent cx="5671524" cy="4518867"/>
+            <wp:effectExtent l="0" t="0" r="5715" b="0"/>
+            <wp:docPr id="429912538" name="Picture 1"/>
             <wp:cNvGraphicFramePr>
               <a:graphicFrameLocks xmlns:a="http://schemas.openxmlformats.org/drawingml/2006/main" noChangeAspect="1"/>
             </wp:cNvGraphicFramePr>
@@ -17648,7 +17632,7 @@
               <a:graphicData uri="http://schemas.openxmlformats.org/drawingml/2006/picture">
                 <pic:pic xmlns:pic="http://schemas.openxmlformats.org/drawingml/2006/picture">
                   <pic:nvPicPr>
-                    <pic:cNvPr id="429912538" name="Picture 1" descr="A screenshot of a graph&#10;&#10;AI-generated content may be incorrect."/>
+                    <pic:cNvPr id="429912538" name="Picture 1"/>
                     <pic:cNvPicPr/>
                   </pic:nvPicPr>
                   <pic:blipFill>
@@ -17666,7 +17650,7 @@
                   <pic:spPr>
                     <a:xfrm>
                       <a:off x="0" y="0"/>
-                      <a:ext cx="4017333" cy="5126039"/>
+                      <a:ext cx="5685892" cy="4530315"/>
                     </a:xfrm>
                     <a:prstGeom prst="rect">
                       <a:avLst/>
@@ -17762,9 +17746,9 @@
           <w:lang w:val="en-GB"/>
         </w:rPr>
         <w:drawing>
-          <wp:inline distT="0" distB="0" distL="0" distR="0" wp14:anchorId="06A7C36E" wp14:editId="077A17B3">
-            <wp:extent cx="5731510" cy="2921000"/>
-            <wp:effectExtent l="0" t="0" r="2540" b="0"/>
+          <wp:inline distT="0" distB="0" distL="0" distR="0" wp14:anchorId="06A7C36E" wp14:editId="4F796152">
+            <wp:extent cx="5731510" cy="2874465"/>
+            <wp:effectExtent l="0" t="0" r="2540" b="2540"/>
             <wp:docPr id="1577997012" name="Picture 1"/>
             <wp:cNvGraphicFramePr>
               <a:graphicFrameLocks xmlns:a="http://schemas.openxmlformats.org/drawingml/2006/main" noChangeAspect="1"/>
@@ -17773,7 +17757,7 @@
               <a:graphicData uri="http://schemas.openxmlformats.org/drawingml/2006/picture">
                 <pic:pic xmlns:pic="http://schemas.openxmlformats.org/drawingml/2006/picture">
                   <pic:nvPicPr>
-                    <pic:cNvPr id="1577997012" name="Picture 1577997012"/>
+                    <pic:cNvPr id="1577997012" name="Picture 1"/>
                     <pic:cNvPicPr/>
                   </pic:nvPicPr>
                   <pic:blipFill>
@@ -17791,7 +17775,7 @@
                   <pic:spPr>
                     <a:xfrm>
                       <a:off x="0" y="0"/>
-                      <a:ext cx="5731510" cy="2921000"/>
+                      <a:ext cx="5731510" cy="2874465"/>
                     </a:xfrm>
                     <a:prstGeom prst="rect">
                       <a:avLst/>
@@ -17821,7 +17805,6 @@
           <w:szCs w:val="22"/>
           <w:lang w:val="en-GB"/>
         </w:rPr>
-        <w:lastRenderedPageBreak/>
         <w:t>Figure 8</w:t>
       </w:r>
       <w:r>
@@ -17884,10 +17867,11 @@
           <w:szCs w:val="22"/>
           <w:lang w:val="en-GB"/>
         </w:rPr>
+        <w:lastRenderedPageBreak/>
         <w:drawing>
-          <wp:inline distT="0" distB="0" distL="0" distR="0" wp14:anchorId="7CC918F6" wp14:editId="7484CB40">
-            <wp:extent cx="5731510" cy="2915285"/>
-            <wp:effectExtent l="0" t="0" r="2540" b="0"/>
+          <wp:inline distT="0" distB="0" distL="0" distR="0" wp14:anchorId="7CC918F6" wp14:editId="6324FD55">
+            <wp:extent cx="5731510" cy="2868652"/>
+            <wp:effectExtent l="0" t="0" r="2540" b="8255"/>
             <wp:docPr id="1232772347" name="Picture 2"/>
             <wp:cNvGraphicFramePr>
               <a:graphicFrameLocks xmlns:a="http://schemas.openxmlformats.org/drawingml/2006/main" noChangeAspect="1"/>
@@ -17896,7 +17880,7 @@
               <a:graphicData uri="http://schemas.openxmlformats.org/drawingml/2006/picture">
                 <pic:pic xmlns:pic="http://schemas.openxmlformats.org/drawingml/2006/picture">
                   <pic:nvPicPr>
-                    <pic:cNvPr id="1232772347" name="Picture 1232772347"/>
+                    <pic:cNvPr id="1232772347" name="Picture 2"/>
                     <pic:cNvPicPr/>
                   </pic:nvPicPr>
                   <pic:blipFill>
@@ -17914,7 +17898,7 @@
                   <pic:spPr>
                     <a:xfrm>
                       <a:off x="0" y="0"/>
-                      <a:ext cx="5731510" cy="2915285"/>
+                      <a:ext cx="5731510" cy="2868652"/>
                     </a:xfrm>
                     <a:prstGeom prst="rect">
                       <a:avLst/>
@@ -17976,10 +17960,10 @@
           <w:lang w:val="en-GB"/>
         </w:rPr>
         <w:drawing>
-          <wp:inline distT="0" distB="0" distL="0" distR="0" wp14:anchorId="3671664E" wp14:editId="7A047F30">
-            <wp:extent cx="5731510" cy="2954020"/>
-            <wp:effectExtent l="0" t="0" r="2540" b="0"/>
-            <wp:docPr id="876405166" name="Picture 1" descr="A graph of the months and months of the month&#10;&#10;AI-generated content may be incorrect."/>
+          <wp:inline distT="0" distB="0" distL="0" distR="0" wp14:anchorId="3671664E" wp14:editId="29757058">
+            <wp:extent cx="5738411" cy="3057350"/>
+            <wp:effectExtent l="0" t="0" r="0" b="0"/>
+            <wp:docPr id="876405166" name="Picture 1"/>
             <wp:cNvGraphicFramePr>
               <a:graphicFrameLocks xmlns:a="http://schemas.openxmlformats.org/drawingml/2006/main" noChangeAspect="1"/>
             </wp:cNvGraphicFramePr>
@@ -17987,7 +17971,7 @@
               <a:graphicData uri="http://schemas.openxmlformats.org/drawingml/2006/picture">
                 <pic:pic xmlns:pic="http://schemas.openxmlformats.org/drawingml/2006/picture">
                   <pic:nvPicPr>
-                    <pic:cNvPr id="876405166" name="Picture 1" descr="A graph of the months and months of the month&#10;&#10;AI-generated content may be incorrect."/>
+                    <pic:cNvPr id="876405166" name="Picture 1"/>
                     <pic:cNvPicPr/>
                   </pic:nvPicPr>
                   <pic:blipFill>
@@ -18005,7 +17989,7 @@
                   <pic:spPr>
                     <a:xfrm>
                       <a:off x="0" y="0"/>
-                      <a:ext cx="5731510" cy="2954020"/>
+                      <a:ext cx="5746521" cy="3061671"/>
                     </a:xfrm>
                     <a:prstGeom prst="rect">
                       <a:avLst/>
@@ -18175,10 +18159,10 @@
         </w:rPr>
         <w:lastRenderedPageBreak/>
         <w:drawing>
-          <wp:inline distT="0" distB="0" distL="0" distR="0" wp14:anchorId="2AC01B6C" wp14:editId="55B147AF">
-            <wp:extent cx="5731510" cy="4566920"/>
-            <wp:effectExtent l="0" t="0" r="2540" b="5080"/>
-            <wp:docPr id="1841893921" name="Picture 1" descr="A screenshot of a graph&#10;&#10;AI-generated content may be incorrect."/>
+          <wp:inline distT="0" distB="0" distL="0" distR="0" wp14:anchorId="2AC01B6C" wp14:editId="50CF3108">
+            <wp:extent cx="5731508" cy="4566662"/>
+            <wp:effectExtent l="0" t="0" r="3175" b="5715"/>
+            <wp:docPr id="1841893921" name="Picture 1"/>
             <wp:cNvGraphicFramePr>
               <a:graphicFrameLocks xmlns:a="http://schemas.openxmlformats.org/drawingml/2006/main" noChangeAspect="1"/>
             </wp:cNvGraphicFramePr>
@@ -18186,7 +18170,7 @@
               <a:graphicData uri="http://schemas.openxmlformats.org/drawingml/2006/picture">
                 <pic:pic xmlns:pic="http://schemas.openxmlformats.org/drawingml/2006/picture">
                   <pic:nvPicPr>
-                    <pic:cNvPr id="1841893921" name="Picture 1" descr="A screenshot of a graph&#10;&#10;AI-generated content may be incorrect."/>
+                    <pic:cNvPr id="1841893921" name="Picture 1"/>
                     <pic:cNvPicPr/>
                   </pic:nvPicPr>
                   <pic:blipFill>
@@ -18204,7 +18188,7 @@
                   <pic:spPr>
                     <a:xfrm>
                       <a:off x="0" y="0"/>
-                      <a:ext cx="5731510" cy="4566920"/>
+                      <a:ext cx="5731508" cy="4566662"/>
                     </a:xfrm>
                     <a:prstGeom prst="rect">
                       <a:avLst/>

</xml_diff>

<commit_message>
* Added CMIP model data for modern SSS * Tested SSS and SST measurements as priors
</commit_message>
<xml_diff>
--- a/MS/Seasonal_DA_MS_v1.docx
+++ b/MS/Seasonal_DA_MS_v1.docx
@@ -4723,10 +4723,10 @@
         </w:rPr>
         <w:lastRenderedPageBreak/>
         <w:drawing>
-          <wp:inline distT="0" distB="0" distL="0" distR="0" wp14:anchorId="3837F41D" wp14:editId="287253CA">
-            <wp:extent cx="5731510" cy="1889125"/>
-            <wp:effectExtent l="0" t="0" r="2540" b="0"/>
-            <wp:docPr id="472836208" name="Picture 1" descr="A graph with green and purple lines&#10;&#10;AI-generated content may be incorrect."/>
+          <wp:inline distT="0" distB="0" distL="0" distR="0" wp14:anchorId="3837F41D" wp14:editId="2570E611">
+            <wp:extent cx="5731412" cy="1889125"/>
+            <wp:effectExtent l="0" t="0" r="3175" b="0"/>
+            <wp:docPr id="472836208" name="Picture 1"/>
             <wp:cNvGraphicFramePr>
               <a:graphicFrameLocks xmlns:a="http://schemas.openxmlformats.org/drawingml/2006/main" noChangeAspect="1"/>
             </wp:cNvGraphicFramePr>
@@ -4734,7 +4734,7 @@
               <a:graphicData uri="http://schemas.openxmlformats.org/drawingml/2006/picture">
                 <pic:pic xmlns:pic="http://schemas.openxmlformats.org/drawingml/2006/picture">
                   <pic:nvPicPr>
-                    <pic:cNvPr id="472836208" name="Picture 1" descr="A graph with green and purple lines&#10;&#10;AI-generated content may be incorrect."/>
+                    <pic:cNvPr id="472836208" name="Picture 1"/>
                     <pic:cNvPicPr/>
                   </pic:nvPicPr>
                   <pic:blipFill>
@@ -4752,7 +4752,7 @@
                   <pic:spPr>
                     <a:xfrm>
                       <a:off x="0" y="0"/>
-                      <a:ext cx="5731510" cy="1889125"/>
+                      <a:ext cx="5731412" cy="1889125"/>
                     </a:xfrm>
                     <a:prstGeom prst="rect">
                       <a:avLst/>
@@ -7446,7 +7446,7 @@
         </w:rPr>
         <w:lastRenderedPageBreak/>
         <w:drawing>
-          <wp:inline distT="0" distB="0" distL="0" distR="0" wp14:anchorId="5FC595C7" wp14:editId="35DB93AD">
+          <wp:inline distT="0" distB="0" distL="0" distR="0" wp14:anchorId="5FC595C7" wp14:editId="72B5043F">
             <wp:extent cx="5074930" cy="7239015"/>
             <wp:effectExtent l="0" t="0" r="0" b="0"/>
             <wp:docPr id="1465227967" name="Picture 1" descr="A diagram of a scientific experiment&#10;&#10;AI-generated content may be incorrect."/>
@@ -17482,10 +17482,10 @@
         </w:rPr>
         <w:lastRenderedPageBreak/>
         <w:drawing>
-          <wp:inline distT="0" distB="0" distL="0" distR="0" wp14:anchorId="1703F841" wp14:editId="4F31A638">
+          <wp:inline distT="0" distB="0" distL="0" distR="0" wp14:anchorId="1703F841" wp14:editId="78B836CA">
             <wp:extent cx="5731510" cy="5731510"/>
             <wp:effectExtent l="0" t="0" r="2540" b="2540"/>
-            <wp:docPr id="2136302726" name="Picture 1" descr="A group of graphs with different colored lines&#10;&#10;AI-generated content may be incorrect."/>
+            <wp:docPr id="2136302726" name="Picture 1"/>
             <wp:cNvGraphicFramePr>
               <a:graphicFrameLocks xmlns:a="http://schemas.openxmlformats.org/drawingml/2006/main" noChangeAspect="1"/>
             </wp:cNvGraphicFramePr>
@@ -17493,7 +17493,7 @@
               <a:graphicData uri="http://schemas.openxmlformats.org/drawingml/2006/picture">
                 <pic:pic xmlns:pic="http://schemas.openxmlformats.org/drawingml/2006/picture">
                   <pic:nvPicPr>
-                    <pic:cNvPr id="2136302726" name="Picture 1" descr="A group of graphs with different colored lines&#10;&#10;AI-generated content may be incorrect."/>
+                    <pic:cNvPr id="2136302726" name="Picture 1"/>
                     <pic:cNvPicPr/>
                   </pic:nvPicPr>
                   <pic:blipFill>

</xml_diff>